<commit_message>
mit Folgen des Homeoffices auf den Wissenstransfer angefangen
</commit_message>
<xml_diff>
--- a/PA1_v0.0.6-alpha.docx
+++ b/PA1_v0.0.6-alpha.docx
@@ -1592,17 +1592,31 @@
         <w:t>Die Folgen des Homeoffice auf den Wissenstransfer</w:t>
       </w:r>
     </w:p>
-    <w:p>
-      <w:bookmarkStart w:id="29" w:name="_GoBack"/>
-      <w:bookmarkEnd w:id="29"/>
-    </w:p>
+    <w:p/>
     <w:p>
       <w:r>
         <w:t xml:space="preserve">Obwohl es schon vor der Covid-19-Pandemie die technischen Möglichkeiten gab das Homeoffice und flexible Arbeitsmöglichkeiten großräumig in Unternehmen einzuführen, wurde diese Veränderung erst durch die weltweite Pandemie ausgelöst. Für viele Arbeitnehmer und Unternehmen war dies somit eine völlig neue Situation, doch schnell machte sich die allgemeine Meinung breit, dass so ein Modell der flexiblen Arbeit doch überraschend gut funktioniert und es sogar viele Vorteile gegenüber der physischen Anwesenheit gibt </w:t>
       </w:r>
+      <w:commentRangeStart w:id="29"/>
+      <w:r>
+        <w:t>vgl. Kugler und Neumüller (2022, S.2).</w:t>
+      </w:r>
+      <w:commentRangeEnd w:id="29"/>
+      <w:r>
+        <w:rPr>
+          <w:rStyle w:val="Kommentarzeichen"/>
+        </w:rPr>
+        <w:commentReference w:id="29"/>
+      </w:r>
+      <w:r>
+        <w:t xml:space="preserve"> </w:t>
+      </w:r>
+      <w:r>
+        <w:t xml:space="preserve">Aus diesem Grund hat sich das Homeoffice bzw. das flexible Arbeiten auch nach der Pandemie fest in den Arbeitsalltag eingebunden. Vor allem die „Wissensarbeiter“, also die Personen, deren Tätigkeit größtenteils im Kopf und mit dem Computer stattfinden, können von der neuen Arbeitssituation profitieren </w:t>
+      </w:r>
       <w:commentRangeStart w:id="30"/>
       <w:r>
-        <w:t>vgl. Kugler und Neumüller (2022, S.2).</w:t>
+        <w:t>vgl. Kugler und Neumüller (2022, S.13).</w:t>
       </w:r>
       <w:commentRangeEnd w:id="30"/>
       <w:r>
@@ -1611,12 +1625,64 @@
         </w:rPr>
         <w:commentReference w:id="30"/>
       </w:r>
-    </w:p>
-    <w:p>
-      <w:pPr>
-        <w:spacing w:line="360" w:lineRule="auto"/>
-        <w:jc w:val="both"/>
-      </w:pPr>
+      <w:r>
+        <w:t xml:space="preserve"> Passend dazu konnten Kunze, </w:t>
+      </w:r>
+      <w:commentRangeStart w:id="31"/>
+      <w:r>
+        <w:t xml:space="preserve">Hampel und Zimmermann (2020, S.3 f.) </w:t>
+      </w:r>
+      <w:commentRangeEnd w:id="31"/>
+      <w:r>
+        <w:rPr>
+          <w:rStyle w:val="Kommentarzeichen"/>
+        </w:rPr>
+        <w:commentReference w:id="31"/>
+      </w:r>
+      <w:r>
+        <w:t xml:space="preserve">in einer Befragung feststellen, dass der Großteil </w:t>
+      </w:r>
+      <w:r>
+        <w:lastRenderedPageBreak/>
+        <w:t xml:space="preserve">der Arbeitnehmer sich nicht das Arbeiten in Präsenz zurückwünschen. </w:t>
+      </w:r>
+      <w:r>
+        <w:t xml:space="preserve">Ungefähr die Hälfte </w:t>
+      </w:r>
+      <w:r>
+        <w:t xml:space="preserve">der Befragten, wollen mindestens zwei bis drei Tage von zuhause arbeiten, jeder vierte möchte sogar komplett auf das Arbeiten in </w:t>
+      </w:r>
+      <w:r>
+        <w:t>Präsenz</w:t>
+      </w:r>
+      <w:r>
+        <w:t xml:space="preserve"> verzichten</w:t>
+      </w:r>
+      <w:r>
+        <w:t>. Das Gefühl einer höheren Effizienz, Produktivität und Vereinbarkeit von Arbeits- und Privatleben sind für diese Entwicklung der Hauptgrund</w:t>
+      </w:r>
+      <w:r>
+        <w:t>. Jedoch trübt die soziale Isolation und der fehlende persönliche Austausch das positive Bild des Homeoffice</w:t>
+      </w:r>
+      <w:r>
+        <w:t xml:space="preserve"> </w:t>
+      </w:r>
+      <w:commentRangeStart w:id="32"/>
+      <w:r>
+        <w:t>vgl. Kunze, Hampel und Zimmermann (2020, S4).</w:t>
+      </w:r>
+      <w:commentRangeEnd w:id="32"/>
+      <w:r>
+        <w:rPr>
+          <w:rStyle w:val="Kommentarzeichen"/>
+        </w:rPr>
+        <w:commentReference w:id="32"/>
+      </w:r>
+      <w:r>
+        <w:t xml:space="preserve"> </w:t>
+      </w:r>
+      <w:bookmarkStart w:id="33" w:name="_GoBack"/>
+      <w:bookmarkEnd w:id="33"/>
     </w:p>
     <w:sectPr>
       <w:footerReference w:type="default" r:id="rId14"/>
@@ -2357,10 +2423,13 @@
       </w:r>
     </w:p>
   </w:comment>
-  <w:comment w:id="30" w:author="Siggelkow, Jonas" w:date="2024-04-18T16:12:00Z" w:initials="SJ">
+  <w:comment w:id="29" w:author="Siggelkow, Jonas" w:date="2024-04-18T16:12:00Z" w:initials="SJ">
     <w:p>
       <w:pPr>
         <w:pStyle w:val="Kommentartext"/>
+        <w:rPr>
+          <w:b/>
+        </w:rPr>
       </w:pPr>
       <w:r>
         <w:rPr>
@@ -2370,6 +2439,90 @@
       </w:r>
       <w:r>
         <w:t>Indirektes Zitat Hybride Arbeitsgestaltung Herausforderungen und Chancen</w:t>
+      </w:r>
+      <w:r>
+        <w:t xml:space="preserve"> S.2 </w:t>
+      </w:r>
+      <w:r>
+        <w:rPr>
+          <w:b/>
+        </w:rPr>
+        <w:t>Zitat 22</w:t>
+      </w:r>
+    </w:p>
+  </w:comment>
+  <w:comment w:id="30" w:author="Siggelkow, Jonas" w:date="2024-04-18T16:54:00Z" w:initials="SJ">
+    <w:p>
+      <w:pPr>
+        <w:pStyle w:val="Kommentartext"/>
+        <w:rPr>
+          <w:b/>
+        </w:rPr>
+      </w:pPr>
+      <w:r>
+        <w:rPr>
+          <w:rStyle w:val="Kommentarzeichen"/>
+        </w:rPr>
+        <w:annotationRef/>
+      </w:r>
+      <w:r>
+        <w:t xml:space="preserve">Indirektes Zitat Hybride Arbeitsgestaltung Herausforderungen und Chancen S.13 </w:t>
+      </w:r>
+      <w:r>
+        <w:rPr>
+          <w:b/>
+        </w:rPr>
+        <w:t>Zitat 23</w:t>
+      </w:r>
+    </w:p>
+  </w:comment>
+  <w:comment w:id="31" w:author="Siggelkow, Jonas" w:date="2024-04-18T17:19:00Z" w:initials="SJ">
+    <w:p>
+      <w:pPr>
+        <w:pStyle w:val="Kommentartext"/>
+        <w:rPr>
+          <w:b/>
+        </w:rPr>
+      </w:pPr>
+      <w:r>
+        <w:rPr>
+          <w:rStyle w:val="Kommentarzeichen"/>
+        </w:rPr>
+        <w:annotationRef/>
+      </w:r>
+      <w:r>
+        <w:t xml:space="preserve">Indirektes Zitat Homeoffice in der Corona-Krise – eine nachhaltige Transformation der Arbeitswelt S.3 f. </w:t>
+      </w:r>
+      <w:r>
+        <w:rPr>
+          <w:b/>
+        </w:rPr>
+        <w:t>Zitat 24</w:t>
+      </w:r>
+    </w:p>
+  </w:comment>
+  <w:comment w:id="32" w:author="Siggelkow, Jonas" w:date="2024-04-18T17:27:00Z" w:initials="SJ">
+    <w:p>
+      <w:pPr>
+        <w:pStyle w:val="Kommentartext"/>
+        <w:rPr>
+          <w:b/>
+        </w:rPr>
+      </w:pPr>
+      <w:r>
+        <w:rPr>
+          <w:rStyle w:val="Kommentarzeichen"/>
+        </w:rPr>
+        <w:annotationRef/>
+      </w:r>
+      <w:r>
+        <w:t xml:space="preserve">Indirektes Zitat Homeoffice in der Corona-Krise – eine nachhaltige Transformation der Arbeitswelt S.4 </w:t>
+      </w:r>
+      <w:r>
+        <w:rPr>
+          <w:b/>
+        </w:rPr>
+        <w:t>Zitat 25</w:t>
       </w:r>
     </w:p>
   </w:comment>
@@ -2408,6 +2561,9 @@
   <w15:commentEx w15:paraId="388A007B" w15:done="0"/>
   <w15:commentEx w15:paraId="62D9877E" w15:done="0"/>
   <w15:commentEx w15:paraId="43FE9D88" w15:done="0"/>
+  <w15:commentEx w15:paraId="62450ECD" w15:done="0"/>
+  <w15:commentEx w15:paraId="2DD0625F" w15:done="0"/>
+  <w15:commentEx w15:paraId="47580050" w15:done="0"/>
 </w15:commentsEx>
 </file>
 
@@ -2443,6 +2599,9 @@
   <w16cid:commentId w16cid:paraId="388A007B" w16cid:durableId="29CB71FB"/>
   <w16cid:commentId w16cid:paraId="62D9877E" w16cid:durableId="29CBB3EB"/>
   <w16cid:commentId w16cid:paraId="43FE9D88" w16cid:durableId="29CBC4E9"/>
+  <w16cid:commentId w16cid:paraId="62450ECD" w16cid:durableId="29CBCECE"/>
+  <w16cid:commentId w16cid:paraId="2DD0625F" w16cid:durableId="29CBD4AF"/>
+  <w16cid:commentId w16cid:paraId="47580050" w16cid:durableId="29CBD671"/>
 </w16cid:commentsIds>
 </file>
 
@@ -4371,7 +4530,7 @@
 </file>
 
 <file path=customXml/itemProps1.xml><?xml version="1.0" encoding="utf-8"?>
-<ds:datastoreItem xmlns:ds="http://schemas.openxmlformats.org/officeDocument/2006/customXml" ds:itemID="{6447BF2C-2DFC-4D7C-A6D3-047026F90218}">
+<ds:datastoreItem xmlns:ds="http://schemas.openxmlformats.org/officeDocument/2006/customXml" ds:itemID="{602990EA-A2EB-4AB6-9964-8D451BC7E035}">
   <ds:schemaRefs>
     <ds:schemaRef ds:uri="http://schemas.openxmlformats.org/officeDocument/2006/bibliography"/>
   </ds:schemaRefs>

</xml_diff>

<commit_message>
fixed Seitenabstand und Blocksatz
</commit_message>
<xml_diff>
--- a/PA1_v0.0.6-alpha.docx
+++ b/PA1_v0.0.6-alpha.docx
@@ -1581,6 +1581,7 @@
     <w:p>
       <w:pPr>
         <w:pStyle w:val="berschrift2"/>
+        <w:jc w:val="center"/>
       </w:pPr>
       <w:r>
         <w:t>1.2 –</w:t>
@@ -1594,6 +1595,10 @@
     </w:p>
     <w:p/>
     <w:p>
+      <w:pPr>
+        <w:spacing w:line="360" w:lineRule="auto"/>
+        <w:jc w:val="both"/>
+      </w:pPr>
       <w:r>
         <w:t xml:space="preserve">Obwohl es schon vor der Covid-19-Pandemie die technischen Möglichkeiten gab das Homeoffice und flexible Arbeitsmöglichkeiten großräumig in Unternehmen einzuführen, wurde diese Veränderung erst durch die weltweite Pandemie ausgelöst. Für viele Arbeitnehmer und Unternehmen war dies somit eine völlig neue Situation, doch schnell machte sich die allgemeine Meinung breit, dass so ein Modell der flexiblen Arbeit doch überraschend gut funktioniert und es sogar viele Vorteile gegenüber der physischen Anwesenheit gibt </w:t>
       </w:r>
@@ -1605,6 +1610,8 @@
       <w:r>
         <w:rPr>
           <w:rStyle w:val="Kommentarzeichen"/>
+          <w:sz w:val="22"/>
+          <w:szCs w:val="22"/>
         </w:rPr>
         <w:commentReference w:id="29"/>
       </w:r>
@@ -1612,39 +1619,48 @@
         <w:t xml:space="preserve"> </w:t>
       </w:r>
       <w:r>
-        <w:t xml:space="preserve">Aus diesem Grund hat sich das Homeoffice bzw. das flexible Arbeiten auch nach der Pandemie fest in den Arbeitsalltag eingebunden. Vor allem die „Wissensarbeiter“, also die Personen, deren Tätigkeit größtenteils im Kopf und mit dem Computer stattfinden, können von der neuen Arbeitssituation profitieren </w:t>
-      </w:r>
-      <w:commentRangeStart w:id="30"/>
+        <w:t xml:space="preserve">Aus diesem Grund hat sich das Homeoffice </w:t>
+      </w:r>
+      <w:bookmarkStart w:id="30" w:name="_GoBack"/>
+      <w:bookmarkEnd w:id="30"/>
+      <w:r>
+        <w:t xml:space="preserve">bzw. das flexible Arbeiten auch nach der Pandemie fest in den Arbeitsalltag eingebunden. </w:t>
+      </w:r>
+      <w:r>
+        <w:lastRenderedPageBreak/>
+        <w:t xml:space="preserve">Vor allem die „Wissensarbeiter“, also die Personen, deren Tätigkeit größtenteils im Kopf und mit dem Computer stattfinden, können von der neuen Arbeitssituation profitieren </w:t>
+      </w:r>
+      <w:commentRangeStart w:id="31"/>
       <w:r>
         <w:t>vgl. Kugler und Neumüller (2022, S.13).</w:t>
       </w:r>
-      <w:commentRangeEnd w:id="30"/>
-      <w:r>
-        <w:rPr>
-          <w:rStyle w:val="Kommentarzeichen"/>
-        </w:rPr>
-        <w:commentReference w:id="30"/>
+      <w:commentRangeEnd w:id="31"/>
+      <w:r>
+        <w:rPr>
+          <w:rStyle w:val="Kommentarzeichen"/>
+          <w:sz w:val="22"/>
+          <w:szCs w:val="22"/>
+        </w:rPr>
+        <w:commentReference w:id="31"/>
       </w:r>
       <w:r>
         <w:t xml:space="preserve"> Passend dazu konnten Kunze, </w:t>
       </w:r>
-      <w:commentRangeStart w:id="31"/>
+      <w:commentRangeStart w:id="32"/>
       <w:r>
         <w:t xml:space="preserve">Hampel und Zimmermann (2020, S.3 f.) </w:t>
       </w:r>
-      <w:commentRangeEnd w:id="31"/>
-      <w:r>
-        <w:rPr>
-          <w:rStyle w:val="Kommentarzeichen"/>
-        </w:rPr>
-        <w:commentReference w:id="31"/>
-      </w:r>
-      <w:r>
-        <w:t xml:space="preserve">in einer Befragung feststellen, dass der Großteil </w:t>
-      </w:r>
-      <w:r>
-        <w:lastRenderedPageBreak/>
-        <w:t xml:space="preserve">der Arbeitnehmer sich nicht das Arbeiten in Präsenz zurückwünschen. </w:t>
+      <w:commentRangeEnd w:id="32"/>
+      <w:r>
+        <w:rPr>
+          <w:rStyle w:val="Kommentarzeichen"/>
+          <w:sz w:val="22"/>
+          <w:szCs w:val="22"/>
+        </w:rPr>
+        <w:commentReference w:id="32"/>
+      </w:r>
+      <w:r>
+        <w:t xml:space="preserve">in einer Befragung feststellen, dass der Großteil der Arbeitnehmer sich nicht das Arbeiten in Präsenz zurückwünschen. </w:t>
       </w:r>
       <w:r>
         <w:t xml:space="preserve">Ungefähr die Hälfte </w:t>
@@ -1667,22 +1683,22 @@
       <w:r>
         <w:t xml:space="preserve"> </w:t>
       </w:r>
-      <w:commentRangeStart w:id="32"/>
+      <w:commentRangeStart w:id="33"/>
       <w:r>
         <w:t>vgl. Kunze, Hampel und Zimmermann (2020, S4).</w:t>
       </w:r>
-      <w:commentRangeEnd w:id="32"/>
-      <w:r>
-        <w:rPr>
-          <w:rStyle w:val="Kommentarzeichen"/>
-        </w:rPr>
-        <w:commentReference w:id="32"/>
+      <w:commentRangeEnd w:id="33"/>
+      <w:r>
+        <w:rPr>
+          <w:rStyle w:val="Kommentarzeichen"/>
+          <w:sz w:val="22"/>
+          <w:szCs w:val="22"/>
+        </w:rPr>
+        <w:commentReference w:id="33"/>
       </w:r>
       <w:r>
         <w:t xml:space="preserve"> </w:t>
       </w:r>
-      <w:bookmarkStart w:id="33" w:name="_GoBack"/>
-      <w:bookmarkEnd w:id="33"/>
     </w:p>
     <w:sectPr>
       <w:footerReference w:type="default" r:id="rId14"/>
@@ -2451,7 +2467,7 @@
       </w:r>
     </w:p>
   </w:comment>
-  <w:comment w:id="30" w:author="Siggelkow, Jonas" w:date="2024-04-18T16:54:00Z" w:initials="SJ">
+  <w:comment w:id="31" w:author="Siggelkow, Jonas" w:date="2024-04-18T16:54:00Z" w:initials="SJ">
     <w:p>
       <w:pPr>
         <w:pStyle w:val="Kommentartext"/>
@@ -2476,7 +2492,7 @@
       </w:r>
     </w:p>
   </w:comment>
-  <w:comment w:id="31" w:author="Siggelkow, Jonas" w:date="2024-04-18T17:19:00Z" w:initials="SJ">
+  <w:comment w:id="32" w:author="Siggelkow, Jonas" w:date="2024-04-18T17:19:00Z" w:initials="SJ">
     <w:p>
       <w:pPr>
         <w:pStyle w:val="Kommentartext"/>
@@ -2501,7 +2517,7 @@
       </w:r>
     </w:p>
   </w:comment>
-  <w:comment w:id="32" w:author="Siggelkow, Jonas" w:date="2024-04-18T17:27:00Z" w:initials="SJ">
+  <w:comment w:id="33" w:author="Siggelkow, Jonas" w:date="2024-04-18T17:27:00Z" w:initials="SJ">
     <w:p>
       <w:pPr>
         <w:pStyle w:val="Kommentartext"/>
@@ -4530,7 +4546,7 @@
 </file>
 
 <file path=customXml/itemProps1.xml><?xml version="1.0" encoding="utf-8"?>
-<ds:datastoreItem xmlns:ds="http://schemas.openxmlformats.org/officeDocument/2006/customXml" ds:itemID="{602990EA-A2EB-4AB6-9964-8D451BC7E035}">
+<ds:datastoreItem xmlns:ds="http://schemas.openxmlformats.org/officeDocument/2006/customXml" ds:itemID="{F6552E6D-16ED-423C-8B1E-93B332B901E6}">
   <ds:schemaRefs>
     <ds:schemaRef ds:uri="http://schemas.openxmlformats.org/officeDocument/2006/bibliography"/>
   </ds:schemaRefs>

</xml_diff>

<commit_message>
Inhaltsverzeichnis und Generisches Maskulin Vermerk
</commit_message>
<xml_diff>
--- a/PA1_v0.0.6-alpha.docx
+++ b/PA1_v0.0.6-alpha.docx
@@ -447,7 +447,7 @@
           <w:sz w:val="24"/>
           <w:szCs w:val="24"/>
         </w:rPr>
-        <w:t>18.04.2024</w:t>
+        <w:t>23.04.2024</w:t>
       </w:r>
       <w:r>
         <w:rPr>
@@ -714,25 +714,588 @@
         <w:jc w:val="both"/>
       </w:pPr>
     </w:p>
-    <w:p>
-      <w:pPr>
-        <w:spacing w:line="360" w:lineRule="auto"/>
+    <w:p/>
+    <w:sdt>
+      <w:sdtPr>
+        <w:id w:val="2007708209"/>
+        <w:docPartObj>
+          <w:docPartGallery w:val="Table of Contents"/>
+          <w:docPartUnique/>
+        </w:docPartObj>
+      </w:sdtPr>
+      <w:sdtEndPr>
+        <w:rPr>
+          <w:rFonts w:asciiTheme="minorHAnsi" w:eastAsiaTheme="minorHAnsi" w:hAnsiTheme="minorHAnsi" w:cstheme="minorBidi"/>
+          <w:b/>
+          <w:bCs/>
+          <w:color w:val="auto"/>
+          <w:sz w:val="22"/>
+          <w:szCs w:val="22"/>
+          <w:lang w:eastAsia="en-US"/>
+        </w:rPr>
+      </w:sdtEndPr>
+      <w:sdtContent>
+        <w:p>
+          <w:pPr>
+            <w:pStyle w:val="Inhaltsverzeichnisberschrift"/>
+          </w:pPr>
+          <w:r>
+            <w:t>Inhaltsverzeichnis</w:t>
+          </w:r>
+        </w:p>
+        <w:p>
+          <w:pPr>
+            <w:pStyle w:val="Verzeichnis1"/>
+            <w:tabs>
+              <w:tab w:val="right" w:leader="dot" w:pos="7927"/>
+            </w:tabs>
+            <w:rPr>
+              <w:rFonts w:cstheme="minorBidi"/>
+              <w:noProof/>
+            </w:rPr>
+          </w:pPr>
+          <w:r>
+            <w:fldChar w:fldCharType="begin"/>
+          </w:r>
+          <w:r>
+            <w:instrText xml:space="preserve"> TOC \o "1-3" \h \z \u </w:instrText>
+          </w:r>
+          <w:r>
+            <w:fldChar w:fldCharType="separate"/>
+          </w:r>
+          <w:hyperlink w:anchor="_Toc164760492" w:history="1">
+            <w:r>
+              <w:rPr>
+                <w:rStyle w:val="Hyperlink"/>
+                <w:noProof/>
+              </w:rPr>
+              <w:t>Einleitung</w:t>
+            </w:r>
+            <w:r>
+              <w:rPr>
+                <w:noProof/>
+                <w:webHidden/>
+              </w:rPr>
+              <w:tab/>
+            </w:r>
+            <w:r>
+              <w:rPr>
+                <w:noProof/>
+                <w:webHidden/>
+              </w:rPr>
+              <w:fldChar w:fldCharType="begin"/>
+            </w:r>
+            <w:r>
+              <w:rPr>
+                <w:noProof/>
+                <w:webHidden/>
+              </w:rPr>
+              <w:instrText xml:space="preserve"> PAGEREF _Toc164760492 \h </w:instrText>
+            </w:r>
+            <w:r>
+              <w:rPr>
+                <w:noProof/>
+                <w:webHidden/>
+              </w:rPr>
+            </w:r>
+            <w:r>
+              <w:rPr>
+                <w:noProof/>
+                <w:webHidden/>
+              </w:rPr>
+              <w:fldChar w:fldCharType="separate"/>
+            </w:r>
+            <w:r>
+              <w:rPr>
+                <w:noProof/>
+                <w:webHidden/>
+              </w:rPr>
+              <w:t>1</w:t>
+            </w:r>
+            <w:r>
+              <w:rPr>
+                <w:noProof/>
+                <w:webHidden/>
+              </w:rPr>
+              <w:fldChar w:fldCharType="end"/>
+            </w:r>
+          </w:hyperlink>
+        </w:p>
+        <w:p>
+          <w:pPr>
+            <w:pStyle w:val="Verzeichnis1"/>
+            <w:tabs>
+              <w:tab w:val="right" w:leader="dot" w:pos="7927"/>
+            </w:tabs>
+            <w:rPr>
+              <w:rFonts w:cstheme="minorBidi"/>
+              <w:noProof/>
+            </w:rPr>
+          </w:pPr>
+          <w:hyperlink w:anchor="_Toc164760493" w:history="1">
+            <w:r>
+              <w:rPr>
+                <w:rStyle w:val="Hyperlink"/>
+                <w:noProof/>
+              </w:rPr>
+              <w:t>1 – Auswirkungen des Homeoffice auf das Wissensmanagement</w:t>
+            </w:r>
+            <w:r>
+              <w:rPr>
+                <w:noProof/>
+                <w:webHidden/>
+              </w:rPr>
+              <w:tab/>
+            </w:r>
+            <w:r>
+              <w:rPr>
+                <w:noProof/>
+                <w:webHidden/>
+              </w:rPr>
+              <w:fldChar w:fldCharType="begin"/>
+            </w:r>
+            <w:r>
+              <w:rPr>
+                <w:noProof/>
+                <w:webHidden/>
+              </w:rPr>
+              <w:instrText xml:space="preserve"> PAGEREF _Toc164760493 \h </w:instrText>
+            </w:r>
+            <w:r>
+              <w:rPr>
+                <w:noProof/>
+                <w:webHidden/>
+              </w:rPr>
+            </w:r>
+            <w:r>
+              <w:rPr>
+                <w:noProof/>
+                <w:webHidden/>
+              </w:rPr>
+              <w:fldChar w:fldCharType="separate"/>
+            </w:r>
+            <w:r>
+              <w:rPr>
+                <w:noProof/>
+                <w:webHidden/>
+              </w:rPr>
+              <w:t>2</w:t>
+            </w:r>
+            <w:r>
+              <w:rPr>
+                <w:noProof/>
+                <w:webHidden/>
+              </w:rPr>
+              <w:fldChar w:fldCharType="end"/>
+            </w:r>
+          </w:hyperlink>
+        </w:p>
+        <w:p>
+          <w:pPr>
+            <w:pStyle w:val="Verzeichnis2"/>
+            <w:tabs>
+              <w:tab w:val="left" w:pos="880"/>
+              <w:tab w:val="right" w:leader="dot" w:pos="7927"/>
+            </w:tabs>
+            <w:rPr>
+              <w:rFonts w:cstheme="minorBidi"/>
+              <w:noProof/>
+            </w:rPr>
+          </w:pPr>
+          <w:hyperlink w:anchor="_Toc164760494" w:history="1">
+            <w:r>
+              <w:rPr>
+                <w:rStyle w:val="Hyperlink"/>
+                <w:noProof/>
+              </w:rPr>
+              <w:t>1.1</w:t>
+            </w:r>
+            <w:r>
+              <w:rPr>
+                <w:rFonts w:cstheme="minorBidi"/>
+                <w:noProof/>
+              </w:rPr>
+              <w:t xml:space="preserve"> </w:t>
+            </w:r>
+            <w:r>
+              <w:rPr>
+                <w:rStyle w:val="Hyperlink"/>
+                <w:noProof/>
+              </w:rPr>
+              <w:t>– Kernprinzipien des Wissensmanagements</w:t>
+            </w:r>
+            <w:r>
+              <w:rPr>
+                <w:noProof/>
+                <w:webHidden/>
+              </w:rPr>
+              <w:tab/>
+            </w:r>
+            <w:r>
+              <w:rPr>
+                <w:noProof/>
+                <w:webHidden/>
+              </w:rPr>
+              <w:fldChar w:fldCharType="begin"/>
+            </w:r>
+            <w:r>
+              <w:rPr>
+                <w:noProof/>
+                <w:webHidden/>
+              </w:rPr>
+              <w:instrText xml:space="preserve"> PAGEREF _Toc164760494 \h </w:instrText>
+            </w:r>
+            <w:r>
+              <w:rPr>
+                <w:noProof/>
+                <w:webHidden/>
+              </w:rPr>
+            </w:r>
+            <w:r>
+              <w:rPr>
+                <w:noProof/>
+                <w:webHidden/>
+              </w:rPr>
+              <w:fldChar w:fldCharType="separate"/>
+            </w:r>
+            <w:r>
+              <w:rPr>
+                <w:noProof/>
+                <w:webHidden/>
+              </w:rPr>
+              <w:t>2</w:t>
+            </w:r>
+            <w:r>
+              <w:rPr>
+                <w:noProof/>
+                <w:webHidden/>
+              </w:rPr>
+              <w:fldChar w:fldCharType="end"/>
+            </w:r>
+          </w:hyperlink>
+        </w:p>
+        <w:p>
+          <w:pPr>
+            <w:pStyle w:val="Verzeichnis2"/>
+            <w:tabs>
+              <w:tab w:val="right" w:leader="dot" w:pos="7927"/>
+            </w:tabs>
+            <w:rPr>
+              <w:rFonts w:cstheme="minorBidi"/>
+              <w:noProof/>
+            </w:rPr>
+          </w:pPr>
+          <w:hyperlink w:anchor="_Toc164760495" w:history="1">
+            <w:r>
+              <w:rPr>
+                <w:rStyle w:val="Hyperlink"/>
+                <w:noProof/>
+              </w:rPr>
+              <w:t>1.2 – Die Folgen des Homeoffice auf den Wissenstransfer</w:t>
+            </w:r>
+            <w:r>
+              <w:rPr>
+                <w:noProof/>
+                <w:webHidden/>
+              </w:rPr>
+              <w:tab/>
+            </w:r>
+            <w:r>
+              <w:rPr>
+                <w:noProof/>
+                <w:webHidden/>
+              </w:rPr>
+              <w:fldChar w:fldCharType="begin"/>
+            </w:r>
+            <w:r>
+              <w:rPr>
+                <w:noProof/>
+                <w:webHidden/>
+              </w:rPr>
+              <w:instrText xml:space="preserve"> PAGEREF _Toc164760495 \h </w:instrText>
+            </w:r>
+            <w:r>
+              <w:rPr>
+                <w:noProof/>
+                <w:webHidden/>
+              </w:rPr>
+            </w:r>
+            <w:r>
+              <w:rPr>
+                <w:noProof/>
+                <w:webHidden/>
+              </w:rPr>
+              <w:fldChar w:fldCharType="separate"/>
+            </w:r>
+            <w:r>
+              <w:rPr>
+                <w:noProof/>
+                <w:webHidden/>
+              </w:rPr>
+              <w:t>4</w:t>
+            </w:r>
+            <w:r>
+              <w:rPr>
+                <w:noProof/>
+                <w:webHidden/>
+              </w:rPr>
+              <w:fldChar w:fldCharType="end"/>
+            </w:r>
+          </w:hyperlink>
+        </w:p>
+        <w:p>
+          <w:pPr>
+            <w:pStyle w:val="Verzeichnis1"/>
+            <w:tabs>
+              <w:tab w:val="right" w:leader="dot" w:pos="7927"/>
+            </w:tabs>
+            <w:rPr>
+              <w:rFonts w:cstheme="minorBidi"/>
+              <w:noProof/>
+            </w:rPr>
+          </w:pPr>
+          <w:hyperlink w:anchor="_Toc164760496" w:history="1">
+            <w:r>
+              <w:rPr>
+                <w:rStyle w:val="Hyperlink"/>
+                <w:noProof/>
+              </w:rPr>
+              <w:t>2 – Wissensmanagementstrategien für die Arbeit im Homeoffice</w:t>
+            </w:r>
+            <w:r>
+              <w:rPr>
+                <w:noProof/>
+                <w:webHidden/>
+              </w:rPr>
+              <w:tab/>
+            </w:r>
+            <w:r>
+              <w:rPr>
+                <w:noProof/>
+                <w:webHidden/>
+              </w:rPr>
+              <w:fldChar w:fldCharType="begin"/>
+            </w:r>
+            <w:r>
+              <w:rPr>
+                <w:noProof/>
+                <w:webHidden/>
+              </w:rPr>
+              <w:instrText xml:space="preserve"> PAGEREF _Toc164760496 \h </w:instrText>
+            </w:r>
+            <w:r>
+              <w:rPr>
+                <w:noProof/>
+                <w:webHidden/>
+              </w:rPr>
+            </w:r>
+            <w:r>
+              <w:rPr>
+                <w:noProof/>
+                <w:webHidden/>
+              </w:rPr>
+              <w:fldChar w:fldCharType="separate"/>
+            </w:r>
+            <w:r>
+              <w:rPr>
+                <w:noProof/>
+                <w:webHidden/>
+              </w:rPr>
+              <w:t>5</w:t>
+            </w:r>
+            <w:r>
+              <w:rPr>
+                <w:noProof/>
+                <w:webHidden/>
+              </w:rPr>
+              <w:fldChar w:fldCharType="end"/>
+            </w:r>
+          </w:hyperlink>
+        </w:p>
+        <w:p>
+          <w:pPr>
+            <w:pStyle w:val="Verzeichnis2"/>
+            <w:tabs>
+              <w:tab w:val="right" w:leader="dot" w:pos="7927"/>
+            </w:tabs>
+            <w:rPr>
+              <w:rFonts w:cstheme="minorBidi"/>
+              <w:noProof/>
+            </w:rPr>
+          </w:pPr>
+          <w:hyperlink w:anchor="_Toc164760497" w:history="1">
+            <w:r>
+              <w:rPr>
+                <w:rStyle w:val="Hyperlink"/>
+                <w:noProof/>
+              </w:rPr>
+              <w:t>2.1 – Methoden und Modelle des Wissensmanagements</w:t>
+            </w:r>
+            <w:r>
+              <w:rPr>
+                <w:noProof/>
+                <w:webHidden/>
+              </w:rPr>
+              <w:tab/>
+            </w:r>
+            <w:r>
+              <w:rPr>
+                <w:noProof/>
+                <w:webHidden/>
+              </w:rPr>
+              <w:fldChar w:fldCharType="begin"/>
+            </w:r>
+            <w:r>
+              <w:rPr>
+                <w:noProof/>
+                <w:webHidden/>
+              </w:rPr>
+              <w:instrText xml:space="preserve"> PAGEREF _Toc164760497 \h </w:instrText>
+            </w:r>
+            <w:r>
+              <w:rPr>
+                <w:noProof/>
+                <w:webHidden/>
+              </w:rPr>
+            </w:r>
+            <w:r>
+              <w:rPr>
+                <w:noProof/>
+                <w:webHidden/>
+              </w:rPr>
+              <w:fldChar w:fldCharType="separate"/>
+            </w:r>
+            <w:r>
+              <w:rPr>
+                <w:noProof/>
+                <w:webHidden/>
+              </w:rPr>
+              <w:t>5</w:t>
+            </w:r>
+            <w:r>
+              <w:rPr>
+                <w:noProof/>
+                <w:webHidden/>
+              </w:rPr>
+              <w:fldChar w:fldCharType="end"/>
+            </w:r>
+          </w:hyperlink>
+        </w:p>
+        <w:p>
+          <w:pPr>
+            <w:pStyle w:val="Verzeichnis2"/>
+            <w:tabs>
+              <w:tab w:val="right" w:leader="dot" w:pos="7927"/>
+            </w:tabs>
+            <w:rPr>
+              <w:rFonts w:cstheme="minorBidi"/>
+              <w:noProof/>
+            </w:rPr>
+          </w:pPr>
+          <w:hyperlink w:anchor="_Toc164760498" w:history="1">
+            <w:r>
+              <w:rPr>
+                <w:rStyle w:val="Hyperlink"/>
+                <w:noProof/>
+              </w:rPr>
+              <w:t>2.2 – Fazit und Handlungsempfehlung für die IKS</w:t>
+            </w:r>
+            <w:r>
+              <w:rPr>
+                <w:noProof/>
+                <w:webHidden/>
+              </w:rPr>
+              <w:tab/>
+            </w:r>
+            <w:r>
+              <w:rPr>
+                <w:noProof/>
+                <w:webHidden/>
+              </w:rPr>
+              <w:fldChar w:fldCharType="begin"/>
+            </w:r>
+            <w:r>
+              <w:rPr>
+                <w:noProof/>
+                <w:webHidden/>
+              </w:rPr>
+              <w:instrText xml:space="preserve"> PAGEREF _Toc164760498 \h </w:instrText>
+            </w:r>
+            <w:r>
+              <w:rPr>
+                <w:noProof/>
+                <w:webHidden/>
+              </w:rPr>
+            </w:r>
+            <w:r>
+              <w:rPr>
+                <w:noProof/>
+                <w:webHidden/>
+              </w:rPr>
+              <w:fldChar w:fldCharType="separate"/>
+            </w:r>
+            <w:r>
+              <w:rPr>
+                <w:noProof/>
+                <w:webHidden/>
+              </w:rPr>
+              <w:t>5</w:t>
+            </w:r>
+            <w:r>
+              <w:rPr>
+                <w:noProof/>
+                <w:webHidden/>
+              </w:rPr>
+              <w:fldChar w:fldCharType="end"/>
+            </w:r>
+          </w:hyperlink>
+        </w:p>
+        <w:p>
+          <w:r>
+            <w:rPr>
+              <w:b/>
+              <w:bCs/>
+            </w:rPr>
+            <w:fldChar w:fldCharType="end"/>
+          </w:r>
+        </w:p>
+      </w:sdtContent>
+    </w:sdt>
+    <w:p/>
+    <w:p>
+      <w:r>
+        <w:br w:type="page"/>
+      </w:r>
+    </w:p>
+    <w:p>
+      <w:commentRangeStart w:id="1"/>
+      <w:r>
+        <w:lastRenderedPageBreak/>
+        <w:t>Aus Gründen der besseren Lesbarkeit wird in dieser Arbeit überwiegend das generische Maskulinum verwendet. Dies impliziert beide Formen, schließt also das weibliche Geschlecht mit ein.</w:t>
+      </w:r>
+      <w:commentRangeEnd w:id="1"/>
+      <w:r>
+        <w:rPr>
+          <w:rStyle w:val="Kommentarzeichen"/>
+        </w:rPr>
+        <w:commentReference w:id="1"/>
+      </w:r>
+    </w:p>
+    <w:p>
+      <w:r>
+        <w:br w:type="page"/>
+      </w:r>
+    </w:p>
+    <w:p>
+      <w:pPr>
         <w:jc w:val="both"/>
-      </w:pPr>
-    </w:p>
-    <w:p>
-      <w:pPr>
-        <w:pStyle w:val="berschrift1"/>
-        <w:spacing w:line="360" w:lineRule="auto"/>
-        <w:jc w:val="both"/>
-        <w:rPr>
-          <w:sz w:val="28"/>
-          <w:szCs w:val="28"/>
-        </w:rPr>
         <w:sectPr>
+          <w:footerReference w:type="default" r:id="rId14"/>
           <w:pgSz w:w="11906" w:h="16838"/>
           <w:pgMar w:top="1418" w:right="1701" w:bottom="1418" w:left="2268" w:header="709" w:footer="709" w:gutter="0"/>
+          <w:pgNumType w:fmt="upperRoman" w:start="1"/>
           <w:cols w:space="708"/>
+          <w:titlePg/>
           <w:docGrid w:linePitch="360"/>
         </w:sectPr>
       </w:pPr>
@@ -747,6 +1310,8 @@
           <w:szCs w:val="28"/>
         </w:rPr>
       </w:pPr>
+      <w:bookmarkStart w:id="2" w:name="_Toc164758898"/>
+      <w:bookmarkStart w:id="3" w:name="_Toc164760492"/>
       <w:r>
         <w:rPr>
           <w:sz w:val="28"/>
@@ -755,6 +1320,8 @@
         <w:lastRenderedPageBreak/>
         <w:t>Einleitung</w:t>
       </w:r>
+      <w:bookmarkEnd w:id="2"/>
+      <w:bookmarkEnd w:id="3"/>
     </w:p>
     <w:p>
       <w:pPr>
@@ -767,8 +1334,8 @@
         <w:spacing w:line="360" w:lineRule="auto"/>
         <w:jc w:val="both"/>
       </w:pPr>
-      <w:commentRangeStart w:id="1"/>
-      <w:commentRangeStart w:id="2"/>
+      <w:commentRangeStart w:id="4"/>
+      <w:commentRangeStart w:id="5"/>
       <w:r>
         <w:rPr>
           <w:rStyle w:val="ZitatZchn"/>
@@ -793,19 +1360,19 @@
       <w:r>
         <w:t>Diese Aussage war und ist eine grundlegende Realität</w:t>
       </w:r>
-      <w:commentRangeEnd w:id="1"/>
-      <w:r>
-        <w:rPr>
-          <w:rStyle w:val="Kommentarzeichen"/>
-        </w:rPr>
-        <w:commentReference w:id="1"/>
-      </w:r>
-      <w:commentRangeEnd w:id="2"/>
-      <w:r>
-        <w:rPr>
-          <w:rStyle w:val="Kommentarzeichen"/>
-        </w:rPr>
-        <w:commentReference w:id="2"/>
+      <w:commentRangeEnd w:id="4"/>
+      <w:r>
+        <w:rPr>
+          <w:rStyle w:val="Kommentarzeichen"/>
+        </w:rPr>
+        <w:commentReference w:id="4"/>
+      </w:r>
+      <w:commentRangeEnd w:id="5"/>
+      <w:r>
+        <w:rPr>
+          <w:rStyle w:val="Kommentarzeichen"/>
+        </w:rPr>
+        <w:commentReference w:id="5"/>
       </w:r>
       <w:r>
         <w:t xml:space="preserve">, die sowohl damals als auch heute im Leben und in der Funktionsweise sozialer Strukturen und Organisationen unbestreitbar ist. </w:t>
@@ -819,7 +1386,7 @@
       <w:r>
         <w:t xml:space="preserve"> und der zielgerichtete Umgang mit Wissen ist ein wichtiger Erfolgsfaktor für Unternehmen </w:t>
       </w:r>
-      <w:commentRangeStart w:id="3"/>
+      <w:commentRangeStart w:id="6"/>
       <w:r>
         <w:t xml:space="preserve">vgl. Hochreutener und Bleiker (2022, S.88 </w:t>
       </w:r>
@@ -829,12 +1396,12 @@
       <w:r>
         <w:t xml:space="preserve">). </w:t>
       </w:r>
-      <w:commentRangeEnd w:id="3"/>
-      <w:r>
-        <w:rPr>
-          <w:rStyle w:val="Kommentarzeichen"/>
-        </w:rPr>
-        <w:commentReference w:id="3"/>
+      <w:commentRangeEnd w:id="6"/>
+      <w:r>
+        <w:rPr>
+          <w:rStyle w:val="Kommentarzeichen"/>
+        </w:rPr>
+        <w:commentReference w:id="6"/>
       </w:r>
       <w:r>
         <w:t xml:space="preserve">Aus diesen gründen müssen sich Unternehmen der Förderung, Bewahrung und Verbreitung von Wissen aktiv widmen. </w:t>
@@ -848,16 +1415,16 @@
       <w:r>
         <w:t xml:space="preserve">n sich Unternehmen und deren Arbeitswelt stetig im Wandel und spätestens mit der Covid-19-Pandemie wurden flexible Arbeitsformen, wie das Homeoffice, in vielen Unternehmen und Betrieben fest etabliert </w:t>
       </w:r>
-      <w:commentRangeStart w:id="4"/>
+      <w:commentRangeStart w:id="7"/>
       <w:r>
         <w:t>vgl. Krüger (2023, S.1)</w:t>
       </w:r>
-      <w:commentRangeEnd w:id="4"/>
-      <w:r>
-        <w:rPr>
-          <w:rStyle w:val="Kommentarzeichen"/>
-        </w:rPr>
-        <w:commentReference w:id="4"/>
+      <w:commentRangeEnd w:id="7"/>
+      <w:r>
+        <w:rPr>
+          <w:rStyle w:val="Kommentarzeichen"/>
+        </w:rPr>
+        <w:commentReference w:id="7"/>
       </w:r>
       <w:r>
         <w:t xml:space="preserve">. </w:t>
@@ -889,7 +1456,7 @@
       <w:r>
         <w:t xml:space="preserve"> Thema Homeoffice </w:t>
       </w:r>
-      <w:commentRangeStart w:id="5"/>
+      <w:commentRangeStart w:id="8"/>
       <w:r>
         <w:t>vgl.</w:t>
       </w:r>
@@ -905,12 +1472,12 @@
       <w:r>
         <w:t>3, Arbeit von zu Hause in ausgewählten Wirtschaftsbereichen 2022)</w:t>
       </w:r>
-      <w:commentRangeEnd w:id="5"/>
-      <w:r>
-        <w:rPr>
-          <w:rStyle w:val="Kommentarzeichen"/>
-        </w:rPr>
-        <w:commentReference w:id="5"/>
+      <w:commentRangeEnd w:id="8"/>
+      <w:r>
+        <w:rPr>
+          <w:rStyle w:val="Kommentarzeichen"/>
+        </w:rPr>
+        <w:commentReference w:id="8"/>
       </w:r>
       <w:r>
         <w:t>. Deswegen stellt sich die Frage: Wie beeinflusst das Homeoffice das Wissensmanagement?</w:t>
@@ -950,6 +1517,8 @@
           <w:szCs w:val="28"/>
         </w:rPr>
       </w:pPr>
+      <w:bookmarkStart w:id="9" w:name="_Toc164758899"/>
+      <w:bookmarkStart w:id="10" w:name="_Toc164760493"/>
       <w:r>
         <w:rPr>
           <w:sz w:val="28"/>
@@ -958,6 +1527,8 @@
         <w:lastRenderedPageBreak/>
         <w:t>1 – Auswirkungen des Homeoffice auf das Wissensmanagement</w:t>
       </w:r>
+      <w:bookmarkEnd w:id="9"/>
+      <w:bookmarkEnd w:id="10"/>
     </w:p>
     <w:p>
       <w:pPr>
@@ -1006,22 +1577,22 @@
       <w:r>
         <w:t xml:space="preserve"> sind die Kenntnisse, Fähigkeiten und Erfahrungen von Individuen und Organisationen und es entsteht durch den interindividuellen Austausch in einem bestimmten Kontext. Das Wissen eines Menschen bestimmt seine subjektiven Gedanken und Verhalten. Wissen hat immer das Ziel, Probleme zu lösen </w:t>
       </w:r>
-      <w:commentRangeStart w:id="6"/>
+      <w:commentRangeStart w:id="11"/>
       <w:r>
         <w:t>vgl. Hochreutener und Bleiker (2022, S.88)</w:t>
       </w:r>
-      <w:commentRangeEnd w:id="6"/>
-      <w:r>
-        <w:rPr>
-          <w:rStyle w:val="Kommentarzeichen"/>
-        </w:rPr>
-        <w:commentReference w:id="6"/>
+      <w:commentRangeEnd w:id="11"/>
+      <w:r>
+        <w:rPr>
+          <w:rStyle w:val="Kommentarzeichen"/>
+        </w:rPr>
+        <w:commentReference w:id="11"/>
       </w:r>
       <w:r>
         <w:t xml:space="preserve">. Darauf aufbauend, versteht man das Wissensmanagement als Versuch, das Vorhanden Wissen in einer Organisation </w:t>
       </w:r>
-      <w:commentRangeStart w:id="7"/>
-      <w:commentRangeStart w:id="8"/>
+      <w:commentRangeStart w:id="12"/>
+      <w:commentRangeStart w:id="13"/>
       <w:r>
         <w:t>zu erweitern, verteilen,</w:t>
       </w:r>
@@ -1031,36 +1602,36 @@
       <w:r>
         <w:t xml:space="preserve">sichern und aktualisieren. </w:t>
       </w:r>
-      <w:commentRangeEnd w:id="7"/>
-      <w:r>
-        <w:rPr>
-          <w:rStyle w:val="Kommentarzeichen"/>
-        </w:rPr>
-        <w:commentReference w:id="7"/>
-      </w:r>
-      <w:commentRangeEnd w:id="8"/>
-      <w:r>
-        <w:rPr>
-          <w:rStyle w:val="Kommentarzeichen"/>
-        </w:rPr>
-        <w:commentReference w:id="8"/>
+      <w:commentRangeEnd w:id="12"/>
+      <w:r>
+        <w:rPr>
+          <w:rStyle w:val="Kommentarzeichen"/>
+        </w:rPr>
+        <w:commentReference w:id="12"/>
+      </w:r>
+      <w:commentRangeEnd w:id="13"/>
+      <w:r>
+        <w:rPr>
+          <w:rStyle w:val="Kommentarzeichen"/>
+        </w:rPr>
+        <w:commentReference w:id="13"/>
       </w:r>
       <w:r>
         <w:t xml:space="preserve">Dadurch möchte das Wissensmanagement einen Wettbewerbsvorteil und Mehrwert für die Organisation </w:t>
       </w:r>
-      <w:commentRangeStart w:id="9"/>
+      <w:commentRangeStart w:id="14"/>
       <w:r>
         <w:t>schaffen vgl. Hochreutener und Bleiker (2022, S.89).</w:t>
       </w:r>
       <w:r>
         <w:t xml:space="preserve"> </w:t>
       </w:r>
-      <w:commentRangeEnd w:id="9"/>
-      <w:r>
-        <w:rPr>
-          <w:rStyle w:val="Kommentarzeichen"/>
-        </w:rPr>
-        <w:commentReference w:id="9"/>
+      <w:commentRangeEnd w:id="14"/>
+      <w:r>
+        <w:rPr>
+          <w:rStyle w:val="Kommentarzeichen"/>
+        </w:rPr>
+        <w:commentReference w:id="14"/>
       </w:r>
     </w:p>
     <w:p>
@@ -1079,9 +1650,20 @@
         <w:spacing w:line="360" w:lineRule="auto"/>
         <w:jc w:val="center"/>
       </w:pPr>
-      <w:r>
-        <w:t>– Kernprinzipien des Wissensmanagements</w:t>
-      </w:r>
+      <w:bookmarkStart w:id="15" w:name="_Toc164758900"/>
+      <w:bookmarkStart w:id="16" w:name="_Toc164760494"/>
+      <w:r>
+        <w:rPr>
+          <w:sz w:val="28"/>
+          <w:szCs w:val="28"/>
+        </w:rPr>
+        <w:t xml:space="preserve">– </w:t>
+      </w:r>
+      <w:r>
+        <w:t>Kernprinzipien des Wissensmanagements</w:t>
+      </w:r>
+      <w:bookmarkEnd w:id="15"/>
+      <w:bookmarkEnd w:id="16"/>
     </w:p>
     <w:p>
       <w:pPr>
@@ -1112,11 +1694,11 @@
       <w:r>
         <w:t>der Informationstechnik</w:t>
       </w:r>
-      <w:commentRangeStart w:id="10"/>
+      <w:commentRangeStart w:id="17"/>
       <w:r>
         <w:t xml:space="preserve">, </w:t>
       </w:r>
-      <w:commentRangeEnd w:id="10"/>
+      <w:commentRangeEnd w:id="17"/>
       <w:r>
         <w:t>den Human Resources</w:t>
       </w:r>
@@ -1124,7 +1706,7 @@
         <w:rPr>
           <w:rStyle w:val="Kommentarzeichen"/>
         </w:rPr>
-        <w:commentReference w:id="10"/>
+        <w:commentReference w:id="17"/>
       </w:r>
       <w:r>
         <w:t xml:space="preserve">, </w:t>
@@ -1153,16 +1735,16 @@
       <w:r>
         <w:t xml:space="preserve">ein fest etabliertes Wissensmanagement im Unternehmen eingeführt </w:t>
       </w:r>
-      <w:commentRangeStart w:id="11"/>
+      <w:commentRangeStart w:id="18"/>
       <w:r>
         <w:t>vgl. Grasshoff (2023, S.3 f.)</w:t>
       </w:r>
-      <w:commentRangeEnd w:id="11"/>
-      <w:r>
-        <w:rPr>
-          <w:rStyle w:val="Kommentarzeichen"/>
-        </w:rPr>
-        <w:commentReference w:id="11"/>
+      <w:commentRangeEnd w:id="18"/>
+      <w:r>
+        <w:rPr>
+          <w:rStyle w:val="Kommentarzeichen"/>
+        </w:rPr>
+        <w:commentReference w:id="18"/>
       </w:r>
       <w:r>
         <w:t>.</w:t>
@@ -1176,8 +1758,8 @@
       <w:r>
         <w:t xml:space="preserve">als etwas </w:t>
       </w:r>
-      <w:commentRangeStart w:id="12"/>
-      <w:commentRangeStart w:id="13"/>
+      <w:commentRangeStart w:id="19"/>
+      <w:commentRangeStart w:id="20"/>
       <w:r>
         <w:t>Eindeutiges</w:t>
       </w:r>
@@ -1190,33 +1772,33 @@
       <w:r>
         <w:t xml:space="preserve"> </w:t>
       </w:r>
-      <w:commentRangeEnd w:id="12"/>
-      <w:r>
-        <w:rPr>
-          <w:rStyle w:val="Kommentarzeichen"/>
-        </w:rPr>
-        <w:commentReference w:id="12"/>
-      </w:r>
-      <w:commentRangeEnd w:id="13"/>
-      <w:r>
-        <w:rPr>
-          <w:rStyle w:val="Kommentarzeichen"/>
-        </w:rPr>
-        <w:commentReference w:id="13"/>
+      <w:commentRangeEnd w:id="19"/>
+      <w:r>
+        <w:rPr>
+          <w:rStyle w:val="Kommentarzeichen"/>
+        </w:rPr>
+        <w:commentReference w:id="19"/>
+      </w:r>
+      <w:commentRangeEnd w:id="20"/>
+      <w:r>
+        <w:rPr>
+          <w:rStyle w:val="Kommentarzeichen"/>
+        </w:rPr>
+        <w:commentReference w:id="20"/>
       </w:r>
       <w:r>
         <w:t xml:space="preserve">verstanden </w:t>
       </w:r>
-      <w:commentRangeStart w:id="14"/>
+      <w:commentRangeStart w:id="21"/>
       <w:r>
         <w:t>vgl. Nonaka und Takeuchi (1995, S.23)</w:t>
       </w:r>
-      <w:commentRangeEnd w:id="14"/>
-      <w:r>
-        <w:rPr>
-          <w:rStyle w:val="Kommentarzeichen"/>
-        </w:rPr>
-        <w:commentReference w:id="14"/>
+      <w:commentRangeEnd w:id="21"/>
+      <w:r>
+        <w:rPr>
+          <w:rStyle w:val="Kommentarzeichen"/>
+        </w:rPr>
+        <w:commentReference w:id="21"/>
       </w:r>
       <w:r>
         <w:t>.  Aus diesem Grund konzentrierte sich auch das Wissensmanagement auf Zahlen, Fakten, Dokumente und Referenzen. Es gab einen „Head of KM“ (Knowledge Management) und einige Angestellte, deren Aufgabe es war, für Mitarbeiter und Vorgesetzte das in Form von Zahlen, Daten und Fakten vorliegende „Wissen“ bereitzustellen</w:t>
@@ -1224,16 +1806,16 @@
       <w:r>
         <w:t xml:space="preserve"> </w:t>
       </w:r>
-      <w:commentRangeStart w:id="15"/>
+      <w:commentRangeStart w:id="22"/>
       <w:r>
         <w:t>vgl. Grasshoff (2023, S.4)</w:t>
       </w:r>
-      <w:commentRangeEnd w:id="15"/>
-      <w:r>
-        <w:rPr>
-          <w:rStyle w:val="Kommentarzeichen"/>
-        </w:rPr>
-        <w:commentReference w:id="15"/>
+      <w:commentRangeEnd w:id="22"/>
+      <w:r>
+        <w:rPr>
+          <w:rStyle w:val="Kommentarzeichen"/>
+        </w:rPr>
+        <w:commentReference w:id="22"/>
       </w:r>
       <w:r>
         <w:t xml:space="preserve">.  </w:t>
@@ -1248,16 +1830,16 @@
         <w:lastRenderedPageBreak/>
         <w:t xml:space="preserve">Doch ein solches Wissensmanagement, welches ausschließlich auf die Verbreitung von explizitem Wissen ausgerichtet war, konnte nie die Ziele erreichen, die man sich erhoffte </w:t>
       </w:r>
-      <w:commentRangeStart w:id="16"/>
+      <w:commentRangeStart w:id="23"/>
       <w:r>
         <w:t>vgl. Grasshoff (2023, S.4).</w:t>
       </w:r>
-      <w:commentRangeEnd w:id="16"/>
-      <w:r>
-        <w:rPr>
-          <w:rStyle w:val="Kommentarzeichen"/>
-        </w:rPr>
-        <w:commentReference w:id="16"/>
+      <w:commentRangeEnd w:id="23"/>
+      <w:r>
+        <w:rPr>
+          <w:rStyle w:val="Kommentarzeichen"/>
+        </w:rPr>
+        <w:commentReference w:id="23"/>
       </w:r>
       <w:r>
         <w:t xml:space="preserve"> Die Japaner entwickelten damals eine weitere Vorstellung von Wissen, das implizite Wissen. </w:t>
@@ -1274,16 +1856,16 @@
       <w:r>
         <w:t xml:space="preserve"> </w:t>
       </w:r>
-      <w:commentRangeStart w:id="17"/>
+      <w:commentRangeStart w:id="24"/>
       <w:r>
         <w:t>vgl. Nonaka und Takeuchi (1995, S.24).</w:t>
       </w:r>
-      <w:commentRangeEnd w:id="17"/>
-      <w:r>
-        <w:rPr>
-          <w:rStyle w:val="Kommentarzeichen"/>
-        </w:rPr>
-        <w:commentReference w:id="17"/>
+      <w:commentRangeEnd w:id="24"/>
+      <w:r>
+        <w:rPr>
+          <w:rStyle w:val="Kommentarzeichen"/>
+        </w:rPr>
+        <w:commentReference w:id="24"/>
       </w:r>
       <w:r>
         <w:t xml:space="preserve"> Diese Erkenntnis änderte die Ansicht auf das Unternehmen als Organisation</w:t>
@@ -1297,16 +1879,16 @@
       <w:r>
         <w:t xml:space="preserve"> nicht mehr als rein objektive, auf Daten und Fakten beruhende Organisation verstanden werden, sondern muss viel mehr als subjektiv, handelnder, denkender und lebender Organismus betrachtet werden </w:t>
       </w:r>
-      <w:commentRangeStart w:id="18"/>
+      <w:commentRangeStart w:id="25"/>
       <w:r>
         <w:t>vgl. Nonaka und Takeuchi (1995, S.24).</w:t>
       </w:r>
-      <w:commentRangeEnd w:id="18"/>
-      <w:r>
-        <w:rPr>
-          <w:rStyle w:val="Kommentarzeichen"/>
-        </w:rPr>
-        <w:commentReference w:id="18"/>
+      <w:commentRangeEnd w:id="25"/>
+      <w:r>
+        <w:rPr>
+          <w:rStyle w:val="Kommentarzeichen"/>
+        </w:rPr>
+        <w:commentReference w:id="25"/>
       </w:r>
       <w:r>
         <w:t xml:space="preserve"> </w:t>
@@ -1323,125 +1905,117 @@
       <w:r>
         <w:t xml:space="preserve"> </w:t>
       </w:r>
-      <w:commentRangeStart w:id="19"/>
+      <w:commentRangeStart w:id="26"/>
       <w:r>
         <w:t>(Hochreutener und Bleiker 2022, S.90).</w:t>
       </w:r>
-      <w:commentRangeEnd w:id="19"/>
-      <w:r>
-        <w:rPr>
-          <w:rStyle w:val="Kommentarzeichen"/>
-        </w:rPr>
-        <w:commentReference w:id="19"/>
-      </w:r>
-      <w:r>
-        <w:t xml:space="preserve"> Genau auf diesen Prozess der Wissenskodifizierung zielen </w:t>
-      </w:r>
-      <w:proofErr w:type="spellStart"/>
-      <w:r>
-        <w:t>Nonaka</w:t>
-      </w:r>
-      <w:proofErr w:type="spellEnd"/>
+      <w:commentRangeEnd w:id="26"/>
+      <w:r>
+        <w:rPr>
+          <w:rStyle w:val="Kommentarzeichen"/>
+        </w:rPr>
+        <w:commentReference w:id="26"/>
+      </w:r>
+      <w:r>
+        <w:t xml:space="preserve"> Genau auf diesen Prozess der Wissenskodifizierung zielen Nonaka </w:t>
+      </w:r>
+      <w:r>
+        <w:t>und T</w:t>
+      </w:r>
+      <w:r>
+        <w:t xml:space="preserve">akeuchi mit ihrer Theorie der Wissensspirale für die Wissensgenerierung ab. </w:t>
+      </w:r>
+      <w:r>
+        <w:t>Ihrer Theorie zufolge entsteht Wissen dann, wenn die Wechselwirkung von implizitem und explizitem Wissen auf höhere Organisationsebenen im Unternehmen übertragen wird. Ein Unternehmen steht hierbei aus vier Ebenen, dem Individuum, der Gruppe,</w:t>
+      </w:r>
+      <w:r>
+        <w:t xml:space="preserve"> dem Unternehmen und der Unternehmensinteraktion </w:t>
+      </w:r>
+      <w:commentRangeStart w:id="27"/>
+      <w:r>
+        <w:t>vgl. Nonaka und Takeuchi (1995, S.72 f.)</w:t>
+      </w:r>
+      <w:r>
+        <w:t>.</w:t>
+      </w:r>
       <w:r>
         <w:t xml:space="preserve"> </w:t>
       </w:r>
-      <w:r>
-        <w:t>und T</w:t>
-      </w:r>
-      <w:r>
-        <w:t xml:space="preserve">akeuchi mit ihrer Theorie der Wissensspirale für die Wissensgenerierung ab. </w:t>
-      </w:r>
-      <w:r>
-        <w:t>Ihrer Theorie zufolge entsteht Wissen dann, wenn die Wechselwirkung von implizitem und explizitem Wissen auf höhere Organisationsebenen im Unternehmen übertragen wird. Ein Unternehmen steht hierbei aus vier Ebenen, dem Individuum, der Gruppe,</w:t>
-      </w:r>
-      <w:r>
-        <w:t xml:space="preserve"> dem Unternehmen und der Unternehmensinteraktion </w:t>
-      </w:r>
-      <w:commentRangeStart w:id="20"/>
-      <w:r>
-        <w:t>vgl. Nonaka und Takeuchi (1995, S.72 f.)</w:t>
-      </w:r>
-      <w:r>
-        <w:t>.</w:t>
+      <w:commentRangeEnd w:id="27"/>
+      <w:r>
+        <w:rPr>
+          <w:rStyle w:val="Kommentarzeichen"/>
+        </w:rPr>
+        <w:commentReference w:id="27"/>
+      </w:r>
+      <w:r>
+        <w:t xml:space="preserve">Die Spirale der Wissensentstehung kann weiterhin in vier Formen unterteilt werden: Sozialisation, Externalisierung, Kombination und Internalisierung. In diesen Formen werden die verschiedenen Möglichkeiten der Wissensumwandlung beschrieben. Sozialisation beschreibt die Transformation von implizitem zu implizitem </w:t>
+      </w:r>
+      <w:r>
+        <w:t>W</w:t>
+      </w:r>
+      <w:r>
+        <w:t>issen zwischen Individuen. Es handelt sich um den Prozess, bei dem implizite</w:t>
+      </w:r>
+      <w:r>
+        <w:t xml:space="preserve"> Erfahrungen und Kenntnisse umgewandelt werden </w:t>
+      </w:r>
+      <w:commentRangeStart w:id="28"/>
+      <w:r>
+        <w:t>vgl. Nonaka und Takeuchi (1995, S.80).</w:t>
+      </w:r>
+      <w:commentRangeEnd w:id="28"/>
+      <w:r>
+        <w:rPr>
+          <w:rStyle w:val="Kommentarzeichen"/>
+        </w:rPr>
+        <w:commentReference w:id="28"/>
+      </w:r>
+      <w:r>
+        <w:t xml:space="preserve"> Unter der Externalisierung versteht man den Prozess der Umwandlung von implizitem Wissen, welches bereits durch Sozialisation erworben wurde, in explizites Wissen. Um diese Umwandlung zu realisieren bedient man sich meist </w:t>
+      </w:r>
+      <w:r>
+        <w:t>der</w:t>
+      </w:r>
+      <w:r>
+        <w:t xml:space="preserve"> bildliche</w:t>
+      </w:r>
+      <w:r>
+        <w:t>n</w:t>
+      </w:r>
+      <w:r>
+        <w:t xml:space="preserve"> Sprache (z.B. in form von Metaphern, Hypothesen oder Konzepten). Man versucht so das implizite Wissen explizit greifbar zu machen. Dieser Prozess ist nicht immer gradlinig und fordert Reflexion und Interaktion, wodurch neues Wissen entstehen kann </w:t>
+      </w:r>
+      <w:commentRangeStart w:id="29"/>
+      <w:r>
+        <w:t>vgl. Bächle (2016, S.78).</w:t>
+      </w:r>
+      <w:commentRangeEnd w:id="29"/>
+      <w:r>
+        <w:rPr>
+          <w:rStyle w:val="Kommentarzeichen"/>
+        </w:rPr>
+        <w:commentReference w:id="29"/>
+      </w:r>
+      <w:r>
+        <w:t xml:space="preserve"> Im Gegensatz dazu ist die Kombination die Transformation von explizitem zu explizitem Wissen. Also der Vorgang des Sammelns und anschließenden Kombinierens, Editierens und verarbeiten </w:t>
+      </w:r>
+      <w:r>
+        <w:t>von internem oder externem explizitem Wissen</w:t>
       </w:r>
       <w:r>
         <w:t xml:space="preserve"> </w:t>
       </w:r>
-      <w:commentRangeEnd w:id="20"/>
-      <w:r>
-        <w:rPr>
-          <w:rStyle w:val="Kommentarzeichen"/>
-        </w:rPr>
-        <w:commentReference w:id="20"/>
-      </w:r>
-      <w:r>
-        <w:t xml:space="preserve">Die Spirale der Wissensentstehung kann weiterhin in vier Formen unterteilt werden: Sozialisation, Externalisierung, Kombination und Internalisierung. In diesen Formen werden die verschiedenen Möglichkeiten der Wissensumwandlung beschrieben. Sozialisation beschreibt die Transformation von implizitem zu implizitem </w:t>
-      </w:r>
-      <w:r>
-        <w:t>W</w:t>
-      </w:r>
-      <w:r>
-        <w:t>issen zwischen Individuen. Es handelt sich um den Prozess, bei dem implizite</w:t>
-      </w:r>
-      <w:r>
-        <w:t xml:space="preserve"> Erfahrungen und Kenntnisse umgewandelt werden </w:t>
-      </w:r>
-      <w:commentRangeStart w:id="21"/>
-      <w:r>
-        <w:t>vgl. Nonaka und Takeuchi (1995, S.80).</w:t>
-      </w:r>
-      <w:commentRangeEnd w:id="21"/>
-      <w:r>
-        <w:rPr>
-          <w:rStyle w:val="Kommentarzeichen"/>
-        </w:rPr>
-        <w:commentReference w:id="21"/>
-      </w:r>
-      <w:r>
-        <w:t xml:space="preserve"> Unter der Externalisierung versteht man den Prozess der Umwandlung von implizitem Wissen, welches bereits durch Sozialisation erworben wurde, in explizites Wissen. Um diese Umwandlung zu realisieren bedient man sich meist </w:t>
-      </w:r>
-      <w:r>
-        <w:t>der</w:t>
-      </w:r>
-      <w:r>
-        <w:t xml:space="preserve"> bildliche</w:t>
-      </w:r>
-      <w:r>
-        <w:t>n</w:t>
-      </w:r>
-      <w:r>
-        <w:t xml:space="preserve"> Sprache (z.B. in form von Metaphern, Hypothesen oder Konzepten). Man versucht so das implizite Wissen explizit greifbar zu machen. Dieser Prozess ist nicht immer gradlinig und fordert Reflexion und Interaktion, wodurch neues Wissen entstehen kann </w:t>
-      </w:r>
-      <w:commentRangeStart w:id="22"/>
+      <w:commentRangeStart w:id="30"/>
       <w:r>
         <w:t>vgl. Bächle (2016, S.78).</w:t>
       </w:r>
-      <w:commentRangeEnd w:id="22"/>
-      <w:r>
-        <w:rPr>
-          <w:rStyle w:val="Kommentarzeichen"/>
-        </w:rPr>
-        <w:commentReference w:id="22"/>
-      </w:r>
-      <w:r>
-        <w:t xml:space="preserve"> Im Gegensatz dazu ist die Kombination die Transformation von explizitem zu explizitem Wissen. Also der Vorgang des Sammelns und anschließenden Kombinierens, Editierens und verarbeiten </w:t>
-      </w:r>
-      <w:r>
-        <w:t>von internem oder externem explizitem Wissen</w:t>
-      </w:r>
-      <w:r>
-        <w:t xml:space="preserve"> </w:t>
-      </w:r>
-      <w:commentRangeStart w:id="23"/>
-      <w:r>
-        <w:t>vgl. Bächle (2016, S.78).</w:t>
-      </w:r>
-      <w:commentRangeEnd w:id="23"/>
-      <w:r>
-        <w:rPr>
-          <w:rStyle w:val="Kommentarzeichen"/>
-        </w:rPr>
-        <w:commentReference w:id="23"/>
+      <w:commentRangeEnd w:id="30"/>
+      <w:r>
+        <w:rPr>
+          <w:rStyle w:val="Kommentarzeichen"/>
+        </w:rPr>
+        <w:commentReference w:id="30"/>
       </w:r>
       <w:r>
         <w:t xml:space="preserve"> </w:t>
@@ -1453,16 +2027,16 @@
         <w:lastRenderedPageBreak/>
         <w:t xml:space="preserve">wiederholte Anwendung in implizites Wissen übergeht, wird von </w:t>
       </w:r>
-      <w:commentRangeStart w:id="24"/>
+      <w:commentRangeStart w:id="31"/>
       <w:r>
         <w:t>Nonaka und Takeuchi (1995, S.87</w:t>
       </w:r>
-      <w:commentRangeEnd w:id="24"/>
-      <w:r>
-        <w:rPr>
-          <w:rStyle w:val="Kommentarzeichen"/>
-        </w:rPr>
-        <w:commentReference w:id="24"/>
+      <w:commentRangeEnd w:id="31"/>
+      <w:r>
+        <w:rPr>
+          <w:rStyle w:val="Kommentarzeichen"/>
+        </w:rPr>
+        <w:commentReference w:id="31"/>
       </w:r>
       <w:r>
         <w:t>) als Internalisierung bezeichnet.</w:t>
@@ -1482,16 +2056,16 @@
       <w:r>
         <w:t xml:space="preserve"> Hierbei kann man zwischen dem Humanorientierten Modell und dem Technologischen Modell unterscheiden </w:t>
       </w:r>
-      <w:commentRangeStart w:id="25"/>
+      <w:commentRangeStart w:id="32"/>
       <w:r>
         <w:t>vgl. Lehner (2021, S.61)</w:t>
       </w:r>
-      <w:commentRangeEnd w:id="25"/>
-      <w:r>
-        <w:rPr>
-          <w:rStyle w:val="Kommentarzeichen"/>
-        </w:rPr>
-        <w:commentReference w:id="25"/>
+      <w:commentRangeEnd w:id="32"/>
+      <w:r>
+        <w:rPr>
+          <w:rStyle w:val="Kommentarzeichen"/>
+        </w:rPr>
+        <w:commentReference w:id="32"/>
       </w:r>
       <w:r>
         <w:t>.</w:t>
@@ -1505,16 +2079,16 @@
       <w:r>
         <w:t xml:space="preserve"> zur computergestützten Verarbeitung von Informationen. Dieses Konzept zielt darauf ab, die Mitarbeiter in Organisationen dabei zu unterstützen, ihr Fachwissen zu erfassen, zu strukturieren, zu kategorisieren, zu verdichten, zu teilen oder abzurufen </w:t>
       </w:r>
-      <w:commentRangeStart w:id="26"/>
+      <w:commentRangeStart w:id="33"/>
       <w:r>
         <w:t>vgl. Lehner (2021, S.61).</w:t>
       </w:r>
-      <w:commentRangeEnd w:id="26"/>
-      <w:r>
-        <w:rPr>
-          <w:rStyle w:val="Kommentarzeichen"/>
-        </w:rPr>
-        <w:commentReference w:id="26"/>
+      <w:commentRangeEnd w:id="33"/>
+      <w:r>
+        <w:rPr>
+          <w:rStyle w:val="Kommentarzeichen"/>
+        </w:rPr>
+        <w:commentReference w:id="33"/>
       </w:r>
       <w:r>
         <w:t xml:space="preserve"> </w:t>
@@ -1528,16 +2102,16 @@
       <w:r>
         <w:t xml:space="preserve"> den Schwerpunkt auf die Individuen in einer Organisation. Es sollen soziale Kontakte und Netzwerke unterstützt werden, um den interpersonellen Wissensaustausch zu fördern </w:t>
       </w:r>
-      <w:commentRangeStart w:id="27"/>
+      <w:commentRangeStart w:id="34"/>
       <w:r>
         <w:t>vgl. Lehner (2021, S.61).</w:t>
       </w:r>
-      <w:commentRangeEnd w:id="27"/>
-      <w:r>
-        <w:rPr>
-          <w:rStyle w:val="Kommentarzeichen"/>
-        </w:rPr>
-        <w:commentReference w:id="27"/>
+      <w:commentRangeEnd w:id="34"/>
+      <w:r>
+        <w:rPr>
+          <w:rStyle w:val="Kommentarzeichen"/>
+        </w:rPr>
+        <w:commentReference w:id="34"/>
       </w:r>
       <w:r>
         <w:t xml:space="preserve"> </w:t>
@@ -1557,16 +2131,16 @@
       <w:r>
         <w:t xml:space="preserve"> Deswegen ist es die Aufgabe der Wirtschaftsinformatik, durch einen integrierenden Ansatz die technologische Dimension mit dem humanorientierten Ansatz zu verbinden. Auf diese Weise wird der Weg geebnet für ein erfolgreiches und nachhaltiges Wissensmanagement </w:t>
       </w:r>
-      <w:commentRangeStart w:id="28"/>
+      <w:commentRangeStart w:id="35"/>
       <w:r>
         <w:t>vgl. Bächle (2016, S.76 f.).</w:t>
       </w:r>
-      <w:commentRangeEnd w:id="28"/>
-      <w:r>
-        <w:rPr>
-          <w:rStyle w:val="Kommentarzeichen"/>
-        </w:rPr>
-        <w:commentReference w:id="28"/>
+      <w:commentRangeEnd w:id="35"/>
+      <w:r>
+        <w:rPr>
+          <w:rStyle w:val="Kommentarzeichen"/>
+        </w:rPr>
+        <w:commentReference w:id="35"/>
       </w:r>
       <w:r>
         <w:t xml:space="preserve"> </w:t>
@@ -1583,6 +2157,8 @@
         <w:pStyle w:val="berschrift2"/>
         <w:jc w:val="center"/>
       </w:pPr>
+      <w:bookmarkStart w:id="36" w:name="_Toc164758901"/>
+      <w:bookmarkStart w:id="37" w:name="_Toc164760495"/>
       <w:r>
         <w:t>1.2 –</w:t>
       </w:r>
@@ -1590,8 +2166,16 @@
         <w:t xml:space="preserve"> </w:t>
       </w:r>
       <w:r>
-        <w:t>Die Folgen des Homeoffice auf den Wissenstransfer</w:t>
-      </w:r>
+        <w:t xml:space="preserve">Die Folgen des Homeoffice </w:t>
+      </w:r>
+      <w:r>
+        <w:t>auf den</w:t>
+      </w:r>
+      <w:r>
+        <w:t xml:space="preserve"> Wissenstransfer</w:t>
+      </w:r>
+      <w:bookmarkEnd w:id="36"/>
+      <w:bookmarkEnd w:id="37"/>
     </w:p>
     <w:p/>
     <w:p>
@@ -1602,65 +2186,66 @@
       <w:r>
         <w:t xml:space="preserve">Obwohl es schon vor der Covid-19-Pandemie die technischen Möglichkeiten gab das Homeoffice und flexible Arbeitsmöglichkeiten großräumig in Unternehmen einzuführen, wurde diese Veränderung erst durch die weltweite Pandemie ausgelöst. Für viele Arbeitnehmer und Unternehmen war dies somit eine völlig neue Situation, doch schnell machte sich die allgemeine Meinung breit, dass so ein Modell der flexiblen Arbeit doch überraschend gut funktioniert und es sogar viele Vorteile gegenüber der physischen Anwesenheit gibt </w:t>
       </w:r>
-      <w:commentRangeStart w:id="29"/>
+      <w:commentRangeStart w:id="38"/>
       <w:r>
         <w:t>vgl. Kugler und Neumüller (2022, S.2).</w:t>
       </w:r>
-      <w:commentRangeEnd w:id="29"/>
+      <w:commentRangeEnd w:id="38"/>
       <w:r>
         <w:rPr>
           <w:rStyle w:val="Kommentarzeichen"/>
           <w:sz w:val="22"/>
           <w:szCs w:val="22"/>
         </w:rPr>
-        <w:commentReference w:id="29"/>
+        <w:commentReference w:id="38"/>
       </w:r>
       <w:r>
         <w:t xml:space="preserve"> </w:t>
       </w:r>
       <w:r>
-        <w:t xml:space="preserve">Aus diesem Grund hat sich das Homeoffice </w:t>
-      </w:r>
-      <w:bookmarkStart w:id="30" w:name="_GoBack"/>
-      <w:bookmarkEnd w:id="30"/>
-      <w:r>
-        <w:t xml:space="preserve">bzw. das flexible Arbeiten auch nach der Pandemie fest in den Arbeitsalltag eingebunden. </w:t>
+        <w:t xml:space="preserve">Aus diesem Grund hat sich das Homeoffice bzw. das flexible Arbeiten auch nach der Pandemie fest in den Arbeitsalltag eingebunden. </w:t>
       </w:r>
       <w:r>
         <w:lastRenderedPageBreak/>
         <w:t xml:space="preserve">Vor allem die „Wissensarbeiter“, also die Personen, deren Tätigkeit größtenteils im Kopf und mit dem Computer stattfinden, können von der neuen Arbeitssituation profitieren </w:t>
       </w:r>
-      <w:commentRangeStart w:id="31"/>
+      <w:commentRangeStart w:id="39"/>
       <w:r>
         <w:t>vgl. Kugler und Neumüller (2022, S.13).</w:t>
       </w:r>
-      <w:commentRangeEnd w:id="31"/>
+      <w:commentRangeEnd w:id="39"/>
       <w:r>
         <w:rPr>
           <w:rStyle w:val="Kommentarzeichen"/>
           <w:sz w:val="22"/>
           <w:szCs w:val="22"/>
         </w:rPr>
-        <w:commentReference w:id="31"/>
+        <w:commentReference w:id="39"/>
       </w:r>
       <w:r>
         <w:t xml:space="preserve"> Passend dazu konnten Kunze, </w:t>
       </w:r>
-      <w:commentRangeStart w:id="32"/>
+      <w:commentRangeStart w:id="40"/>
       <w:r>
         <w:t xml:space="preserve">Hampel und Zimmermann (2020, S.3 f.) </w:t>
       </w:r>
-      <w:commentRangeEnd w:id="32"/>
+      <w:commentRangeEnd w:id="40"/>
       <w:r>
         <w:rPr>
           <w:rStyle w:val="Kommentarzeichen"/>
           <w:sz w:val="22"/>
           <w:szCs w:val="22"/>
         </w:rPr>
-        <w:commentReference w:id="32"/>
-      </w:r>
-      <w:r>
-        <w:t xml:space="preserve">in einer Befragung feststellen, dass der Großteil der Arbeitnehmer sich nicht das Arbeiten in Präsenz zurückwünschen. </w:t>
+        <w:commentReference w:id="40"/>
+      </w:r>
+      <w:r>
+        <w:t xml:space="preserve">in einer Befragung feststellen, dass der Großteil der Arbeitnehmer sich das Arbeiten in Präsenz </w:t>
+      </w:r>
+      <w:r>
+        <w:t xml:space="preserve">nicht </w:t>
+      </w:r>
+      <w:r>
+        <w:t xml:space="preserve">zurückwünschen. </w:t>
       </w:r>
       <w:r>
         <w:t xml:space="preserve">Ungefähr die Hälfte </w:t>
@@ -1683,25 +2268,87 @@
       <w:r>
         <w:t xml:space="preserve"> </w:t>
       </w:r>
-      <w:commentRangeStart w:id="33"/>
+      <w:commentRangeStart w:id="41"/>
       <w:r>
         <w:t>vgl. Kunze, Hampel und Zimmermann (2020, S4).</w:t>
       </w:r>
-      <w:commentRangeEnd w:id="33"/>
+      <w:commentRangeEnd w:id="41"/>
       <w:r>
         <w:rPr>
           <w:rStyle w:val="Kommentarzeichen"/>
           <w:sz w:val="22"/>
           <w:szCs w:val="22"/>
         </w:rPr>
-        <w:commentReference w:id="33"/>
+        <w:commentReference w:id="41"/>
       </w:r>
       <w:r>
         <w:t xml:space="preserve"> </w:t>
       </w:r>
-    </w:p>
+      <w:bookmarkStart w:id="42" w:name="_GoBack"/>
+      <w:bookmarkEnd w:id="42"/>
+    </w:p>
+    <w:p>
+      <w:pPr>
+        <w:spacing w:line="360" w:lineRule="auto"/>
+        <w:jc w:val="both"/>
+      </w:pPr>
+    </w:p>
+    <w:p>
+      <w:pPr>
+        <w:pStyle w:val="berschrift1"/>
+        <w:rPr>
+          <w:sz w:val="28"/>
+          <w:szCs w:val="28"/>
+        </w:rPr>
+      </w:pPr>
+      <w:bookmarkStart w:id="43" w:name="_Toc164760496"/>
+      <w:r>
+        <w:rPr>
+          <w:sz w:val="28"/>
+          <w:szCs w:val="28"/>
+        </w:rPr>
+        <w:t xml:space="preserve">2 </w:t>
+      </w:r>
+      <w:r>
+        <w:t>–</w:t>
+      </w:r>
+      <w:r>
+        <w:t xml:space="preserve"> </w:t>
+      </w:r>
+      <w:r>
+        <w:rPr>
+          <w:sz w:val="28"/>
+          <w:szCs w:val="28"/>
+        </w:rPr>
+        <w:t>Wissensmanagementstrategien für die Arbeit im Homeoffice</w:t>
+      </w:r>
+      <w:bookmarkEnd w:id="43"/>
+    </w:p>
+    <w:p/>
+    <w:p>
+      <w:pPr>
+        <w:pStyle w:val="berschrift2"/>
+      </w:pPr>
+      <w:bookmarkStart w:id="44" w:name="_Toc164760497"/>
+      <w:r>
+        <w:t>2.1 – Methoden und Modelle des Wissensmanagements</w:t>
+      </w:r>
+      <w:bookmarkEnd w:id="44"/>
+    </w:p>
+    <w:p/>
+    <w:p>
+      <w:pPr>
+        <w:pStyle w:val="berschrift2"/>
+      </w:pPr>
+      <w:bookmarkStart w:id="45" w:name="_Toc164760498"/>
+      <w:r>
+        <w:t>2.2 – Fazit und Handlungsempfehlung für die IKS</w:t>
+      </w:r>
+      <w:bookmarkEnd w:id="45"/>
+    </w:p>
+    <w:p/>
     <w:sectPr>
-      <w:footerReference w:type="default" r:id="rId14"/>
+      <w:footerReference w:type="default" r:id="rId15"/>
       <w:pgSz w:w="11906" w:h="16838"/>
       <w:pgMar w:top="1418" w:right="1701" w:bottom="1418" w:left="2268" w:header="709" w:footer="709" w:gutter="0"/>
       <w:pgNumType w:start="1"/>
@@ -1745,7 +2392,7 @@
       </w:r>
     </w:p>
   </w:comment>
-  <w:comment w:id="1" w:author="Prinz, Fabian" w:date="2024-04-18T16:06:00Z" w:initials="PF">
+  <w:comment w:id="1" w:author="Siggelkow, Jonas" w:date="2024-04-23T10:21:00Z" w:initials="SJ">
     <w:p>
       <w:pPr>
         <w:pStyle w:val="Kommentartext"/>
@@ -1757,11 +2404,27 @@
         <w:annotationRef/>
       </w:r>
       <w:r>
+        <w:t>Wo soll ich das hin? Und wie soll ich das machen? Musst das dahin?</w:t>
+      </w:r>
+    </w:p>
+  </w:comment>
+  <w:comment w:id="4" w:author="Prinz, Fabian" w:date="2024-04-18T16:06:00Z" w:initials="PF">
+    <w:p>
+      <w:pPr>
+        <w:pStyle w:val="Kommentartext"/>
+      </w:pPr>
+      <w:r>
+        <w:rPr>
+          <w:rStyle w:val="Kommentarzeichen"/>
+        </w:rPr>
+        <w:annotationRef/>
+      </w:r>
+      <w:r>
         <w:t>Wenn du schreibst „war und ist“, dann am besten nach dem Zitat noch das Jahr der Aussage angeben, dann kann man sich das besser in einen Gesamtzusammenhang setzen</w:t>
       </w:r>
     </w:p>
   </w:comment>
-  <w:comment w:id="2" w:author="Siggelkow, Jonas" w:date="2024-04-18T16:25:00Z" w:initials="SJ">
+  <w:comment w:id="5" w:author="Siggelkow, Jonas" w:date="2024-04-18T16:25:00Z" w:initials="SJ">
     <w:p>
       <w:pPr>
         <w:pStyle w:val="Kommentartext"/>
@@ -1786,7 +2449,7 @@
       </w:r>
     </w:p>
   </w:comment>
-  <w:comment w:id="3" w:author="Siggelkow, Jonas" w:date="2024-04-16T14:40:00Z" w:initials="SJ">
+  <w:comment w:id="6" w:author="Siggelkow, Jonas" w:date="2024-04-16T14:40:00Z" w:initials="SJ">
     <w:p>
       <w:pPr>
         <w:pStyle w:val="Kommentartext"/>
@@ -1820,7 +2483,7 @@
       </w:r>
     </w:p>
   </w:comment>
-  <w:comment w:id="4" w:author="Siggelkow, Jonas" w:date="2024-04-16T15:06:00Z" w:initials="SJ">
+  <w:comment w:id="7" w:author="Siggelkow, Jonas" w:date="2024-04-16T15:06:00Z" w:initials="SJ">
     <w:p>
       <w:pPr>
         <w:pStyle w:val="Kommentartext"/>
@@ -1848,7 +2511,7 @@
       </w:r>
     </w:p>
   </w:comment>
-  <w:comment w:id="5" w:author="Siggelkow, Jonas" w:date="2024-04-16T16:12:00Z" w:initials="SJ">
+  <w:comment w:id="8" w:author="Siggelkow, Jonas" w:date="2024-04-16T16:12:00Z" w:initials="SJ">
     <w:p>
       <w:pPr>
         <w:pStyle w:val="Kommentartext"/>
@@ -1881,7 +2544,7 @@
       </w:pPr>
     </w:p>
   </w:comment>
-  <w:comment w:id="6" w:author="Siggelkow, Jonas" w:date="2024-04-16T17:02:00Z" w:initials="SJ">
+  <w:comment w:id="11" w:author="Siggelkow, Jonas" w:date="2024-04-16T17:02:00Z" w:initials="SJ">
     <w:p>
       <w:pPr>
         <w:pStyle w:val="Kommentartext"/>
@@ -1912,7 +2575,7 @@
       </w:r>
     </w:p>
   </w:comment>
-  <w:comment w:id="7" w:author="Prinz, Fabian" w:date="2024-04-18T16:06:00Z" w:initials="PF">
+  <w:comment w:id="12" w:author="Prinz, Fabian" w:date="2024-04-18T16:06:00Z" w:initials="PF">
     <w:p>
       <w:pPr>
         <w:pStyle w:val="Kommentartext"/>
@@ -1924,16 +2587,11 @@
         <w:annotationRef/>
       </w:r>
       <w:r>
-        <w:t>Schöner wäre ohne die ganzen „</w:t>
-      </w:r>
-      <w:proofErr w:type="spellStart"/>
-      <w:r>
-        <w:t>zu“‘s</w:t>
-      </w:r>
-      <w:proofErr w:type="spellEnd"/>
+        <w:t>Schöner wäre ohne die ganzen „zu“‘s</w:t>
+      </w:r>
     </w:p>
   </w:comment>
-  <w:comment w:id="8" w:author="Siggelkow, Jonas" w:date="2024-04-18T16:22:00Z" w:initials="SJ">
+  <w:comment w:id="13" w:author="Siggelkow, Jonas" w:date="2024-04-18T16:22:00Z" w:initials="SJ">
     <w:p>
       <w:pPr>
         <w:pStyle w:val="Kommentartext"/>
@@ -1949,7 +2607,7 @@
       </w:r>
     </w:p>
   </w:comment>
-  <w:comment w:id="9" w:author="Siggelkow, Jonas" w:date="2024-04-17T12:10:00Z" w:initials="SJ">
+  <w:comment w:id="14" w:author="Siggelkow, Jonas" w:date="2024-04-17T12:10:00Z" w:initials="SJ">
     <w:p>
       <w:pPr>
         <w:pStyle w:val="Kommentartext"/>
@@ -1974,7 +2632,7 @@
       </w:r>
     </w:p>
   </w:comment>
-  <w:comment w:id="10" w:author="Prinz, Fabian" w:date="2024-04-18T16:06:00Z" w:initials="PF">
+  <w:comment w:id="17" w:author="Prinz, Fabian" w:date="2024-04-18T16:06:00Z" w:initials="PF">
     <w:p>
       <w:pPr>
         <w:pStyle w:val="Kommentartext"/>
@@ -1990,7 +2648,7 @@
       </w:r>
     </w:p>
   </w:comment>
-  <w:comment w:id="11" w:author="Siggelkow, Jonas" w:date="2024-04-17T12:06:00Z" w:initials="SJ">
+  <w:comment w:id="18" w:author="Siggelkow, Jonas" w:date="2024-04-17T12:06:00Z" w:initials="SJ">
     <w:p>
       <w:pPr>
         <w:pStyle w:val="Kommentartext"/>
@@ -2015,7 +2673,7 @@
       </w:r>
     </w:p>
   </w:comment>
-  <w:comment w:id="12" w:author="Prinz, Fabian" w:date="2024-04-18T16:07:00Z" w:initials="PF">
+  <w:comment w:id="19" w:author="Prinz, Fabian" w:date="2024-04-18T16:07:00Z" w:initials="PF">
     <w:p>
       <w:pPr>
         <w:pStyle w:val="Kommentartext"/>
@@ -2031,7 +2689,7 @@
       </w:r>
     </w:p>
   </w:comment>
-  <w:comment w:id="13" w:author="Siggelkow, Jonas" w:date="2024-04-18T16:20:00Z" w:initials="SJ">
+  <w:comment w:id="20" w:author="Siggelkow, Jonas" w:date="2024-04-18T16:20:00Z" w:initials="SJ">
     <w:p>
       <w:pPr>
         <w:pStyle w:val="Kommentartext"/>
@@ -2047,7 +2705,7 @@
       </w:r>
     </w:p>
   </w:comment>
-  <w:comment w:id="14" w:author="Siggelkow, Jonas" w:date="2024-04-17T12:25:00Z" w:initials="SJ">
+  <w:comment w:id="21" w:author="Siggelkow, Jonas" w:date="2024-04-17T12:25:00Z" w:initials="SJ">
     <w:p>
       <w:pPr>
         <w:pStyle w:val="Kommentartext"/>
@@ -2075,7 +2733,7 @@
       </w:r>
     </w:p>
   </w:comment>
-  <w:comment w:id="15" w:author="Siggelkow, Jonas" w:date="2024-04-17T12:37:00Z" w:initials="SJ">
+  <w:comment w:id="22" w:author="Siggelkow, Jonas" w:date="2024-04-17T12:37:00Z" w:initials="SJ">
     <w:p>
       <w:pPr>
         <w:pStyle w:val="Kommentartext"/>
@@ -2100,7 +2758,7 @@
       </w:r>
     </w:p>
   </w:comment>
-  <w:comment w:id="16" w:author="Siggelkow, Jonas" w:date="2024-04-17T12:49:00Z" w:initials="SJ">
+  <w:comment w:id="23" w:author="Siggelkow, Jonas" w:date="2024-04-17T12:49:00Z" w:initials="SJ">
     <w:p>
       <w:pPr>
         <w:pStyle w:val="Kommentartext"/>
@@ -2125,7 +2783,7 @@
       </w:r>
     </w:p>
   </w:comment>
-  <w:comment w:id="17" w:author="Siggelkow, Jonas" w:date="2024-04-17T13:05:00Z" w:initials="SJ">
+  <w:comment w:id="24" w:author="Siggelkow, Jonas" w:date="2024-04-17T13:05:00Z" w:initials="SJ">
     <w:p>
       <w:pPr>
         <w:pStyle w:val="Kommentartext"/>
@@ -2156,7 +2814,7 @@
       </w:r>
     </w:p>
   </w:comment>
-  <w:comment w:id="18" w:author="Siggelkow, Jonas" w:date="2024-04-17T14:53:00Z" w:initials="SJ">
+  <w:comment w:id="25" w:author="Siggelkow, Jonas" w:date="2024-04-17T14:53:00Z" w:initials="SJ">
     <w:p>
       <w:pPr>
         <w:pStyle w:val="Kommentartext"/>
@@ -2186,7 +2844,7 @@
       </w:pPr>
     </w:p>
   </w:comment>
-  <w:comment w:id="19" w:author="Siggelkow, Jonas" w:date="2024-04-17T15:22:00Z" w:initials="SJ">
+  <w:comment w:id="26" w:author="Siggelkow, Jonas" w:date="2024-04-17T15:22:00Z" w:initials="SJ">
     <w:p>
       <w:pPr>
         <w:pStyle w:val="Kommentartext"/>
@@ -2211,7 +2869,7 @@
       </w:r>
     </w:p>
   </w:comment>
-  <w:comment w:id="20" w:author="Siggelkow, Jonas" w:date="2024-04-17T15:51:00Z" w:initials="SJ">
+  <w:comment w:id="27" w:author="Siggelkow, Jonas" w:date="2024-04-17T15:51:00Z" w:initials="SJ">
     <w:p>
       <w:pPr>
         <w:pStyle w:val="Kommentartext"/>
@@ -2236,7 +2894,7 @@
       </w:r>
     </w:p>
   </w:comment>
-  <w:comment w:id="21" w:author="Siggelkow, Jonas" w:date="2024-04-17T16:26:00Z" w:initials="SJ">
+  <w:comment w:id="28" w:author="Siggelkow, Jonas" w:date="2024-04-17T16:26:00Z" w:initials="SJ">
     <w:p>
       <w:pPr>
         <w:pStyle w:val="Kommentartext"/>
@@ -2261,7 +2919,7 @@
       </w:r>
     </w:p>
   </w:comment>
-  <w:comment w:id="22" w:author="Siggelkow, Jonas" w:date="2024-04-17T16:35:00Z" w:initials="SJ">
+  <w:comment w:id="29" w:author="Siggelkow, Jonas" w:date="2024-04-17T16:35:00Z" w:initials="SJ">
     <w:p>
       <w:pPr>
         <w:pStyle w:val="Kommentartext"/>
@@ -2289,7 +2947,7 @@
       </w:r>
     </w:p>
   </w:comment>
-  <w:comment w:id="23" w:author="Siggelkow, Jonas" w:date="2024-04-17T16:46:00Z" w:initials="SJ">
+  <w:comment w:id="30" w:author="Siggelkow, Jonas" w:date="2024-04-17T16:46:00Z" w:initials="SJ">
     <w:p>
       <w:pPr>
         <w:pStyle w:val="Kommentartext"/>
@@ -2314,7 +2972,7 @@
       </w:r>
     </w:p>
   </w:comment>
-  <w:comment w:id="24" w:author="Siggelkow, Jonas" w:date="2024-04-17T16:58:00Z" w:initials="SJ">
+  <w:comment w:id="31" w:author="Siggelkow, Jonas" w:date="2024-04-17T16:58:00Z" w:initials="SJ">
     <w:p>
       <w:pPr>
         <w:pStyle w:val="Kommentartext"/>
@@ -2339,7 +2997,7 @@
       </w:r>
     </w:p>
   </w:comment>
-  <w:comment w:id="25" w:author="Siggelkow, Jonas" w:date="2024-04-17T17:25:00Z" w:initials="SJ">
+  <w:comment w:id="32" w:author="Siggelkow, Jonas" w:date="2024-04-17T17:25:00Z" w:initials="SJ">
     <w:p>
       <w:pPr>
         <w:pStyle w:val="Kommentartext"/>
@@ -2364,7 +3022,7 @@
       </w:r>
     </w:p>
   </w:comment>
-  <w:comment w:id="26" w:author="Siggelkow, Jonas" w:date="2024-04-18T10:04:00Z" w:initials="SJ">
+  <w:comment w:id="33" w:author="Siggelkow, Jonas" w:date="2024-04-18T10:04:00Z" w:initials="SJ">
     <w:p>
       <w:pPr>
         <w:pStyle w:val="Kommentartext"/>
@@ -2389,7 +3047,7 @@
       </w:r>
     </w:p>
   </w:comment>
-  <w:comment w:id="27" w:author="Siggelkow, Jonas" w:date="2024-04-18T10:18:00Z" w:initials="SJ">
+  <w:comment w:id="34" w:author="Siggelkow, Jonas" w:date="2024-04-18T10:18:00Z" w:initials="SJ">
     <w:p>
       <w:pPr>
         <w:pStyle w:val="Kommentartext"/>
@@ -2414,7 +3072,7 @@
       </w:r>
     </w:p>
   </w:comment>
-  <w:comment w:id="28" w:author="Siggelkow, Jonas" w:date="2024-04-18T14:59:00Z" w:initials="SJ">
+  <w:comment w:id="35" w:author="Siggelkow, Jonas" w:date="2024-04-18T14:59:00Z" w:initials="SJ">
     <w:p>
       <w:pPr>
         <w:pStyle w:val="Kommentartext"/>
@@ -2439,7 +3097,7 @@
       </w:r>
     </w:p>
   </w:comment>
-  <w:comment w:id="29" w:author="Siggelkow, Jonas" w:date="2024-04-18T16:12:00Z" w:initials="SJ">
+  <w:comment w:id="38" w:author="Siggelkow, Jonas" w:date="2024-04-18T16:12:00Z" w:initials="SJ">
     <w:p>
       <w:pPr>
         <w:pStyle w:val="Kommentartext"/>
@@ -2467,7 +3125,7 @@
       </w:r>
     </w:p>
   </w:comment>
-  <w:comment w:id="31" w:author="Siggelkow, Jonas" w:date="2024-04-18T16:54:00Z" w:initials="SJ">
+  <w:comment w:id="39" w:author="Siggelkow, Jonas" w:date="2024-04-18T16:54:00Z" w:initials="SJ">
     <w:p>
       <w:pPr>
         <w:pStyle w:val="Kommentartext"/>
@@ -2492,7 +3150,7 @@
       </w:r>
     </w:p>
   </w:comment>
-  <w:comment w:id="32" w:author="Siggelkow, Jonas" w:date="2024-04-18T17:19:00Z" w:initials="SJ">
+  <w:comment w:id="40" w:author="Siggelkow, Jonas" w:date="2024-04-18T17:19:00Z" w:initials="SJ">
     <w:p>
       <w:pPr>
         <w:pStyle w:val="Kommentartext"/>
@@ -2517,7 +3175,7 @@
       </w:r>
     </w:p>
   </w:comment>
-  <w:comment w:id="33" w:author="Siggelkow, Jonas" w:date="2024-04-18T17:27:00Z" w:initials="SJ">
+  <w:comment w:id="41" w:author="Siggelkow, Jonas" w:date="2024-04-18T17:27:00Z" w:initials="SJ">
     <w:p>
       <w:pPr>
         <w:pStyle w:val="Kommentartext"/>
@@ -2548,6 +3206,7 @@
 <file path=word/commentsExtended.xml><?xml version="1.0" encoding="utf-8"?>
 <w15:commentsEx xmlns:wpc="http://schemas.microsoft.com/office/word/2010/wordprocessingCanvas" xmlns:cx="http://schemas.microsoft.com/office/drawing/2014/chartex" xmlns:cx1="http://schemas.microsoft.com/office/drawing/2015/9/8/chartex" xmlns:cx2="http://schemas.microsoft.com/office/drawing/2015/10/21/chartex" xmlns:cx3="http://schemas.microsoft.com/office/drawing/2016/5/9/chartex" xmlns:cx4="http://schemas.microsoft.com/office/drawing/2016/5/10/chartex" xmlns:cx5="http://schemas.microsoft.com/office/drawing/2016/5/11/chartex" xmlns:cx6="http://schemas.microsoft.com/office/drawing/2016/5/12/chartex" xmlns:cx7="http://schemas.microsoft.com/office/drawing/2016/5/13/chartex" xmlns:cx8="http://schemas.microsoft.com/office/drawing/2016/5/14/chartex" xmlns:mc="http://schemas.openxmlformats.org/markup-compatibility/2006" xmlns:aink="http://schemas.microsoft.com/office/drawing/2016/ink" xmlns:am3d="http://schemas.microsoft.com/office/drawing/2017/model3d" xmlns:o="urn:schemas-microsoft-com:office:office" xmlns:r="http://schemas.openxmlformats.org/officeDocument/2006/relationships" xmlns:m="http://schemas.openxmlformats.org/officeDocument/2006/math" xmlns:v="urn:schemas-microsoft-com:vml" xmlns:wp14="http://schemas.microsoft.com/office/word/2010/wordprocessingDrawing" xmlns:wp="http://schemas.openxmlformats.org/drawingml/2006/wordprocessingDrawing" xmlns:w10="urn:schemas-microsoft-com:office:word" xmlns:w="http://schemas.openxmlformats.org/wordprocessingml/2006/main" xmlns:w14="http://schemas.microsoft.com/office/word/2010/wordml" xmlns:w15="http://schemas.microsoft.com/office/word/2012/wordml" xmlns:w16cid="http://schemas.microsoft.com/office/word/2016/wordml/cid" xmlns:w16se="http://schemas.microsoft.com/office/word/2015/wordml/symex" xmlns:wpg="http://schemas.microsoft.com/office/word/2010/wordprocessingGroup" xmlns:wpi="http://schemas.microsoft.com/office/word/2010/wordprocessingInk" xmlns:wne="http://schemas.microsoft.com/office/word/2006/wordml" xmlns:wps="http://schemas.microsoft.com/office/word/2010/wordprocessingShape" mc:Ignorable="w14 w15 w16se w16cid wp14">
   <w15:commentEx w15:paraId="0E500E2A" w15:done="0"/>
+  <w15:commentEx w15:paraId="5AA0C0CA" w15:done="0"/>
   <w15:commentEx w15:paraId="32BB764C" w15:done="0"/>
   <w15:commentEx w15:paraId="67D760E9" w15:paraIdParent="32BB764C" w15:done="0"/>
   <w15:commentEx w15:paraId="08E92EA3" w15:done="0"/>
@@ -2586,6 +3245,7 @@
 <file path=word/commentsIds.xml><?xml version="1.0" encoding="utf-8"?>
 <w16cid:commentsIds xmlns:wpc="http://schemas.microsoft.com/office/word/2010/wordprocessingCanvas" xmlns:cx="http://schemas.microsoft.com/office/drawing/2014/chartex" xmlns:cx1="http://schemas.microsoft.com/office/drawing/2015/9/8/chartex" xmlns:cx2="http://schemas.microsoft.com/office/drawing/2015/10/21/chartex" xmlns:cx3="http://schemas.microsoft.com/office/drawing/2016/5/9/chartex" xmlns:cx4="http://schemas.microsoft.com/office/drawing/2016/5/10/chartex" xmlns:cx5="http://schemas.microsoft.com/office/drawing/2016/5/11/chartex" xmlns:cx6="http://schemas.microsoft.com/office/drawing/2016/5/12/chartex" xmlns:cx7="http://schemas.microsoft.com/office/drawing/2016/5/13/chartex" xmlns:cx8="http://schemas.microsoft.com/office/drawing/2016/5/14/chartex" xmlns:mc="http://schemas.openxmlformats.org/markup-compatibility/2006" xmlns:aink="http://schemas.microsoft.com/office/drawing/2016/ink" xmlns:am3d="http://schemas.microsoft.com/office/drawing/2017/model3d" xmlns:o="urn:schemas-microsoft-com:office:office" xmlns:r="http://schemas.openxmlformats.org/officeDocument/2006/relationships" xmlns:m="http://schemas.openxmlformats.org/officeDocument/2006/math" xmlns:v="urn:schemas-microsoft-com:vml" xmlns:wp14="http://schemas.microsoft.com/office/word/2010/wordprocessingDrawing" xmlns:wp="http://schemas.openxmlformats.org/drawingml/2006/wordprocessingDrawing" xmlns:w10="urn:schemas-microsoft-com:office:word" xmlns:w="http://schemas.openxmlformats.org/wordprocessingml/2006/main" xmlns:w14="http://schemas.microsoft.com/office/word/2010/wordml" xmlns:w15="http://schemas.microsoft.com/office/word/2012/wordml" xmlns:w16cid="http://schemas.microsoft.com/office/word/2016/wordml/cid" xmlns:w16se="http://schemas.microsoft.com/office/word/2015/wordml/symex" xmlns:wpg="http://schemas.microsoft.com/office/word/2010/wordprocessingGroup" xmlns:wpi="http://schemas.microsoft.com/office/word/2010/wordprocessingInk" xmlns:wne="http://schemas.microsoft.com/office/word/2006/wordml" xmlns:wps="http://schemas.microsoft.com/office/word/2010/wordprocessingShape" mc:Ignorable="w14 w15 w16se w16cid wp14">
   <w16cid:commentId w16cid:paraId="0E500E2A" w16cid:durableId="29C7B03A"/>
+  <w16cid:commentId w16cid:paraId="5AA0C0CA" w16cid:durableId="29D20A13"/>
   <w16cid:commentId w16cid:paraId="32BB764C" w16cid:durableId="29CBC36B"/>
   <w16cid:commentId w16cid:paraId="67D760E9" w16cid:durableId="29CBC7E4"/>
   <w16cid:commentId w16cid:paraId="08E92EA3" w16cid:durableId="29C90C74"/>
@@ -2647,6 +3307,48 @@
 </file>
 
 <file path=word/footer1.xml><?xml version="1.0" encoding="utf-8"?>
+<w:ftr xmlns:wpc="http://schemas.microsoft.com/office/word/2010/wordprocessingCanvas" xmlns:cx="http://schemas.microsoft.com/office/drawing/2014/chartex" xmlns:cx1="http://schemas.microsoft.com/office/drawing/2015/9/8/chartex" xmlns:cx2="http://schemas.microsoft.com/office/drawing/2015/10/21/chartex" xmlns:cx3="http://schemas.microsoft.com/office/drawing/2016/5/9/chartex" xmlns:cx4="http://schemas.microsoft.com/office/drawing/2016/5/10/chartex" xmlns:cx5="http://schemas.microsoft.com/office/drawing/2016/5/11/chartex" xmlns:cx6="http://schemas.microsoft.com/office/drawing/2016/5/12/chartex" xmlns:cx7="http://schemas.microsoft.com/office/drawing/2016/5/13/chartex" xmlns:cx8="http://schemas.microsoft.com/office/drawing/2016/5/14/chartex" xmlns:mc="http://schemas.openxmlformats.org/markup-compatibility/2006" xmlns:aink="http://schemas.microsoft.com/office/drawing/2016/ink" xmlns:am3d="http://schemas.microsoft.com/office/drawing/2017/model3d" xmlns:o="urn:schemas-microsoft-com:office:office" xmlns:r="http://schemas.openxmlformats.org/officeDocument/2006/relationships" xmlns:m="http://schemas.openxmlformats.org/officeDocument/2006/math" xmlns:v="urn:schemas-microsoft-com:vml" xmlns:wp14="http://schemas.microsoft.com/office/word/2010/wordprocessingDrawing" xmlns:wp="http://schemas.openxmlformats.org/drawingml/2006/wordprocessingDrawing" xmlns:w10="urn:schemas-microsoft-com:office:word" xmlns:w="http://schemas.openxmlformats.org/wordprocessingml/2006/main" xmlns:w14="http://schemas.microsoft.com/office/word/2010/wordml" xmlns:w15="http://schemas.microsoft.com/office/word/2012/wordml" xmlns:w16cid="http://schemas.microsoft.com/office/word/2016/wordml/cid" xmlns:w16se="http://schemas.microsoft.com/office/word/2015/wordml/symex" xmlns:wpg="http://schemas.microsoft.com/office/word/2010/wordprocessingGroup" xmlns:wpi="http://schemas.microsoft.com/office/word/2010/wordprocessingInk" xmlns:wne="http://schemas.microsoft.com/office/word/2006/wordml" xmlns:wps="http://schemas.microsoft.com/office/word/2010/wordprocessingShape" mc:Ignorable="w14 w15 w16se w16cid wp14">
+  <w:sdt>
+    <w:sdtPr>
+      <w:id w:val="-1002199478"/>
+      <w:docPartObj>
+        <w:docPartGallery w:val="Page Numbers (Bottom of Page)"/>
+        <w:docPartUnique/>
+      </w:docPartObj>
+    </w:sdtPr>
+    <w:sdtContent>
+      <w:p>
+        <w:pPr>
+          <w:pStyle w:val="Fuzeile"/>
+          <w:jc w:val="right"/>
+        </w:pPr>
+        <w:r>
+          <w:fldChar w:fldCharType="begin"/>
+        </w:r>
+        <w:r>
+          <w:instrText>PAGE   \* MERGEFORMAT</w:instrText>
+        </w:r>
+        <w:r>
+          <w:fldChar w:fldCharType="separate"/>
+        </w:r>
+        <w:r>
+          <w:t>2</w:t>
+        </w:r>
+        <w:r>
+          <w:fldChar w:fldCharType="end"/>
+        </w:r>
+      </w:p>
+    </w:sdtContent>
+  </w:sdt>
+  <w:p>
+    <w:pPr>
+      <w:pStyle w:val="Fuzeile"/>
+    </w:pPr>
+  </w:p>
+</w:ftr>
+</file>
+
+<file path=word/footer2.xml><?xml version="1.0" encoding="utf-8"?>
 <w:ftr xmlns:wpc="http://schemas.microsoft.com/office/word/2010/wordprocessingCanvas" xmlns:cx="http://schemas.microsoft.com/office/drawing/2014/chartex" xmlns:cx1="http://schemas.microsoft.com/office/drawing/2015/9/8/chartex" xmlns:cx2="http://schemas.microsoft.com/office/drawing/2015/10/21/chartex" xmlns:cx3="http://schemas.microsoft.com/office/drawing/2016/5/9/chartex" xmlns:cx4="http://schemas.microsoft.com/office/drawing/2016/5/10/chartex" xmlns:cx5="http://schemas.microsoft.com/office/drawing/2016/5/11/chartex" xmlns:cx6="http://schemas.microsoft.com/office/drawing/2016/5/12/chartex" xmlns:cx7="http://schemas.microsoft.com/office/drawing/2016/5/13/chartex" xmlns:cx8="http://schemas.microsoft.com/office/drawing/2016/5/14/chartex" xmlns:mc="http://schemas.openxmlformats.org/markup-compatibility/2006" xmlns:aink="http://schemas.microsoft.com/office/drawing/2016/ink" xmlns:am3d="http://schemas.microsoft.com/office/drawing/2017/model3d" xmlns:o="urn:schemas-microsoft-com:office:office" xmlns:r="http://schemas.openxmlformats.org/officeDocument/2006/relationships" xmlns:m="http://schemas.openxmlformats.org/officeDocument/2006/math" xmlns:v="urn:schemas-microsoft-com:vml" xmlns:wp14="http://schemas.microsoft.com/office/word/2010/wordprocessingDrawing" xmlns:wp="http://schemas.openxmlformats.org/drawingml/2006/wordprocessingDrawing" xmlns:w10="urn:schemas-microsoft-com:office:word" xmlns:w="http://schemas.openxmlformats.org/wordprocessingml/2006/main" xmlns:w14="http://schemas.microsoft.com/office/word/2010/wordml" xmlns:w15="http://schemas.microsoft.com/office/word/2012/wordml" xmlns:w16cid="http://schemas.microsoft.com/office/word/2016/wordml/cid" xmlns:w16se="http://schemas.microsoft.com/office/word/2015/wordml/symex" xmlns:wpg="http://schemas.microsoft.com/office/word/2010/wordprocessingGroup" xmlns:wpi="http://schemas.microsoft.com/office/word/2010/wordprocessingInk" xmlns:wne="http://schemas.microsoft.com/office/word/2006/wordml" xmlns:wps="http://schemas.microsoft.com/office/word/2010/wordprocessingShape" mc:Ignorable="w14 w15 w16se w16cid wp14">
   <w:p>
     <w:pPr>
@@ -4243,6 +4945,71 @@
       <w:spacing w:after="0" w:line="240" w:lineRule="auto"/>
     </w:pPr>
   </w:style>
+  <w:style w:type="paragraph" w:styleId="Inhaltsverzeichnisberschrift">
+    <w:name w:val="TOC Heading"/>
+    <w:basedOn w:val="berschrift1"/>
+    <w:next w:val="Standard"/>
+    <w:uiPriority w:val="39"/>
+    <w:unhideWhenUsed/>
+    <w:qFormat/>
+    <w:rsid w:val="009C1096"/>
+    <w:pPr>
+      <w:outlineLvl w:val="9"/>
+    </w:pPr>
+    <w:rPr>
+      <w:lang w:eastAsia="de-DE"/>
+    </w:rPr>
+  </w:style>
+  <w:style w:type="paragraph" w:styleId="Verzeichnis2">
+    <w:name w:val="toc 2"/>
+    <w:basedOn w:val="Standard"/>
+    <w:next w:val="Standard"/>
+    <w:autoRedefine/>
+    <w:uiPriority w:val="39"/>
+    <w:unhideWhenUsed/>
+    <w:rsid w:val="009C1096"/>
+    <w:pPr>
+      <w:spacing w:after="100"/>
+      <w:ind w:left="220"/>
+    </w:pPr>
+    <w:rPr>
+      <w:rFonts w:eastAsiaTheme="minorEastAsia" w:cs="Times New Roman"/>
+      <w:lang w:eastAsia="de-DE"/>
+    </w:rPr>
+  </w:style>
+  <w:style w:type="paragraph" w:styleId="Verzeichnis1">
+    <w:name w:val="toc 1"/>
+    <w:basedOn w:val="Standard"/>
+    <w:next w:val="Standard"/>
+    <w:autoRedefine/>
+    <w:uiPriority w:val="39"/>
+    <w:unhideWhenUsed/>
+    <w:rsid w:val="009C1096"/>
+    <w:pPr>
+      <w:spacing w:after="100"/>
+    </w:pPr>
+    <w:rPr>
+      <w:rFonts w:eastAsiaTheme="minorEastAsia" w:cs="Times New Roman"/>
+      <w:lang w:eastAsia="de-DE"/>
+    </w:rPr>
+  </w:style>
+  <w:style w:type="paragraph" w:styleId="Verzeichnis3">
+    <w:name w:val="toc 3"/>
+    <w:basedOn w:val="Standard"/>
+    <w:next w:val="Standard"/>
+    <w:autoRedefine/>
+    <w:uiPriority w:val="39"/>
+    <w:unhideWhenUsed/>
+    <w:rsid w:val="009C1096"/>
+    <w:pPr>
+      <w:spacing w:after="100"/>
+      <w:ind w:left="440"/>
+    </w:pPr>
+    <w:rPr>
+      <w:rFonts w:eastAsiaTheme="minorEastAsia" w:cs="Times New Roman"/>
+      <w:lang w:eastAsia="de-DE"/>
+    </w:rPr>
+  </w:style>
 </w:styles>
 </file>
 
@@ -4546,7 +5313,7 @@
 </file>
 
 <file path=customXml/itemProps1.xml><?xml version="1.0" encoding="utf-8"?>
-<ds:datastoreItem xmlns:ds="http://schemas.openxmlformats.org/officeDocument/2006/customXml" ds:itemID="{F6552E6D-16ED-423C-8B1E-93B332B901E6}">
+<ds:datastoreItem xmlns:ds="http://schemas.openxmlformats.org/officeDocument/2006/customXml" ds:itemID="{7987F093-50A9-4A89-A1CF-3BD60C52E0AD}">
   <ds:schemaRefs>
     <ds:schemaRef ds:uri="http://schemas.openxmlformats.org/officeDocument/2006/bibliography"/>
   </ds:schemaRefs>

</xml_diff>

<commit_message>
Abschnitt 1.2 fast Fertig, es fehlt noch die Umfrage
</commit_message>
<xml_diff>
--- a/PA1_v0.0.6-alpha.docx
+++ b/PA1_v0.0.6-alpha.docx
@@ -1355,7 +1355,13 @@
         <w:t>“</w:t>
       </w:r>
       <w:r>
-        <w:t xml:space="preserve"> – Marie von Ebner-Eschenbach. </w:t>
+        <w:t xml:space="preserve"> – Marie von Ebner-Eschenbach</w:t>
+      </w:r>
+      <w:r>
+        <w:t xml:space="preserve"> (1830 – 1916)</w:t>
+      </w:r>
+      <w:r>
+        <w:t xml:space="preserve">. </w:t>
       </w:r>
       <w:r>
         <w:t>Diese Aussage war und ist eine grundlegende Realität</w:t>
@@ -1589,7 +1595,19 @@
         <w:commentReference w:id="11"/>
       </w:r>
       <w:r>
-        <w:t xml:space="preserve">. Darauf aufbauend, versteht man das Wissensmanagement als Versuch, das Vorhanden Wissen in einer Organisation </w:t>
+        <w:t xml:space="preserve">. Darauf aufbauend, versteht man das Wissensmanagement als Versuch, das </w:t>
+      </w:r>
+      <w:r>
+        <w:t>v</w:t>
+      </w:r>
+      <w:r>
+        <w:t>orhanden</w:t>
+      </w:r>
+      <w:r>
+        <w:t>e</w:t>
+      </w:r>
+      <w:r>
+        <w:t xml:space="preserve"> Wissen in einer Organisation </w:t>
       </w:r>
       <w:commentRangeStart w:id="12"/>
       <w:commentRangeStart w:id="13"/>
@@ -2284,13 +2302,282 @@
       <w:r>
         <w:t xml:space="preserve"> </w:t>
       </w:r>
-      <w:bookmarkStart w:id="42" w:name="_GoBack"/>
-      <w:bookmarkEnd w:id="42"/>
+      <w:r>
+        <w:t>Und genau diese beiden negativen Punkte des Homeoffice beeinflussen den Wissenstransfer enorm.</w:t>
+      </w:r>
+      <w:r>
+        <w:t xml:space="preserve"> Denn der fehlende persönliche Kontakt verschlechtert das Wissensnetzwerk in einem Unternehmen </w:t>
+      </w:r>
+      <w:commentRangeStart w:id="42"/>
+      <w:r>
+        <w:t>vgl. van der Meulen et al. (2019, S.3).</w:t>
+      </w:r>
+      <w:commentRangeEnd w:id="42"/>
+      <w:r>
+        <w:rPr>
+          <w:rStyle w:val="Kommentarzeichen"/>
+        </w:rPr>
+        <w:commentReference w:id="42"/>
+      </w:r>
+      <w:r>
+        <w:t xml:space="preserve"> Die Kommunikation, vor allem mit Kollegen, mit denen man normalerweise weniger häufig interagiert, leidet unter der verstärkten Arbeit im Homeoffice. Darüber hinaus nimmt im Laufe der Zeit auch die Bindung zu langjährigen Kontakten ab, während das Knüpfen von Beziehungen zu neuen Teammitgliedern erheblich erschwert wird </w:t>
+      </w:r>
+      <w:commentRangeStart w:id="43"/>
+      <w:r>
+        <w:t>vgl.</w:t>
+      </w:r>
+      <w:r>
+        <w:t xml:space="preserve"> Krüger (2023, S.26).</w:t>
+      </w:r>
+      <w:commentRangeEnd w:id="43"/>
+      <w:r>
+        <w:rPr>
+          <w:rStyle w:val="Kommentarzeichen"/>
+        </w:rPr>
+        <w:commentReference w:id="43"/>
+      </w:r>
+      <w:r>
+        <w:t xml:space="preserve"> Jedoch ist der Kontakt und Austausch mit Kollegen, die nicht bereits seit langem bekannt sind und Teil des alltägliche Arbeitsumfelds sind</w:t>
+      </w:r>
+      <w:r>
+        <w:t xml:space="preserve">, </w:t>
+      </w:r>
+      <w:r>
+        <w:t xml:space="preserve">für einen erfolgreichen Wissenserwerb unerlässlich </w:t>
+      </w:r>
+      <w:commentRangeStart w:id="44"/>
+      <w:r>
+        <w:t>vgl. Yang et al. (2022, S.43).</w:t>
+      </w:r>
+      <w:commentRangeEnd w:id="44"/>
+      <w:r>
+        <w:rPr>
+          <w:rStyle w:val="Kommentarzeichen"/>
+        </w:rPr>
+        <w:commentReference w:id="44"/>
+      </w:r>
+      <w:r>
+        <w:t xml:space="preserve"> </w:t>
+      </w:r>
+      <w:r>
+        <w:t>Ein solcher Kontakt findet meistens informell in z.B. der Kaffeeküche oder auf dem Flur statt. Dabei können die</w:t>
+      </w:r>
+      <w:r>
+        <w:t xml:space="preserve"> </w:t>
+      </w:r>
+      <w:r>
+        <w:t xml:space="preserve">Gespräche projektübergreifend und zwischen verschiedenen Hierarchiestufen </w:t>
+      </w:r>
+      <w:commentRangeStart w:id="45"/>
+      <w:r>
+        <w:t>stattfinden</w:t>
+      </w:r>
+      <w:r>
+        <w:t xml:space="preserve"> vgl. Hochreutener und Bleiker (2022, S. 94)</w:t>
+      </w:r>
+      <w:r>
+        <w:t>.</w:t>
+      </w:r>
+      <w:commentRangeEnd w:id="45"/>
+      <w:r>
+        <w:rPr>
+          <w:rStyle w:val="Kommentarzeichen"/>
+        </w:rPr>
+        <w:commentReference w:id="45"/>
+      </w:r>
+      <w:r>
+        <w:t xml:space="preserve"> Des Weiteren führt die ausschließliche Kommunikation zwischen denselben Teammitgliedern online nicht nur dazu, dass der Wissenserwerb stagniert, sondern auch der Wissenstransfer ins Stocken gerät. Das vorhandene Wissen bleibt innerhalb der Grenzen einer Arbeitsgruppe oder eines Projekts, wodurch verschiedene Gruppen und Teams im Unternehmen jeweils über ihr eigenes spezifisches Wissen verfügen. Der Transfer von Wissen innerhalb der gesamten Organisation bleibt jedoch aus </w:t>
+      </w:r>
+      <w:commentRangeStart w:id="46"/>
+      <w:r>
+        <w:t>vgl. Vollmar (2021, S.</w:t>
+      </w:r>
+      <w:r>
+        <w:t>34).</w:t>
+      </w:r>
+      <w:commentRangeEnd w:id="46"/>
+      <w:r>
+        <w:rPr>
+          <w:rStyle w:val="Kommentarzeichen"/>
+        </w:rPr>
+        <w:commentReference w:id="46"/>
+      </w:r>
+      <w:r>
+        <w:t xml:space="preserve"> </w:t>
+      </w:r>
+      <w:r>
+        <w:t xml:space="preserve">Eine weitere unmittelbare Folge des Homeoffice ist die Veränderung der Kommunikationsdynamik in Unternehmen. Es findet weniger synchroner Austausch statt, während die Nutzung asynchroner Kommunikationsmittel wie E-Mails und Direktnachrichten zunimmt. Dadurch werden Informationen vermehrt schriftlich geteilt und weniger in persönlichen Gesprächen, Anrufen, Konferenzen oder Videokonferenzen ausgetauscht. Asynchrone Kanäle sind für die Übermittlung von grundlegenden Informationen durchaus gut geeignet, die Weitergabe von Wissen und komplexen Informationen ist jedoch durch </w:t>
+      </w:r>
+      <w:r>
+        <w:lastRenderedPageBreak/>
+        <w:t xml:space="preserve">die verstärkte Nutzung asynchroner Kommunikationsmittel erheblich beeinträchtigt </w:t>
+      </w:r>
+      <w:commentRangeStart w:id="47"/>
+      <w:r>
+        <w:t>vgl. Yang et al. (2022, S.43 f.).</w:t>
+      </w:r>
+      <w:commentRangeEnd w:id="47"/>
+      <w:r>
+        <w:rPr>
+          <w:rStyle w:val="Kommentarzeichen"/>
+        </w:rPr>
+        <w:commentReference w:id="47"/>
+      </w:r>
+      <w:r>
+        <w:t xml:space="preserve"> </w:t>
+      </w:r>
+      <w:r>
+        <w:t>Außerdem fehlen in digitalen Konferenzen tiefergehende und lebhafte fachliche Diskurse, denn in einer Video-Konferenz steht meistens ein Frontalvortrag im Vordergrund</w:t>
+      </w:r>
+      <w:r>
+        <w:t xml:space="preserve"> </w:t>
+      </w:r>
+      <w:commentRangeStart w:id="48"/>
+      <w:r>
+        <w:t>vgl. Dieckmann (2021, S.38)</w:t>
+      </w:r>
+      <w:r>
+        <w:t>.</w:t>
+      </w:r>
+      <w:r>
+        <w:t xml:space="preserve"> Das liegt daran, dass im Gegensatz zu Präsenzveranstaltungen in Video-Konferenzen immer nur ein Teilnehmer gleichzeitig sprechen kann, was das Entstehen individueller Gespräche und Diskussionen deutlich beeinträchtigt.</w:t>
+      </w:r>
+      <w:commentRangeStart w:id="49"/>
+      <w:r>
+        <w:t xml:space="preserve"> </w:t>
+      </w:r>
+      <w:commentRangeEnd w:id="48"/>
+      <w:r>
+        <w:rPr>
+          <w:rStyle w:val="Kommentarzeichen"/>
+        </w:rPr>
+        <w:commentReference w:id="48"/>
+      </w:r>
+      <w:commentRangeEnd w:id="49"/>
+      <w:r>
+        <w:rPr>
+          <w:rStyle w:val="Kommentarzeichen"/>
+        </w:rPr>
+        <w:commentReference w:id="49"/>
+      </w:r>
+      <w:r>
+        <w:t xml:space="preserve">Zusätzlich sind eine allgegenwärtige Passivität und mangelnde Verbindlichkeit der Teilnehmer bei digitalen Treffen zu einer weit verbreiteten Erscheinung geworden. Die Kombination dieser verschiedenen Beeinträchtigungen in Video-Konferenzen führt dazu, dass Spontanität, Inspiration und geistige Kreativität im Gegensatz zu Präsenzveranstaltungen online verloren gehen. Doch genau solche Elemente sind für ein erfolgreiches Wissensmanagement von hohem Wert </w:t>
+      </w:r>
+      <w:commentRangeStart w:id="50"/>
+      <w:r>
+        <w:t>vgl. Dieckmann (2021, S.38).</w:t>
+      </w:r>
+      <w:commentRangeEnd w:id="50"/>
+      <w:r>
+        <w:rPr>
+          <w:rStyle w:val="Kommentarzeichen"/>
+        </w:rPr>
+        <w:commentReference w:id="50"/>
+      </w:r>
+      <w:r>
+        <w:t xml:space="preserve"> </w:t>
+      </w:r>
     </w:p>
     <w:p>
       <w:pPr>
         <w:spacing w:line="360" w:lineRule="auto"/>
         <w:jc w:val="both"/>
+        <w:rPr>
+          <w:color w:val="FF0000"/>
+        </w:rPr>
+      </w:pPr>
+      <w:r>
+        <w:rPr>
+          <w:color w:val="FF0000"/>
+        </w:rPr>
+        <w:t>&lt;Hier die Ergebnisse der Umfrage&gt;</w:t>
+      </w:r>
+    </w:p>
+    <w:p>
+      <w:pPr>
+        <w:spacing w:line="360" w:lineRule="auto"/>
+        <w:jc w:val="both"/>
+        <w:rPr>
+          <w:color w:val="000000" w:themeColor="text1"/>
+        </w:rPr>
+      </w:pPr>
+      <w:r>
+        <w:rPr>
+          <w:color w:val="000000" w:themeColor="text1"/>
+        </w:rPr>
+        <w:t>Es lässt sich also festhalten, dass</w:t>
+      </w:r>
+      <w:r>
+        <w:rPr>
+          <w:color w:val="000000" w:themeColor="text1"/>
+        </w:rPr>
+        <w:t xml:space="preserve"> das Homeoffice viele positive Aspekte, wie mehr Flexibilität, </w:t>
+      </w:r>
+      <w:r>
+        <w:rPr>
+          <w:color w:val="000000" w:themeColor="text1"/>
+        </w:rPr>
+        <w:t xml:space="preserve">mehr Selbstbestimmung, den Wegfall des Arbeitswegs, eine ruhigere Arbeitsumgebung </w:t>
+      </w:r>
+      <w:r>
+        <w:rPr>
+          <w:color w:val="000000" w:themeColor="text1"/>
+        </w:rPr>
+        <w:t xml:space="preserve">und Produktivität mit sich bringt </w:t>
+      </w:r>
+      <w:commentRangeStart w:id="51"/>
+      <w:r>
+        <w:rPr>
+          <w:color w:val="000000" w:themeColor="text1"/>
+        </w:rPr>
+        <w:t>vgl. Kugler und Neumüller (2022, S.</w:t>
+      </w:r>
+      <w:r>
+        <w:rPr>
+          <w:color w:val="000000" w:themeColor="text1"/>
+        </w:rPr>
+        <w:t>9</w:t>
+      </w:r>
+      <w:r>
+        <w:rPr>
+          <w:color w:val="000000" w:themeColor="text1"/>
+        </w:rPr>
+        <w:t>)</w:t>
+      </w:r>
+      <w:r>
+        <w:rPr>
+          <w:color w:val="000000" w:themeColor="text1"/>
+        </w:rPr>
+        <w:t xml:space="preserve">. </w:t>
+      </w:r>
+      <w:commentRangeEnd w:id="51"/>
+      <w:r>
+        <w:rPr>
+          <w:rStyle w:val="Kommentarzeichen"/>
+        </w:rPr>
+        <w:commentReference w:id="51"/>
+      </w:r>
+      <w:commentRangeStart w:id="52"/>
+      <w:r>
+        <w:rPr>
+          <w:color w:val="000000" w:themeColor="text1"/>
+        </w:rPr>
+        <w:t>Jedoch manifestieren sich einige nachteilige Konsequenzen des Homeoffice, die primär die informelle und interne Kommunikation beeinträchtigen. Der Mangel an direktem Austausch, die fehlende Möglichkeit, Kollegen persönlich kennenzulernen, und die überwiegende Nutzung asynchroner Kommunikationsmittel führen insgesamt zu einem verminderten Niveau des Wissensmanagements. Denn wie bereits in Abschnitt 1.1 verdeutlicht wurde, beruhen der Erwerb, die Gewinnung und die Sicherung von Wissen stets auf der Transformation zwischen implizitem und explizitem Wissen. Jedoch wird diese Umwandlung durch die vermehrte Arbeit im Homeoffice und die damit einhergehenden Konsequenzen erheblich erschwert.</w:t>
+      </w:r>
+      <w:commentRangeEnd w:id="52"/>
+      <w:r>
+        <w:rPr>
+          <w:rStyle w:val="Kommentarzeichen"/>
+        </w:rPr>
+        <w:commentReference w:id="52"/>
+      </w:r>
+      <w:bookmarkStart w:id="53" w:name="_GoBack"/>
+      <w:bookmarkEnd w:id="53"/>
+    </w:p>
+    <w:p>
+      <w:pPr>
+        <w:spacing w:line="360" w:lineRule="auto"/>
+        <w:jc w:val="both"/>
       </w:pPr>
     </w:p>
     <w:p>
@@ -2301,7 +2588,7 @@
           <w:szCs w:val="28"/>
         </w:rPr>
       </w:pPr>
-      <w:bookmarkStart w:id="43" w:name="_Toc164760496"/>
+      <w:bookmarkStart w:id="54" w:name="_Toc164760496"/>
       <w:r>
         <w:rPr>
           <w:sz w:val="28"/>
@@ -2322,29 +2609,29 @@
         </w:rPr>
         <w:t>Wissensmanagementstrategien für die Arbeit im Homeoffice</w:t>
       </w:r>
-      <w:bookmarkEnd w:id="43"/>
+      <w:bookmarkEnd w:id="54"/>
     </w:p>
     <w:p/>
     <w:p>
       <w:pPr>
         <w:pStyle w:val="berschrift2"/>
       </w:pPr>
-      <w:bookmarkStart w:id="44" w:name="_Toc164760497"/>
+      <w:bookmarkStart w:id="55" w:name="_Toc164760497"/>
       <w:r>
         <w:t>2.1 – Methoden und Modelle des Wissensmanagements</w:t>
       </w:r>
-      <w:bookmarkEnd w:id="44"/>
+      <w:bookmarkEnd w:id="55"/>
     </w:p>
     <w:p/>
     <w:p>
       <w:pPr>
         <w:pStyle w:val="berschrift2"/>
       </w:pPr>
-      <w:bookmarkStart w:id="45" w:name="_Toc164760498"/>
+      <w:bookmarkStart w:id="56" w:name="_Toc164760498"/>
       <w:r>
         <w:t>2.2 – Fazit und Handlungsempfehlung für die IKS</w:t>
       </w:r>
-      <w:bookmarkEnd w:id="45"/>
+      <w:bookmarkEnd w:id="56"/>
     </w:p>
     <w:p/>
     <w:sectPr>
@@ -3197,6 +3484,275 @@
           <w:b/>
         </w:rPr>
         <w:t>Zitat 25</w:t>
+      </w:r>
+    </w:p>
+  </w:comment>
+  <w:comment w:id="42" w:author="Siggelkow, Jonas" w:date="2024-04-23T12:19:00Z" w:initials="SJ">
+    <w:p>
+      <w:pPr>
+        <w:pStyle w:val="Kommentartext"/>
+        <w:rPr>
+          <w:b/>
+        </w:rPr>
+      </w:pPr>
+      <w:r>
+        <w:rPr>
+          <w:rStyle w:val="Kommentarzeichen"/>
+        </w:rPr>
+        <w:annotationRef/>
+      </w:r>
+      <w:r>
+        <w:t xml:space="preserve">Indirektes Zitat aus No teleworker is an island: The impact of temporal and spatial separation along with media use on knowledgge sharing networks S.3 </w:t>
+      </w:r>
+      <w:r>
+        <w:rPr>
+          <w:b/>
+        </w:rPr>
+        <w:t>Zitat 26</w:t>
+      </w:r>
+    </w:p>
+  </w:comment>
+  <w:comment w:id="43" w:author="Siggelkow, Jonas" w:date="2024-04-23T12:57:00Z" w:initials="SJ">
+    <w:p>
+      <w:pPr>
+        <w:pStyle w:val="Kommentartext"/>
+        <w:rPr>
+          <w:b/>
+        </w:rPr>
+      </w:pPr>
+      <w:r>
+        <w:rPr>
+          <w:rStyle w:val="Kommentarzeichen"/>
+        </w:rPr>
+        <w:annotationRef/>
+      </w:r>
+      <w:r>
+        <w:t xml:space="preserve">Indirektes Zitat aus Flexibilisierung von Arbeitswelten in der digitalen Transformation S.26 </w:t>
+      </w:r>
+      <w:r>
+        <w:rPr>
+          <w:b/>
+        </w:rPr>
+        <w:t>Zitat 27</w:t>
+      </w:r>
+    </w:p>
+  </w:comment>
+  <w:comment w:id="44" w:author="Siggelkow, Jonas" w:date="2024-04-23T13:11:00Z" w:initials="SJ">
+    <w:p>
+      <w:pPr>
+        <w:pStyle w:val="Kommentartext"/>
+        <w:rPr>
+          <w:b/>
+        </w:rPr>
+      </w:pPr>
+      <w:r>
+        <w:rPr>
+          <w:rStyle w:val="Kommentarzeichen"/>
+        </w:rPr>
+        <w:annotationRef/>
+      </w:r>
+      <w:r>
+        <w:t xml:space="preserve">Indirektes Zitat aus nature human behavior: The effects of remote work on collaboration among information workers S.43 </w:t>
+      </w:r>
+      <w:r>
+        <w:rPr>
+          <w:b/>
+        </w:rPr>
+        <w:t>Zitat 28</w:t>
+      </w:r>
+    </w:p>
+  </w:comment>
+  <w:comment w:id="45" w:author="Siggelkow, Jonas" w:date="2024-04-23T14:25:00Z" w:initials="SJ">
+    <w:p>
+      <w:pPr>
+        <w:pStyle w:val="Kommentartext"/>
+        <w:rPr>
+          <w:b/>
+        </w:rPr>
+      </w:pPr>
+      <w:r>
+        <w:rPr>
+          <w:rStyle w:val="Kommentarzeichen"/>
+        </w:rPr>
+        <w:annotationRef/>
+      </w:r>
+      <w:r>
+        <w:t xml:space="preserve">Indirektes Zitat aus Hybride Arbeitsgestaltung Herausforderung und Chancen S.94 </w:t>
+      </w:r>
+      <w:r>
+        <w:rPr>
+          <w:b/>
+        </w:rPr>
+        <w:t>Zitat 29</w:t>
+      </w:r>
+    </w:p>
+  </w:comment>
+  <w:comment w:id="46" w:author="Siggelkow, Jonas" w:date="2024-04-23T14:43:00Z" w:initials="SJ">
+    <w:p>
+      <w:pPr>
+        <w:pStyle w:val="Kommentartext"/>
+        <w:rPr>
+          <w:b/>
+        </w:rPr>
+      </w:pPr>
+      <w:r>
+        <w:rPr>
+          <w:rStyle w:val="Kommentarzeichen"/>
+        </w:rPr>
+        <w:annotationRef/>
+      </w:r>
+      <w:r>
+        <w:t>Indirektes Zitat aus NEW NORMAL Wissensmanagement in Zeiten des hybriden Arbeitens</w:t>
+      </w:r>
+      <w:r>
+        <w:t xml:space="preserve"> S.34 </w:t>
+      </w:r>
+      <w:r>
+        <w:rPr>
+          <w:b/>
+        </w:rPr>
+        <w:t>Zitat 30</w:t>
+      </w:r>
+    </w:p>
+  </w:comment>
+  <w:comment w:id="47" w:author="Siggelkow, Jonas" w:date="2024-04-23T15:26:00Z" w:initials="SJ">
+    <w:p>
+      <w:pPr>
+        <w:pStyle w:val="Kommentartext"/>
+        <w:rPr>
+          <w:b/>
+        </w:rPr>
+      </w:pPr>
+      <w:r>
+        <w:rPr>
+          <w:rStyle w:val="Kommentarzeichen"/>
+        </w:rPr>
+        <w:annotationRef/>
+      </w:r>
+      <w:r>
+        <w:t xml:space="preserve">Indirektes Zitat aus nature human behaviour The effects of remote work on collaboration among information workers S.43 f. </w:t>
+      </w:r>
+      <w:r>
+        <w:rPr>
+          <w:b/>
+        </w:rPr>
+        <w:t>Zitat 31</w:t>
+      </w:r>
+    </w:p>
+  </w:comment>
+  <w:comment w:id="48" w:author="Siggelkow, Jonas" w:date="2024-04-23T15:55:00Z" w:initials="SJ">
+    <w:p>
+      <w:pPr>
+        <w:pStyle w:val="Kommentartext"/>
+        <w:rPr>
+          <w:b/>
+        </w:rPr>
+      </w:pPr>
+      <w:r>
+        <w:rPr>
+          <w:rStyle w:val="Kommentarzeichen"/>
+        </w:rPr>
+        <w:annotationRef/>
+      </w:r>
+      <w:r>
+        <w:t xml:space="preserve">Indirektes Zitat aus „New Normal“ – ein gemeinsamer Weg! S.38 </w:t>
+      </w:r>
+      <w:r>
+        <w:rPr>
+          <w:b/>
+        </w:rPr>
+        <w:t>Zitat 32</w:t>
+      </w:r>
+    </w:p>
+  </w:comment>
+  <w:comment w:id="49" w:author="Siggelkow, Jonas" w:date="2024-04-23T16:21:00Z" w:initials="SJ">
+    <w:p>
+      <w:pPr>
+        <w:pStyle w:val="Kommentartext"/>
+      </w:pPr>
+      <w:r>
+        <w:rPr>
+          <w:rStyle w:val="Kommentarzeichen"/>
+        </w:rPr>
+        <w:annotationRef/>
+      </w:r>
+      <w:r>
+        <w:t>Zitat muss ich noch finden</w:t>
+      </w:r>
+      <w:r>
+        <w:t>…</w:t>
+      </w:r>
+    </w:p>
+  </w:comment>
+  <w:comment w:id="50" w:author="Siggelkow, Jonas" w:date="2024-04-23T16:30:00Z" w:initials="SJ">
+    <w:p>
+      <w:pPr>
+        <w:pStyle w:val="Kommentartext"/>
+        <w:rPr>
+          <w:b/>
+        </w:rPr>
+      </w:pPr>
+      <w:r>
+        <w:rPr>
+          <w:rStyle w:val="Kommentarzeichen"/>
+        </w:rPr>
+        <w:annotationRef/>
+      </w:r>
+      <w:r>
+        <w:t xml:space="preserve">Indirektes Zitat aus „New Normal“ – ein gemeinsamer Weg! S.38 </w:t>
+      </w:r>
+      <w:r>
+        <w:rPr>
+          <w:b/>
+        </w:rPr>
+        <w:t>Zitat 33</w:t>
+      </w:r>
+    </w:p>
+  </w:comment>
+  <w:comment w:id="51" w:author="Siggelkow, Jonas" w:date="2024-04-23T17:15:00Z" w:initials="SJ">
+    <w:p>
+      <w:pPr>
+        <w:pStyle w:val="Kommentartext"/>
+        <w:rPr>
+          <w:b/>
+        </w:rPr>
+      </w:pPr>
+      <w:r>
+        <w:rPr>
+          <w:rStyle w:val="Kommentarzeichen"/>
+        </w:rPr>
+        <w:annotationRef/>
+      </w:r>
+      <w:r>
+        <w:t xml:space="preserve">Indirektes Zitat aus Hybride Arbeitsgestaltung Herausforderungen und Chancen S.9 </w:t>
+      </w:r>
+      <w:r>
+        <w:rPr>
+          <w:b/>
+        </w:rPr>
+        <w:t>Zitat 34</w:t>
+      </w:r>
+    </w:p>
+  </w:comment>
+  <w:comment w:id="52" w:author="Siggelkow, Jonas" w:date="2024-04-23T17:12:00Z" w:initials="SJ">
+    <w:p>
+      <w:pPr>
+        <w:pStyle w:val="Kommentartext"/>
+      </w:pPr>
+      <w:r>
+        <w:rPr>
+          <w:rStyle w:val="Kommentarzeichen"/>
+        </w:rPr>
+        <w:annotationRef/>
+      </w:r>
+      <w:r>
+        <w:t xml:space="preserve">Eigene Zusammenfassung des Abschnitts </w:t>
+      </w:r>
+      <w:r>
+        <w:sym w:font="Wingdings" w:char="F0E0"/>
+      </w:r>
+      <w:r>
+        <w:t xml:space="preserve"> Kein Zitat</w:t>
       </w:r>
     </w:p>
   </w:comment>
@@ -3239,6 +3795,17 @@
   <w15:commentEx w15:paraId="62450ECD" w15:done="0"/>
   <w15:commentEx w15:paraId="2DD0625F" w15:done="0"/>
   <w15:commentEx w15:paraId="47580050" w15:done="0"/>
+  <w15:commentEx w15:paraId="2B2C3095" w15:done="0"/>
+  <w15:commentEx w15:paraId="07CB878C" w15:done="0"/>
+  <w15:commentEx w15:paraId="12EBD54C" w15:done="0"/>
+  <w15:commentEx w15:paraId="6F6C92A4" w15:done="0"/>
+  <w15:commentEx w15:paraId="13418696" w15:done="0"/>
+  <w15:commentEx w15:paraId="448AA1CF" w15:done="0"/>
+  <w15:commentEx w15:paraId="58B46505" w15:done="0"/>
+  <w15:commentEx w15:paraId="48255680" w15:done="0"/>
+  <w15:commentEx w15:paraId="0AB8B85C" w15:done="0"/>
+  <w15:commentEx w15:paraId="4CE8ABCA" w15:done="0"/>
+  <w15:commentEx w15:paraId="2C2E1929" w15:done="0"/>
 </w15:commentsEx>
 </file>
 
@@ -3278,6 +3845,17 @@
   <w16cid:commentId w16cid:paraId="62450ECD" w16cid:durableId="29CBCECE"/>
   <w16cid:commentId w16cid:paraId="2DD0625F" w16cid:durableId="29CBD4AF"/>
   <w16cid:commentId w16cid:paraId="47580050" w16cid:durableId="29CBD671"/>
+  <w16cid:commentId w16cid:paraId="2B2C3095" w16cid:durableId="29D225E8"/>
+  <w16cid:commentId w16cid:paraId="07CB878C" w16cid:durableId="29D22EA2"/>
+  <w16cid:commentId w16cid:paraId="12EBD54C" w16cid:durableId="29D2320F"/>
+  <w16cid:commentId w16cid:paraId="6F6C92A4" w16cid:durableId="29D24371"/>
+  <w16cid:commentId w16cid:paraId="13418696" w16cid:durableId="29D247AC"/>
+  <w16cid:commentId w16cid:paraId="448AA1CF" w16cid:durableId="29D251A8"/>
+  <w16cid:commentId w16cid:paraId="58B46505" w16cid:durableId="29D25865"/>
+  <w16cid:commentId w16cid:paraId="48255680" w16cid:durableId="29D25EA2"/>
+  <w16cid:commentId w16cid:paraId="0AB8B85C" w16cid:durableId="29D260AF"/>
+  <w16cid:commentId w16cid:paraId="4CE8ABCA" w16cid:durableId="29D26B1F"/>
+  <w16cid:commentId w16cid:paraId="2C2E1929" w16cid:durableId="29D26A90"/>
 </w16cid:commentsIds>
 </file>
 
@@ -5313,7 +5891,7 @@
 </file>
 
 <file path=customXml/itemProps1.xml><?xml version="1.0" encoding="utf-8"?>
-<ds:datastoreItem xmlns:ds="http://schemas.openxmlformats.org/officeDocument/2006/customXml" ds:itemID="{7987F093-50A9-4A89-A1CF-3BD60C52E0AD}">
+<ds:datastoreItem xmlns:ds="http://schemas.openxmlformats.org/officeDocument/2006/customXml" ds:itemID="{4BC2AF96-355A-4868-8E0B-02DE199E233B}">
   <ds:schemaRefs>
     <ds:schemaRef ds:uri="http://schemas.openxmlformats.org/officeDocument/2006/bibliography"/>
   </ds:schemaRefs>

</xml_diff>

<commit_message>
Deutlich weitergekommen mit 2.1
</commit_message>
<xml_diff>
--- a/PA1_v0.0.6-alpha.docx
+++ b/PA1_v0.0.6-alpha.docx
@@ -447,7 +447,7 @@
           <w:sz w:val="24"/>
           <w:szCs w:val="24"/>
         </w:rPr>
-        <w:t>23.04.2024</w:t>
+        <w:t>24.04.2024</w:t>
       </w:r>
       <w:r>
         <w:rPr>
@@ -717,6 +717,13 @@
     <w:p/>
     <w:sdt>
       <w:sdtPr>
+        <w:rPr>
+          <w:rFonts w:asciiTheme="minorHAnsi" w:eastAsiaTheme="minorHAnsi" w:hAnsiTheme="minorHAnsi" w:cstheme="minorBidi"/>
+          <w:color w:val="auto"/>
+          <w:sz w:val="22"/>
+          <w:szCs w:val="22"/>
+          <w:lang w:eastAsia="en-US"/>
+        </w:rPr>
         <w:id w:val="2007708209"/>
         <w:docPartObj>
           <w:docPartGallery w:val="Table of Contents"/>
@@ -725,13 +732,8 @@
       </w:sdtPr>
       <w:sdtEndPr>
         <w:rPr>
-          <w:rFonts w:asciiTheme="minorHAnsi" w:eastAsiaTheme="minorHAnsi" w:hAnsiTheme="minorHAnsi" w:cstheme="minorBidi"/>
           <w:b/>
           <w:bCs/>
-          <w:color w:val="auto"/>
-          <w:sz w:val="22"/>
-          <w:szCs w:val="22"/>
-          <w:lang w:eastAsia="en-US"/>
         </w:rPr>
       </w:sdtEndPr>
       <w:sdtContent>
@@ -763,7 +765,7 @@
           <w:r>
             <w:fldChar w:fldCharType="separate"/>
           </w:r>
-          <w:hyperlink w:anchor="_Toc164760492" w:history="1">
+          <w:hyperlink w:anchor="_Toc164856002" w:history="1">
             <w:r>
               <w:rPr>
                 <w:rStyle w:val="Hyperlink"/>
@@ -790,7 +792,7 @@
                 <w:noProof/>
                 <w:webHidden/>
               </w:rPr>
-              <w:instrText xml:space="preserve"> PAGEREF _Toc164760492 \h </w:instrText>
+              <w:instrText xml:space="preserve"> PAGEREF _Toc164856002 \h </w:instrText>
             </w:r>
             <w:r>
               <w:rPr>
@@ -832,7 +834,7 @@
               <w:noProof/>
             </w:rPr>
           </w:pPr>
-          <w:hyperlink w:anchor="_Toc164760493" w:history="1">
+          <w:hyperlink w:anchor="_Toc164856003" w:history="1">
             <w:r>
               <w:rPr>
                 <w:rStyle w:val="Hyperlink"/>
@@ -859,7 +861,7 @@
                 <w:noProof/>
                 <w:webHidden/>
               </w:rPr>
-              <w:instrText xml:space="preserve"> PAGEREF _Toc164760493 \h </w:instrText>
+              <w:instrText xml:space="preserve"> PAGEREF _Toc164856003 \h </w:instrText>
             </w:r>
             <w:r>
               <w:rPr>
@@ -902,7 +904,7 @@
               <w:noProof/>
             </w:rPr>
           </w:pPr>
-          <w:hyperlink w:anchor="_Toc164760494" w:history="1">
+          <w:hyperlink w:anchor="_Toc164856004" w:history="1">
             <w:r>
               <w:rPr>
                 <w:rStyle w:val="Hyperlink"/>
@@ -943,7 +945,7 @@
                 <w:noProof/>
                 <w:webHidden/>
               </w:rPr>
-              <w:instrText xml:space="preserve"> PAGEREF _Toc164760494 \h </w:instrText>
+              <w:instrText xml:space="preserve"> PAGEREF _Toc164856004 \h </w:instrText>
             </w:r>
             <w:r>
               <w:rPr>
@@ -985,7 +987,7 @@
               <w:noProof/>
             </w:rPr>
           </w:pPr>
-          <w:hyperlink w:anchor="_Toc164760495" w:history="1">
+          <w:hyperlink w:anchor="_Toc164856005" w:history="1">
             <w:r>
               <w:rPr>
                 <w:rStyle w:val="Hyperlink"/>
@@ -1012,7 +1014,7 @@
                 <w:noProof/>
                 <w:webHidden/>
               </w:rPr>
-              <w:instrText xml:space="preserve"> PAGEREF _Toc164760495 \h </w:instrText>
+              <w:instrText xml:space="preserve"> PAGEREF _Toc164856005 \h </w:instrText>
             </w:r>
             <w:r>
               <w:rPr>
@@ -1054,7 +1056,7 @@
               <w:noProof/>
             </w:rPr>
           </w:pPr>
-          <w:hyperlink w:anchor="_Toc164760496" w:history="1">
+          <w:hyperlink w:anchor="_Toc164856006" w:history="1">
             <w:r>
               <w:rPr>
                 <w:rStyle w:val="Hyperlink"/>
@@ -1081,7 +1083,7 @@
                 <w:noProof/>
                 <w:webHidden/>
               </w:rPr>
-              <w:instrText xml:space="preserve"> PAGEREF _Toc164760496 \h </w:instrText>
+              <w:instrText xml:space="preserve"> PAGEREF _Toc164856006 \h </w:instrText>
             </w:r>
             <w:r>
               <w:rPr>
@@ -1101,7 +1103,7 @@
                 <w:noProof/>
                 <w:webHidden/>
               </w:rPr>
-              <w:t>5</w:t>
+              <w:t>6</w:t>
             </w:r>
             <w:r>
               <w:rPr>
@@ -1123,7 +1125,7 @@
               <w:noProof/>
             </w:rPr>
           </w:pPr>
-          <w:hyperlink w:anchor="_Toc164760497" w:history="1">
+          <w:hyperlink w:anchor="_Toc164856007" w:history="1">
             <w:r>
               <w:rPr>
                 <w:rStyle w:val="Hyperlink"/>
@@ -1150,7 +1152,7 @@
                 <w:noProof/>
                 <w:webHidden/>
               </w:rPr>
-              <w:instrText xml:space="preserve"> PAGEREF _Toc164760497 \h </w:instrText>
+              <w:instrText xml:space="preserve"> PAGEREF _Toc164856007 \h </w:instrText>
             </w:r>
             <w:r>
               <w:rPr>
@@ -1170,7 +1172,7 @@
                 <w:noProof/>
                 <w:webHidden/>
               </w:rPr>
-              <w:t>5</w:t>
+              <w:t>7</w:t>
             </w:r>
             <w:r>
               <w:rPr>
@@ -1192,7 +1194,7 @@
               <w:noProof/>
             </w:rPr>
           </w:pPr>
-          <w:hyperlink w:anchor="_Toc164760498" w:history="1">
+          <w:hyperlink w:anchor="_Toc164856008" w:history="1">
             <w:r>
               <w:rPr>
                 <w:rStyle w:val="Hyperlink"/>
@@ -1219,7 +1221,7 @@
                 <w:noProof/>
                 <w:webHidden/>
               </w:rPr>
-              <w:instrText xml:space="preserve"> PAGEREF _Toc164760498 \h </w:instrText>
+              <w:instrText xml:space="preserve"> PAGEREF _Toc164856008 \h </w:instrText>
             </w:r>
             <w:r>
               <w:rPr>
@@ -1239,7 +1241,7 @@
                 <w:noProof/>
                 <w:webHidden/>
               </w:rPr>
-              <w:t>5</w:t>
+              <w:t>7</w:t>
             </w:r>
             <w:r>
               <w:rPr>
@@ -1268,22 +1270,21 @@
       </w:r>
     </w:p>
     <w:p>
-      <w:commentRangeStart w:id="1"/>
       <w:r>
         <w:lastRenderedPageBreak/>
-        <w:t>Aus Gründen der besseren Lesbarkeit wird in dieser Arbeit überwiegend das generische Maskulinum verwendet. Dies impliziert beide Formen, schließt also das weibliche Geschlecht mit ein.</w:t>
-      </w:r>
-      <w:commentRangeEnd w:id="1"/>
-      <w:r>
-        <w:rPr>
-          <w:rStyle w:val="Kommentarzeichen"/>
-        </w:rPr>
-        <w:commentReference w:id="1"/>
-      </w:r>
-    </w:p>
-    <w:p>
-      <w:r>
-        <w:br w:type="page"/>
+        <w:t>Zur besseren Lesbarkeit wird in dieser Hausarbeit das generische Maskulinum verwendet. Die in dieser Arbeit verwendeten Personenbezeichnungen beziehen sich</w:t>
+      </w:r>
+      <w:r>
+        <w:t xml:space="preserve">, </w:t>
+      </w:r>
+      <w:r>
+        <w:t>sofern nicht anders kenntlich gemacht</w:t>
+      </w:r>
+      <w:r>
+        <w:t xml:space="preserve">, </w:t>
+      </w:r>
+      <w:r>
+        <w:t xml:space="preserve">auf alle Geschlechter. </w:t>
       </w:r>
     </w:p>
     <w:p>
@@ -1310,8 +1311,8 @@
           <w:szCs w:val="28"/>
         </w:rPr>
       </w:pPr>
-      <w:bookmarkStart w:id="2" w:name="_Toc164758898"/>
-      <w:bookmarkStart w:id="3" w:name="_Toc164760492"/>
+      <w:bookmarkStart w:id="1" w:name="_Toc164758898"/>
+      <w:bookmarkStart w:id="2" w:name="_Toc164856002"/>
       <w:r>
         <w:rPr>
           <w:sz w:val="28"/>
@@ -1320,8 +1321,8 @@
         <w:lastRenderedPageBreak/>
         <w:t>Einleitung</w:t>
       </w:r>
+      <w:bookmarkEnd w:id="1"/>
       <w:bookmarkEnd w:id="2"/>
-      <w:bookmarkEnd w:id="3"/>
     </w:p>
     <w:p>
       <w:pPr>
@@ -1334,96 +1335,158 @@
         <w:spacing w:line="360" w:lineRule="auto"/>
         <w:jc w:val="both"/>
       </w:pPr>
+      <w:commentRangeStart w:id="3"/>
       <w:commentRangeStart w:id="4"/>
+      <w:r>
+        <w:rPr>
+          <w:rStyle w:val="ZitatZchn"/>
+        </w:rPr>
+        <w:t>„Wissen ist das einzige Gut, das sich vermehrt, wenn man es teil</w:t>
+      </w:r>
+      <w:r>
+        <w:rPr>
+          <w:rStyle w:val="ZitatZchn"/>
+        </w:rPr>
+        <w:t>t</w:t>
+      </w:r>
+      <w:r>
+        <w:rPr>
+          <w:rStyle w:val="ZitatZchn"/>
+        </w:rPr>
+        <w:t>“</w:t>
+      </w:r>
+      <w:r>
+        <w:t xml:space="preserve"> – Marie von Ebner-Eschenbach</w:t>
+      </w:r>
+      <w:r>
+        <w:t xml:space="preserve"> (1830 – 1916)</w:t>
+      </w:r>
+      <w:r>
+        <w:t xml:space="preserve">. </w:t>
+      </w:r>
+      <w:r>
+        <w:t>Diese Aussage war und ist eine grundlegende Realität</w:t>
+      </w:r>
+      <w:commentRangeEnd w:id="3"/>
+      <w:r>
+        <w:rPr>
+          <w:rStyle w:val="Kommentarzeichen"/>
+        </w:rPr>
+        <w:commentReference w:id="3"/>
+      </w:r>
+      <w:commentRangeEnd w:id="4"/>
+      <w:r>
+        <w:rPr>
+          <w:rStyle w:val="Kommentarzeichen"/>
+        </w:rPr>
+        <w:commentReference w:id="4"/>
+      </w:r>
+      <w:r>
+        <w:t xml:space="preserve">, die sowohl damals als auch heute im Leben und in der Funktionsweise sozialer Strukturen und Organisationen unbestreitbar ist. </w:t>
+      </w:r>
+      <w:r>
+        <w:t xml:space="preserve">Der </w:t>
+      </w:r>
+      <w:r>
+        <w:t>Stellenwert des Wissens als Ressource ist in den letzten Jahren enorm gestiegen</w:t>
+      </w:r>
+      <w:r>
+        <w:t xml:space="preserve"> und der zielgerichtete Umgang mit Wissen ist ein wichtiger Erfolgsfaktor für Unternehmen </w:t>
+      </w:r>
       <w:commentRangeStart w:id="5"/>
       <w:r>
-        <w:rPr>
-          <w:rStyle w:val="ZitatZchn"/>
-        </w:rPr>
-        <w:t>„Wissen ist das einzige Gut, das sich vermehrt, wenn man es teil</w:t>
-      </w:r>
-      <w:r>
-        <w:rPr>
-          <w:rStyle w:val="ZitatZchn"/>
-        </w:rPr>
-        <w:t>t</w:t>
-      </w:r>
-      <w:r>
-        <w:rPr>
-          <w:rStyle w:val="ZitatZchn"/>
-        </w:rPr>
-        <w:t>“</w:t>
-      </w:r>
-      <w:r>
-        <w:t xml:space="preserve"> – Marie von Ebner-Eschenbach</w:t>
-      </w:r>
-      <w:r>
-        <w:t xml:space="preserve"> (1830 – 1916)</w:t>
+        <w:t xml:space="preserve">vgl. Hochreutener und Bleiker (2022, S.88 </w:t>
+      </w:r>
+      <w:r>
+        <w:t>f.</w:t>
+      </w:r>
+      <w:r>
+        <w:t xml:space="preserve">). </w:t>
+      </w:r>
+      <w:commentRangeEnd w:id="5"/>
+      <w:r>
+        <w:rPr>
+          <w:rStyle w:val="Kommentarzeichen"/>
+        </w:rPr>
+        <w:commentReference w:id="5"/>
+      </w:r>
+      <w:r>
+        <w:t xml:space="preserve">Aus diesen gründen müssen sich Unternehmen der Förderung, Bewahrung und Verbreitung von Wissen aktiv widmen. </w:t>
+      </w:r>
+      <w:r>
+        <w:t>Jedoch</w:t>
+      </w:r>
+      <w:r>
+        <w:t xml:space="preserve"> befinde</w:t>
+      </w:r>
+      <w:r>
+        <w:t xml:space="preserve">n sich Unternehmen und deren Arbeitswelt stetig im Wandel und spätestens mit der Covid-19-Pandemie wurden flexible Arbeitsformen, wie das Homeoffice, in vielen Unternehmen und Betrieben fest etabliert </w:t>
+      </w:r>
+      <w:commentRangeStart w:id="6"/>
+      <w:r>
+        <w:t>vgl. Krüger (2023, S.1)</w:t>
+      </w:r>
+      <w:commentRangeEnd w:id="6"/>
+      <w:r>
+        <w:rPr>
+          <w:rStyle w:val="Kommentarzeichen"/>
+        </w:rPr>
+        <w:commentReference w:id="6"/>
       </w:r>
       <w:r>
         <w:t xml:space="preserve">. </w:t>
       </w:r>
       <w:r>
-        <w:t>Diese Aussage war und ist eine grundlegende Realität</w:t>
-      </w:r>
-      <w:commentRangeEnd w:id="4"/>
-      <w:r>
-        <w:rPr>
-          <w:rStyle w:val="Kommentarzeichen"/>
-        </w:rPr>
-        <w:commentReference w:id="4"/>
-      </w:r>
-      <w:commentRangeEnd w:id="5"/>
-      <w:r>
-        <w:rPr>
-          <w:rStyle w:val="Kommentarzeichen"/>
-        </w:rPr>
-        <w:commentReference w:id="5"/>
-      </w:r>
-      <w:r>
-        <w:t xml:space="preserve">, die sowohl damals als auch heute im Leben und in der Funktionsweise sozialer Strukturen und Organisationen unbestreitbar ist. </w:t>
-      </w:r>
-      <w:r>
-        <w:t xml:space="preserve">Der </w:t>
-      </w:r>
-      <w:r>
-        <w:t>Stellenwert des Wissens als Ressource ist in den letzten Jahren enorm gestiegen</w:t>
-      </w:r>
-      <w:r>
-        <w:t xml:space="preserve"> und der zielgerichtete Umgang mit Wissen ist ein wichtiger Erfolgsfaktor für Unternehmen </w:t>
-      </w:r>
-      <w:commentRangeStart w:id="6"/>
-      <w:r>
-        <w:t xml:space="preserve">vgl. Hochreutener und Bleiker (2022, S.88 </w:t>
-      </w:r>
-      <w:r>
-        <w:t>f.</w:t>
-      </w:r>
-      <w:r>
-        <w:t xml:space="preserve">). </w:t>
-      </w:r>
-      <w:commentRangeEnd w:id="6"/>
-      <w:r>
-        <w:rPr>
-          <w:rStyle w:val="Kommentarzeichen"/>
-        </w:rPr>
-        <w:commentReference w:id="6"/>
-      </w:r>
-      <w:r>
-        <w:t xml:space="preserve">Aus diesen gründen müssen sich Unternehmen der Förderung, Bewahrung und Verbreitung von Wissen aktiv widmen. </w:t>
-      </w:r>
-      <w:r>
-        <w:t>Jedoch</w:t>
-      </w:r>
-      <w:r>
-        <w:t xml:space="preserve"> befinde</w:t>
-      </w:r>
-      <w:r>
-        <w:t xml:space="preserve">n sich Unternehmen und deren Arbeitswelt stetig im Wandel und spätestens mit der Covid-19-Pandemie wurden flexible Arbeitsformen, wie das Homeoffice, in vielen Unternehmen und Betrieben fest etabliert </w:t>
+        <w:t xml:space="preserve">Auch </w:t>
+      </w:r>
+      <w:r>
+        <w:t xml:space="preserve">für die </w:t>
+      </w:r>
+      <w:r>
+        <w:t>IKS – Gesellschaft für Informations- und Kommunikationssysteme mbH, spielt das Wissensmanagement und das Homeoffice eine wichtige Rolle.</w:t>
+      </w:r>
+      <w:r>
+        <w:t xml:space="preserve"> Für die Wettbewerbsfähigkeit von IT-Unternehmen, wie der IKS, ist</w:t>
+      </w:r>
+      <w:r>
+        <w:t xml:space="preserve"> es</w:t>
+      </w:r>
+      <w:r>
+        <w:t xml:space="preserve"> wichtig, dass die Organisation als Ganzes und auch die einzelnen Mitarbeiter immer auf dem neuesten Wissens- und Kenntnisstand sind. </w:t>
+      </w:r>
+      <w:r>
+        <w:t>Vor allem</w:t>
+      </w:r>
+      <w:r>
+        <w:t xml:space="preserve"> IT-Unternehmen</w:t>
+      </w:r>
+      <w:r>
+        <w:t>, wie die IKS,</w:t>
+      </w:r>
+      <w:r>
+        <w:t xml:space="preserve"> sind Vor- und Spitzenreiter </w:t>
+      </w:r>
+      <w:r>
+        <w:t>im</w:t>
+      </w:r>
+      <w:r>
+        <w:t xml:space="preserve"> Thema Homeoffice </w:t>
       </w:r>
       <w:commentRangeStart w:id="7"/>
       <w:r>
-        <w:t>vgl. Krüger (2023, S.1)</w:t>
+        <w:t>vgl.</w:t>
+      </w:r>
+      <w:r>
+        <w:t xml:space="preserve"> </w:t>
+      </w:r>
+      <w:r>
+        <w:t>s</w:t>
+      </w:r>
+      <w:r>
+        <w:t>tatistisches Bundesamt (202</w:t>
+      </w:r>
+      <w:r>
+        <w:t>3, Arbeit von zu Hause in ausgewählten Wirtschaftsbereichen 2022)</w:t>
       </w:r>
       <w:commentRangeEnd w:id="7"/>
       <w:r>
@@ -1436,57 +1499,7 @@
         <w:t xml:space="preserve">. </w:t>
       </w:r>
       <w:r>
-        <w:t xml:space="preserve">Auch </w:t>
-      </w:r>
-      <w:r>
-        <w:t xml:space="preserve">für die </w:t>
-      </w:r>
-      <w:r>
-        <w:t>IKS – Gesellschaft für Informations- und Kommunikationssysteme mbH, spielt das Wissensmanagement und das Homeoffice eine wichtige Rolle.</w:t>
-      </w:r>
-      <w:r>
-        <w:t xml:space="preserve"> Für die Wettbewerbsfähigkeit von IT-Unternehmen, wie der IKS, ist</w:t>
-      </w:r>
-      <w:r>
-        <w:t xml:space="preserve"> es</w:t>
-      </w:r>
-      <w:r>
-        <w:t xml:space="preserve"> wichtig, dass die Organisation als Ganzes und auch die einzelnen Mitarbeiter immer auf dem neuesten Wissens- und Kenntnisstand sind. </w:t>
-      </w:r>
-      <w:r>
-        <w:t xml:space="preserve">Diese IT-Unternehmen sind jedoch auch Vor- und Spitzenreiter </w:t>
-      </w:r>
-      <w:r>
-        <w:t>im</w:t>
-      </w:r>
-      <w:r>
-        <w:t xml:space="preserve"> Thema Homeoffice </w:t>
-      </w:r>
-      <w:commentRangeStart w:id="8"/>
-      <w:r>
-        <w:t>vgl.</w:t>
-      </w:r>
-      <w:r>
-        <w:t xml:space="preserve"> </w:t>
-      </w:r>
-      <w:r>
-        <w:t>s</w:t>
-      </w:r>
-      <w:r>
-        <w:t>tatistisches Bundesamt (202</w:t>
-      </w:r>
-      <w:r>
-        <w:t>3, Arbeit von zu Hause in ausgewählten Wirtschaftsbereichen 2022)</w:t>
-      </w:r>
-      <w:commentRangeEnd w:id="8"/>
-      <w:r>
-        <w:rPr>
-          <w:rStyle w:val="Kommentarzeichen"/>
-        </w:rPr>
-        <w:commentReference w:id="8"/>
-      </w:r>
-      <w:r>
-        <w:t>. Deswegen stellt sich die Frage: Wie beeinflusst das Homeoffice das Wissensmanagement?</w:t>
+        <w:t xml:space="preserve">Hieraus resultiert die Frage, ob die Homeoffice-Arbeit Einfluss auf das Wissensmanagement hat. </w:t>
       </w:r>
     </w:p>
     <w:p>
@@ -1523,8 +1536,8 @@
           <w:szCs w:val="28"/>
         </w:rPr>
       </w:pPr>
-      <w:bookmarkStart w:id="9" w:name="_Toc164758899"/>
-      <w:bookmarkStart w:id="10" w:name="_Toc164760493"/>
+      <w:bookmarkStart w:id="8" w:name="_Toc164758899"/>
+      <w:bookmarkStart w:id="9" w:name="_Toc164856003"/>
       <w:r>
         <w:rPr>
           <w:sz w:val="28"/>
@@ -1533,8 +1546,8 @@
         <w:lastRenderedPageBreak/>
         <w:t>1 – Auswirkungen des Homeoffice auf das Wissensmanagement</w:t>
       </w:r>
+      <w:bookmarkEnd w:id="8"/>
       <w:bookmarkEnd w:id="9"/>
-      <w:bookmarkEnd w:id="10"/>
     </w:p>
     <w:p>
       <w:pPr>
@@ -1557,7 +1570,13 @@
         <w:t xml:space="preserve"> die Kernprinzipien des Wissensmanagement erläutert</w:t>
       </w:r>
       <w:r>
-        <w:t xml:space="preserve"> und anschließend die Veränderungen und Folgen des Wissensmanagement durch das Homeoffice analysiert. Um eine Grundlage für die folgenden Abschnitte zu schaffen werden erst die Begriffe „Wissen“</w:t>
+        <w:t xml:space="preserve"> und anschließend die Veränderungen und Folgen des Wissensmanagement durch das </w:t>
+      </w:r>
+      <w:r>
+        <w:t xml:space="preserve">vermehrte Arbeiten aus dem </w:t>
+      </w:r>
+      <w:r>
+        <w:t>Homeoffice analysiert. Um eine Grundlage für die folgenden Abschnitte zu schaffen werden erst die Begriffe „Wissen“</w:t>
       </w:r>
       <w:r>
         <w:t xml:space="preserve"> </w:t>
@@ -1583,9 +1602,39 @@
       <w:r>
         <w:t xml:space="preserve"> sind die Kenntnisse, Fähigkeiten und Erfahrungen von Individuen und Organisationen und es entsteht durch den interindividuellen Austausch in einem bestimmten Kontext. Das Wissen eines Menschen bestimmt seine subjektiven Gedanken und Verhalten. Wissen hat immer das Ziel, Probleme zu lösen </w:t>
       </w:r>
+      <w:commentRangeStart w:id="10"/>
+      <w:r>
+        <w:t>vgl. Hochreutener und Bleiker (2022, S.88)</w:t>
+      </w:r>
+      <w:commentRangeEnd w:id="10"/>
+      <w:r>
+        <w:rPr>
+          <w:rStyle w:val="Kommentarzeichen"/>
+        </w:rPr>
+        <w:commentReference w:id="10"/>
+      </w:r>
+      <w:r>
+        <w:t xml:space="preserve">. </w:t>
+      </w:r>
+      <w:r>
+        <w:br/>
+        <w:t xml:space="preserve">Das Wissen in einem Unternehmen lässt sich zwischen Individuellem Wissen, also dem Wissen über das der einzelne Mitarbeiter verfügt, und dem kollektiven Wissen unterscheiden. Kollektives Wissen ist das Wissen, das überindividuell </w:t>
+      </w:r>
+      <w:r>
+        <w:t>v</w:t>
+      </w:r>
+      <w:r>
+        <w:t>erfügbar ist und in Arbeitsgruppen, Projektteams oder Abteilungen vorliegt</w:t>
+      </w:r>
+      <w:r>
+        <w:t xml:space="preserve"> </w:t>
+      </w:r>
       <w:commentRangeStart w:id="11"/>
       <w:r>
-        <w:t>vgl. Hochreutener und Bleiker (2022, S.88)</w:t>
+        <w:t>vgl. Bächle (2016, S.70)</w:t>
+      </w:r>
+      <w:r>
+        <w:t xml:space="preserve">. </w:t>
       </w:r>
       <w:commentRangeEnd w:id="11"/>
       <w:r>
@@ -1595,7 +1644,7 @@
         <w:commentReference w:id="11"/>
       </w:r>
       <w:r>
-        <w:t xml:space="preserve">. Darauf aufbauend, versteht man das Wissensmanagement als Versuch, das </w:t>
+        <w:t xml:space="preserve">Darauf aufbauend, versteht man das Wissensmanagement als Versuch, das </w:t>
       </w:r>
       <w:r>
         <w:t>v</w:t>
@@ -1669,7 +1718,7 @@
         <w:jc w:val="center"/>
       </w:pPr>
       <w:bookmarkStart w:id="15" w:name="_Toc164758900"/>
-      <w:bookmarkStart w:id="16" w:name="_Toc164760494"/>
+      <w:bookmarkStart w:id="16" w:name="_Toc164856004"/>
       <w:r>
         <w:rPr>
           <w:sz w:val="28"/>
@@ -1707,7 +1756,13 @@
         <w:t>neunziger</w:t>
       </w:r>
       <w:r>
-        <w:t xml:space="preserve"> Jahren. Vor allem in den wissensintensiven Branchen, wie dem Consulting Business, erhoffte man sich durch das handhabbar machen von Wissen einen Wettbewerbsvorteil. Doch etablierten viele Unternehmen das Wissensmanagement erst sehr spät, denn es galt nach </w:t>
+        <w:t xml:space="preserve"> Jahren. Vor allem in den wissensintensiven Branchen, wie de</w:t>
+      </w:r>
+      <w:r>
+        <w:t>r Beratungsbranche</w:t>
+      </w:r>
+      <w:r>
+        <w:t xml:space="preserve">, erhoffte man sich durch das handhabbar machen von Wissen einen Wettbewerbsvorteil. Doch etablierten viele Unternehmen das Wissensmanagement erst sehr spät, denn es galt nach </w:t>
       </w:r>
       <w:r>
         <w:t>der Informationstechnik</w:t>
@@ -1771,7 +1826,13 @@
         <w:t xml:space="preserve"> </w:t>
       </w:r>
       <w:r>
-        <w:t xml:space="preserve"> Die Ressource „Wissen“ wurde damals </w:t>
+        <w:t xml:space="preserve"> Die Ressource „Wissen“ wurde </w:t>
+      </w:r>
+      <w:r>
+        <w:t>in den neunziger Jahren</w:t>
+      </w:r>
+      <w:r>
+        <w:t xml:space="preserve"> </w:t>
       </w:r>
       <w:r>
         <w:t xml:space="preserve">als etwas </w:t>
@@ -1809,7 +1870,11 @@
       </w:r>
       <w:commentRangeStart w:id="21"/>
       <w:r>
-        <w:t>vgl. Nonaka und Takeuchi (1995, S.23)</w:t>
+        <w:t xml:space="preserve">vgl. Nonaka und </w:t>
+      </w:r>
+      <w:r>
+        <w:lastRenderedPageBreak/>
+        <w:t>Takeuchi (1995, S.23)</w:t>
       </w:r>
       <w:commentRangeEnd w:id="21"/>
       <w:r>
@@ -1845,216 +1910,226 @@
         <w:jc w:val="both"/>
       </w:pPr>
       <w:r>
+        <w:t xml:space="preserve">Doch ein solches Wissensmanagement, welches ausschließlich auf die Verbreitung von explizitem Wissen ausgerichtet war, konnte nie die Ziele erreichen, die man sich erhoffte </w:t>
+      </w:r>
+      <w:commentRangeStart w:id="23"/>
+      <w:r>
+        <w:t>vgl. Grasshoff (2023, S.4).</w:t>
+      </w:r>
+      <w:commentRangeEnd w:id="23"/>
+      <w:r>
+        <w:rPr>
+          <w:rStyle w:val="Kommentarzeichen"/>
+        </w:rPr>
+        <w:commentReference w:id="23"/>
+      </w:r>
+      <w:r>
+        <w:t xml:space="preserve"> Die Japaner entwickelten damals eine weitere Vorstellung von Wissen, das implizite Wissen. </w:t>
+      </w:r>
+      <w:r>
+        <w:t xml:space="preserve">Dieses implizite Wissen kann, nach ihren Vorstellungen, etwas ganz Persönliches sein, was auf Intuitionen, Erfahrungen und subjektiven Einsichten beruht. Es ist sehr schwer in Worte zu fassen und zu vermitteln. Die Japaner erkannten, dass </w:t>
+      </w:r>
+      <w:r>
+        <w:rPr>
+          <w:b/>
+        </w:rPr>
+        <w:t>der Prozess der Umwandlung von implizitem Wissen in explizites Wissen neues Wissen schaffen kann</w:t>
+      </w:r>
+      <w:r>
+        <w:t xml:space="preserve"> </w:t>
+      </w:r>
+      <w:commentRangeStart w:id="24"/>
+      <w:r>
+        <w:t>vgl. Nonaka und Takeuchi (1995, S.24).</w:t>
+      </w:r>
+      <w:commentRangeEnd w:id="24"/>
+      <w:r>
+        <w:rPr>
+          <w:rStyle w:val="Kommentarzeichen"/>
+        </w:rPr>
+        <w:commentReference w:id="24"/>
+      </w:r>
+      <w:r>
+        <w:t xml:space="preserve"> Diese Erkenntnis änderte die Ansicht auf das Unternehmen als Organisation</w:t>
+      </w:r>
+      <w:r>
+        <w:t xml:space="preserve">. Ein Unternehmen </w:t>
+      </w:r>
+      <w:r>
+        <w:t>kann</w:t>
+      </w:r>
+      <w:r>
+        <w:t xml:space="preserve"> nicht mehr als rein objektive, auf Daten und Fakten beruhende Organisation verstanden werden, sondern muss viel mehr als subjektiv, handelnder, denkender und lebender Organismus betrachtet werden </w:t>
+      </w:r>
+      <w:commentRangeStart w:id="25"/>
+      <w:r>
+        <w:t>vgl. Nonaka und Takeuchi (1995, S.24).</w:t>
+      </w:r>
+      <w:commentRangeEnd w:id="25"/>
+      <w:r>
+        <w:rPr>
+          <w:rStyle w:val="Kommentarzeichen"/>
+        </w:rPr>
+        <w:commentReference w:id="25"/>
+      </w:r>
+      <w:r>
+        <w:t xml:space="preserve"> </w:t>
+      </w:r>
+      <w:r>
+        <w:t xml:space="preserve">Für effektives Wissensmanagement spielt nicht nur die Unterscheidung zwischen implizitem und explizitem Wissen eine wichtige Rolle, sondern auch die Unterscheidung zwischen dem individuellen Wissen jedes Mitarbeiters und dem Wissen, das auf organisationaler Ebene vorhanden ist </w:t>
+      </w:r>
+      <w:commentRangeStart w:id="26"/>
+      <w:r>
+        <w:t>vgl. Hochreutener und Bleiker (2022, S.90).</w:t>
+      </w:r>
+      <w:commentRangeEnd w:id="26"/>
+      <w:r>
+        <w:rPr>
+          <w:rStyle w:val="Kommentarzeichen"/>
+        </w:rPr>
+        <w:commentReference w:id="26"/>
+      </w:r>
+      <w:r>
+        <w:t xml:space="preserve">Genau auf diesen Prozess der Wissenskodifizierung zielen Nonaka </w:t>
+      </w:r>
+      <w:r>
+        <w:t>und T</w:t>
+      </w:r>
+      <w:r>
+        <w:t xml:space="preserve">akeuchi mit ihrer Theorie der Wissensspirale für die Wissensgenerierung ab. </w:t>
+      </w:r>
+      <w:r>
+        <w:t>Ihrer Theorie zufolge entsteht Wissen dann, wenn die Wechselwirkung von implizitem und explizitem Wissen auf höhere Organisationsebenen im Unternehmen übertragen wird. Ein Unternehmen steht hierbei aus vier Ebenen, dem Individuum, der Gruppe,</w:t>
+      </w:r>
+      <w:r>
+        <w:t xml:space="preserve"> dem Unternehmen und der Unternehmensinteraktion </w:t>
+      </w:r>
+      <w:commentRangeStart w:id="27"/>
+      <w:r>
+        <w:t>vgl. Nonaka und Takeuchi (1995, S.72 f.)</w:t>
+      </w:r>
+      <w:r>
+        <w:t>.</w:t>
+      </w:r>
+      <w:r>
+        <w:t xml:space="preserve"> </w:t>
+      </w:r>
+      <w:commentRangeEnd w:id="27"/>
+      <w:r>
+        <w:rPr>
+          <w:rStyle w:val="Kommentarzeichen"/>
+        </w:rPr>
+        <w:commentReference w:id="27"/>
+      </w:r>
+      <w:r>
+        <w:t>Die Spirale der Wissensentstehung kann weiterhin in vier Formen unterteilt werden: Sozialisation, Externalisierung, Kombination und Internalisierung. Diese Formen beschreiben die verschiedenen Möglichkeiten der Umwandlung von explizitem und implizitem Wissen</w:t>
+      </w:r>
+      <w:commentRangeStart w:id="28"/>
+      <w:r>
+        <w:t xml:space="preserve">. </w:t>
+      </w:r>
+      <w:commentRangeEnd w:id="28"/>
+      <w:r>
+        <w:rPr>
+          <w:rStyle w:val="Kommentarzeichen"/>
+        </w:rPr>
+        <w:commentReference w:id="28"/>
+      </w:r>
+      <w:r>
+        <w:t xml:space="preserve">Sozialisation beschreibt die Transformation von implizitem zu implizitem </w:t>
+      </w:r>
+      <w:r>
+        <w:t>W</w:t>
+      </w:r>
+      <w:r>
+        <w:t>issen zwischen Individuen. Es handelt sich um den Prozess, bei dem implizite</w:t>
+      </w:r>
+      <w:r>
+        <w:t xml:space="preserve"> Erfahrungen und Kenntnisse</w:t>
+      </w:r>
+      <w:r>
+        <w:t xml:space="preserve"> eines Individuums in implizites Wissen eines anderen Individuums</w:t>
+      </w:r>
+      <w:r>
+        <w:t xml:space="preserve"> umgewandelt werden </w:t>
+      </w:r>
+      <w:commentRangeStart w:id="29"/>
+      <w:r>
+        <w:t>vgl. Nonaka und Takeuchi (1995, S.80).</w:t>
+      </w:r>
+      <w:commentRangeEnd w:id="29"/>
+      <w:r>
+        <w:rPr>
+          <w:rStyle w:val="Kommentarzeichen"/>
+        </w:rPr>
+        <w:commentReference w:id="29"/>
+      </w:r>
+      <w:r>
+        <w:t xml:space="preserve"> Unter der Externalisierung versteht man den Prozess der Umwandlung von implizitem Wissen, welches bereits durch </w:t>
+      </w:r>
+      <w:r>
         <w:lastRenderedPageBreak/>
-        <w:t xml:space="preserve">Doch ein solches Wissensmanagement, welches ausschließlich auf die Verbreitung von explizitem Wissen ausgerichtet war, konnte nie die Ziele erreichen, die man sich erhoffte </w:t>
-      </w:r>
-      <w:commentRangeStart w:id="23"/>
-      <w:r>
-        <w:t>vgl. Grasshoff (2023, S.4).</w:t>
-      </w:r>
-      <w:commentRangeEnd w:id="23"/>
-      <w:r>
-        <w:rPr>
-          <w:rStyle w:val="Kommentarzeichen"/>
-        </w:rPr>
-        <w:commentReference w:id="23"/>
-      </w:r>
-      <w:r>
-        <w:t xml:space="preserve"> Die Japaner entwickelten damals eine weitere Vorstellung von Wissen, das implizite Wissen. </w:t>
-      </w:r>
-      <w:r>
-        <w:t xml:space="preserve">Dieses implizite Wissen kann, nach ihren Vorstellungen, etwas ganz Persönliches sein, was auf Intuitionen, Erfahrungen und subjektiven Einsichten beruht. Es ist sehr schwer in Worte zu fassen und zu vermitteln. Die Japaner erkannten, dass </w:t>
-      </w:r>
-      <w:r>
-        <w:rPr>
-          <w:b/>
-        </w:rPr>
-        <w:t>der Prozess der Umwandlung von implizitem Wissen in explizites Wissen neues Wissen schaffen kann</w:t>
+        <w:t xml:space="preserve">Sozialisation erworben wurde, in explizites Wissen. Um diese Umwandlung zu realisieren bedient man sich meist </w:t>
+      </w:r>
+      <w:r>
+        <w:t>der</w:t>
+      </w:r>
+      <w:r>
+        <w:t xml:space="preserve"> bildliche</w:t>
+      </w:r>
+      <w:r>
+        <w:t>n</w:t>
+      </w:r>
+      <w:r>
+        <w:t xml:space="preserve"> Sprache (z.B. in form von Metaphern, Hypothesen oder Konzepten). Man versucht so das implizite Wissen explizit greifbar zu machen. Dieser Prozess ist nicht immer gradlinig und fordert Reflexion und Interaktion, wodurch neues Wissen entstehen kann </w:t>
+      </w:r>
+      <w:commentRangeStart w:id="30"/>
+      <w:r>
+        <w:t>vgl. Bächle (2016, S.78).</w:t>
+      </w:r>
+      <w:commentRangeEnd w:id="30"/>
+      <w:r>
+        <w:rPr>
+          <w:rStyle w:val="Kommentarzeichen"/>
+        </w:rPr>
+        <w:commentReference w:id="30"/>
+      </w:r>
+      <w:r>
+        <w:t xml:space="preserve"> Im Gegensatz dazu ist die Kombination die Transformation von explizitem zu explizitem Wissen. Also der Vorgang des Sammelns und anschließenden Kombinierens, Editierens und verarbeiten </w:t>
+      </w:r>
+      <w:r>
+        <w:t>von internem oder externem explizitem Wissen</w:t>
       </w:r>
       <w:r>
         <w:t xml:space="preserve"> </w:t>
       </w:r>
-      <w:commentRangeStart w:id="24"/>
-      <w:r>
-        <w:t>vgl. Nonaka und Takeuchi (1995, S.24).</w:t>
-      </w:r>
-      <w:commentRangeEnd w:id="24"/>
-      <w:r>
-        <w:rPr>
-          <w:rStyle w:val="Kommentarzeichen"/>
-        </w:rPr>
-        <w:commentReference w:id="24"/>
-      </w:r>
-      <w:r>
-        <w:t xml:space="preserve"> Diese Erkenntnis änderte die Ansicht auf das Unternehmen als Organisation</w:t>
-      </w:r>
-      <w:r>
-        <w:t xml:space="preserve">. Ein Unternehmen </w:t>
-      </w:r>
-      <w:r>
-        <w:t>kann</w:t>
-      </w:r>
-      <w:r>
-        <w:t xml:space="preserve"> nicht mehr als rein objektive, auf Daten und Fakten beruhende Organisation verstanden werden, sondern muss viel mehr als subjektiv, handelnder, denkender und lebender Organismus betrachtet werden </w:t>
-      </w:r>
-      <w:commentRangeStart w:id="25"/>
-      <w:r>
-        <w:t>vgl. Nonaka und Takeuchi (1995, S.24).</w:t>
-      </w:r>
-      <w:commentRangeEnd w:id="25"/>
-      <w:r>
-        <w:rPr>
-          <w:rStyle w:val="Kommentarzeichen"/>
-        </w:rPr>
-        <w:commentReference w:id="25"/>
+      <w:commentRangeStart w:id="31"/>
+      <w:r>
+        <w:t>vgl. Bächle (2016, S.78).</w:t>
+      </w:r>
+      <w:commentRangeEnd w:id="31"/>
+      <w:r>
+        <w:rPr>
+          <w:rStyle w:val="Kommentarzeichen"/>
+        </w:rPr>
+        <w:commentReference w:id="31"/>
       </w:r>
       <w:r>
         <w:t xml:space="preserve"> </w:t>
       </w:r>
       <w:r>
-        <w:t xml:space="preserve">„Für ein erfolgreiches Wissensmanagement ist nicht nur die Unterscheidung zwischen implizitem und explizitem, sondern auch zwischen individuellen und </w:t>
-      </w:r>
-      <w:r>
-        <w:t>organisationalen</w:t>
-      </w:r>
-      <w:r>
-        <w:t xml:space="preserve"> Wissen relevant.“</w:t>
-      </w:r>
-      <w:r>
-        <w:t xml:space="preserve"> </w:t>
-      </w:r>
-      <w:commentRangeStart w:id="26"/>
-      <w:r>
-        <w:t>(Hochreutener und Bleiker 2022, S.90).</w:t>
-      </w:r>
-      <w:commentRangeEnd w:id="26"/>
-      <w:r>
-        <w:rPr>
-          <w:rStyle w:val="Kommentarzeichen"/>
-        </w:rPr>
-        <w:commentReference w:id="26"/>
-      </w:r>
-      <w:r>
-        <w:t xml:space="preserve"> Genau auf diesen Prozess der Wissenskodifizierung zielen Nonaka </w:t>
-      </w:r>
-      <w:r>
-        <w:t>und T</w:t>
-      </w:r>
-      <w:r>
-        <w:t xml:space="preserve">akeuchi mit ihrer Theorie der Wissensspirale für die Wissensgenerierung ab. </w:t>
-      </w:r>
-      <w:r>
-        <w:t>Ihrer Theorie zufolge entsteht Wissen dann, wenn die Wechselwirkung von implizitem und explizitem Wissen auf höhere Organisationsebenen im Unternehmen übertragen wird. Ein Unternehmen steht hierbei aus vier Ebenen, dem Individuum, der Gruppe,</w:t>
-      </w:r>
-      <w:r>
-        <w:t xml:space="preserve"> dem Unternehmen und der Unternehmensinteraktion </w:t>
-      </w:r>
-      <w:commentRangeStart w:id="27"/>
-      <w:r>
-        <w:t>vgl. Nonaka und Takeuchi (1995, S.72 f.)</w:t>
-      </w:r>
-      <w:r>
-        <w:t>.</w:t>
-      </w:r>
-      <w:r>
-        <w:t xml:space="preserve"> </w:t>
-      </w:r>
-      <w:commentRangeEnd w:id="27"/>
-      <w:r>
-        <w:rPr>
-          <w:rStyle w:val="Kommentarzeichen"/>
-        </w:rPr>
-        <w:commentReference w:id="27"/>
-      </w:r>
-      <w:r>
-        <w:t xml:space="preserve">Die Spirale der Wissensentstehung kann weiterhin in vier Formen unterteilt werden: Sozialisation, Externalisierung, Kombination und Internalisierung. In diesen Formen werden die verschiedenen Möglichkeiten der Wissensumwandlung beschrieben. Sozialisation beschreibt die Transformation von implizitem zu implizitem </w:t>
-      </w:r>
-      <w:r>
-        <w:t>W</w:t>
-      </w:r>
-      <w:r>
-        <w:t>issen zwischen Individuen. Es handelt sich um den Prozess, bei dem implizite</w:t>
-      </w:r>
-      <w:r>
-        <w:t xml:space="preserve"> Erfahrungen und Kenntnisse umgewandelt werden </w:t>
-      </w:r>
-      <w:commentRangeStart w:id="28"/>
-      <w:r>
-        <w:t>vgl. Nonaka und Takeuchi (1995, S.80).</w:t>
-      </w:r>
-      <w:commentRangeEnd w:id="28"/>
-      <w:r>
-        <w:rPr>
-          <w:rStyle w:val="Kommentarzeichen"/>
-        </w:rPr>
-        <w:commentReference w:id="28"/>
-      </w:r>
-      <w:r>
-        <w:t xml:space="preserve"> Unter der Externalisierung versteht man den Prozess der Umwandlung von implizitem Wissen, welches bereits durch Sozialisation erworben wurde, in explizites Wissen. Um diese Umwandlung zu realisieren bedient man sich meist </w:t>
-      </w:r>
-      <w:r>
-        <w:t>der</w:t>
-      </w:r>
-      <w:r>
-        <w:t xml:space="preserve"> bildliche</w:t>
-      </w:r>
-      <w:r>
-        <w:t>n</w:t>
-      </w:r>
-      <w:r>
-        <w:t xml:space="preserve"> Sprache (z.B. in form von Metaphern, Hypothesen oder Konzepten). Man versucht so das implizite Wissen explizit greifbar zu machen. Dieser Prozess ist nicht immer gradlinig und fordert Reflexion und Interaktion, wodurch neues Wissen entstehen kann </w:t>
-      </w:r>
-      <w:commentRangeStart w:id="29"/>
-      <w:r>
-        <w:t>vgl. Bächle (2016, S.78).</w:t>
-      </w:r>
-      <w:commentRangeEnd w:id="29"/>
-      <w:r>
-        <w:rPr>
-          <w:rStyle w:val="Kommentarzeichen"/>
-        </w:rPr>
-        <w:commentReference w:id="29"/>
-      </w:r>
-      <w:r>
-        <w:t xml:space="preserve"> Im Gegensatz dazu ist die Kombination die Transformation von explizitem zu explizitem Wissen. Also der Vorgang des Sammelns und anschließenden Kombinierens, Editierens und verarbeiten </w:t>
-      </w:r>
-      <w:r>
-        <w:t>von internem oder externem explizitem Wissen</w:t>
-      </w:r>
-      <w:r>
-        <w:t xml:space="preserve"> </w:t>
-      </w:r>
-      <w:commentRangeStart w:id="30"/>
-      <w:r>
-        <w:t>vgl. Bächle (2016, S.78).</w:t>
-      </w:r>
-      <w:commentRangeEnd w:id="30"/>
-      <w:r>
-        <w:rPr>
-          <w:rStyle w:val="Kommentarzeichen"/>
-        </w:rPr>
-        <w:commentReference w:id="30"/>
-      </w:r>
-      <w:r>
-        <w:t xml:space="preserve"> </w:t>
-      </w:r>
-      <w:r>
-        <w:t xml:space="preserve">Der Prozess, bei dem explizites Wissen durch </w:t>
-      </w:r>
-      <w:r>
-        <w:lastRenderedPageBreak/>
-        <w:t xml:space="preserve">wiederholte Anwendung in implizites Wissen übergeht, wird von </w:t>
-      </w:r>
-      <w:commentRangeStart w:id="31"/>
+        <w:t xml:space="preserve">Der Prozess, bei dem explizites Wissen durch wiederholte Anwendung in implizites Wissen übergeht, wird von </w:t>
+      </w:r>
+      <w:commentRangeStart w:id="32"/>
       <w:r>
         <w:t>Nonaka und Takeuchi (1995, S.87</w:t>
       </w:r>
-      <w:commentRangeEnd w:id="31"/>
-      <w:r>
-        <w:rPr>
-          <w:rStyle w:val="Kommentarzeichen"/>
-        </w:rPr>
-        <w:commentReference w:id="31"/>
+      <w:commentRangeEnd w:id="32"/>
+      <w:r>
+        <w:rPr>
+          <w:rStyle w:val="Kommentarzeichen"/>
+        </w:rPr>
+        <w:commentReference w:id="32"/>
       </w:r>
       <w:r>
         <w:t>) als Internalisierung bezeichnet.</w:t>
@@ -2074,16 +2149,16 @@
       <w:r>
         <w:t xml:space="preserve"> Hierbei kann man zwischen dem Humanorientierten Modell und dem Technologischen Modell unterscheiden </w:t>
       </w:r>
-      <w:commentRangeStart w:id="32"/>
+      <w:commentRangeStart w:id="33"/>
       <w:r>
         <w:t>vgl. Lehner (2021, S.61)</w:t>
       </w:r>
-      <w:commentRangeEnd w:id="32"/>
-      <w:r>
-        <w:rPr>
-          <w:rStyle w:val="Kommentarzeichen"/>
-        </w:rPr>
-        <w:commentReference w:id="32"/>
+      <w:commentRangeEnd w:id="33"/>
+      <w:r>
+        <w:rPr>
+          <w:rStyle w:val="Kommentarzeichen"/>
+        </w:rPr>
+        <w:commentReference w:id="33"/>
       </w:r>
       <w:r>
         <w:t>.</w:t>
@@ -2097,16 +2172,16 @@
       <w:r>
         <w:t xml:space="preserve"> zur computergestützten Verarbeitung von Informationen. Dieses Konzept zielt darauf ab, die Mitarbeiter in Organisationen dabei zu unterstützen, ihr Fachwissen zu erfassen, zu strukturieren, zu kategorisieren, zu verdichten, zu teilen oder abzurufen </w:t>
       </w:r>
-      <w:commentRangeStart w:id="33"/>
+      <w:commentRangeStart w:id="34"/>
       <w:r>
         <w:t>vgl. Lehner (2021, S.61).</w:t>
       </w:r>
-      <w:commentRangeEnd w:id="33"/>
-      <w:r>
-        <w:rPr>
-          <w:rStyle w:val="Kommentarzeichen"/>
-        </w:rPr>
-        <w:commentReference w:id="33"/>
+      <w:commentRangeEnd w:id="34"/>
+      <w:r>
+        <w:rPr>
+          <w:rStyle w:val="Kommentarzeichen"/>
+        </w:rPr>
+        <w:commentReference w:id="34"/>
       </w:r>
       <w:r>
         <w:t xml:space="preserve"> </w:t>
@@ -2120,22 +2195,28 @@
       <w:r>
         <w:t xml:space="preserve"> den Schwerpunkt auf die Individuen in einer Organisation. Es sollen soziale Kontakte und Netzwerke unterstützt werden, um den interpersonellen Wissensaustausch zu fördern </w:t>
       </w:r>
-      <w:commentRangeStart w:id="34"/>
+      <w:commentRangeStart w:id="35"/>
       <w:r>
         <w:t>vgl. Lehner (2021, S.61).</w:t>
       </w:r>
-      <w:commentRangeEnd w:id="34"/>
-      <w:r>
-        <w:rPr>
-          <w:rStyle w:val="Kommentarzeichen"/>
-        </w:rPr>
-        <w:commentReference w:id="34"/>
+      <w:commentRangeEnd w:id="35"/>
+      <w:r>
+        <w:rPr>
+          <w:rStyle w:val="Kommentarzeichen"/>
+        </w:rPr>
+        <w:commentReference w:id="35"/>
       </w:r>
       <w:r>
         <w:t xml:space="preserve"> </w:t>
       </w:r>
       <w:r>
-        <w:t xml:space="preserve">In der Praxis hat sich jedoch herausgestellt, dass das vorhanden Sein </w:t>
+        <w:t>In der</w:t>
+      </w:r>
+      <w:r>
+        <w:t xml:space="preserve"> unternehmerischen</w:t>
+      </w:r>
+      <w:r>
+        <w:t xml:space="preserve"> Praxis hat sich jedoch herausgestellt, dass das vorhanden Sein </w:t>
       </w:r>
       <w:r>
         <w:t xml:space="preserve">und die Zugriffsmöglichkeiten </w:t>
@@ -2149,16 +2230,16 @@
       <w:r>
         <w:t xml:space="preserve"> Deswegen ist es die Aufgabe der Wirtschaftsinformatik, durch einen integrierenden Ansatz die technologische Dimension mit dem humanorientierten Ansatz zu verbinden. Auf diese Weise wird der Weg geebnet für ein erfolgreiches und nachhaltiges Wissensmanagement </w:t>
       </w:r>
-      <w:commentRangeStart w:id="35"/>
+      <w:commentRangeStart w:id="36"/>
       <w:r>
         <w:t>vgl. Bächle (2016, S.76 f.).</w:t>
       </w:r>
-      <w:commentRangeEnd w:id="35"/>
-      <w:r>
-        <w:rPr>
-          <w:rStyle w:val="Kommentarzeichen"/>
-        </w:rPr>
-        <w:commentReference w:id="35"/>
+      <w:commentRangeEnd w:id="36"/>
+      <w:r>
+        <w:rPr>
+          <w:rStyle w:val="Kommentarzeichen"/>
+        </w:rPr>
+        <w:commentReference w:id="36"/>
       </w:r>
       <w:r>
         <w:t xml:space="preserve"> </w:t>
@@ -2175,8 +2256,8 @@
         <w:pStyle w:val="berschrift2"/>
         <w:jc w:val="center"/>
       </w:pPr>
-      <w:bookmarkStart w:id="36" w:name="_Toc164758901"/>
-      <w:bookmarkStart w:id="37" w:name="_Toc164760495"/>
+      <w:bookmarkStart w:id="37" w:name="_Toc164758901"/>
+      <w:bookmarkStart w:id="38" w:name="_Toc164856005"/>
       <w:r>
         <w:t>1.2 –</w:t>
       </w:r>
@@ -2192,8 +2273,8 @@
       <w:r>
         <w:t xml:space="preserve"> Wissenstransfer</w:t>
       </w:r>
-      <w:bookmarkEnd w:id="36"/>
       <w:bookmarkEnd w:id="37"/>
+      <w:bookmarkEnd w:id="38"/>
     </w:p>
     <w:p/>
     <w:p>
@@ -2202,59 +2283,56 @@
         <w:jc w:val="both"/>
       </w:pPr>
       <w:r>
+        <w:lastRenderedPageBreak/>
         <w:t xml:space="preserve">Obwohl es schon vor der Covid-19-Pandemie die technischen Möglichkeiten gab das Homeoffice und flexible Arbeitsmöglichkeiten großräumig in Unternehmen einzuführen, wurde diese Veränderung erst durch die weltweite Pandemie ausgelöst. Für viele Arbeitnehmer und Unternehmen war dies somit eine völlig neue Situation, doch schnell machte sich die allgemeine Meinung breit, dass so ein Modell der flexiblen Arbeit doch überraschend gut funktioniert und es sogar viele Vorteile gegenüber der physischen Anwesenheit gibt </w:t>
       </w:r>
-      <w:commentRangeStart w:id="38"/>
+      <w:commentRangeStart w:id="39"/>
       <w:r>
         <w:t>vgl. Kugler und Neumüller (2022, S.2).</w:t>
       </w:r>
-      <w:commentRangeEnd w:id="38"/>
+      <w:commentRangeEnd w:id="39"/>
       <w:r>
         <w:rPr>
           <w:rStyle w:val="Kommentarzeichen"/>
           <w:sz w:val="22"/>
           <w:szCs w:val="22"/>
         </w:rPr>
-        <w:commentReference w:id="38"/>
+        <w:commentReference w:id="39"/>
       </w:r>
       <w:r>
         <w:t xml:space="preserve"> </w:t>
       </w:r>
       <w:r>
-        <w:t xml:space="preserve">Aus diesem Grund hat sich das Homeoffice bzw. das flexible Arbeiten auch nach der Pandemie fest in den Arbeitsalltag eingebunden. </w:t>
-      </w:r>
-      <w:r>
-        <w:lastRenderedPageBreak/>
-        <w:t xml:space="preserve">Vor allem die „Wissensarbeiter“, also die Personen, deren Tätigkeit größtenteils im Kopf und mit dem Computer stattfinden, können von der neuen Arbeitssituation profitieren </w:t>
-      </w:r>
-      <w:commentRangeStart w:id="39"/>
+        <w:t xml:space="preserve">Aus diesem Grund hat sich das Homeoffice bzw. das flexible Arbeiten auch nach der Pandemie fest in den Arbeitsalltag eingebunden. Vor allem die „Wissensarbeiter“, also die Personen, deren Tätigkeit größtenteils im Kopf und mit dem Computer stattfinden, können von der neuen Arbeitssituation profitieren </w:t>
+      </w:r>
+      <w:commentRangeStart w:id="40"/>
       <w:r>
         <w:t>vgl. Kugler und Neumüller (2022, S.13).</w:t>
       </w:r>
-      <w:commentRangeEnd w:id="39"/>
+      <w:commentRangeEnd w:id="40"/>
       <w:r>
         <w:rPr>
           <w:rStyle w:val="Kommentarzeichen"/>
           <w:sz w:val="22"/>
           <w:szCs w:val="22"/>
         </w:rPr>
-        <w:commentReference w:id="39"/>
+        <w:commentReference w:id="40"/>
       </w:r>
       <w:r>
         <w:t xml:space="preserve"> Passend dazu konnten Kunze, </w:t>
       </w:r>
-      <w:commentRangeStart w:id="40"/>
+      <w:commentRangeStart w:id="41"/>
       <w:r>
         <w:t xml:space="preserve">Hampel und Zimmermann (2020, S.3 f.) </w:t>
       </w:r>
-      <w:commentRangeEnd w:id="40"/>
+      <w:commentRangeEnd w:id="41"/>
       <w:r>
         <w:rPr>
           <w:rStyle w:val="Kommentarzeichen"/>
           <w:sz w:val="22"/>
           <w:szCs w:val="22"/>
         </w:rPr>
-        <w:commentReference w:id="40"/>
+        <w:commentReference w:id="41"/>
       </w:r>
       <w:r>
         <w:t xml:space="preserve">in einer Befragung feststellen, dass der Großteil der Arbeitnehmer sich das Arbeiten in Präsenz </w:t>
@@ -2286,18 +2364,18 @@
       <w:r>
         <w:t xml:space="preserve"> </w:t>
       </w:r>
-      <w:commentRangeStart w:id="41"/>
+      <w:commentRangeStart w:id="42"/>
       <w:r>
         <w:t>vgl. Kunze, Hampel und Zimmermann (2020, S4).</w:t>
       </w:r>
-      <w:commentRangeEnd w:id="41"/>
+      <w:commentRangeEnd w:id="42"/>
       <w:r>
         <w:rPr>
           <w:rStyle w:val="Kommentarzeichen"/>
           <w:sz w:val="22"/>
           <w:szCs w:val="22"/>
         </w:rPr>
-        <w:commentReference w:id="41"/>
+        <w:commentReference w:id="42"/>
       </w:r>
       <w:r>
         <w:t xml:space="preserve"> </w:t>
@@ -2308,33 +2386,33 @@
       <w:r>
         <w:t xml:space="preserve"> Denn der fehlende persönliche Kontakt verschlechtert das Wissensnetzwerk in einem Unternehmen </w:t>
       </w:r>
-      <w:commentRangeStart w:id="42"/>
+      <w:commentRangeStart w:id="43"/>
       <w:r>
         <w:t>vgl. van der Meulen et al. (2019, S.3).</w:t>
       </w:r>
-      <w:commentRangeEnd w:id="42"/>
-      <w:r>
-        <w:rPr>
-          <w:rStyle w:val="Kommentarzeichen"/>
-        </w:rPr>
-        <w:commentReference w:id="42"/>
+      <w:commentRangeEnd w:id="43"/>
+      <w:r>
+        <w:rPr>
+          <w:rStyle w:val="Kommentarzeichen"/>
+        </w:rPr>
+        <w:commentReference w:id="43"/>
       </w:r>
       <w:r>
         <w:t xml:space="preserve"> Die Kommunikation, vor allem mit Kollegen, mit denen man normalerweise weniger häufig interagiert, leidet unter der verstärkten Arbeit im Homeoffice. Darüber hinaus nimmt im Laufe der Zeit auch die Bindung zu langjährigen Kontakten ab, während das Knüpfen von Beziehungen zu neuen Teammitgliedern erheblich erschwert wird </w:t>
       </w:r>
-      <w:commentRangeStart w:id="43"/>
+      <w:commentRangeStart w:id="44"/>
       <w:r>
         <w:t>vgl.</w:t>
       </w:r>
       <w:r>
         <w:t xml:space="preserve"> Krüger (2023, S.26).</w:t>
       </w:r>
-      <w:commentRangeEnd w:id="43"/>
-      <w:r>
-        <w:rPr>
-          <w:rStyle w:val="Kommentarzeichen"/>
-        </w:rPr>
-        <w:commentReference w:id="43"/>
+      <w:commentRangeEnd w:id="44"/>
+      <w:r>
+        <w:rPr>
+          <w:rStyle w:val="Kommentarzeichen"/>
+        </w:rPr>
+        <w:commentReference w:id="44"/>
       </w:r>
       <w:r>
         <w:t xml:space="preserve"> Jedoch ist der Kontakt und Austausch mit Kollegen, die nicht bereits seit langem bekannt sind und Teil des alltägliche Arbeitsumfelds sind</w:t>
@@ -2345,16 +2423,16 @@
       <w:r>
         <w:t xml:space="preserve">für einen erfolgreichen Wissenserwerb unerlässlich </w:t>
       </w:r>
-      <w:commentRangeStart w:id="44"/>
+      <w:commentRangeStart w:id="45"/>
       <w:r>
         <w:t>vgl. Yang et al. (2022, S.43).</w:t>
       </w:r>
-      <w:commentRangeEnd w:id="44"/>
-      <w:r>
-        <w:rPr>
-          <w:rStyle w:val="Kommentarzeichen"/>
-        </w:rPr>
-        <w:commentReference w:id="44"/>
+      <w:commentRangeEnd w:id="45"/>
+      <w:r>
+        <w:rPr>
+          <w:rStyle w:val="Kommentarzeichen"/>
+        </w:rPr>
+        <w:commentReference w:id="45"/>
       </w:r>
       <w:r>
         <w:t xml:space="preserve"> </w:t>
@@ -2368,60 +2446,72 @@
       <w:r>
         <w:t xml:space="preserve">Gespräche projektübergreifend und zwischen verschiedenen Hierarchiestufen </w:t>
       </w:r>
-      <w:commentRangeStart w:id="45"/>
+      <w:commentRangeStart w:id="46"/>
       <w:r>
         <w:t>stattfinden</w:t>
       </w:r>
       <w:r>
-        <w:t xml:space="preserve"> vgl. Hochreutener und Bleiker (2022, S. 94)</w:t>
+        <w:t xml:space="preserve"> vgl. </w:t>
+      </w:r>
+      <w:r>
+        <w:t>Kugler und Neumüller</w:t>
+      </w:r>
+      <w:r>
+        <w:t xml:space="preserve"> (2022, S. </w:t>
+      </w:r>
+      <w:r>
+        <w:t>12</w:t>
+      </w:r>
+      <w:r>
+        <w:t>)</w:t>
       </w:r>
       <w:r>
         <w:t>.</w:t>
       </w:r>
-      <w:commentRangeEnd w:id="45"/>
-      <w:r>
-        <w:rPr>
-          <w:rStyle w:val="Kommentarzeichen"/>
-        </w:rPr>
-        <w:commentReference w:id="45"/>
-      </w:r>
-      <w:r>
-        <w:t xml:space="preserve"> Des Weiteren führt die ausschließliche Kommunikation zwischen denselben Teammitgliedern online nicht nur dazu, dass der Wissenserwerb stagniert, sondern auch der Wissenstransfer ins Stocken gerät. Das vorhandene Wissen bleibt innerhalb der Grenzen einer Arbeitsgruppe oder eines Projekts, wodurch verschiedene Gruppen und Teams im Unternehmen jeweils über ihr eigenes spezifisches Wissen verfügen. Der Transfer von Wissen innerhalb der gesamten Organisation bleibt jedoch aus </w:t>
-      </w:r>
-      <w:commentRangeStart w:id="46"/>
+      <w:commentRangeEnd w:id="46"/>
+      <w:r>
+        <w:rPr>
+          <w:rStyle w:val="Kommentarzeichen"/>
+        </w:rPr>
+        <w:commentReference w:id="46"/>
+      </w:r>
+      <w:r>
+        <w:t xml:space="preserve"> Des Weiteren führt die ausschließliche Kommunikation zwischen denselben Teammitgliedern online nicht nur dazu, dass der Wissenserwerb stagniert, sondern auch der Wissenstransfer ins Stocken gerät. Das vorhandene Wissen bleibt innerhalb der Grenzen einer Arbeitsgruppe oder eines Projekts, wodurch verschiedene Gruppen und Teams im Unternehmen jeweils über ihr eigenes spezifisches Wissen verfügen. Der Transfer von Wissen </w:t>
+      </w:r>
+      <w:r>
+        <w:lastRenderedPageBreak/>
+        <w:t xml:space="preserve">innerhalb der gesamten Organisation bleibt jedoch aus </w:t>
+      </w:r>
+      <w:commentRangeStart w:id="47"/>
       <w:r>
         <w:t>vgl. Vollmar (2021, S.</w:t>
       </w:r>
       <w:r>
         <w:t>34).</w:t>
       </w:r>
-      <w:commentRangeEnd w:id="46"/>
-      <w:r>
-        <w:rPr>
-          <w:rStyle w:val="Kommentarzeichen"/>
-        </w:rPr>
-        <w:commentReference w:id="46"/>
+      <w:commentRangeEnd w:id="47"/>
+      <w:r>
+        <w:rPr>
+          <w:rStyle w:val="Kommentarzeichen"/>
+        </w:rPr>
+        <w:commentReference w:id="47"/>
       </w:r>
       <w:r>
         <w:t xml:space="preserve"> </w:t>
       </w:r>
       <w:r>
-        <w:t xml:space="preserve">Eine weitere unmittelbare Folge des Homeoffice ist die Veränderung der Kommunikationsdynamik in Unternehmen. Es findet weniger synchroner Austausch statt, während die Nutzung asynchroner Kommunikationsmittel wie E-Mails und Direktnachrichten zunimmt. Dadurch werden Informationen vermehrt schriftlich geteilt und weniger in persönlichen Gesprächen, Anrufen, Konferenzen oder Videokonferenzen ausgetauscht. Asynchrone Kanäle sind für die Übermittlung von grundlegenden Informationen durchaus gut geeignet, die Weitergabe von Wissen und komplexen Informationen ist jedoch durch </w:t>
-      </w:r>
-      <w:r>
-        <w:lastRenderedPageBreak/>
-        <w:t xml:space="preserve">die verstärkte Nutzung asynchroner Kommunikationsmittel erheblich beeinträchtigt </w:t>
-      </w:r>
-      <w:commentRangeStart w:id="47"/>
+        <w:t xml:space="preserve">Eine weitere unmittelbare Folge des Homeoffice ist die Veränderung der Kommunikationsdynamik in Unternehmen. Es findet weniger synchroner Austausch statt, während die Nutzung asynchroner Kommunikationsmittel wie E-Mails und Direktnachrichten zunimmt. Dadurch werden Informationen vermehrt schriftlich geteilt und weniger in persönlichen Gesprächen, Anrufen, Konferenzen oder Videokonferenzen ausgetauscht. Asynchrone Kanäle sind für die Übermittlung von grundlegenden Informationen durchaus gut geeignet, die Weitergabe von Wissen und komplexen Informationen ist jedoch durch die verstärkte Nutzung asynchroner Kommunikationsmittel erheblich beeinträchtigt </w:t>
+      </w:r>
+      <w:commentRangeStart w:id="48"/>
       <w:r>
         <w:t>vgl. Yang et al. (2022, S.43 f.).</w:t>
       </w:r>
-      <w:commentRangeEnd w:id="47"/>
-      <w:r>
-        <w:rPr>
-          <w:rStyle w:val="Kommentarzeichen"/>
-        </w:rPr>
-        <w:commentReference w:id="47"/>
+      <w:commentRangeEnd w:id="48"/>
+      <w:r>
+        <w:rPr>
+          <w:rStyle w:val="Kommentarzeichen"/>
+        </w:rPr>
+        <w:commentReference w:id="48"/>
       </w:r>
       <w:r>
         <w:t xml:space="preserve"> </w:t>
@@ -2432,7 +2522,7 @@
       <w:r>
         <w:t xml:space="preserve"> </w:t>
       </w:r>
-      <w:commentRangeStart w:id="48"/>
+      <w:commentRangeStart w:id="49"/>
       <w:r>
         <w:t>vgl. Dieckmann (2021, S.38)</w:t>
       </w:r>
@@ -2442,17 +2532,10 @@
       <w:r>
         <w:t xml:space="preserve"> Das liegt daran, dass im Gegensatz zu Präsenzveranstaltungen in Video-Konferenzen immer nur ein Teilnehmer gleichzeitig sprechen kann, was das Entstehen individueller Gespräche und Diskussionen deutlich beeinträchtigt.</w:t>
       </w:r>
-      <w:commentRangeStart w:id="49"/>
+      <w:commentRangeStart w:id="50"/>
       <w:r>
         <w:t xml:space="preserve"> </w:t>
       </w:r>
-      <w:commentRangeEnd w:id="48"/>
-      <w:r>
-        <w:rPr>
-          <w:rStyle w:val="Kommentarzeichen"/>
-        </w:rPr>
-        <w:commentReference w:id="48"/>
-      </w:r>
       <w:commentRangeEnd w:id="49"/>
       <w:r>
         <w:rPr>
@@ -2460,19 +2543,26 @@
         </w:rPr>
         <w:commentReference w:id="49"/>
       </w:r>
+      <w:commentRangeEnd w:id="50"/>
+      <w:r>
+        <w:rPr>
+          <w:rStyle w:val="Kommentarzeichen"/>
+        </w:rPr>
+        <w:commentReference w:id="50"/>
+      </w:r>
       <w:r>
         <w:t xml:space="preserve">Zusätzlich sind eine allgegenwärtige Passivität und mangelnde Verbindlichkeit der Teilnehmer bei digitalen Treffen zu einer weit verbreiteten Erscheinung geworden. Die Kombination dieser verschiedenen Beeinträchtigungen in Video-Konferenzen führt dazu, dass Spontanität, Inspiration und geistige Kreativität im Gegensatz zu Präsenzveranstaltungen online verloren gehen. Doch genau solche Elemente sind für ein erfolgreiches Wissensmanagement von hohem Wert </w:t>
       </w:r>
-      <w:commentRangeStart w:id="50"/>
+      <w:commentRangeStart w:id="51"/>
       <w:r>
         <w:t>vgl. Dieckmann (2021, S.38).</w:t>
       </w:r>
-      <w:commentRangeEnd w:id="50"/>
-      <w:r>
-        <w:rPr>
-          <w:rStyle w:val="Kommentarzeichen"/>
-        </w:rPr>
-        <w:commentReference w:id="50"/>
+      <w:commentRangeEnd w:id="51"/>
+      <w:r>
+        <w:rPr>
+          <w:rStyle w:val="Kommentarzeichen"/>
+        </w:rPr>
+        <w:commentReference w:id="51"/>
       </w:r>
       <w:r>
         <w:t xml:space="preserve"> </w:t>
@@ -2511,12 +2601,24 @@
         <w:rPr>
           <w:color w:val="000000" w:themeColor="text1"/>
         </w:rPr>
-        <w:t xml:space="preserve"> das Homeoffice viele positive Aspekte, wie mehr Flexibilität, </w:t>
+        <w:t xml:space="preserve"> </w:t>
       </w:r>
       <w:r>
         <w:rPr>
           <w:color w:val="000000" w:themeColor="text1"/>
         </w:rPr>
+        <w:t>die Arbeit im</w:t>
+      </w:r>
+      <w:r>
+        <w:rPr>
+          <w:color w:val="000000" w:themeColor="text1"/>
+        </w:rPr>
+        <w:t xml:space="preserve"> Homeoffice viele positive Aspekte, wie mehr Flexibilität, </w:t>
+      </w:r>
+      <w:r>
+        <w:rPr>
+          <w:color w:val="000000" w:themeColor="text1"/>
+        </w:rPr>
         <w:t xml:space="preserve">mehr Selbstbestimmung, den Wegfall des Arbeitswegs, eine ruhigere Arbeitsumgebung </w:t>
       </w:r>
       <w:r>
@@ -2525,7 +2627,7 @@
         </w:rPr>
         <w:t xml:space="preserve">und Produktivität mit sich bringt </w:t>
       </w:r>
-      <w:commentRangeStart w:id="51"/>
+      <w:commentRangeStart w:id="52"/>
       <w:r>
         <w:rPr>
           <w:color w:val="000000" w:themeColor="text1"/>
@@ -2550,29 +2652,27 @@
         </w:rPr>
         <w:t xml:space="preserve">. </w:t>
       </w:r>
-      <w:commentRangeEnd w:id="51"/>
-      <w:r>
-        <w:rPr>
-          <w:rStyle w:val="Kommentarzeichen"/>
-        </w:rPr>
-        <w:commentReference w:id="51"/>
-      </w:r>
-      <w:commentRangeStart w:id="52"/>
+      <w:commentRangeEnd w:id="52"/>
+      <w:r>
+        <w:rPr>
+          <w:rStyle w:val="Kommentarzeichen"/>
+        </w:rPr>
+        <w:commentReference w:id="52"/>
+      </w:r>
+      <w:commentRangeStart w:id="53"/>
       <w:r>
         <w:rPr>
           <w:color w:val="000000" w:themeColor="text1"/>
         </w:rPr>
         <w:t>Jedoch manifestieren sich einige nachteilige Konsequenzen des Homeoffice, die primär die informelle und interne Kommunikation beeinträchtigen. Der Mangel an direktem Austausch, die fehlende Möglichkeit, Kollegen persönlich kennenzulernen, und die überwiegende Nutzung asynchroner Kommunikationsmittel führen insgesamt zu einem verminderten Niveau des Wissensmanagements. Denn wie bereits in Abschnitt 1.1 verdeutlicht wurde, beruhen der Erwerb, die Gewinnung und die Sicherung von Wissen stets auf der Transformation zwischen implizitem und explizitem Wissen. Jedoch wird diese Umwandlung durch die vermehrte Arbeit im Homeoffice und die damit einhergehenden Konsequenzen erheblich erschwert.</w:t>
       </w:r>
-      <w:commentRangeEnd w:id="52"/>
-      <w:r>
-        <w:rPr>
-          <w:rStyle w:val="Kommentarzeichen"/>
-        </w:rPr>
-        <w:commentReference w:id="52"/>
-      </w:r>
-      <w:bookmarkStart w:id="53" w:name="_GoBack"/>
-      <w:bookmarkEnd w:id="53"/>
+      <w:commentRangeEnd w:id="53"/>
+      <w:r>
+        <w:rPr>
+          <w:rStyle w:val="Kommentarzeichen"/>
+        </w:rPr>
+        <w:commentReference w:id="53"/>
+      </w:r>
     </w:p>
     <w:p>
       <w:pPr>
@@ -2583,12 +2683,13 @@
     <w:p>
       <w:pPr>
         <w:pStyle w:val="berschrift1"/>
+        <w:jc w:val="center"/>
         <w:rPr>
           <w:sz w:val="28"/>
           <w:szCs w:val="28"/>
         </w:rPr>
       </w:pPr>
-      <w:bookmarkStart w:id="54" w:name="_Toc164760496"/>
+      <w:bookmarkStart w:id="54" w:name="_Toc164856006"/>
       <w:r>
         <w:rPr>
           <w:sz w:val="28"/>
@@ -2614,9 +2715,31 @@
     <w:p/>
     <w:p>
       <w:pPr>
+        <w:spacing w:line="360" w:lineRule="auto"/>
+        <w:jc w:val="both"/>
+      </w:pPr>
+      <w:r>
+        <w:t>A</w:t>
+      </w:r>
+      <w:r>
+        <w:t>ufgrund der grundlegenden Veränderungen im Arbeitsalltag, die sich durch das vermehrte Arbeiten im Homeoffice ergeben haben (siehe Abschnitt 1.2), steht das traditionelle Wissensmanagement vor neuen Herausforderungen. Insbesondere der Austausch und Erwerb von Wissen sind von diesen Veränderungen stark betroffen. In diesem Kapitel wird daher untersucht, wie das Wissensmanagement neu gedacht werden muss, um den Anforderungen des Homeoffice gerecht zu werden. Es wird nach Lösungsansätzen gesucht, die sicherstellen, dass das Wissensmanagement trotz der räumlichen Distanz und digitalen Arbeitsumgebung effektiv funktioniert und die Zusammenarbeit sowie den Wissensaustausch fördert. Im ersten Abschnitt dieses Kapitels werden potenzielle Methoden und Modelle zur nachhaltigen und zukunftsorientierten Gestaltung des Wissensmanagements untersucht. Dabei liegt der Fokus darauf, Ansätze zu identifizieren, die speziell auf die Anforderungen des Homeoffice zugeschnitten sind und einen effektiven Wissenserwerb, Wissenstransfer und Wissenserhalt in digitalen Arbeitsumgebungen ermöglichen. Im zweiten Abschnitt werden die wesentlichen Erkenntnisse aus dieser Analyse zusammengefasst. Basierend auf diesen Erkenntnissen wird eine fundierte Handlungsempfehlung für das Wissensmanagement der IKS abgeleitet. Diese Empfehlung zielt darauf ab, konkrete Schritte aufzuzeigen, wie das Unternehmen</w:t>
+      </w:r>
+      <w:r>
+        <w:t xml:space="preserve"> sein Wissensmanagement an die neuen Herausforderungen des Homeoffice anpassen und optimieren kann, um langfristig erfolgreich zu bleiben. </w:t>
+      </w:r>
+    </w:p>
+    <w:p>
+      <w:pPr>
+        <w:spacing w:line="360" w:lineRule="auto"/>
+        <w:jc w:val="both"/>
+      </w:pPr>
+    </w:p>
+    <w:p>
+      <w:pPr>
         <w:pStyle w:val="berschrift2"/>
-      </w:pPr>
-      <w:bookmarkStart w:id="55" w:name="_Toc164760497"/>
+        <w:jc w:val="center"/>
+      </w:pPr>
+      <w:bookmarkStart w:id="55" w:name="_Toc164856007"/>
       <w:r>
         <w:t>2.1 – Methoden und Modelle des Wissensmanagements</w:t>
       </w:r>
@@ -2625,13 +2748,505 @@
     <w:p/>
     <w:p>
       <w:pPr>
+        <w:spacing w:line="360" w:lineRule="auto"/>
+        <w:jc w:val="both"/>
+      </w:pPr>
+      <w:r>
+        <w:t xml:space="preserve">In Abschnitt 1.1 wurde gezeigt, dass sowohl ein technologischer als auch ein humanorientierter Ansatz des Wissensmanagements existiert. Beide Ansätze bieten Methoden und Modelle, um das Wissensmanagement zu gestalten </w:t>
+      </w:r>
+      <w:commentRangeStart w:id="56"/>
+      <w:r>
+        <w:t xml:space="preserve">vgl. Lehner (2021, S. 60). </w:t>
+      </w:r>
+      <w:commentRangeEnd w:id="56"/>
+      <w:r>
+        <w:rPr>
+          <w:rStyle w:val="Kommentarzeichen"/>
+        </w:rPr>
+        <w:commentReference w:id="56"/>
+      </w:r>
+      <w:r>
+        <w:t xml:space="preserve"> Alle Ansätze führen auf die Theorie von N</w:t>
+      </w:r>
+      <w:commentRangeStart w:id="57"/>
+      <w:r>
+        <w:t xml:space="preserve">onaka und Takeuchi (1995, S.24) </w:t>
+      </w:r>
+      <w:commentRangeEnd w:id="57"/>
+      <w:r>
+        <w:rPr>
+          <w:rStyle w:val="Kommentarzeichen"/>
+        </w:rPr>
+        <w:commentReference w:id="57"/>
+      </w:r>
+      <w:r>
+        <w:t xml:space="preserve">zurück, dass Wissen durch die Umwandlung von implizitem in explizites Wissen entsteht </w:t>
+      </w:r>
+      <w:commentRangeStart w:id="58"/>
+      <w:r>
+        <w:t>vgl. Hochreutener und Bleiker (2022, S.93).</w:t>
+      </w:r>
+      <w:commentRangeEnd w:id="58"/>
+      <w:r>
+        <w:rPr>
+          <w:rStyle w:val="Kommentarzeichen"/>
+        </w:rPr>
+        <w:commentReference w:id="58"/>
+      </w:r>
+      <w:r>
+        <w:t xml:space="preserve"> </w:t>
+      </w:r>
+      <w:r>
+        <w:t xml:space="preserve"> </w:t>
+      </w:r>
+      <w:r>
+        <w:t xml:space="preserve">Der technologische Ansatz befasst sich primär mit der informationstechnischen Umsetzung dieser Theorie. Er legt seinen Fokus darauf, geeignete Softwarelösungen einzusetzen, um das vorhandene Wissen innerhalb einer Organisation zu sammeln, </w:t>
+      </w:r>
+      <w:r>
+        <w:lastRenderedPageBreak/>
+        <w:t xml:space="preserve">inhaltlich zu strukturieren, zu verteilen und abzurufen. Die eingesetzte Software soll denn Prozess des Wissensmanagements unterstützen, indem sie die Zusammenarbeit und den Austausch innerhalb einer Organisation fördert </w:t>
+      </w:r>
+      <w:commentRangeStart w:id="59"/>
+      <w:r>
+        <w:t>vgl. Lehner (2021, S.61).</w:t>
+      </w:r>
+      <w:commentRangeEnd w:id="59"/>
+      <w:r>
+        <w:rPr>
+          <w:rStyle w:val="Kommentarzeichen"/>
+        </w:rPr>
+        <w:commentReference w:id="59"/>
+      </w:r>
+      <w:r>
+        <w:t xml:space="preserve"> </w:t>
+      </w:r>
+      <w:r>
+        <w:t>Technologien wie unternehmensinterne Direktnachrichtenkanäle, Videos, Teamsitzungen, Blogbeiträge oder Enzyklopädien (Wikis) sind alles Möglichkeiten um diesen Ansatz des Wissensmanagements umzusetzen</w:t>
+      </w:r>
+      <w:r>
+        <w:t xml:space="preserve"> </w:t>
+      </w:r>
+      <w:commentRangeStart w:id="60"/>
+      <w:r>
+        <w:t>vgl. Hochreutener und Bleiker</w:t>
+      </w:r>
+      <w:r>
+        <w:t xml:space="preserve"> (2022, S.99)</w:t>
+      </w:r>
+      <w:r>
+        <w:t xml:space="preserve">. </w:t>
+      </w:r>
+      <w:commentRangeEnd w:id="60"/>
+      <w:r>
+        <w:rPr>
+          <w:rStyle w:val="Kommentarzeichen"/>
+        </w:rPr>
+        <w:commentReference w:id="60"/>
+      </w:r>
+      <w:r>
+        <w:t xml:space="preserve">Das Homeoffice stellt für diese Technologien keine zusätzliche Hürde da, denn sie alle sind Online erreichbar. Wichtig dafür sind jedoch angemessene Peripheriegeräte, eine stabile Internetverbindung und falls notwendig ein virtuelles privates Netzwerkt (VPN) um sich mit dem unternehmensinternen Netzwerk verbinden zu können. </w:t>
+      </w:r>
+      <w:r>
+        <w:t xml:space="preserve">An dieser Stelle haben Unternehmen die Möglichkeit, die Funktionsweise des Wissensmanagement aus technologischer Sicht aktiv zu verbessern. Dies erfolgt durch die Gewährleistung, dass jeder Mitarbeiter, der im Homeoffice arbeitet, die erforderliche Unterstützung für eine erfolgreiche Umsetzung erhält. </w:t>
+      </w:r>
+      <w:r>
+        <w:t>Unternehmensinterne Enzyklopädien, Videos, Blogeinträge und Teamsitzungen fördern den Austausch von Explizitem Wissen zu Explizitem Wissen</w:t>
+      </w:r>
+      <w:r>
+        <w:t xml:space="preserve">, also die Kombination aus der Wissensspirale </w:t>
+      </w:r>
+      <w:commentRangeStart w:id="61"/>
+      <w:r>
+        <w:t>vgl. Hochreutener und Bleiker (2022, S.97)</w:t>
+      </w:r>
+      <w:r>
+        <w:t xml:space="preserve">. </w:t>
+      </w:r>
+      <w:commentRangeEnd w:id="61"/>
+      <w:r>
+        <w:rPr>
+          <w:rStyle w:val="Kommentarzeichen"/>
+        </w:rPr>
+        <w:commentReference w:id="61"/>
+      </w:r>
+      <w:commentRangeStart w:id="62"/>
+      <w:r>
+        <w:t xml:space="preserve">Es lässt sich vermuten, dass </w:t>
+      </w:r>
+      <w:r>
+        <w:t>die vermehrte Arbeit im</w:t>
+      </w:r>
+      <w:r>
+        <w:t xml:space="preserve"> Homeoffice die Verbreitung von explizitem Wissen in Organisationen signifikant fördert. Dies liegt daran, dass beispielsweise Vorträge, die früher ausschließlich vor Ort stattfanden, heutzutage online abgehalten werden oder im besten Fall sowohl online als auch vor Ort zugänglich sind. </w:t>
+      </w:r>
+      <w:r>
+        <w:t>Das bedeutet, Unternehmen sind aufgrund des vermehrten Arbeitens der Mitarbeiter im Homeoffice gezwungen, das kollektive Wissen</w:t>
+      </w:r>
+      <w:r>
+        <w:t xml:space="preserve"> </w:t>
+      </w:r>
+      <w:r>
+        <w:t>von überall</w:t>
+      </w:r>
+      <w:r>
+        <w:t xml:space="preserve"> aus erreichbar zu machen. Dieser Effekt wird wiederum die Verteilung und Sicherung von Wissen langfristig fördern. </w:t>
+      </w:r>
+      <w:commentRangeEnd w:id="62"/>
+      <w:r>
+        <w:rPr>
+          <w:rStyle w:val="Kommentarzeichen"/>
+        </w:rPr>
+        <w:commentReference w:id="62"/>
+      </w:r>
+      <w:r>
+        <w:t xml:space="preserve">Die Kombination ist nur einer von vier Aspekten der Wissensspirale. Die Sozialisation, Externalisierung und Internalisierung sind erheblich schwieriger umzusetzen, wenn der Großteil der Belegschaft aus einem virtuellen Arbeitsumfeld arbeitet </w:t>
+      </w:r>
+      <w:commentRangeStart w:id="63"/>
+      <w:r>
+        <w:t>vgl. Hochreutener und Bleiker (2022, S.96).</w:t>
+      </w:r>
+      <w:r>
+        <w:t xml:space="preserve"> </w:t>
+      </w:r>
+      <w:commentRangeEnd w:id="63"/>
+      <w:r>
+        <w:rPr>
+          <w:rStyle w:val="Kommentarzeichen"/>
+        </w:rPr>
+        <w:commentReference w:id="63"/>
+      </w:r>
+      <w:r>
+        <w:t>Die reine Informationsweitergabe</w:t>
+      </w:r>
+      <w:r>
+        <w:t xml:space="preserve"> und Informationssicherung ist kein Garant für einen effektiven Wissensaustausch innerhalb der Belegschaft. Das Fördern von sozialen Strukturen und Gemeinschaften, das Vorstellen neuer Mitarbeiter und das Feiern von Erfolgen spielen eine wichtige Rolle im Austausch von Informationen </w:t>
+      </w:r>
+      <w:commentRangeStart w:id="64"/>
+      <w:r>
+        <w:t>vgl. Gieseler (2021, S.40)</w:t>
+      </w:r>
+      <w:commentRangeEnd w:id="64"/>
+      <w:r>
+        <w:rPr>
+          <w:rStyle w:val="Kommentarzeichen"/>
+        </w:rPr>
+        <w:commentReference w:id="64"/>
+      </w:r>
+      <w:r>
+        <w:t>.</w:t>
+      </w:r>
+      <w:r>
+        <w:t xml:space="preserve"> Im Gegensatz zum technologischen Ansatz befasst sich der humanorientierte Ansatz mit sozialen und auf das Individuum orientierten </w:t>
+      </w:r>
+      <w:r>
+        <w:t>Methoden</w:t>
+      </w:r>
+      <w:r>
+        <w:t xml:space="preserve"> des Wissensmanagements </w:t>
+      </w:r>
+      <w:commentRangeStart w:id="65"/>
+      <w:r>
+        <w:t>vgl. Lehner (2021, S.61).</w:t>
+      </w:r>
+      <w:r>
+        <w:t xml:space="preserve"> </w:t>
+      </w:r>
+      <w:commentRangeEnd w:id="65"/>
+      <w:r>
+        <w:rPr>
+          <w:rStyle w:val="Kommentarzeichen"/>
+        </w:rPr>
+        <w:commentReference w:id="65"/>
+      </w:r>
+      <w:r>
+        <w:t xml:space="preserve">Der für das Wissensmanagement wertvolle ungeplanter und informeller Austausch zwischen Mitarbeitern findet durch das </w:t>
+      </w:r>
+      <w:r>
+        <w:t xml:space="preserve">Arbeiten im Homeoffice </w:t>
+      </w:r>
+      <w:r>
+        <w:t>deutlich seltener statt v</w:t>
+      </w:r>
+      <w:commentRangeStart w:id="66"/>
+      <w:r>
+        <w:t xml:space="preserve">gl. Vollmar (2021, S.33). </w:t>
+      </w:r>
+      <w:commentRangeEnd w:id="66"/>
+      <w:r>
+        <w:rPr>
+          <w:rStyle w:val="Kommentarzeichen"/>
+        </w:rPr>
+        <w:commentReference w:id="66"/>
+      </w:r>
+      <w:r>
+        <w:t xml:space="preserve">Diese Art von Kommunikation ist für das Entstehen von neuem </w:t>
+      </w:r>
+      <w:r>
+        <w:lastRenderedPageBreak/>
+        <w:t xml:space="preserve">Wissen und Innovationen so wichtig, da durch das persönliche Treffen und das Teilen von Erlebnissen ein Teamgefühl entsteht, welches die Qualität des Miteinanders in einem Unternehmen </w:t>
+      </w:r>
+      <w:r>
+        <w:t>spürbar s</w:t>
+      </w:r>
+      <w:r>
+        <w:t>tärkt. Diese Art des Miteinanders lässt sich durch Online-Treffen nicht ersetzen</w:t>
+      </w:r>
+      <w:r>
+        <w:t xml:space="preserve"> </w:t>
+      </w:r>
+      <w:commentRangeStart w:id="67"/>
+      <w:r>
+        <w:t>vgl. Gieseler (2021, S. 40).</w:t>
+      </w:r>
+      <w:commentRangeEnd w:id="67"/>
+      <w:r>
+        <w:rPr>
+          <w:rStyle w:val="Kommentarzeichen"/>
+        </w:rPr>
+        <w:commentReference w:id="67"/>
+      </w:r>
+      <w:r>
+        <w:t xml:space="preserve"> An dieser Stelle muss das Wissensmanagement aktiv die Förderung solcher Kommunikation unterstützen, da das Entstehen informeller und spontaner Gespräche nicht mehr dem Zufall überlassen werden </w:t>
+      </w:r>
+      <w:r>
+        <w:t>darf</w:t>
+      </w:r>
+      <w:r>
+        <w:t>, wie es noch vor der Zeit des Homeoffice der Fall war</w:t>
+      </w:r>
+      <w:r>
+        <w:t xml:space="preserve"> </w:t>
+      </w:r>
+      <w:commentRangeStart w:id="68"/>
+      <w:r>
+        <w:t>vgl. Kugler und Neumüller (2022, S.12)</w:t>
+      </w:r>
+      <w:commentRangeEnd w:id="68"/>
+      <w:r>
+        <w:rPr>
+          <w:rStyle w:val="Kommentarzeichen"/>
+        </w:rPr>
+        <w:commentReference w:id="68"/>
+      </w:r>
+      <w:r>
+        <w:t xml:space="preserve"> </w:t>
+      </w:r>
+      <w:r>
+        <w:t xml:space="preserve">. </w:t>
+      </w:r>
+      <w:r>
+        <w:t>In den Zeiten, in denen noch ein Großteil der Belegschaft in Präsenz gearbeitet hat, war es Gang und Gäbe, dass man in der Kaffeeküche oder auf dem Flur</w:t>
+      </w:r>
+      <w:r>
+        <w:t xml:space="preserve"> projekt- und abteilungsübergreifend Informationen und Wissen ausgetauscht hat. Diese Treffen werden aber durch das viele Arbeiten im Homeoffice seltener und unwahrscheinlicher, somit müssen diese Art von Begegnungen aktiv und bewusst von allen Beteiligten geplant und gestaltet werden </w:t>
+      </w:r>
+      <w:commentRangeStart w:id="69"/>
+      <w:r>
+        <w:t>vgl. Hochreutener und Bleiker (2022, S.97)</w:t>
+      </w:r>
+      <w:commentRangeEnd w:id="69"/>
+      <w:r>
+        <w:rPr>
+          <w:rStyle w:val="Kommentarzeichen"/>
+        </w:rPr>
+        <w:commentReference w:id="69"/>
+      </w:r>
+      <w:r>
+        <w:t>.</w:t>
+      </w:r>
+      <w:r>
+        <w:t xml:space="preserve"> </w:t>
+      </w:r>
+      <w:r>
+        <w:t>Eine Idee zur Umsetzung könnte beispielsweise die Einrichtung einer Online-Kaffeeküche sein</w:t>
+      </w:r>
+      <w:r>
+        <w:t xml:space="preserve"> </w:t>
+      </w:r>
+      <w:commentRangeStart w:id="70"/>
+      <w:r>
+        <w:t>vgl. Gieseler (2021, S.42)</w:t>
+      </w:r>
+      <w:commentRangeEnd w:id="70"/>
+      <w:r>
+        <w:rPr>
+          <w:rStyle w:val="Kommentarzeichen"/>
+        </w:rPr>
+        <w:commentReference w:id="70"/>
+      </w:r>
+      <w:r>
+        <w:t xml:space="preserve">. Unternehmen könnten ihren Mitarbeitern </w:t>
+      </w:r>
+      <w:r>
+        <w:t>im Homeoffice</w:t>
+      </w:r>
+      <w:r>
+        <w:t xml:space="preserve"> virtuelle Räume zur Verfügung stellen, in denen sie sich unverbindlich, informell und abteilungsübergreifend online austauschen können. Diese Online-Kaffeeküche könnte beispielsweise in der Mittagspause genutzt werden. Mitarbeiter, die von zuhause aus Arbeiten und ihre Mittagspause am eigenen Schreibtisch verbringen, hätten so die Möglichkeit, sich online mit anderen Mitarbeitern zu treffen.</w:t>
+      </w:r>
+      <w:r>
+        <w:t xml:space="preserve"> Für die erfolgreiche Umsetzung eines solchen Wissensmanagementmodell ist vor allem jeder einzelne Mitarbeiter </w:t>
+      </w:r>
+      <w:commentRangeStart w:id="71"/>
+      <w:r>
+        <w:t>gefordert</w:t>
+      </w:r>
+      <w:r>
+        <w:t xml:space="preserve"> vgl.</w:t>
+      </w:r>
+      <w:r>
+        <w:t xml:space="preserve"> Hochreutener und Bleiker (2022, S.97)</w:t>
+      </w:r>
+      <w:commentRangeEnd w:id="71"/>
+      <w:r>
+        <w:rPr>
+          <w:rStyle w:val="Kommentarzeichen"/>
+        </w:rPr>
+        <w:commentReference w:id="71"/>
+      </w:r>
+      <w:r>
+        <w:t>. Denn nur wenn eine große Anzahl von Mitarbeitern eine solche Technologie nutzt, kann sie effektiv sein. Sollte jed</w:t>
+      </w:r>
+      <w:r>
+        <w:t xml:space="preserve">och nur ein kleiner und ständig gleicher Teil der Belegschaft diese </w:t>
+      </w:r>
+      <w:r>
+        <w:t xml:space="preserve">virtuelle </w:t>
+      </w:r>
+      <w:r>
+        <w:t>Kaffeeküche für ihre Pausen nutzen, wäre diese Technologie nicht zielführend. Stattdessen könnte dies zu einer Spaltung und zu einem verstärkten Silodenken innerhalb der Belegschaft führen.</w:t>
+      </w:r>
+      <w:r>
+        <w:t xml:space="preserve"> Das Phänomen der Spaltung zwischen Mitarbeitern vor Ort und denen die remote oder aus dem Homeoffice heraus arbeiten schränkt das Wissensmanagement erheblich ein </w:t>
+      </w:r>
+      <w:commentRangeStart w:id="72"/>
+      <w:r>
+        <w:t>vgl. Vollmar (202</w:t>
+      </w:r>
+      <w:r>
+        <w:t>1</w:t>
+      </w:r>
+      <w:r>
+        <w:t>, S.</w:t>
+      </w:r>
+      <w:r>
+        <w:t>34)</w:t>
+      </w:r>
+      <w:commentRangeEnd w:id="72"/>
+      <w:r>
+        <w:rPr>
+          <w:rStyle w:val="Kommentarzeichen"/>
+        </w:rPr>
+        <w:commentReference w:id="72"/>
+      </w:r>
+      <w:r>
+        <w:t>.</w:t>
+      </w:r>
+      <w:r>
+        <w:t xml:space="preserve"> Die Entstehung solcher voneinander abgeschnittenen Gruppen in einem Unternehmen muss also für ein erfolgreiches Wissensmanagement verhindert werden.</w:t>
+      </w:r>
+      <w:r>
+        <w:t xml:space="preserve"> </w:t>
+      </w:r>
+      <w:r>
+        <w:t xml:space="preserve">Eine </w:t>
+      </w:r>
+      <w:r>
+        <w:t xml:space="preserve">Möglichkeit </w:t>
+      </w:r>
+      <w:r>
+        <w:t xml:space="preserve">dafür </w:t>
+      </w:r>
+      <w:r>
+        <w:t xml:space="preserve">könnte darin bestehen, einmal in der Woche </w:t>
+      </w:r>
+      <w:r>
+        <w:t xml:space="preserve">oder im Monat </w:t>
+      </w:r>
+      <w:r>
+        <w:t>ein</w:t>
+      </w:r>
+      <w:r>
+        <w:t xml:space="preserve"> </w:t>
+      </w:r>
+      <w:r>
+        <w:t>„</w:t>
+      </w:r>
+      <w:r>
+        <w:t>Mitarbeiter</w:t>
+      </w:r>
+      <w:r>
+        <w:t>-Roulette“ einzuführen</w:t>
+      </w:r>
+      <w:r>
+        <w:t xml:space="preserve"> vgl. Gieseler (2021, S.42)</w:t>
+      </w:r>
+      <w:r>
+        <w:t xml:space="preserve">. </w:t>
+      </w:r>
+      <w:commentRangeStart w:id="73"/>
+      <w:r>
+        <w:t xml:space="preserve">Dabei würden teilnehmende Mitarbeiter zufällig mit anderen online zusammengebracht werden und sich dann beispielsweise für fünf Minuten unterhalten können. Als Gesprächsanreiz könnten sie sich gegenseitig vorstellen, über ihre aktuellen Projekte berichten oder </w:t>
+      </w:r>
+      <w:r>
+        <w:t>Probleme ansprechen an denen sie momentan arbeiten.</w:t>
+      </w:r>
+      <w:r>
+        <w:t xml:space="preserve"> Ein solches </w:t>
+      </w:r>
+      <w:r>
+        <w:lastRenderedPageBreak/>
+        <w:t>Modell würde zum einen den projektübergreifenden Wissensaustausch fördern, da Mitarbeiter von ihren Kollegen aus anderen Projekten neue Lösungsansätze oder Technologien</w:t>
+      </w:r>
+      <w:r>
+        <w:t xml:space="preserve"> kennenlernen könnten. </w:t>
+      </w:r>
+      <w:r>
+        <w:t>Zum anderen wird die Wissenssicherung</w:t>
+      </w:r>
+      <w:r>
+        <w:t xml:space="preserve"> gestärkt, da junge und meistens unerfahrenere Mitarbeiter die Möglichkeit hätten, mit älteren und erfahreneren Kollegen ins Gespräch zu kommen. Auf diese Weise könnte langjähriges Wissen gesichert und weitergegeben werden. Ebenfalls könnte damit der Teamgeist gestärkt werden und neue Mitarbeiter hätten so die Chance neue Kontakte zu knüpfen. </w:t>
+      </w:r>
+      <w:commentRangeEnd w:id="73"/>
+      <w:r>
+        <w:rPr>
+          <w:rStyle w:val="Kommentarzeichen"/>
+        </w:rPr>
+        <w:commentReference w:id="73"/>
+      </w:r>
+      <w:r>
+        <w:t xml:space="preserve">Eine weiter Möglichkeit </w:t>
+      </w:r>
+      <w:r>
+        <w:t xml:space="preserve">implizites Wissen der erfahrenen Generation zu sichern und der jüngeren Generation durch Sozialisation (implizites Wissen in implizites Wissen) zu vermitteln sind Begleitprogramm (Mentoring) </w:t>
+      </w:r>
+      <w:commentRangeStart w:id="74"/>
+      <w:r>
+        <w:t>vgl. Peters, Genge und Willenius (2006, S.7).</w:t>
+      </w:r>
+      <w:commentRangeEnd w:id="74"/>
+      <w:r>
+        <w:rPr>
+          <w:rStyle w:val="Kommentarzeichen"/>
+        </w:rPr>
+        <w:commentReference w:id="74"/>
+      </w:r>
+      <w:r>
+        <w:t xml:space="preserve"> Junge unerfahrene und neue Mitarbeiter erhalten im Unternehmen einen erfahrenen Ansprechpartner, den sie bei jeglichen Fragen oder Anliegen kontaktieren können. Ein wöchentliches (Online-) Treffen ist denkbar, bei dem der Mentor aktiv nach Problemen fragt und Hilfestellung gibt. Da der Mentor jedoch oft selbst in Projekten eingebunden ist, ist es wichtig, die richtige Balance zu finden, um sicherzustellen, dass das Mentoring den Mentor nicht zeitlich überfordert und er die Betreuung nicht als Belastung empfindet. Vielmehr sollte der Mentor das Mentoring als Chance sehen, neues Wissen zu erlangen. Letztendlich können auch langjährige erfahren Mitarbeiter von neuen jungen Kollegen wertvolles neues Wissen und Technologien lernen.</w:t>
+      </w:r>
+    </w:p>
+    <w:p>
+      <w:bookmarkStart w:id="75" w:name="_GoBack"/>
+      <w:bookmarkEnd w:id="75"/>
+    </w:p>
+    <w:p>
+      <w:pPr>
         <w:pStyle w:val="berschrift2"/>
       </w:pPr>
-      <w:bookmarkStart w:id="56" w:name="_Toc164760498"/>
+      <w:bookmarkStart w:id="76" w:name="_Toc164856008"/>
       <w:r>
         <w:t>2.2 – Fazit und Handlungsempfehlung für die IKS</w:t>
       </w:r>
-      <w:bookmarkEnd w:id="56"/>
+      <w:bookmarkEnd w:id="76"/>
     </w:p>
     <w:p/>
     <w:sectPr>
@@ -2679,7 +3294,7 @@
       </w:r>
     </w:p>
   </w:comment>
-  <w:comment w:id="1" w:author="Siggelkow, Jonas" w:date="2024-04-23T10:21:00Z" w:initials="SJ">
+  <w:comment w:id="3" w:author="Prinz, Fabian" w:date="2024-04-18T16:06:00Z" w:initials="PF">
     <w:p>
       <w:pPr>
         <w:pStyle w:val="Kommentartext"/>
@@ -2691,11 +3306,11 @@
         <w:annotationRef/>
       </w:r>
       <w:r>
-        <w:t>Wo soll ich das hin? Und wie soll ich das machen? Musst das dahin?</w:t>
+        <w:t>Wenn du schreibst „war und ist“, dann am besten nach dem Zitat noch das Jahr der Aussage angeben, dann kann man sich das besser in einen Gesamtzusammenhang setzen</w:t>
       </w:r>
     </w:p>
   </w:comment>
-  <w:comment w:id="4" w:author="Prinz, Fabian" w:date="2024-04-18T16:06:00Z" w:initials="PF">
+  <w:comment w:id="4" w:author="Siggelkow, Jonas" w:date="2024-04-18T16:25:00Z" w:initials="SJ">
     <w:p>
       <w:pPr>
         <w:pStyle w:val="Kommentartext"/>
@@ -2707,14 +3322,26 @@
         <w:annotationRef/>
       </w:r>
       <w:r>
-        <w:t>Wenn du schreibst „war und ist“, dann am besten nach dem Zitat noch das Jahr der Aussage angeben, dann kann man sich das besser in einen Gesamtzusammenhang setzen</w:t>
+        <w:t xml:space="preserve">Es gibt da kein Jahr wo die das gesagt hat… Nur die Jahre wo die gelebt hat </w:t>
+      </w:r>
+      <w:r>
+        <w:sym w:font="Wingdings" w:char="F0E0"/>
+      </w:r>
+      <w:r>
+        <w:t xml:space="preserve"> </w:t>
+      </w:r>
+      <w:r>
+        <w:t>1830 - 1916</w:t>
       </w:r>
     </w:p>
   </w:comment>
-  <w:comment w:id="5" w:author="Siggelkow, Jonas" w:date="2024-04-18T16:25:00Z" w:initials="SJ">
+  <w:comment w:id="5" w:author="Siggelkow, Jonas" w:date="2024-04-16T14:40:00Z" w:initials="SJ">
     <w:p>
       <w:pPr>
         <w:pStyle w:val="Kommentartext"/>
+        <w:rPr>
+          <w:b/>
+        </w:rPr>
       </w:pPr>
       <w:r>
         <w:rPr>
@@ -2723,26 +3350,121 @@
         <w:annotationRef/>
       </w:r>
       <w:r>
-        <w:t xml:space="preserve">Es gibt da kein Jahr wo die das gesagt hat… Nur die Jahre wo die gelebt hat </w:t>
+        <w:t>Indirektes Zitat. E-Book- Hybride-Arbeitsgest</w:t>
+      </w:r>
+      <w:r>
+        <w:t>al</w:t>
+      </w:r>
+      <w:r>
+        <w:t>tung-Herausforderungen-und-Chancen Kapitel 5 S.88</w:t>
+      </w:r>
+      <w:r>
+        <w:t xml:space="preserve"> </w:t>
+      </w:r>
+      <w:r>
+        <w:rPr>
+          <w:b/>
+        </w:rPr>
+        <w:t>Zitat 1</w:t>
+      </w:r>
+    </w:p>
+  </w:comment>
+  <w:comment w:id="6" w:author="Siggelkow, Jonas" w:date="2024-04-16T15:06:00Z" w:initials="SJ">
+    <w:p>
+      <w:pPr>
+        <w:pStyle w:val="Kommentartext"/>
+        <w:rPr>
+          <w:b/>
+        </w:rPr>
+      </w:pPr>
+      <w:r>
+        <w:rPr>
+          <w:rStyle w:val="Kommentarzeichen"/>
+        </w:rPr>
+        <w:annotationRef/>
+      </w:r>
+      <w:r>
+        <w:t>Indirektes Zitat. E-Book Flexibilisierung von Arbeitswelten in der digitalen Transformation und der Covid-19-Pandemie S.1</w:t>
+      </w:r>
+      <w:r>
+        <w:t xml:space="preserve"> </w:t>
+      </w:r>
+      <w:r>
+        <w:rPr>
+          <w:b/>
+        </w:rPr>
+        <w:t>Zitat 2</w:t>
+      </w:r>
+    </w:p>
+  </w:comment>
+  <w:comment w:id="7" w:author="Siggelkow, Jonas" w:date="2024-04-16T16:12:00Z" w:initials="SJ">
+    <w:p>
+      <w:pPr>
+        <w:pStyle w:val="Kommentartext"/>
+        <w:rPr>
+          <w:b/>
+        </w:rPr>
+      </w:pPr>
+      <w:r>
+        <w:rPr>
+          <w:rStyle w:val="Kommentarzeichen"/>
+        </w:rPr>
+        <w:annotationRef/>
+      </w:r>
+      <w:r>
+        <w:t>Hier habe ich eine Statistik von dem statistischen Bundesamte zitiert… Das muss überprüft werden</w:t>
+      </w:r>
+      <w:r>
+        <w:t xml:space="preserve"> </w:t>
+      </w:r>
+      <w:r>
+        <w:rPr>
+          <w:b/>
+        </w:rPr>
+        <w:t>Zitat 3</w:t>
+      </w:r>
+    </w:p>
+    <w:p>
+      <w:pPr>
+        <w:pStyle w:val="Kommentartext"/>
+      </w:pPr>
+    </w:p>
+  </w:comment>
+  <w:comment w:id="10" w:author="Siggelkow, Jonas" w:date="2024-04-16T17:02:00Z" w:initials="SJ">
+    <w:p>
+      <w:pPr>
+        <w:pStyle w:val="Kommentartext"/>
+        <w:rPr>
+          <w:b/>
+        </w:rPr>
+      </w:pPr>
+      <w:r>
+        <w:rPr>
+          <w:rStyle w:val="Kommentarzeichen"/>
+        </w:rPr>
+        <w:annotationRef/>
+      </w:r>
+      <w:r>
+        <w:t xml:space="preserve">Indirektes Zitat aus Hybride Arbeitsgestaltung Herausforderungen und Chancen S.88 </w:t>
       </w:r>
       <w:r>
         <w:sym w:font="Wingdings" w:char="F0E0"/>
       </w:r>
       <w:r>
-        <w:t xml:space="preserve"> </w:t>
-      </w:r>
-      <w:r>
-        <w:t>1830 - 1916</w:t>
+        <w:t xml:space="preserve"> Hier muss überprüft werden, ob das indirekt genug ist. </w:t>
+      </w:r>
+      <w:r>
+        <w:rPr>
+          <w:b/>
+        </w:rPr>
+        <w:t>Zitat 4</w:t>
       </w:r>
     </w:p>
   </w:comment>
-  <w:comment w:id="6" w:author="Siggelkow, Jonas" w:date="2024-04-16T14:40:00Z" w:initials="SJ">
+  <w:comment w:id="11" w:author="Siggelkow, Jonas" w:date="2024-04-24T16:57:00Z" w:initials="SJ">
     <w:p>
       <w:pPr>
         <w:pStyle w:val="Kommentartext"/>
-        <w:rPr>
-          <w:b/>
-        </w:rPr>
       </w:pPr>
       <w:r>
         <w:rPr>
@@ -2751,114 +3473,7 @@
         <w:annotationRef/>
       </w:r>
       <w:r>
-        <w:t>Indirektes Zitat. E-Book- Hybride-Arbeitsgest</w:t>
-      </w:r>
-      <w:r>
-        <w:t>al</w:t>
-      </w:r>
-      <w:r>
-        <w:t>tung-Herausforderungen-und-Chancen Kapitel 5 S.88</w:t>
-      </w:r>
-      <w:r>
-        <w:t xml:space="preserve"> </w:t>
-      </w:r>
-      <w:r>
-        <w:rPr>
-          <w:b/>
-        </w:rPr>
-        <w:t>Zitat 1</w:t>
-      </w:r>
-    </w:p>
-  </w:comment>
-  <w:comment w:id="7" w:author="Siggelkow, Jonas" w:date="2024-04-16T15:06:00Z" w:initials="SJ">
-    <w:p>
-      <w:pPr>
-        <w:pStyle w:val="Kommentartext"/>
-        <w:rPr>
-          <w:b/>
-        </w:rPr>
-      </w:pPr>
-      <w:r>
-        <w:rPr>
-          <w:rStyle w:val="Kommentarzeichen"/>
-        </w:rPr>
-        <w:annotationRef/>
-      </w:r>
-      <w:r>
-        <w:t>Indirektes Zitat. E-Book Flexibilisierung von Arbeitswelten in der digitalen Transformation und der Covid-19-Pandemie S.1</w:t>
-      </w:r>
-      <w:r>
-        <w:t xml:space="preserve"> </w:t>
-      </w:r>
-      <w:r>
-        <w:rPr>
-          <w:b/>
-        </w:rPr>
-        <w:t>Zitat 2</w:t>
-      </w:r>
-    </w:p>
-  </w:comment>
-  <w:comment w:id="8" w:author="Siggelkow, Jonas" w:date="2024-04-16T16:12:00Z" w:initials="SJ">
-    <w:p>
-      <w:pPr>
-        <w:pStyle w:val="Kommentartext"/>
-        <w:rPr>
-          <w:b/>
-        </w:rPr>
-      </w:pPr>
-      <w:r>
-        <w:rPr>
-          <w:rStyle w:val="Kommentarzeichen"/>
-        </w:rPr>
-        <w:annotationRef/>
-      </w:r>
-      <w:r>
-        <w:t>Hier habe ich eine Statistik von dem statistischen Bundesamte zitiert… Das muss überprüft werden</w:t>
-      </w:r>
-      <w:r>
-        <w:t xml:space="preserve"> </w:t>
-      </w:r>
-      <w:r>
-        <w:rPr>
-          <w:b/>
-        </w:rPr>
-        <w:t>Zitat 3</w:t>
-      </w:r>
-    </w:p>
-    <w:p>
-      <w:pPr>
-        <w:pStyle w:val="Kommentartext"/>
-      </w:pPr>
-    </w:p>
-  </w:comment>
-  <w:comment w:id="11" w:author="Siggelkow, Jonas" w:date="2024-04-16T17:02:00Z" w:initials="SJ">
-    <w:p>
-      <w:pPr>
-        <w:pStyle w:val="Kommentartext"/>
-        <w:rPr>
-          <w:b/>
-        </w:rPr>
-      </w:pPr>
-      <w:r>
-        <w:rPr>
-          <w:rStyle w:val="Kommentarzeichen"/>
-        </w:rPr>
-        <w:annotationRef/>
-      </w:r>
-      <w:r>
-        <w:t xml:space="preserve">Indirektes Zitat aus Hybride Arbeitsgestaltung Herausforderungen und Chancen S.88 </w:t>
-      </w:r>
-      <w:r>
-        <w:sym w:font="Wingdings" w:char="F0E0"/>
-      </w:r>
-      <w:r>
-        <w:t xml:space="preserve"> Hier muss überprüft werden, ob das indirekt genug ist. </w:t>
-      </w:r>
-      <w:r>
-        <w:rPr>
-          <w:b/>
-        </w:rPr>
-        <w:t>Zitat 4</w:t>
+        <w:t>Indirektes Zitat aus Wissensmanagement mit Social Media</w:t>
       </w:r>
     </w:p>
   </w:comment>
@@ -3131,7 +3746,7 @@
       </w:pPr>
     </w:p>
   </w:comment>
-  <w:comment w:id="26" w:author="Siggelkow, Jonas" w:date="2024-04-17T15:22:00Z" w:initials="SJ">
+  <w:comment w:id="26" w:author="Siggelkow, Jonas" w:date="2024-04-25T09:45:00Z" w:initials="SJ">
     <w:p>
       <w:pPr>
         <w:pStyle w:val="Kommentartext"/>
@@ -3146,7 +3761,7 @@
         <w:annotationRef/>
       </w:r>
       <w:r>
-        <w:t xml:space="preserve">Direktes Zitat aus Hybride Arbeitsgestaltung S.90 </w:t>
+        <w:t xml:space="preserve">Indirektes Zitat aus Hybride Arbeitsgestaltung Herausforderungen und Chancen S.90 </w:t>
       </w:r>
       <w:r>
         <w:rPr>
@@ -3181,13 +3796,10 @@
       </w:r>
     </w:p>
   </w:comment>
-  <w:comment w:id="28" w:author="Siggelkow, Jonas" w:date="2024-04-17T16:26:00Z" w:initials="SJ">
+  <w:comment w:id="28" w:author="Siggelkow, Jonas" w:date="2024-04-25T09:47:00Z" w:initials="SJ">
     <w:p>
       <w:pPr>
         <w:pStyle w:val="Kommentartext"/>
-        <w:rPr>
-          <w:b/>
-        </w:rPr>
       </w:pPr>
       <w:r>
         <w:rPr>
@@ -3195,6 +3807,22 @@
         </w:rPr>
         <w:annotationRef/>
       </w:r>
+    </w:p>
+  </w:comment>
+  <w:comment w:id="29" w:author="Siggelkow, Jonas" w:date="2024-04-17T16:26:00Z" w:initials="SJ">
+    <w:p>
+      <w:pPr>
+        <w:pStyle w:val="Kommentartext"/>
+        <w:rPr>
+          <w:b/>
+        </w:rPr>
+      </w:pPr>
+      <w:r>
+        <w:rPr>
+          <w:rStyle w:val="Kommentarzeichen"/>
+        </w:rPr>
+        <w:annotationRef/>
+      </w:r>
       <w:r>
         <w:t xml:space="preserve">Indirektes Zitat aus Organisation des Wissens – Wie japanische Unternehmen eine brachliegende Ressource nutzbar machen S.80 </w:t>
       </w:r>
@@ -3206,7 +3834,7 @@
       </w:r>
     </w:p>
   </w:comment>
-  <w:comment w:id="29" w:author="Siggelkow, Jonas" w:date="2024-04-17T16:35:00Z" w:initials="SJ">
+  <w:comment w:id="30" w:author="Siggelkow, Jonas" w:date="2024-04-17T16:35:00Z" w:initials="SJ">
     <w:p>
       <w:pPr>
         <w:pStyle w:val="Kommentartext"/>
@@ -3234,7 +3862,7 @@
       </w:r>
     </w:p>
   </w:comment>
-  <w:comment w:id="30" w:author="Siggelkow, Jonas" w:date="2024-04-17T16:46:00Z" w:initials="SJ">
+  <w:comment w:id="31" w:author="Siggelkow, Jonas" w:date="2024-04-17T16:46:00Z" w:initials="SJ">
     <w:p>
       <w:pPr>
         <w:pStyle w:val="Kommentartext"/>
@@ -3259,7 +3887,7 @@
       </w:r>
     </w:p>
   </w:comment>
-  <w:comment w:id="31" w:author="Siggelkow, Jonas" w:date="2024-04-17T16:58:00Z" w:initials="SJ">
+  <w:comment w:id="32" w:author="Siggelkow, Jonas" w:date="2024-04-17T16:58:00Z" w:initials="SJ">
     <w:p>
       <w:pPr>
         <w:pStyle w:val="Kommentartext"/>
@@ -3284,7 +3912,7 @@
       </w:r>
     </w:p>
   </w:comment>
-  <w:comment w:id="32" w:author="Siggelkow, Jonas" w:date="2024-04-17T17:25:00Z" w:initials="SJ">
+  <w:comment w:id="33" w:author="Siggelkow, Jonas" w:date="2024-04-17T17:25:00Z" w:initials="SJ">
     <w:p>
       <w:pPr>
         <w:pStyle w:val="Kommentartext"/>
@@ -3309,7 +3937,7 @@
       </w:r>
     </w:p>
   </w:comment>
-  <w:comment w:id="33" w:author="Siggelkow, Jonas" w:date="2024-04-18T10:04:00Z" w:initials="SJ">
+  <w:comment w:id="34" w:author="Siggelkow, Jonas" w:date="2024-04-18T10:04:00Z" w:initials="SJ">
     <w:p>
       <w:pPr>
         <w:pStyle w:val="Kommentartext"/>
@@ -3334,7 +3962,7 @@
       </w:r>
     </w:p>
   </w:comment>
-  <w:comment w:id="34" w:author="Siggelkow, Jonas" w:date="2024-04-18T10:18:00Z" w:initials="SJ">
+  <w:comment w:id="35" w:author="Siggelkow, Jonas" w:date="2024-04-18T10:18:00Z" w:initials="SJ">
     <w:p>
       <w:pPr>
         <w:pStyle w:val="Kommentartext"/>
@@ -3359,7 +3987,7 @@
       </w:r>
     </w:p>
   </w:comment>
-  <w:comment w:id="35" w:author="Siggelkow, Jonas" w:date="2024-04-18T14:59:00Z" w:initials="SJ">
+  <w:comment w:id="36" w:author="Siggelkow, Jonas" w:date="2024-04-18T14:59:00Z" w:initials="SJ">
     <w:p>
       <w:pPr>
         <w:pStyle w:val="Kommentartext"/>
@@ -3384,7 +4012,7 @@
       </w:r>
     </w:p>
   </w:comment>
-  <w:comment w:id="38" w:author="Siggelkow, Jonas" w:date="2024-04-18T16:12:00Z" w:initials="SJ">
+  <w:comment w:id="39" w:author="Siggelkow, Jonas" w:date="2024-04-18T16:12:00Z" w:initials="SJ">
     <w:p>
       <w:pPr>
         <w:pStyle w:val="Kommentartext"/>
@@ -3412,7 +4040,7 @@
       </w:r>
     </w:p>
   </w:comment>
-  <w:comment w:id="39" w:author="Siggelkow, Jonas" w:date="2024-04-18T16:54:00Z" w:initials="SJ">
+  <w:comment w:id="40" w:author="Siggelkow, Jonas" w:date="2024-04-18T16:54:00Z" w:initials="SJ">
     <w:p>
       <w:pPr>
         <w:pStyle w:val="Kommentartext"/>
@@ -3437,7 +4065,7 @@
       </w:r>
     </w:p>
   </w:comment>
-  <w:comment w:id="40" w:author="Siggelkow, Jonas" w:date="2024-04-18T17:19:00Z" w:initials="SJ">
+  <w:comment w:id="41" w:author="Siggelkow, Jonas" w:date="2024-04-18T17:19:00Z" w:initials="SJ">
     <w:p>
       <w:pPr>
         <w:pStyle w:val="Kommentartext"/>
@@ -3462,7 +4090,7 @@
       </w:r>
     </w:p>
   </w:comment>
-  <w:comment w:id="41" w:author="Siggelkow, Jonas" w:date="2024-04-18T17:27:00Z" w:initials="SJ">
+  <w:comment w:id="42" w:author="Siggelkow, Jonas" w:date="2024-04-18T17:27:00Z" w:initials="SJ">
     <w:p>
       <w:pPr>
         <w:pStyle w:val="Kommentartext"/>
@@ -3487,7 +4115,7 @@
       </w:r>
     </w:p>
   </w:comment>
-  <w:comment w:id="42" w:author="Siggelkow, Jonas" w:date="2024-04-23T12:19:00Z" w:initials="SJ">
+  <w:comment w:id="43" w:author="Siggelkow, Jonas" w:date="2024-04-23T12:19:00Z" w:initials="SJ">
     <w:p>
       <w:pPr>
         <w:pStyle w:val="Kommentartext"/>
@@ -3512,7 +4140,7 @@
       </w:r>
     </w:p>
   </w:comment>
-  <w:comment w:id="43" w:author="Siggelkow, Jonas" w:date="2024-04-23T12:57:00Z" w:initials="SJ">
+  <w:comment w:id="44" w:author="Siggelkow, Jonas" w:date="2024-04-23T12:57:00Z" w:initials="SJ">
     <w:p>
       <w:pPr>
         <w:pStyle w:val="Kommentartext"/>
@@ -3537,7 +4165,7 @@
       </w:r>
     </w:p>
   </w:comment>
-  <w:comment w:id="44" w:author="Siggelkow, Jonas" w:date="2024-04-23T13:11:00Z" w:initials="SJ">
+  <w:comment w:id="45" w:author="Siggelkow, Jonas" w:date="2024-04-23T13:11:00Z" w:initials="SJ">
     <w:p>
       <w:pPr>
         <w:pStyle w:val="Kommentartext"/>
@@ -3562,7 +4190,7 @@
       </w:r>
     </w:p>
   </w:comment>
-  <w:comment w:id="45" w:author="Siggelkow, Jonas" w:date="2024-04-23T14:25:00Z" w:initials="SJ">
+  <w:comment w:id="46" w:author="Siggelkow, Jonas" w:date="2024-04-23T14:25:00Z" w:initials="SJ">
     <w:p>
       <w:pPr>
         <w:pStyle w:val="Kommentartext"/>
@@ -3577,7 +4205,13 @@
         <w:annotationRef/>
       </w:r>
       <w:r>
-        <w:t xml:space="preserve">Indirektes Zitat aus Hybride Arbeitsgestaltung Herausforderung und Chancen S.94 </w:t>
+        <w:t>Indirektes Zitat aus Hybride Arbeitsgestaltung Herausforderung und Chancen S.</w:t>
+      </w:r>
+      <w:r>
+        <w:t>12</w:t>
+      </w:r>
+      <w:r>
+        <w:t xml:space="preserve"> </w:t>
       </w:r>
       <w:r>
         <w:rPr>
@@ -3587,7 +4221,7 @@
       </w:r>
     </w:p>
   </w:comment>
-  <w:comment w:id="46" w:author="Siggelkow, Jonas" w:date="2024-04-23T14:43:00Z" w:initials="SJ">
+  <w:comment w:id="47" w:author="Siggelkow, Jonas" w:date="2024-04-23T14:43:00Z" w:initials="SJ">
     <w:p>
       <w:pPr>
         <w:pStyle w:val="Kommentartext"/>
@@ -3615,7 +4249,7 @@
       </w:r>
     </w:p>
   </w:comment>
-  <w:comment w:id="47" w:author="Siggelkow, Jonas" w:date="2024-04-23T15:26:00Z" w:initials="SJ">
+  <w:comment w:id="48" w:author="Siggelkow, Jonas" w:date="2024-04-23T15:26:00Z" w:initials="SJ">
     <w:p>
       <w:pPr>
         <w:pStyle w:val="Kommentartext"/>
@@ -3640,7 +4274,7 @@
       </w:r>
     </w:p>
   </w:comment>
-  <w:comment w:id="48" w:author="Siggelkow, Jonas" w:date="2024-04-23T15:55:00Z" w:initials="SJ">
+  <w:comment w:id="49" w:author="Siggelkow, Jonas" w:date="2024-04-23T15:55:00Z" w:initials="SJ">
     <w:p>
       <w:pPr>
         <w:pStyle w:val="Kommentartext"/>
@@ -3665,7 +4299,7 @@
       </w:r>
     </w:p>
   </w:comment>
-  <w:comment w:id="49" w:author="Siggelkow, Jonas" w:date="2024-04-23T16:21:00Z" w:initials="SJ">
+  <w:comment w:id="50" w:author="Siggelkow, Jonas" w:date="2024-04-23T16:21:00Z" w:initials="SJ">
     <w:p>
       <w:pPr>
         <w:pStyle w:val="Kommentartext"/>
@@ -3684,7 +4318,7 @@
       </w:r>
     </w:p>
   </w:comment>
-  <w:comment w:id="50" w:author="Siggelkow, Jonas" w:date="2024-04-23T16:30:00Z" w:initials="SJ">
+  <w:comment w:id="51" w:author="Siggelkow, Jonas" w:date="2024-04-23T16:30:00Z" w:initials="SJ">
     <w:p>
       <w:pPr>
         <w:pStyle w:val="Kommentartext"/>
@@ -3709,7 +4343,7 @@
       </w:r>
     </w:p>
   </w:comment>
-  <w:comment w:id="51" w:author="Siggelkow, Jonas" w:date="2024-04-23T17:15:00Z" w:initials="SJ">
+  <w:comment w:id="52" w:author="Siggelkow, Jonas" w:date="2024-04-23T17:15:00Z" w:initials="SJ">
     <w:p>
       <w:pPr>
         <w:pStyle w:val="Kommentartext"/>
@@ -3734,7 +4368,7 @@
       </w:r>
     </w:p>
   </w:comment>
-  <w:comment w:id="52" w:author="Siggelkow, Jonas" w:date="2024-04-23T17:12:00Z" w:initials="SJ">
+  <w:comment w:id="53" w:author="Siggelkow, Jonas" w:date="2024-04-23T17:12:00Z" w:initials="SJ">
     <w:p>
       <w:pPr>
         <w:pStyle w:val="Kommentartext"/>
@@ -3753,6 +4387,459 @@
       </w:r>
       <w:r>
         <w:t xml:space="preserve"> Kein Zitat</w:t>
+      </w:r>
+    </w:p>
+  </w:comment>
+  <w:comment w:id="56" w:author="Siggelkow, Jonas" w:date="2024-04-24T14:18:00Z" w:initials="SJ">
+    <w:p>
+      <w:pPr>
+        <w:pStyle w:val="Kommentartext"/>
+        <w:rPr>
+          <w:b/>
+        </w:rPr>
+      </w:pPr>
+      <w:r>
+        <w:rPr>
+          <w:rStyle w:val="Kommentarzeichen"/>
+        </w:rPr>
+        <w:annotationRef/>
+      </w:r>
+      <w:r>
+        <w:t xml:space="preserve">Indirektes Zitat aus Wissensmanagement Grundlagen Methoden und technische Unterstützung S.60 </w:t>
+      </w:r>
+      <w:r>
+        <w:rPr>
+          <w:b/>
+        </w:rPr>
+        <w:t>Zitat 35</w:t>
+      </w:r>
+    </w:p>
+  </w:comment>
+  <w:comment w:id="57" w:author="Siggelkow, Jonas" w:date="2024-04-24T14:29:00Z" w:initials="SJ">
+    <w:p>
+      <w:pPr>
+        <w:pStyle w:val="Kommentartext"/>
+      </w:pPr>
+      <w:r>
+        <w:rPr>
+          <w:rStyle w:val="Kommentarzeichen"/>
+        </w:rPr>
+        <w:annotationRef/>
+      </w:r>
+      <w:r>
+        <w:t xml:space="preserve">Indirektes Zitat aus Die Organisation des Wissens- Wie japanische Unternehmen eine brachliegende Ressource nutzbar machen S.24 </w:t>
+      </w:r>
+      <w:r>
+        <w:rPr>
+          <w:b/>
+        </w:rPr>
+        <w:t>Zitat 10</w:t>
+      </w:r>
+    </w:p>
+  </w:comment>
+  <w:comment w:id="58" w:author="Siggelkow, Jonas" w:date="2024-04-24T14:31:00Z" w:initials="SJ">
+    <w:p>
+      <w:pPr>
+        <w:pStyle w:val="Kommentartext"/>
+        <w:rPr>
+          <w:b/>
+        </w:rPr>
+      </w:pPr>
+      <w:r>
+        <w:rPr>
+          <w:rStyle w:val="Kommentarzeichen"/>
+        </w:rPr>
+        <w:annotationRef/>
+      </w:r>
+      <w:r>
+        <w:t xml:space="preserve">Indirektes Zitat aus Hybride Arbeitsgestaltung Herausforderungen und Chancen S.93 </w:t>
+      </w:r>
+      <w:r>
+        <w:rPr>
+          <w:b/>
+        </w:rPr>
+        <w:t>Zitat 36</w:t>
+      </w:r>
+    </w:p>
+  </w:comment>
+  <w:comment w:id="59" w:author="Siggelkow, Jonas" w:date="2024-04-24T15:11:00Z" w:initials="SJ">
+    <w:p>
+      <w:pPr>
+        <w:pStyle w:val="Kommentartext"/>
+        <w:rPr>
+          <w:b/>
+        </w:rPr>
+      </w:pPr>
+      <w:r>
+        <w:rPr>
+          <w:rStyle w:val="Kommentarzeichen"/>
+        </w:rPr>
+        <w:annotationRef/>
+      </w:r>
+      <w:r>
+        <w:t xml:space="preserve">Indirektes Zitat aus Wissensmanagement Grundlagen Methoden und technische Unterstützung S.61 </w:t>
+      </w:r>
+      <w:r>
+        <w:rPr>
+          <w:b/>
+        </w:rPr>
+        <w:t>Zitat 19</w:t>
+      </w:r>
+    </w:p>
+  </w:comment>
+  <w:comment w:id="60" w:author="Siggelkow, Jonas" w:date="2024-04-24T16:37:00Z" w:initials="SJ">
+    <w:p>
+      <w:pPr>
+        <w:pStyle w:val="Kommentartext"/>
+        <w:rPr>
+          <w:b/>
+        </w:rPr>
+      </w:pPr>
+      <w:r>
+        <w:rPr>
+          <w:rStyle w:val="Kommentarzeichen"/>
+        </w:rPr>
+        <w:annotationRef/>
+      </w:r>
+      <w:r>
+        <w:t xml:space="preserve">Indirektes Zitat aus hybride Arbeitsgestaltung Herausforderungen und Chancen S.93 </w:t>
+      </w:r>
+      <w:r>
+        <w:rPr>
+          <w:b/>
+        </w:rPr>
+        <w:t>Zitat 37</w:t>
+      </w:r>
+    </w:p>
+  </w:comment>
+  <w:comment w:id="61" w:author="Siggelkow, Jonas" w:date="2024-04-24T16:42:00Z" w:initials="SJ">
+    <w:p>
+      <w:pPr>
+        <w:pStyle w:val="Kommentartext"/>
+        <w:rPr>
+          <w:b/>
+        </w:rPr>
+      </w:pPr>
+      <w:r>
+        <w:rPr>
+          <w:rStyle w:val="Kommentarzeichen"/>
+        </w:rPr>
+        <w:annotationRef/>
+      </w:r>
+      <w:r>
+        <w:t xml:space="preserve">Indirektes Zitat aus hybride Arbeitsgestaltung Herausforderungen und Chancen S.97 </w:t>
+      </w:r>
+      <w:r>
+        <w:rPr>
+          <w:b/>
+        </w:rPr>
+        <w:t>Zitat 38</w:t>
+      </w:r>
+    </w:p>
+  </w:comment>
+  <w:comment w:id="62" w:author="Siggelkow, Jonas" w:date="2024-04-24T17:05:00Z" w:initials="SJ">
+    <w:p>
+      <w:pPr>
+        <w:pStyle w:val="Kommentartext"/>
+      </w:pPr>
+      <w:r>
+        <w:rPr>
+          <w:rStyle w:val="Kommentarzeichen"/>
+        </w:rPr>
+        <w:annotationRef/>
+      </w:r>
+      <w:r>
+        <w:t>Kein Zitat eigene Hypothese</w:t>
+      </w:r>
+    </w:p>
+  </w:comment>
+  <w:comment w:id="63" w:author="Siggelkow, Jonas" w:date="2024-04-25T10:59:00Z" w:initials="SJ">
+    <w:p>
+      <w:pPr>
+        <w:pStyle w:val="Kommentartext"/>
+      </w:pPr>
+      <w:r>
+        <w:rPr>
+          <w:rStyle w:val="Kommentarzeichen"/>
+        </w:rPr>
+        <w:annotationRef/>
+      </w:r>
+      <w:r>
+        <w:t xml:space="preserve">Indirektes Zitat aus hybride Arbeitsgestaltung Herausforderungen und Chancen S.96 </w:t>
+      </w:r>
+      <w:r>
+        <w:rPr>
+          <w:b/>
+        </w:rPr>
+        <w:t>Zitat 39</w:t>
+      </w:r>
+    </w:p>
+  </w:comment>
+  <w:comment w:id="64" w:author="Siggelkow, Jonas" w:date="2024-04-25T11:52:00Z" w:initials="SJ">
+    <w:p>
+      <w:pPr>
+        <w:pStyle w:val="Kommentartext"/>
+        <w:rPr>
+          <w:b/>
+        </w:rPr>
+      </w:pPr>
+      <w:r>
+        <w:rPr>
+          <w:rStyle w:val="Kommentarzeichen"/>
+        </w:rPr>
+        <w:annotationRef/>
+      </w:r>
+      <w:r>
+        <w:t xml:space="preserve">Indirektes Zitat aus Wissensmanagement- Bleibt das implizite Wissen auf der Strecke S.40 </w:t>
+      </w:r>
+      <w:r>
+        <w:rPr>
+          <w:b/>
+        </w:rPr>
+        <w:t>Zitat 40</w:t>
+      </w:r>
+    </w:p>
+  </w:comment>
+  <w:comment w:id="65" w:author="Siggelkow, Jonas" w:date="2024-04-25T11:58:00Z" w:initials="SJ">
+    <w:p>
+      <w:pPr>
+        <w:pStyle w:val="Kommentartext"/>
+        <w:rPr>
+          <w:b/>
+        </w:rPr>
+      </w:pPr>
+      <w:r>
+        <w:rPr>
+          <w:rStyle w:val="Kommentarzeichen"/>
+        </w:rPr>
+        <w:annotationRef/>
+      </w:r>
+      <w:r>
+        <w:t xml:space="preserve">Indirektes Zitat aus Wissensmanagement Grundlagen Methoden und technische Unterstützung S.61 </w:t>
+      </w:r>
+      <w:r>
+        <w:rPr>
+          <w:b/>
+        </w:rPr>
+        <w:t>Zitat 18</w:t>
+      </w:r>
+    </w:p>
+  </w:comment>
+  <w:comment w:id="66" w:author="Siggelkow, Jonas" w:date="2024-04-25T12:18:00Z" w:initials="SJ">
+    <w:p>
+      <w:pPr>
+        <w:pStyle w:val="Kommentartext"/>
+        <w:rPr>
+          <w:b/>
+        </w:rPr>
+      </w:pPr>
+      <w:r>
+        <w:rPr>
+          <w:rStyle w:val="Kommentarzeichen"/>
+        </w:rPr>
+        <w:annotationRef/>
+      </w:r>
+      <w:r>
+        <w:t xml:space="preserve">Indirektes Zitat aus NEW NORMAL Wissensmanagement in Zeiten des hybriden Arbeitens S.33 </w:t>
+      </w:r>
+      <w:r>
+        <w:rPr>
+          <w:b/>
+        </w:rPr>
+        <w:t>Zitat 41</w:t>
+      </w:r>
+    </w:p>
+  </w:comment>
+  <w:comment w:id="67" w:author="Siggelkow, Jonas" w:date="2024-04-25T12:29:00Z" w:initials="SJ">
+    <w:p>
+      <w:pPr>
+        <w:pStyle w:val="Kommentartext"/>
+      </w:pPr>
+      <w:r>
+        <w:rPr>
+          <w:rStyle w:val="Kommentarzeichen"/>
+        </w:rPr>
+        <w:annotationRef/>
+      </w:r>
+      <w:r>
+        <w:t>Indirektes Zitat aus Wissensmanagement – Home-Office Bleibt das implizite Wissen auf der Strecke?</w:t>
+      </w:r>
+    </w:p>
+    <w:p>
+      <w:pPr>
+        <w:pStyle w:val="Kommentartext"/>
+        <w:rPr>
+          <w:b/>
+        </w:rPr>
+      </w:pPr>
+      <w:r>
+        <w:t xml:space="preserve">S.40 </w:t>
+      </w:r>
+      <w:r>
+        <w:rPr>
+          <w:b/>
+        </w:rPr>
+        <w:t>Zitat 42</w:t>
+      </w:r>
+    </w:p>
+  </w:comment>
+  <w:comment w:id="68" w:author="Siggelkow, Jonas" w:date="2024-04-25T13:12:00Z" w:initials="SJ">
+    <w:p>
+      <w:pPr>
+        <w:pStyle w:val="Kommentartext"/>
+      </w:pPr>
+      <w:r>
+        <w:rPr>
+          <w:rStyle w:val="Kommentarzeichen"/>
+        </w:rPr>
+        <w:annotationRef/>
+      </w:r>
+      <w:r>
+        <w:t xml:space="preserve">Indirektes Zitat aus Hybride Arbeitsgestaltung Herausforderung und Chancen S.12 </w:t>
+      </w:r>
+      <w:r>
+        <w:rPr>
+          <w:b/>
+        </w:rPr>
+        <w:t>Zitat 29</w:t>
+      </w:r>
+    </w:p>
+  </w:comment>
+  <w:comment w:id="69" w:author="Siggelkow, Jonas" w:date="2024-04-25T13:13:00Z" w:initials="SJ">
+    <w:p>
+      <w:pPr>
+        <w:pStyle w:val="Kommentartext"/>
+        <w:rPr>
+          <w:b/>
+        </w:rPr>
+      </w:pPr>
+      <w:r>
+        <w:rPr>
+          <w:rStyle w:val="Kommentarzeichen"/>
+        </w:rPr>
+        <w:annotationRef/>
+      </w:r>
+      <w:r>
+        <w:t xml:space="preserve">Indirektes Zitat aus Hybride Arbeitsgestaltung Herausforderungen und Chancen S.97 </w:t>
+      </w:r>
+      <w:r>
+        <w:rPr>
+          <w:b/>
+        </w:rPr>
+        <w:t>Zitat 43</w:t>
+      </w:r>
+    </w:p>
+  </w:comment>
+  <w:comment w:id="70" w:author="Siggelkow, Jonas" w:date="2024-04-25T14:08:00Z" w:initials="SJ">
+    <w:p>
+      <w:pPr>
+        <w:pStyle w:val="Kommentartext"/>
+        <w:rPr>
+          <w:b/>
+        </w:rPr>
+      </w:pPr>
+      <w:r>
+        <w:rPr>
+          <w:rStyle w:val="Kommentarzeichen"/>
+        </w:rPr>
+        <w:annotationRef/>
+      </w:r>
+      <w:r>
+        <w:t xml:space="preserve">Indirektes Zitat aus Wissensmanagement Bleibt das implizite Wissen auf der Strecke S.42 </w:t>
+      </w:r>
+      <w:r>
+        <w:rPr>
+          <w:b/>
+        </w:rPr>
+        <w:t>Zitat 44</w:t>
+      </w:r>
+    </w:p>
+  </w:comment>
+  <w:comment w:id="71" w:author="Siggelkow, Jonas" w:date="2024-04-25T15:26:00Z" w:initials="SJ">
+    <w:p>
+      <w:pPr>
+        <w:pStyle w:val="Kommentartext"/>
+        <w:rPr>
+          <w:b/>
+        </w:rPr>
+      </w:pPr>
+      <w:r>
+        <w:rPr>
+          <w:rStyle w:val="Kommentarzeichen"/>
+        </w:rPr>
+        <w:annotationRef/>
+      </w:r>
+      <w:r>
+        <w:t xml:space="preserve">Indirektes Zitat aus Hybride Arbeitsgestaltung Herausforderungen und Chancen S.97 </w:t>
+      </w:r>
+      <w:r>
+        <w:rPr>
+          <w:b/>
+        </w:rPr>
+        <w:t>Zitat 45</w:t>
+      </w:r>
+    </w:p>
+  </w:comment>
+  <w:comment w:id="72" w:author="Siggelkow, Jonas" w:date="2024-04-25T15:36:00Z" w:initials="SJ">
+    <w:p>
+      <w:pPr>
+        <w:pStyle w:val="Kommentartext"/>
+      </w:pPr>
+      <w:r>
+        <w:rPr>
+          <w:rStyle w:val="Kommentarzeichen"/>
+        </w:rPr>
+        <w:annotationRef/>
+      </w:r>
+      <w:r>
+        <w:t xml:space="preserve">Indirektes Zitat aus NEW NORMAL Wissensmanagement in Zeiten des hybriden Arbeitens S.34 </w:t>
+      </w:r>
+      <w:r>
+        <w:rPr>
+          <w:b/>
+        </w:rPr>
+        <w:t>Zitat 30</w:t>
+      </w:r>
+    </w:p>
+  </w:comment>
+  <w:comment w:id="73" w:author="Siggelkow, Jonas" w:date="2024-04-25T15:58:00Z" w:initials="SJ">
+    <w:p>
+      <w:pPr>
+        <w:pStyle w:val="Kommentartext"/>
+      </w:pPr>
+      <w:r>
+        <w:rPr>
+          <w:rStyle w:val="Kommentarzeichen"/>
+        </w:rPr>
+        <w:annotationRef/>
+      </w:r>
+      <w:r>
+        <w:t>Eigene Idee, bzw. eigene Abwägung lol</w:t>
+      </w:r>
+    </w:p>
+  </w:comment>
+  <w:comment w:id="74" w:author="Siggelkow, Jonas" w:date="2024-04-25T17:42:00Z" w:initials="SJ">
+    <w:p>
+      <w:pPr>
+        <w:pStyle w:val="Kommentartext"/>
+        <w:rPr>
+          <w:b/>
+        </w:rPr>
+      </w:pPr>
+      <w:r>
+        <w:rPr>
+          <w:rStyle w:val="Kommentarzeichen"/>
+        </w:rPr>
+        <w:annotationRef/>
+      </w:r>
+      <w:r>
+        <w:t xml:space="preserve">Indirektes Zitat aus Flankierende Personalentwicklung durch Mentoring II: Neue Rekrutierungswege S.7 </w:t>
+      </w:r>
+      <w:r>
+        <w:rPr>
+          <w:b/>
+        </w:rPr>
+        <w:t>Zitat 46</w:t>
       </w:r>
     </w:p>
   </w:comment>
@@ -3762,13 +4849,13 @@
 <file path=word/commentsExtended.xml><?xml version="1.0" encoding="utf-8"?>
 <w15:commentsEx xmlns:wpc="http://schemas.microsoft.com/office/word/2010/wordprocessingCanvas" xmlns:cx="http://schemas.microsoft.com/office/drawing/2014/chartex" xmlns:cx1="http://schemas.microsoft.com/office/drawing/2015/9/8/chartex" xmlns:cx2="http://schemas.microsoft.com/office/drawing/2015/10/21/chartex" xmlns:cx3="http://schemas.microsoft.com/office/drawing/2016/5/9/chartex" xmlns:cx4="http://schemas.microsoft.com/office/drawing/2016/5/10/chartex" xmlns:cx5="http://schemas.microsoft.com/office/drawing/2016/5/11/chartex" xmlns:cx6="http://schemas.microsoft.com/office/drawing/2016/5/12/chartex" xmlns:cx7="http://schemas.microsoft.com/office/drawing/2016/5/13/chartex" xmlns:cx8="http://schemas.microsoft.com/office/drawing/2016/5/14/chartex" xmlns:mc="http://schemas.openxmlformats.org/markup-compatibility/2006" xmlns:aink="http://schemas.microsoft.com/office/drawing/2016/ink" xmlns:am3d="http://schemas.microsoft.com/office/drawing/2017/model3d" xmlns:o="urn:schemas-microsoft-com:office:office" xmlns:r="http://schemas.openxmlformats.org/officeDocument/2006/relationships" xmlns:m="http://schemas.openxmlformats.org/officeDocument/2006/math" xmlns:v="urn:schemas-microsoft-com:vml" xmlns:wp14="http://schemas.microsoft.com/office/word/2010/wordprocessingDrawing" xmlns:wp="http://schemas.openxmlformats.org/drawingml/2006/wordprocessingDrawing" xmlns:w10="urn:schemas-microsoft-com:office:word" xmlns:w="http://schemas.openxmlformats.org/wordprocessingml/2006/main" xmlns:w14="http://schemas.microsoft.com/office/word/2010/wordml" xmlns:w15="http://schemas.microsoft.com/office/word/2012/wordml" xmlns:w16cid="http://schemas.microsoft.com/office/word/2016/wordml/cid" xmlns:w16se="http://schemas.microsoft.com/office/word/2015/wordml/symex" xmlns:wpg="http://schemas.microsoft.com/office/word/2010/wordprocessingGroup" xmlns:wpi="http://schemas.microsoft.com/office/word/2010/wordprocessingInk" xmlns:wne="http://schemas.microsoft.com/office/word/2006/wordml" xmlns:wps="http://schemas.microsoft.com/office/word/2010/wordprocessingShape" mc:Ignorable="w14 w15 w16se w16cid wp14">
   <w15:commentEx w15:paraId="0E500E2A" w15:done="0"/>
-  <w15:commentEx w15:paraId="5AA0C0CA" w15:done="0"/>
   <w15:commentEx w15:paraId="32BB764C" w15:done="0"/>
   <w15:commentEx w15:paraId="67D760E9" w15:paraIdParent="32BB764C" w15:done="0"/>
   <w15:commentEx w15:paraId="08E92EA3" w15:done="0"/>
   <w15:commentEx w15:paraId="6892FDDD" w15:done="0"/>
   <w15:commentEx w15:paraId="78309B93" w15:done="0"/>
   <w15:commentEx w15:paraId="62B46ABF" w15:done="0"/>
+  <w15:commentEx w15:paraId="6CC51DAB" w15:done="0"/>
   <w15:commentEx w15:paraId="267B7103" w15:done="0"/>
   <w15:commentEx w15:paraId="703DFD07" w15:paraIdParent="267B7103" w15:done="0"/>
   <w15:commentEx w15:paraId="1143ACAB" w15:done="0"/>
@@ -3781,8 +4868,9 @@
   <w15:commentEx w15:paraId="039F433C" w15:done="0"/>
   <w15:commentEx w15:paraId="4D994815" w15:done="0"/>
   <w15:commentEx w15:paraId="01041761" w15:done="0"/>
-  <w15:commentEx w15:paraId="3B0308FD" w15:done="0"/>
+  <w15:commentEx w15:paraId="30D1C28A" w15:done="0"/>
   <w15:commentEx w15:paraId="16892373" w15:done="0"/>
+  <w15:commentEx w15:paraId="0208D93F" w15:done="0"/>
   <w15:commentEx w15:paraId="0468B902" w15:done="0"/>
   <w15:commentEx w15:paraId="1BA7FE4B" w15:done="0"/>
   <w15:commentEx w15:paraId="0F7B50B5" w15:done="0"/>
@@ -3806,19 +4894,38 @@
   <w15:commentEx w15:paraId="0AB8B85C" w15:done="0"/>
   <w15:commentEx w15:paraId="4CE8ABCA" w15:done="0"/>
   <w15:commentEx w15:paraId="2C2E1929" w15:done="0"/>
+  <w15:commentEx w15:paraId="0939DA01" w15:done="0"/>
+  <w15:commentEx w15:paraId="28ADF1E8" w15:done="0"/>
+  <w15:commentEx w15:paraId="54B4AB10" w15:done="0"/>
+  <w15:commentEx w15:paraId="25C90934" w15:done="0"/>
+  <w15:commentEx w15:paraId="523FA390" w15:done="0"/>
+  <w15:commentEx w15:paraId="377E236F" w15:done="0"/>
+  <w15:commentEx w15:paraId="0F57EE83" w15:done="0"/>
+  <w15:commentEx w15:paraId="7D105AB7" w15:done="0"/>
+  <w15:commentEx w15:paraId="15277BF6" w15:done="0"/>
+  <w15:commentEx w15:paraId="48FA42AB" w15:done="0"/>
+  <w15:commentEx w15:paraId="215D053B" w15:done="0"/>
+  <w15:commentEx w15:paraId="1A4AA4BD" w15:done="0"/>
+  <w15:commentEx w15:paraId="659AD364" w15:done="0"/>
+  <w15:commentEx w15:paraId="1A088F13" w15:done="0"/>
+  <w15:commentEx w15:paraId="1C72ACBB" w15:done="0"/>
+  <w15:commentEx w15:paraId="11824992" w15:done="0"/>
+  <w15:commentEx w15:paraId="63B6C1BC" w15:done="0"/>
+  <w15:commentEx w15:paraId="134B1F6F" w15:done="0"/>
+  <w15:commentEx w15:paraId="5FA2779B" w15:done="0"/>
 </w15:commentsEx>
 </file>
 
 <file path=word/commentsIds.xml><?xml version="1.0" encoding="utf-8"?>
 <w16cid:commentsIds xmlns:wpc="http://schemas.microsoft.com/office/word/2010/wordprocessingCanvas" xmlns:cx="http://schemas.microsoft.com/office/drawing/2014/chartex" xmlns:cx1="http://schemas.microsoft.com/office/drawing/2015/9/8/chartex" xmlns:cx2="http://schemas.microsoft.com/office/drawing/2015/10/21/chartex" xmlns:cx3="http://schemas.microsoft.com/office/drawing/2016/5/9/chartex" xmlns:cx4="http://schemas.microsoft.com/office/drawing/2016/5/10/chartex" xmlns:cx5="http://schemas.microsoft.com/office/drawing/2016/5/11/chartex" xmlns:cx6="http://schemas.microsoft.com/office/drawing/2016/5/12/chartex" xmlns:cx7="http://schemas.microsoft.com/office/drawing/2016/5/13/chartex" xmlns:cx8="http://schemas.microsoft.com/office/drawing/2016/5/14/chartex" xmlns:mc="http://schemas.openxmlformats.org/markup-compatibility/2006" xmlns:aink="http://schemas.microsoft.com/office/drawing/2016/ink" xmlns:am3d="http://schemas.microsoft.com/office/drawing/2017/model3d" xmlns:o="urn:schemas-microsoft-com:office:office" xmlns:r="http://schemas.openxmlformats.org/officeDocument/2006/relationships" xmlns:m="http://schemas.openxmlformats.org/officeDocument/2006/math" xmlns:v="urn:schemas-microsoft-com:vml" xmlns:wp14="http://schemas.microsoft.com/office/word/2010/wordprocessingDrawing" xmlns:wp="http://schemas.openxmlformats.org/drawingml/2006/wordprocessingDrawing" xmlns:w10="urn:schemas-microsoft-com:office:word" xmlns:w="http://schemas.openxmlformats.org/wordprocessingml/2006/main" xmlns:w14="http://schemas.microsoft.com/office/word/2010/wordml" xmlns:w15="http://schemas.microsoft.com/office/word/2012/wordml" xmlns:w16cid="http://schemas.microsoft.com/office/word/2016/wordml/cid" xmlns:w16se="http://schemas.microsoft.com/office/word/2015/wordml/symex" xmlns:wpg="http://schemas.microsoft.com/office/word/2010/wordprocessingGroup" xmlns:wpi="http://schemas.microsoft.com/office/word/2010/wordprocessingInk" xmlns:wne="http://schemas.microsoft.com/office/word/2006/wordml" xmlns:wps="http://schemas.microsoft.com/office/word/2010/wordprocessingShape" mc:Ignorable="w14 w15 w16se w16cid wp14">
   <w16cid:commentId w16cid:paraId="0E500E2A" w16cid:durableId="29C7B03A"/>
-  <w16cid:commentId w16cid:paraId="5AA0C0CA" w16cid:durableId="29D20A13"/>
   <w16cid:commentId w16cid:paraId="32BB764C" w16cid:durableId="29CBC36B"/>
   <w16cid:commentId w16cid:paraId="67D760E9" w16cid:durableId="29CBC7E4"/>
   <w16cid:commentId w16cid:paraId="08E92EA3" w16cid:durableId="29C90C74"/>
   <w16cid:commentId w16cid:paraId="6892FDDD" w16cid:durableId="29C9128C"/>
   <w16cid:commentId w16cid:paraId="78309B93" w16cid:durableId="29C921D4"/>
   <w16cid:commentId w16cid:paraId="62B46ABF" w16cid:durableId="29C92D9B"/>
+  <w16cid:commentId w16cid:paraId="6CC51DAB" w16cid:durableId="29D3B878"/>
   <w16cid:commentId w16cid:paraId="267B7103" w16cid:durableId="29CBC383"/>
   <w16cid:commentId w16cid:paraId="703DFD07" w16cid:durableId="29CBC755"/>
   <w16cid:commentId w16cid:paraId="1143ACAB" w16cid:durableId="29CA3A9A"/>
@@ -3831,8 +4938,9 @@
   <w16cid:commentId w16cid:paraId="039F433C" w16cid:durableId="29CA43C8"/>
   <w16cid:commentId w16cid:paraId="4D994815" w16cid:durableId="29CA4790"/>
   <w16cid:commentId w16cid:paraId="01041761" w16cid:durableId="29CA60E8"/>
-  <w16cid:commentId w16cid:paraId="3B0308FD" w16cid:durableId="29CA67B7"/>
+  <w16cid:commentId w16cid:paraId="30D1C28A" w16cid:durableId="29D4A4D5"/>
   <w16cid:commentId w16cid:paraId="16892373" w16cid:durableId="29CA6E94"/>
+  <w16cid:commentId w16cid:paraId="0208D93F" w16cid:durableId="29D4A52D"/>
   <w16cid:commentId w16cid:paraId="0468B902" w16cid:durableId="29CA76A7"/>
   <w16cid:commentId w16cid:paraId="1BA7FE4B" w16cid:durableId="29CA78DC"/>
   <w16cid:commentId w16cid:paraId="0F7B50B5" w16cid:durableId="29CA7B62"/>
@@ -3856,6 +4964,25 @@
   <w16cid:commentId w16cid:paraId="0AB8B85C" w16cid:durableId="29D260AF"/>
   <w16cid:commentId w16cid:paraId="4CE8ABCA" w16cid:durableId="29D26B1F"/>
   <w16cid:commentId w16cid:paraId="2C2E1929" w16cid:durableId="29D26A90"/>
+  <w16cid:commentId w16cid:paraId="0939DA01" w16cid:durableId="29D39324"/>
+  <w16cid:commentId w16cid:paraId="28ADF1E8" w16cid:durableId="29D395CA"/>
+  <w16cid:commentId w16cid:paraId="54B4AB10" w16cid:durableId="29D39647"/>
+  <w16cid:commentId w16cid:paraId="25C90934" w16cid:durableId="29D39F91"/>
+  <w16cid:commentId w16cid:paraId="523FA390" w16cid:durableId="29D3B3D4"/>
+  <w16cid:commentId w16cid:paraId="377E236F" w16cid:durableId="29D3B4EA"/>
+  <w16cid:commentId w16cid:paraId="0F57EE83" w16cid:durableId="29D3BA6C"/>
+  <w16cid:commentId w16cid:paraId="7D105AB7" w16cid:durableId="29D4B606"/>
+  <w16cid:commentId w16cid:paraId="15277BF6" w16cid:durableId="29D4C295"/>
+  <w16cid:commentId w16cid:paraId="48FA42AB" w16cid:durableId="29D4C3E1"/>
+  <w16cid:commentId w16cid:paraId="215D053B" w16cid:durableId="29D4C8A0"/>
+  <w16cid:commentId w16cid:paraId="1A4AA4BD" w16cid:durableId="29D4CB19"/>
+  <w16cid:commentId w16cid:paraId="659AD364" w16cid:durableId="29D4D559"/>
+  <w16cid:commentId w16cid:paraId="1A088F13" w16cid:durableId="29D4D584"/>
+  <w16cid:commentId w16cid:paraId="1C72ACBB" w16cid:durableId="29D4E26C"/>
+  <w16cid:commentId w16cid:paraId="11824992" w16cid:durableId="29D4F4A3"/>
+  <w16cid:commentId w16cid:paraId="63B6C1BC" w16cid:durableId="29D4F713"/>
+  <w16cid:commentId w16cid:paraId="134B1F6F" w16cid:durableId="29D4FC3E"/>
+  <w16cid:commentId w16cid:paraId="5FA2779B" w16cid:durableId="29D51499"/>
 </w16cid:commentsIds>
 </file>
 
@@ -3894,6 +5021,7 @@
         <w:docPartUnique/>
       </w:docPartObj>
     </w:sdtPr>
+    <w:sdtEndPr/>
     <w:sdtContent>
       <w:p>
         <w:pPr>
@@ -5891,7 +7019,7 @@
 </file>
 
 <file path=customXml/itemProps1.xml><?xml version="1.0" encoding="utf-8"?>
-<ds:datastoreItem xmlns:ds="http://schemas.openxmlformats.org/officeDocument/2006/customXml" ds:itemID="{4BC2AF96-355A-4868-8E0B-02DE199E233B}">
+<ds:datastoreItem xmlns:ds="http://schemas.openxmlformats.org/officeDocument/2006/customXml" ds:itemID="{32CDF407-1E2B-41C8-8875-B42823657850}">
   <ds:schemaRefs>
     <ds:schemaRef ds:uri="http://schemas.openxmlformats.org/officeDocument/2006/bibliography"/>
   </ds:schemaRefs>

</xml_diff>

<commit_message>
Kapitel 1.1 deutlich verbessert, Bild eingefügt und Layout verbessert
</commit_message>
<xml_diff>
--- a/PA1_v0.0.6-alpha.docx
+++ b/PA1_v0.0.6-alpha.docx
@@ -455,7 +455,7 @@
           <w:sz w:val="24"/>
           <w:szCs w:val="24"/>
         </w:rPr>
-        <w:t>26.04.2024</w:t>
+        <w:t>29.04.2024</w:t>
       </w:r>
       <w:r>
         <w:rPr>
@@ -773,7 +773,7 @@
           <w:r>
             <w:fldChar w:fldCharType="separate"/>
           </w:r>
-          <w:hyperlink w:anchor="_Toc164856002" w:history="1">
+          <w:hyperlink w:anchor="_Toc165298801" w:history="1">
             <w:r>
               <w:rPr>
                 <w:rStyle w:val="Hyperlink"/>
@@ -800,7 +800,7 @@
                 <w:noProof/>
                 <w:webHidden/>
               </w:rPr>
-              <w:instrText xml:space="preserve"> PAGEREF _Toc164856002 \h </w:instrText>
+              <w:instrText xml:space="preserve"> PAGEREF _Toc165298801 \h </w:instrText>
             </w:r>
             <w:r>
               <w:rPr>
@@ -842,7 +842,7 @@
               <w:noProof/>
             </w:rPr>
           </w:pPr>
-          <w:hyperlink w:anchor="_Toc164856003" w:history="1">
+          <w:hyperlink w:anchor="_Toc165298802" w:history="1">
             <w:r>
               <w:rPr>
                 <w:rStyle w:val="Hyperlink"/>
@@ -869,7 +869,7 @@
                 <w:noProof/>
                 <w:webHidden/>
               </w:rPr>
-              <w:instrText xml:space="preserve"> PAGEREF _Toc164856003 \h </w:instrText>
+              <w:instrText xml:space="preserve"> PAGEREF _Toc165298802 \h </w:instrText>
             </w:r>
             <w:r>
               <w:rPr>
@@ -912,7 +912,7 @@
               <w:noProof/>
             </w:rPr>
           </w:pPr>
-          <w:hyperlink w:anchor="_Toc164856004" w:history="1">
+          <w:hyperlink w:anchor="_Toc165298803" w:history="1">
             <w:r>
               <w:rPr>
                 <w:rStyle w:val="Hyperlink"/>
@@ -953,7 +953,7 @@
                 <w:noProof/>
                 <w:webHidden/>
               </w:rPr>
-              <w:instrText xml:space="preserve"> PAGEREF _Toc164856004 \h </w:instrText>
+              <w:instrText xml:space="preserve"> PAGEREF _Toc165298803 \h </w:instrText>
             </w:r>
             <w:r>
               <w:rPr>
@@ -973,7 +973,7 @@
                 <w:noProof/>
                 <w:webHidden/>
               </w:rPr>
-              <w:t>2</w:t>
+              <w:t>3</w:t>
             </w:r>
             <w:r>
               <w:rPr>
@@ -995,13 +995,41 @@
               <w:noProof/>
             </w:rPr>
           </w:pPr>
-          <w:hyperlink w:anchor="_Toc164856005" w:history="1">
+          <w:hyperlink w:anchor="_Toc165298804" w:history="1">
             <w:r>
               <w:rPr>
                 <w:rStyle w:val="Hyperlink"/>
                 <w:noProof/>
               </w:rPr>
-              <w:t>1.2 – Die Folgen des Homeoffice auf den Wissenstransfer</w:t>
+              <w:t>1.2 – Die Folgen des Homeoffice auf de</w:t>
+            </w:r>
+            <w:r>
+              <w:rPr>
+                <w:rStyle w:val="Hyperlink"/>
+                <w:noProof/>
+              </w:rPr>
+              <w:t>n</w:t>
+            </w:r>
+            <w:r>
+              <w:rPr>
+                <w:rStyle w:val="Hyperlink"/>
+                <w:noProof/>
+              </w:rPr>
+              <w:t xml:space="preserve"> Wissen</w:t>
+            </w:r>
+            <w:r>
+              <w:rPr>
+                <w:rStyle w:val="Hyperlink"/>
+                <w:noProof/>
+              </w:rPr>
+              <w:t>s</w:t>
+            </w:r>
+            <w:r>
+              <w:rPr>
+                <w:rStyle w:val="Hyperlink"/>
+                <w:noProof/>
+              </w:rPr>
+              <w:t>transfer</w:t>
             </w:r>
             <w:r>
               <w:rPr>
@@ -1015,41 +1043,7 @@
                 <w:noProof/>
                 <w:webHidden/>
               </w:rPr>
-              <w:fldChar w:fldCharType="begin"/>
-            </w:r>
-            <w:r>
-              <w:rPr>
-                <w:noProof/>
-                <w:webHidden/>
-              </w:rPr>
-              <w:instrText xml:space="preserve"> PAGEREF _Toc164856005 \h </w:instrText>
-            </w:r>
-            <w:r>
-              <w:rPr>
-                <w:noProof/>
-                <w:webHidden/>
-              </w:rPr>
-            </w:r>
-            <w:r>
-              <w:rPr>
-                <w:noProof/>
-                <w:webHidden/>
-              </w:rPr>
-              <w:fldChar w:fldCharType="separate"/>
-            </w:r>
-            <w:r>
-              <w:rPr>
-                <w:noProof/>
-                <w:webHidden/>
-              </w:rPr>
-              <w:t>4</w:t>
-            </w:r>
-            <w:r>
-              <w:rPr>
-                <w:noProof/>
-                <w:webHidden/>
-              </w:rPr>
-              <w:fldChar w:fldCharType="end"/>
+              <w:t>8</w:t>
             </w:r>
           </w:hyperlink>
         </w:p>
@@ -1064,7 +1058,7 @@
               <w:noProof/>
             </w:rPr>
           </w:pPr>
-          <w:hyperlink w:anchor="_Toc164856006" w:history="1">
+          <w:hyperlink w:anchor="_Toc165298805" w:history="1">
             <w:r>
               <w:rPr>
                 <w:rStyle w:val="Hyperlink"/>
@@ -1091,7 +1085,7 @@
                 <w:noProof/>
                 <w:webHidden/>
               </w:rPr>
-              <w:instrText xml:space="preserve"> PAGEREF _Toc164856006 \h </w:instrText>
+              <w:instrText xml:space="preserve"> PAGEREF _Toc165298805 \h </w:instrText>
             </w:r>
             <w:r>
               <w:rPr>
@@ -1111,7 +1105,7 @@
                 <w:noProof/>
                 <w:webHidden/>
               </w:rPr>
-              <w:t>7</w:t>
+              <w:t>10</w:t>
             </w:r>
             <w:r>
               <w:rPr>
@@ -1133,7 +1127,7 @@
               <w:noProof/>
             </w:rPr>
           </w:pPr>
-          <w:hyperlink w:anchor="_Toc164856007" w:history="1">
+          <w:hyperlink w:anchor="_Toc165298806" w:history="1">
             <w:r>
               <w:rPr>
                 <w:rStyle w:val="Hyperlink"/>
@@ -1160,90 +1154,7 @@
                 <w:noProof/>
                 <w:webHidden/>
               </w:rPr>
-              <w:instrText xml:space="preserve"> PAGEREF _Toc164856007 \h </w:instrText>
-            </w:r>
-            <w:r>
-              <w:rPr>
-                <w:noProof/>
-                <w:webHidden/>
-              </w:rPr>
-            </w:r>
-            <w:r>
-              <w:rPr>
-                <w:noProof/>
-                <w:webHidden/>
-              </w:rPr>
-              <w:fldChar w:fldCharType="separate"/>
-            </w:r>
-            <w:r>
-              <w:rPr>
-                <w:noProof/>
-                <w:webHidden/>
-              </w:rPr>
-              <w:t>7</w:t>
-            </w:r>
-            <w:r>
-              <w:rPr>
-                <w:noProof/>
-                <w:webHidden/>
-              </w:rPr>
-              <w:fldChar w:fldCharType="end"/>
-            </w:r>
-          </w:hyperlink>
-        </w:p>
-        <w:p>
-          <w:pPr>
-            <w:pStyle w:val="Verzeichnis2"/>
-            <w:tabs>
-              <w:tab w:val="right" w:leader="dot" w:pos="7927"/>
-            </w:tabs>
-            <w:rPr>
-              <w:rFonts w:cstheme="minorBidi"/>
-              <w:noProof/>
-            </w:rPr>
-          </w:pPr>
-          <w:hyperlink w:anchor="_Toc164856008" w:history="1">
-            <w:r>
-              <w:rPr>
-                <w:rStyle w:val="Hyperlink"/>
-                <w:noProof/>
-              </w:rPr>
-              <w:t>2.2 – Fazit und Handlungsempfehlung</w:t>
-            </w:r>
-            <w:r>
-              <w:rPr>
-                <w:rStyle w:val="Hyperlink"/>
-                <w:noProof/>
-              </w:rPr>
-              <w:t xml:space="preserve"> </w:t>
-            </w:r>
-            <w:r>
-              <w:rPr>
-                <w:rStyle w:val="Hyperlink"/>
-                <w:noProof/>
-              </w:rPr>
-              <w:t>für die IKS</w:t>
-            </w:r>
-            <w:r>
-              <w:rPr>
-                <w:noProof/>
-                <w:webHidden/>
-              </w:rPr>
-              <w:tab/>
-            </w:r>
-            <w:r>
-              <w:rPr>
-                <w:noProof/>
-                <w:webHidden/>
-              </w:rPr>
-              <w:fldChar w:fldCharType="begin"/>
-            </w:r>
-            <w:r>
-              <w:rPr>
-                <w:noProof/>
-                <w:webHidden/>
-              </w:rPr>
-              <w:instrText xml:space="preserve"> PAGEREF _Toc164856008 \h </w:instrText>
+              <w:instrText xml:space="preserve"> PAGEREF _Toc165298806 \h </w:instrText>
             </w:r>
             <w:r>
               <w:rPr>
@@ -1275,6 +1186,75 @@
           </w:hyperlink>
         </w:p>
         <w:p>
+          <w:pPr>
+            <w:pStyle w:val="Verzeichnis2"/>
+            <w:tabs>
+              <w:tab w:val="right" w:leader="dot" w:pos="7927"/>
+            </w:tabs>
+            <w:rPr>
+              <w:rFonts w:cstheme="minorBidi"/>
+              <w:noProof/>
+            </w:rPr>
+          </w:pPr>
+          <w:hyperlink w:anchor="_Toc165298807" w:history="1">
+            <w:r>
+              <w:rPr>
+                <w:rStyle w:val="Hyperlink"/>
+                <w:noProof/>
+              </w:rPr>
+              <w:t>2.2 – Fazit und Handlungsempfehlung für die IKS</w:t>
+            </w:r>
+            <w:r>
+              <w:rPr>
+                <w:noProof/>
+                <w:webHidden/>
+              </w:rPr>
+              <w:tab/>
+            </w:r>
+            <w:r>
+              <w:rPr>
+                <w:noProof/>
+                <w:webHidden/>
+              </w:rPr>
+              <w:fldChar w:fldCharType="begin"/>
+            </w:r>
+            <w:r>
+              <w:rPr>
+                <w:noProof/>
+                <w:webHidden/>
+              </w:rPr>
+              <w:instrText xml:space="preserve"> PAGEREF _Toc165298807 \h </w:instrText>
+            </w:r>
+            <w:r>
+              <w:rPr>
+                <w:noProof/>
+                <w:webHidden/>
+              </w:rPr>
+            </w:r>
+            <w:r>
+              <w:rPr>
+                <w:noProof/>
+                <w:webHidden/>
+              </w:rPr>
+              <w:fldChar w:fldCharType="separate"/>
+            </w:r>
+            <w:r>
+              <w:rPr>
+                <w:noProof/>
+                <w:webHidden/>
+              </w:rPr>
+              <w:t>16</w:t>
+            </w:r>
+            <w:r>
+              <w:rPr>
+                <w:noProof/>
+                <w:webHidden/>
+              </w:rPr>
+              <w:fldChar w:fldCharType="end"/>
+            </w:r>
+          </w:hyperlink>
+        </w:p>
+        <w:p>
           <w:r>
             <w:rPr>
               <w:b/>
@@ -1290,6 +1270,8 @@
       <w:r>
         <w:br w:type="page"/>
       </w:r>
+      <w:bookmarkStart w:id="1" w:name="_GoBack"/>
+      <w:bookmarkEnd w:id="1"/>
     </w:p>
     <w:p>
       <w:r>
@@ -1333,8 +1315,8 @@
           <w:szCs w:val="28"/>
         </w:rPr>
       </w:pPr>
-      <w:bookmarkStart w:id="1" w:name="_Toc164758898"/>
-      <w:bookmarkStart w:id="2" w:name="_Toc164856002"/>
+      <w:bookmarkStart w:id="2" w:name="_Toc164758898"/>
+      <w:bookmarkStart w:id="3" w:name="_Toc165298801"/>
       <w:r>
         <w:rPr>
           <w:sz w:val="28"/>
@@ -1343,8 +1325,8 @@
         <w:lastRenderedPageBreak/>
         <w:t>Einleitung</w:t>
       </w:r>
-      <w:bookmarkEnd w:id="1"/>
       <w:bookmarkEnd w:id="2"/>
+      <w:bookmarkEnd w:id="3"/>
     </w:p>
     <w:p>
       <w:pPr>
@@ -1357,8 +1339,8 @@
         <w:spacing w:line="360" w:lineRule="auto"/>
         <w:jc w:val="both"/>
       </w:pPr>
-      <w:commentRangeStart w:id="3"/>
       <w:commentRangeStart w:id="4"/>
+      <w:commentRangeStart w:id="5"/>
       <w:r>
         <w:rPr>
           <w:rStyle w:val="ZitatZchn"/>
@@ -1389,13 +1371,6 @@
       <w:r>
         <w:t>Diese Aussage war und ist eine grundlegende Realität</w:t>
       </w:r>
-      <w:commentRangeEnd w:id="3"/>
-      <w:r>
-        <w:rPr>
-          <w:rStyle w:val="Kommentarzeichen"/>
-        </w:rPr>
-        <w:commentReference w:id="3"/>
-      </w:r>
       <w:commentRangeEnd w:id="4"/>
       <w:r>
         <w:rPr>
@@ -1403,6 +1378,13 @@
         </w:rPr>
         <w:commentReference w:id="4"/>
       </w:r>
+      <w:commentRangeEnd w:id="5"/>
+      <w:r>
+        <w:rPr>
+          <w:rStyle w:val="Kommentarzeichen"/>
+        </w:rPr>
+        <w:commentReference w:id="5"/>
+      </w:r>
       <w:r>
         <w:t xml:space="preserve">, die sowohl damals als auch heute im Leben und in der Funktionsweise sozialer Strukturen und Organisationen unbestreitbar ist. </w:t>
       </w:r>
@@ -1415,7 +1397,7 @@
       <w:r>
         <w:t xml:space="preserve"> und der zielgerichtete Umgang mit Wissen ist ein wichtiger Erfolgsfaktor für Unternehmen </w:t>
       </w:r>
-      <w:commentRangeStart w:id="5"/>
+      <w:commentRangeStart w:id="6"/>
       <w:r>
         <w:t xml:space="preserve">vgl. Hochreutener und Bleiker (2022, S.88 </w:t>
       </w:r>
@@ -1425,12 +1407,12 @@
       <w:r>
         <w:t xml:space="preserve">). </w:t>
       </w:r>
-      <w:commentRangeEnd w:id="5"/>
-      <w:r>
-        <w:rPr>
-          <w:rStyle w:val="Kommentarzeichen"/>
-        </w:rPr>
-        <w:commentReference w:id="5"/>
+      <w:commentRangeEnd w:id="6"/>
+      <w:r>
+        <w:rPr>
+          <w:rStyle w:val="Kommentarzeichen"/>
+        </w:rPr>
+        <w:commentReference w:id="6"/>
       </w:r>
       <w:r>
         <w:t xml:space="preserve">Aus diesen gründen müssen sich Unternehmen der Förderung, Bewahrung und Verbreitung von Wissen aktiv widmen. </w:t>
@@ -1444,16 +1426,16 @@
       <w:r>
         <w:t xml:space="preserve">n sich Unternehmen und deren Arbeitswelt stetig im Wandel und spätestens mit der Covid-19-Pandemie wurden flexible Arbeitsformen, wie das Homeoffice, in vielen Unternehmen und Betrieben fest etabliert </w:t>
       </w:r>
-      <w:commentRangeStart w:id="6"/>
+      <w:commentRangeStart w:id="7"/>
       <w:r>
         <w:t>vgl. Krüger (2023, S.1)</w:t>
       </w:r>
-      <w:commentRangeEnd w:id="6"/>
-      <w:r>
-        <w:rPr>
-          <w:rStyle w:val="Kommentarzeichen"/>
-        </w:rPr>
-        <w:commentReference w:id="6"/>
+      <w:commentRangeEnd w:id="7"/>
+      <w:r>
+        <w:rPr>
+          <w:rStyle w:val="Kommentarzeichen"/>
+        </w:rPr>
+        <w:commentReference w:id="7"/>
       </w:r>
       <w:r>
         <w:t xml:space="preserve">. </w:t>
@@ -1488,7 +1470,7 @@
       <w:r>
         <w:t xml:space="preserve"> Thema Homeoffice </w:t>
       </w:r>
-      <w:commentRangeStart w:id="7"/>
+      <w:commentRangeStart w:id="8"/>
       <w:r>
         <w:t>vgl.</w:t>
       </w:r>
@@ -1504,12 +1486,12 @@
       <w:r>
         <w:t>3, Arbeit von zu Hause in ausgewählten Wirtschaftsbereichen 2022)</w:t>
       </w:r>
-      <w:commentRangeEnd w:id="7"/>
-      <w:r>
-        <w:rPr>
-          <w:rStyle w:val="Kommentarzeichen"/>
-        </w:rPr>
-        <w:commentReference w:id="7"/>
+      <w:commentRangeEnd w:id="8"/>
+      <w:r>
+        <w:rPr>
+          <w:rStyle w:val="Kommentarzeichen"/>
+        </w:rPr>
+        <w:commentReference w:id="8"/>
       </w:r>
       <w:r>
         <w:t xml:space="preserve">. </w:t>
@@ -1552,8 +1534,8 @@
           <w:szCs w:val="28"/>
         </w:rPr>
       </w:pPr>
-      <w:bookmarkStart w:id="8" w:name="_Toc164758899"/>
-      <w:bookmarkStart w:id="9" w:name="_Toc164856003"/>
+      <w:bookmarkStart w:id="9" w:name="_Toc164758899"/>
+      <w:bookmarkStart w:id="10" w:name="_Toc165298802"/>
       <w:r>
         <w:rPr>
           <w:sz w:val="28"/>
@@ -1562,8 +1544,8 @@
         <w:lastRenderedPageBreak/>
         <w:t>1 – Auswirkungen des Homeoffice auf das Wissensmanagement</w:t>
       </w:r>
-      <w:bookmarkEnd w:id="8"/>
       <w:bookmarkEnd w:id="9"/>
+      <w:bookmarkEnd w:id="10"/>
     </w:p>
     <w:p>
       <w:pPr>
@@ -1583,7 +1565,13 @@
         <w:t xml:space="preserve"> erst</w:t>
       </w:r>
       <w:r>
-        <w:t xml:space="preserve"> die Kernprinzipien des Wissensmanagement erläutert</w:t>
+        <w:t xml:space="preserve"> die Kernprinzipien</w:t>
+      </w:r>
+      <w:r>
+        <w:t xml:space="preserve"> und Theorien</w:t>
+      </w:r>
+      <w:r>
+        <w:t xml:space="preserve"> des Wissensmanagement erläutert</w:t>
       </w:r>
       <w:r>
         <w:t xml:space="preserve"> und anschließend die Veränderungen und Folgen des Wissensmanagement durch das </w:t>
@@ -1592,13 +1580,31 @@
         <w:t xml:space="preserve">vermehrte Arbeiten aus dem </w:t>
       </w:r>
       <w:r>
-        <w:t>Homeoffice analysiert. Um eine Grundlage für die folgenden Abschnitte zu schaffen werden erst die Begriffe „Wissen“</w:t>
+        <w:t xml:space="preserve">Homeoffice analysiert. </w:t>
+      </w:r>
+      <w:r>
+        <w:t>Das Ziel des Kapitels ist es, eine Grundlage für die Lösungsfindung in Kapitel 2 zu schaffen. Hierbei sollen einerseits bekannte Theorien des Wissensmanagements erläutert werden, um dem Leser ein Verständnis dafür zu vermitteln. Anderseits soll der Leser befähigt werden, die Lösungsansätze in Kapitel 2 zu verstehen, zu bewerten</w:t>
       </w:r>
       <w:r>
         <w:t xml:space="preserve"> </w:t>
       </w:r>
       <w:r>
-        <w:t xml:space="preserve">und „Wissensmanagement“ kurz erläutert. </w:t>
+        <w:t xml:space="preserve">und zu nutzen. </w:t>
+      </w:r>
+      <w:r>
+        <w:t xml:space="preserve">Um eine </w:t>
+      </w:r>
+      <w:r>
+        <w:t>Basis</w:t>
+      </w:r>
+      <w:r>
+        <w:t xml:space="preserve"> für die folgenden Abschnitte zu schaffen werden </w:t>
+      </w:r>
+      <w:r>
+        <w:t>zu</w:t>
+      </w:r>
+      <w:r>
+        <w:t>erst die Begriffe „Wissen“ und „Wissensmanagement“ kurz erläutert.</w:t>
       </w:r>
     </w:p>
     <w:p>
@@ -1618,19 +1624,22 @@
       <w:r>
         <w:t xml:space="preserve"> sind die Kenntnisse, Fähigkeiten und Erfahrungen von Individuen und Organisationen und es entsteht durch den interindividuellen Austausch in einem bestimmten Kontext. Das Wissen eines Menschen bestimmt seine subjektiven Gedanken und Verhalten. Wissen hat immer das Ziel, Probleme zu lösen </w:t>
       </w:r>
-      <w:commentRangeStart w:id="10"/>
+      <w:commentRangeStart w:id="11"/>
       <w:r>
         <w:t>vgl. Hochreutener und Bleiker (2022, S.88)</w:t>
       </w:r>
-      <w:commentRangeEnd w:id="10"/>
-      <w:r>
-        <w:rPr>
-          <w:rStyle w:val="Kommentarzeichen"/>
-        </w:rPr>
-        <w:commentReference w:id="10"/>
+      <w:commentRangeEnd w:id="11"/>
+      <w:r>
+        <w:rPr>
+          <w:rStyle w:val="Kommentarzeichen"/>
+        </w:rPr>
+        <w:commentReference w:id="11"/>
       </w:r>
       <w:r>
         <w:t xml:space="preserve">. </w:t>
+      </w:r>
+      <w:r>
+        <w:t xml:space="preserve"> </w:t>
       </w:r>
       <w:r>
         <w:br/>
@@ -1645,19 +1654,19 @@
       <w:r>
         <w:t xml:space="preserve"> </w:t>
       </w:r>
-      <w:commentRangeStart w:id="11"/>
+      <w:commentRangeStart w:id="12"/>
       <w:r>
         <w:t>vgl. Bächle (2016, S.70)</w:t>
       </w:r>
       <w:r>
         <w:t xml:space="preserve">. </w:t>
       </w:r>
-      <w:commentRangeEnd w:id="11"/>
-      <w:r>
-        <w:rPr>
-          <w:rStyle w:val="Kommentarzeichen"/>
-        </w:rPr>
-        <w:commentReference w:id="11"/>
+      <w:commentRangeEnd w:id="12"/>
+      <w:r>
+        <w:rPr>
+          <w:rStyle w:val="Kommentarzeichen"/>
+        </w:rPr>
+        <w:commentReference w:id="12"/>
       </w:r>
       <w:r>
         <w:t xml:space="preserve">Darauf aufbauend, versteht man das Wissensmanagement als Versuch, das </w:t>
@@ -1674,8 +1683,8 @@
       <w:r>
         <w:t xml:space="preserve"> Wissen in einer Organisation </w:t>
       </w:r>
-      <w:commentRangeStart w:id="12"/>
       <w:commentRangeStart w:id="13"/>
+      <w:commentRangeStart w:id="14"/>
       <w:r>
         <w:t>zu erweitern, verteilen,</w:t>
       </w:r>
@@ -1685,13 +1694,6 @@
       <w:r>
         <w:t xml:space="preserve">sichern und aktualisieren. </w:t>
       </w:r>
-      <w:commentRangeEnd w:id="12"/>
-      <w:r>
-        <w:rPr>
-          <w:rStyle w:val="Kommentarzeichen"/>
-        </w:rPr>
-        <w:commentReference w:id="12"/>
-      </w:r>
       <w:commentRangeEnd w:id="13"/>
       <w:r>
         <w:rPr>
@@ -1699,23 +1701,61 @@
         </w:rPr>
         <w:commentReference w:id="13"/>
       </w:r>
+      <w:commentRangeEnd w:id="14"/>
+      <w:r>
+        <w:rPr>
+          <w:rStyle w:val="Kommentarzeichen"/>
+        </w:rPr>
+        <w:commentReference w:id="14"/>
+      </w:r>
       <w:r>
         <w:t xml:space="preserve">Dadurch möchte das Wissensmanagement einen Wettbewerbsvorteil und Mehrwert für die Organisation </w:t>
       </w:r>
-      <w:commentRangeStart w:id="14"/>
+      <w:commentRangeStart w:id="15"/>
       <w:r>
         <w:t>schaffen vgl. Hochreutener und Bleiker (2022, S.89).</w:t>
       </w:r>
       <w:r>
         <w:t xml:space="preserve"> </w:t>
       </w:r>
-      <w:commentRangeEnd w:id="14"/>
-      <w:r>
-        <w:rPr>
-          <w:rStyle w:val="Kommentarzeichen"/>
-        </w:rPr>
-        <w:commentReference w:id="14"/>
-      </w:r>
+      <w:commentRangeEnd w:id="15"/>
+      <w:r>
+        <w:rPr>
+          <w:rStyle w:val="Kommentarzeichen"/>
+        </w:rPr>
+        <w:commentReference w:id="15"/>
+      </w:r>
+      <w:r>
+        <w:t xml:space="preserve"> </w:t>
+      </w:r>
+    </w:p>
+    <w:p>
+      <w:pPr>
+        <w:spacing w:line="360" w:lineRule="auto"/>
+        <w:jc w:val="center"/>
+      </w:pPr>
+    </w:p>
+    <w:p>
+      <w:pPr>
+        <w:spacing w:line="360" w:lineRule="auto"/>
+        <w:jc w:val="center"/>
+      </w:pPr>
+    </w:p>
+    <w:p>
+      <w:pPr>
+        <w:spacing w:line="360" w:lineRule="auto"/>
+        <w:jc w:val="center"/>
+      </w:pPr>
+    </w:p>
+    <w:p>
+      <w:pPr>
+        <w:spacing w:line="360" w:lineRule="auto"/>
+      </w:pPr>
+    </w:p>
+    <w:p>
+      <w:pPr>
+        <w:spacing w:line="360" w:lineRule="auto"/>
+      </w:pPr>
     </w:p>
     <w:p>
       <w:pPr>
@@ -1733,20 +1773,21 @@
         <w:spacing w:line="360" w:lineRule="auto"/>
         <w:jc w:val="center"/>
       </w:pPr>
-      <w:bookmarkStart w:id="15" w:name="_Toc164758900"/>
-      <w:bookmarkStart w:id="16" w:name="_Toc164856004"/>
+      <w:bookmarkStart w:id="16" w:name="_Toc164758900"/>
+      <w:bookmarkStart w:id="17" w:name="_Toc165298803"/>
       <w:r>
         <w:rPr>
           <w:sz w:val="28"/>
           <w:szCs w:val="28"/>
         </w:rPr>
+        <w:lastRenderedPageBreak/>
         <w:t xml:space="preserve">– </w:t>
       </w:r>
       <w:r>
         <w:t>Kernprinzipien des Wissensmanagements</w:t>
       </w:r>
-      <w:bookmarkEnd w:id="15"/>
       <w:bookmarkEnd w:id="16"/>
+      <w:bookmarkEnd w:id="17"/>
     </w:p>
     <w:p>
       <w:pPr>
@@ -1783,11 +1824,11 @@
       <w:r>
         <w:t>der Informationstechnik</w:t>
       </w:r>
-      <w:commentRangeStart w:id="17"/>
+      <w:commentRangeStart w:id="18"/>
       <w:r>
         <w:t xml:space="preserve">, </w:t>
       </w:r>
-      <w:commentRangeEnd w:id="17"/>
+      <w:commentRangeEnd w:id="18"/>
       <w:r>
         <w:t>den Human Resources</w:t>
       </w:r>
@@ -1795,7 +1836,7 @@
         <w:rPr>
           <w:rStyle w:val="Kommentarzeichen"/>
         </w:rPr>
-        <w:commentReference w:id="17"/>
+        <w:commentReference w:id="18"/>
       </w:r>
       <w:r>
         <w:t xml:space="preserve">, </w:t>
@@ -1824,16 +1865,16 @@
       <w:r>
         <w:t xml:space="preserve">ein fest etabliertes Wissensmanagement im Unternehmen eingeführt </w:t>
       </w:r>
-      <w:commentRangeStart w:id="18"/>
+      <w:commentRangeStart w:id="19"/>
       <w:r>
         <w:t>vgl. Grasshoff (2023, S.3 f.)</w:t>
       </w:r>
-      <w:commentRangeEnd w:id="18"/>
-      <w:r>
-        <w:rPr>
-          <w:rStyle w:val="Kommentarzeichen"/>
-        </w:rPr>
-        <w:commentReference w:id="18"/>
+      <w:commentRangeEnd w:id="19"/>
+      <w:r>
+        <w:rPr>
+          <w:rStyle w:val="Kommentarzeichen"/>
+        </w:rPr>
+        <w:commentReference w:id="19"/>
       </w:r>
       <w:r>
         <w:t>.</w:t>
@@ -1853,8 +1894,8 @@
       <w:r>
         <w:t xml:space="preserve">als etwas </w:t>
       </w:r>
-      <w:commentRangeStart w:id="19"/>
       <w:commentRangeStart w:id="20"/>
+      <w:commentRangeStart w:id="21"/>
       <w:r>
         <w:t>Eindeutiges</w:t>
       </w:r>
@@ -1867,13 +1908,6 @@
       <w:r>
         <w:t xml:space="preserve"> </w:t>
       </w:r>
-      <w:commentRangeEnd w:id="19"/>
-      <w:r>
-        <w:rPr>
-          <w:rStyle w:val="Kommentarzeichen"/>
-        </w:rPr>
-        <w:commentReference w:id="19"/>
-      </w:r>
       <w:commentRangeEnd w:id="20"/>
       <w:r>
         <w:rPr>
@@ -1881,23 +1915,26 @@
         </w:rPr>
         <w:commentReference w:id="20"/>
       </w:r>
+      <w:commentRangeEnd w:id="21"/>
+      <w:r>
+        <w:rPr>
+          <w:rStyle w:val="Kommentarzeichen"/>
+        </w:rPr>
+        <w:commentReference w:id="21"/>
+      </w:r>
       <w:r>
         <w:t xml:space="preserve">verstanden </w:t>
       </w:r>
-      <w:commentRangeStart w:id="21"/>
-      <w:r>
-        <w:t xml:space="preserve">vgl. Nonaka und </w:t>
-      </w:r>
-      <w:r>
-        <w:lastRenderedPageBreak/>
-        <w:t>Takeuchi (1995, S.23)</w:t>
-      </w:r>
-      <w:commentRangeEnd w:id="21"/>
-      <w:r>
-        <w:rPr>
-          <w:rStyle w:val="Kommentarzeichen"/>
-        </w:rPr>
-        <w:commentReference w:id="21"/>
+      <w:commentRangeStart w:id="22"/>
+      <w:r>
+        <w:t>vgl. Nonaka und Takeuchi (1995, S.23)</w:t>
+      </w:r>
+      <w:commentRangeEnd w:id="22"/>
+      <w:r>
+        <w:rPr>
+          <w:rStyle w:val="Kommentarzeichen"/>
+        </w:rPr>
+        <w:commentReference w:id="22"/>
       </w:r>
       <w:r>
         <w:t>.  Aus diesem Grund konzentrierte sich auch das Wissensmanagement auf Zahlen, Fakten, Dokumente und Referenzen. Es gab einen „Head of KM“ (Knowledge Management) und einige Angestellte, deren Aufgabe es war, für Mitarbeiter und Vorgesetzte das in Form von Zahlen, Daten und Fakten vorliegende „Wissen“ bereitzustellen</w:t>
@@ -1905,16 +1942,16 @@
       <w:r>
         <w:t xml:space="preserve"> </w:t>
       </w:r>
-      <w:commentRangeStart w:id="22"/>
+      <w:commentRangeStart w:id="23"/>
       <w:r>
         <w:t>vgl. Grasshoff (2023, S.4)</w:t>
       </w:r>
-      <w:commentRangeEnd w:id="22"/>
-      <w:r>
-        <w:rPr>
-          <w:rStyle w:val="Kommentarzeichen"/>
-        </w:rPr>
-        <w:commentReference w:id="22"/>
+      <w:commentRangeEnd w:id="23"/>
+      <w:r>
+        <w:rPr>
+          <w:rStyle w:val="Kommentarzeichen"/>
+        </w:rPr>
+        <w:commentReference w:id="23"/>
       </w:r>
       <w:r>
         <w:t xml:space="preserve">.  </w:t>
@@ -1928,16 +1965,16 @@
       <w:r>
         <w:t xml:space="preserve">Doch ein solches Wissensmanagement, welches ausschließlich auf die Verbreitung von explizitem Wissen ausgerichtet war, konnte nie die Ziele erreichen, die man sich erhoffte </w:t>
       </w:r>
-      <w:commentRangeStart w:id="23"/>
+      <w:commentRangeStart w:id="24"/>
       <w:r>
         <w:t>vgl. Grasshoff (2023, S.4).</w:t>
       </w:r>
-      <w:commentRangeEnd w:id="23"/>
-      <w:r>
-        <w:rPr>
-          <w:rStyle w:val="Kommentarzeichen"/>
-        </w:rPr>
-        <w:commentReference w:id="23"/>
+      <w:commentRangeEnd w:id="24"/>
+      <w:r>
+        <w:rPr>
+          <w:rStyle w:val="Kommentarzeichen"/>
+        </w:rPr>
+        <w:commentReference w:id="24"/>
       </w:r>
       <w:r>
         <w:t xml:space="preserve"> Die Japaner entwickelten damals eine weitere Vorstellung von Wissen</w:t>
@@ -1957,16 +1994,16 @@
       <w:r>
         <w:t xml:space="preserve"> </w:t>
       </w:r>
-      <w:commentRangeStart w:id="24"/>
+      <w:commentRangeStart w:id="25"/>
       <w:r>
         <w:t>vgl. Nonaka und Takeuchi (1995, S.24).</w:t>
       </w:r>
-      <w:commentRangeEnd w:id="24"/>
-      <w:r>
-        <w:rPr>
-          <w:rStyle w:val="Kommentarzeichen"/>
-        </w:rPr>
-        <w:commentReference w:id="24"/>
+      <w:commentRangeEnd w:id="25"/>
+      <w:r>
+        <w:rPr>
+          <w:rStyle w:val="Kommentarzeichen"/>
+        </w:rPr>
+        <w:commentReference w:id="25"/>
       </w:r>
       <w:r>
         <w:t xml:space="preserve"> Diese Erkenntnis änderte die Ansicht auf das Unternehmen als Organisation</w:t>
@@ -1980,16 +2017,16 @@
       <w:r>
         <w:t xml:space="preserve"> nicht mehr als rein objektive, auf Daten und Fakten beruhende Organisation verstanden werden, sondern muss viel mehr als subjektiv, handelnder, denkender und lebender Organismus betrachtet werden </w:t>
       </w:r>
-      <w:commentRangeStart w:id="25"/>
+      <w:commentRangeStart w:id="26"/>
       <w:r>
         <w:t>vgl. Nonaka und Takeuchi (1995, S.24).</w:t>
       </w:r>
-      <w:commentRangeEnd w:id="25"/>
-      <w:r>
-        <w:rPr>
-          <w:rStyle w:val="Kommentarzeichen"/>
-        </w:rPr>
-        <w:commentReference w:id="25"/>
+      <w:commentRangeEnd w:id="26"/>
+      <w:r>
+        <w:rPr>
+          <w:rStyle w:val="Kommentarzeichen"/>
+        </w:rPr>
+        <w:commentReference w:id="26"/>
       </w:r>
       <w:r>
         <w:t xml:space="preserve"> </w:t>
@@ -1997,11 +2034,11 @@
       <w:r>
         <w:t xml:space="preserve">Für effektives Wissensmanagement spielt nicht nur die Unterscheidung zwischen implizitem und explizitem Wissen eine wichtige Rolle, sondern auch die Unterscheidung zwischen dem individuellen Wissen jedes Mitarbeiters und dem Wissen, das auf organisationaler Ebene vorhanden ist </w:t>
       </w:r>
-      <w:commentRangeStart w:id="26"/>
+      <w:commentRangeStart w:id="27"/>
       <w:r>
         <w:t>vgl. Hochreutener und Bleiker (2022, S.90).</w:t>
       </w:r>
-      <w:commentRangeEnd w:id="26"/>
+      <w:commentRangeEnd w:id="27"/>
       <w:r>
         <w:t xml:space="preserve"> </w:t>
       </w:r>
@@ -2009,7 +2046,7 @@
         <w:rPr>
           <w:rStyle w:val="Kommentarzeichen"/>
         </w:rPr>
-        <w:commentReference w:id="26"/>
+        <w:commentReference w:id="27"/>
       </w:r>
       <w:r>
         <w:t xml:space="preserve"> </w:t>
@@ -2021,6 +2058,7 @@
         <w:jc w:val="both"/>
       </w:pPr>
       <w:r>
+        <w:lastRenderedPageBreak/>
         <w:t>A</w:t>
       </w:r>
       <w:r>
@@ -2056,7 +2094,7 @@
       <w:r>
         <w:t xml:space="preserve"> dem Unternehmen und der Unternehmensinteraktion </w:t>
       </w:r>
-      <w:commentRangeStart w:id="27"/>
+      <w:commentRangeStart w:id="28"/>
       <w:r>
         <w:t>vgl. Nonaka und Takeuchi (1995, S.72 f.)</w:t>
       </w:r>
@@ -2066,26 +2104,26 @@
       <w:r>
         <w:t xml:space="preserve"> </w:t>
       </w:r>
-      <w:commentRangeEnd w:id="27"/>
-      <w:r>
-        <w:rPr>
-          <w:rStyle w:val="Kommentarzeichen"/>
-        </w:rPr>
-        <w:commentReference w:id="27"/>
+      <w:commentRangeEnd w:id="28"/>
+      <w:r>
+        <w:rPr>
+          <w:rStyle w:val="Kommentarzeichen"/>
+        </w:rPr>
+        <w:commentReference w:id="28"/>
       </w:r>
       <w:r>
         <w:t>Die Spirale der Wissensentstehung kann weiterhin in vier Formen unterteilt werden: Sozialisation, Externalisierung, Kombination und Internalisierung. Diese Formen beschreiben die verschiedenen Möglichkeiten der Umwandlung von explizitem und implizitem Wissen</w:t>
       </w:r>
-      <w:commentRangeStart w:id="28"/>
+      <w:commentRangeStart w:id="29"/>
       <w:r>
         <w:t xml:space="preserve">. </w:t>
       </w:r>
-      <w:commentRangeEnd w:id="28"/>
-      <w:r>
-        <w:rPr>
-          <w:rStyle w:val="Kommentarzeichen"/>
-        </w:rPr>
-        <w:commentReference w:id="28"/>
+      <w:commentRangeEnd w:id="29"/>
+      <w:r>
+        <w:rPr>
+          <w:rStyle w:val="Kommentarzeichen"/>
+        </w:rPr>
+        <w:commentReference w:id="29"/>
       </w:r>
       <w:r>
         <w:t xml:space="preserve">Sozialisation beschreibt die Transformation von implizitem zu implizitem </w:t>
@@ -2105,23 +2143,19 @@
       <w:r>
         <w:t xml:space="preserve"> umgewandelt werden </w:t>
       </w:r>
-      <w:commentRangeStart w:id="29"/>
+      <w:commentRangeStart w:id="30"/>
       <w:r>
         <w:t>vgl. Nonaka und Takeuchi (1995, S.80).</w:t>
       </w:r>
-      <w:commentRangeEnd w:id="29"/>
-      <w:r>
-        <w:rPr>
-          <w:rStyle w:val="Kommentarzeichen"/>
-        </w:rPr>
-        <w:commentReference w:id="29"/>
-      </w:r>
-      <w:r>
-        <w:t xml:space="preserve"> Unter der Externalisierung versteht man den Prozess der </w:t>
-      </w:r>
-      <w:r>
-        <w:lastRenderedPageBreak/>
-        <w:t xml:space="preserve">Umwandlung von implizitem Wissen, welches bereits durch Sozialisation erworben wurde, in explizites Wissen. Um diese Umwandlung zu realisieren bedient man sich meist </w:t>
+      <w:commentRangeEnd w:id="30"/>
+      <w:r>
+        <w:rPr>
+          <w:rStyle w:val="Kommentarzeichen"/>
+        </w:rPr>
+        <w:commentReference w:id="30"/>
+      </w:r>
+      <w:r>
+        <w:t xml:space="preserve"> Unter der Externalisierung versteht man den Prozess der Umwandlung von implizitem Wissen, welches bereits durch Sozialisation erworben wurde, in explizites Wissen. Um diese Umwandlung zu realisieren bedient man sich meist </w:t>
       </w:r>
       <w:r>
         <w:t>der</w:t>
@@ -2135,16 +2169,16 @@
       <w:r>
         <w:t xml:space="preserve"> Sprache (z.B. in form von Metaphern, Hypothesen oder Konzepten). Man versucht so das implizite Wissen explizit greifbar zu machen. Dieser Prozess ist nicht immer gradlinig und fordert Reflexion und Interaktion, wodurch neues Wissen entstehen kann </w:t>
       </w:r>
-      <w:commentRangeStart w:id="30"/>
+      <w:commentRangeStart w:id="31"/>
       <w:r>
         <w:t>vgl. Bächle (2016, S.78).</w:t>
       </w:r>
-      <w:commentRangeEnd w:id="30"/>
-      <w:r>
-        <w:rPr>
-          <w:rStyle w:val="Kommentarzeichen"/>
-        </w:rPr>
-        <w:commentReference w:id="30"/>
+      <w:commentRangeEnd w:id="31"/>
+      <w:r>
+        <w:rPr>
+          <w:rStyle w:val="Kommentarzeichen"/>
+        </w:rPr>
+        <w:commentReference w:id="31"/>
       </w:r>
       <w:r>
         <w:t xml:space="preserve"> Im Gegensatz dazu ist die Kombination die Transformation von explizitem zu explizitem Wissen. Also der Vorgang des Sammelns und anschließenden Kombinierens, Editierens und verarbeiten </w:t>
@@ -2155,16 +2189,16 @@
       <w:r>
         <w:t xml:space="preserve"> </w:t>
       </w:r>
-      <w:commentRangeStart w:id="31"/>
+      <w:commentRangeStart w:id="32"/>
       <w:r>
         <w:t>vgl. Bächle (2016, S.78).</w:t>
       </w:r>
-      <w:commentRangeEnd w:id="31"/>
-      <w:r>
-        <w:rPr>
-          <w:rStyle w:val="Kommentarzeichen"/>
-        </w:rPr>
-        <w:commentReference w:id="31"/>
+      <w:commentRangeEnd w:id="32"/>
+      <w:r>
+        <w:rPr>
+          <w:rStyle w:val="Kommentarzeichen"/>
+        </w:rPr>
+        <w:commentReference w:id="32"/>
       </w:r>
       <w:r>
         <w:t xml:space="preserve"> </w:t>
@@ -2172,16 +2206,16 @@
       <w:r>
         <w:t xml:space="preserve">Der Prozess, bei dem explizites Wissen durch wiederholte Anwendung in implizites Wissen übergeht, wird von </w:t>
       </w:r>
-      <w:commentRangeStart w:id="32"/>
+      <w:commentRangeStart w:id="33"/>
       <w:r>
         <w:t>Nonaka und Takeuchi (1995, S.87</w:t>
       </w:r>
-      <w:commentRangeEnd w:id="32"/>
-      <w:r>
-        <w:rPr>
-          <w:rStyle w:val="Kommentarzeichen"/>
-        </w:rPr>
-        <w:commentReference w:id="32"/>
+      <w:commentRangeEnd w:id="33"/>
+      <w:r>
+        <w:rPr>
+          <w:rStyle w:val="Kommentarzeichen"/>
+        </w:rPr>
+        <w:commentReference w:id="33"/>
       </w:r>
       <w:r>
         <w:t>) als Internalisierung bezeichnet.</w:t>
@@ -2207,16 +2241,16 @@
       <w:r>
         <w:t xml:space="preserve"> Hierbei kann man zwischen dem Humanorientierten Modell und dem Technologischen Modell unterscheiden </w:t>
       </w:r>
-      <w:commentRangeStart w:id="33"/>
+      <w:commentRangeStart w:id="34"/>
       <w:r>
         <w:t>vgl. Lehner (2021, S.61)</w:t>
       </w:r>
-      <w:commentRangeEnd w:id="33"/>
-      <w:r>
-        <w:rPr>
-          <w:rStyle w:val="Kommentarzeichen"/>
-        </w:rPr>
-        <w:commentReference w:id="33"/>
+      <w:commentRangeEnd w:id="34"/>
+      <w:r>
+        <w:rPr>
+          <w:rStyle w:val="Kommentarzeichen"/>
+        </w:rPr>
+        <w:commentReference w:id="34"/>
       </w:r>
       <w:r>
         <w:t>.</w:t>
@@ -2230,77 +2264,110 @@
       <w:r>
         <w:t xml:space="preserve"> zur computergestützten Verarbeitung von Informationen. Dieses Konzept zielt darauf ab, die Mitarbeiter in Organisationen dabei zu unterstützen, ihr Fachwissen zu erfassen, zu strukturieren, zu kategorisieren, zu verdichten, zu teilen oder abzurufen </w:t>
       </w:r>
-      <w:commentRangeStart w:id="34"/>
+      <w:commentRangeStart w:id="35"/>
+      <w:r>
+        <w:t xml:space="preserve">vgl. </w:t>
+      </w:r>
+      <w:r>
+        <w:lastRenderedPageBreak/>
+        <w:t>Lehner (2021, S.61).</w:t>
+      </w:r>
+      <w:commentRangeEnd w:id="35"/>
+      <w:r>
+        <w:rPr>
+          <w:rStyle w:val="Kommentarzeichen"/>
+        </w:rPr>
+        <w:commentReference w:id="35"/>
+      </w:r>
+      <w:r>
+        <w:t xml:space="preserve"> </w:t>
+      </w:r>
+      <w:r>
+        <w:t>Im Gegensatz dazu, legt der Humanorientierte Ansatz des Wissensmanagement</w:t>
+      </w:r>
+      <w:r>
+        <w:t>s</w:t>
+      </w:r>
+      <w:r>
+        <w:t xml:space="preserve"> den Schwerpunkt auf die Individuen in einer Organisation. Es sollen soziale Kontakte und Netzwerke unterstützt werden, um den interpersonellen Wissensaustausch zu fördern </w:t>
+      </w:r>
+      <w:commentRangeStart w:id="36"/>
       <w:r>
         <w:t>vgl. Lehner (2021, S.61).</w:t>
       </w:r>
-      <w:commentRangeEnd w:id="34"/>
-      <w:r>
-        <w:rPr>
-          <w:rStyle w:val="Kommentarzeichen"/>
-        </w:rPr>
-        <w:commentReference w:id="34"/>
+      <w:commentRangeEnd w:id="36"/>
+      <w:r>
+        <w:rPr>
+          <w:rStyle w:val="Kommentarzeichen"/>
+        </w:rPr>
+        <w:commentReference w:id="36"/>
       </w:r>
       <w:r>
         <w:t xml:space="preserve"> </w:t>
       </w:r>
       <w:r>
-        <w:t>Im Gegensatz dazu, legt der Humanorientierte Ansatz des Wissensmanagement</w:t>
-      </w:r>
-      <w:r>
-        <w:t>s</w:t>
-      </w:r>
-      <w:r>
-        <w:t xml:space="preserve"> den Schwerpunkt auf die Individuen in einer Organisation. Es sollen soziale Kontakte und Netzwerke unterstützt werden, um den interpersonellen Wissensaustausch zu fördern </w:t>
-      </w:r>
-      <w:commentRangeStart w:id="35"/>
-      <w:r>
-        <w:t>vgl. Lehner (2021, S.61).</w:t>
-      </w:r>
-      <w:commentRangeEnd w:id="35"/>
-      <w:r>
-        <w:rPr>
-          <w:rStyle w:val="Kommentarzeichen"/>
-        </w:rPr>
-        <w:commentReference w:id="35"/>
+        <w:t>In der</w:t>
+      </w:r>
+      <w:r>
+        <w:t xml:space="preserve"> unternehmerischen</w:t>
+      </w:r>
+      <w:r>
+        <w:t xml:space="preserve"> Praxis hat sich jedoch herausgestellt, dass das vorhanden Sein </w:t>
+      </w:r>
+      <w:r>
+        <w:t xml:space="preserve">und die Zugriffsmöglichkeiten </w:t>
+      </w:r>
+      <w:r>
+        <w:t xml:space="preserve">von Wissen in </w:t>
+      </w:r>
+      <w:r>
+        <w:t>digitaler Form noch keines falls die Individuen einer Organisation dazu bringt Ihr Wissen zu vermehren oder zu teilen.</w:t>
+      </w:r>
+      <w:r>
+        <w:t xml:space="preserve"> Deswegen ist es die Aufgabe der Wirtschaftsinformatik, durch einen integrierenden Ansatz die technologische Dimension mit dem humanorientierten Ansatz zu verbinden. Auf diese Weise wird der Weg geebnet für ein erfolgreiches und nachhaltiges Wissensmanagement </w:t>
+      </w:r>
+      <w:commentRangeStart w:id="37"/>
+      <w:r>
+        <w:t>vgl. Bächle (2016, S.76 f.).</w:t>
+      </w:r>
+      <w:commentRangeEnd w:id="37"/>
+      <w:r>
+        <w:rPr>
+          <w:rStyle w:val="Kommentarzeichen"/>
+        </w:rPr>
+        <w:commentReference w:id="37"/>
       </w:r>
       <w:r>
         <w:t xml:space="preserve"> </w:t>
       </w:r>
       <w:r>
-        <w:t>In der</w:t>
-      </w:r>
-      <w:r>
-        <w:t xml:space="preserve"> unternehmerischen</w:t>
-      </w:r>
-      <w:r>
-        <w:t xml:space="preserve"> Praxis hat sich jedoch herausgestellt, dass das vorhanden Sein </w:t>
-      </w:r>
-      <w:r>
-        <w:t xml:space="preserve">und die Zugriffsmöglichkeiten </w:t>
-      </w:r>
-      <w:r>
-        <w:t xml:space="preserve">von Wissen in </w:t>
-      </w:r>
-      <w:r>
-        <w:t>digitaler Form noch keines falls die Individuen einer Organisation dazu bringt Ihr Wissen zu vermehren oder zu teilen.</w:t>
-      </w:r>
-      <w:r>
-        <w:t xml:space="preserve"> Deswegen ist es die Aufgabe der Wirtschaftsinformatik, durch einen integrierenden Ansatz die technologische Dimension mit dem humanorientierten Ansatz zu verbinden. Auf diese Weise wird der Weg geebnet für ein erfolgreiches und nachhaltiges Wissensmanagement </w:t>
-      </w:r>
-      <w:commentRangeStart w:id="36"/>
-      <w:r>
-        <w:t>vgl. Bächle (2016, S.76 f.).</w:t>
-      </w:r>
-      <w:commentRangeEnd w:id="36"/>
-      <w:r>
-        <w:rPr>
-          <w:rStyle w:val="Kommentarzeichen"/>
-        </w:rPr>
-        <w:commentReference w:id="36"/>
-      </w:r>
-      <w:r>
-        <w:t xml:space="preserve"> </w:t>
+        <w:t xml:space="preserve">Für die erfolgreiche Umsetzung von Wissensmanagement </w:t>
+      </w:r>
+      <w:r>
+        <w:t>sind sechs Kernprozesse definiert</w:t>
+      </w:r>
+      <w:r>
+        <w:t>, die alle zusammenhängen und stark voneinander abhängig sind</w:t>
+      </w:r>
+      <w:r>
+        <w:t xml:space="preserve"> (siehe A</w:t>
+      </w:r>
+      <w:r>
+        <w:t>bb. 1)</w:t>
+      </w:r>
+      <w:r>
+        <w:t xml:space="preserve">. Diese Kernprozesse bestehen aus der Wissensidentifikation, dem Wissenserwerb, der Wissensentwicklung, der Wissensverteilung, der Wissensnutzung und der Wissensbewahrung </w:t>
+      </w:r>
+      <w:commentRangeStart w:id="38"/>
+      <w:r>
+        <w:t xml:space="preserve">vgl. Probst, Raub und Romhardt (2012, S.30). </w:t>
+      </w:r>
+      <w:commentRangeEnd w:id="38"/>
+      <w:r>
+        <w:rPr>
+          <w:rStyle w:val="Kommentarzeichen"/>
+        </w:rPr>
+        <w:commentReference w:id="38"/>
       </w:r>
     </w:p>
     <w:p>
@@ -2308,6 +2375,151 @@
         <w:spacing w:line="360" w:lineRule="auto"/>
         <w:jc w:val="both"/>
       </w:pPr>
+      <w:r>
+        <w:rPr>
+          <w:noProof/>
+        </w:rPr>
+        <mc:AlternateContent>
+          <mc:Choice Requires="wps">
+            <w:drawing>
+              <wp:anchor distT="0" distB="0" distL="114300" distR="114300" simplePos="0" relativeHeight="251663360" behindDoc="0" locked="0" layoutInCell="1" allowOverlap="1" wp14:anchorId="30B31315" wp14:editId="6D4B2EFC">
+                <wp:simplePos x="0" y="0"/>
+                <wp:positionH relativeFrom="column">
+                  <wp:posOffset>254000</wp:posOffset>
+                </wp:positionH>
+                <wp:positionV relativeFrom="paragraph">
+                  <wp:posOffset>3255645</wp:posOffset>
+                </wp:positionV>
+                <wp:extent cx="4164965" cy="635"/>
+                <wp:effectExtent l="0" t="0" r="0" b="0"/>
+                <wp:wrapTopAndBottom/>
+                <wp:docPr id="5" name="Textfeld 5"/>
+                <wp:cNvGraphicFramePr/>
+                <a:graphic xmlns:a="http://schemas.openxmlformats.org/drawingml/2006/main">
+                  <a:graphicData uri="http://schemas.microsoft.com/office/word/2010/wordprocessingShape">
+                    <wps:wsp>
+                      <wps:cNvSpPr txBox="1"/>
+                      <wps:spPr>
+                        <a:xfrm>
+                          <a:off x="0" y="0"/>
+                          <a:ext cx="4164965" cy="635"/>
+                        </a:xfrm>
+                        <a:prstGeom prst="rect">
+                          <a:avLst/>
+                        </a:prstGeom>
+                        <a:solidFill>
+                          <a:prstClr val="white"/>
+                        </a:solidFill>
+                        <a:ln>
+                          <a:noFill/>
+                        </a:ln>
+                      </wps:spPr>
+                      <wps:txbx>
+                        <w:txbxContent>
+                          <w:p>
+                            <w:pPr>
+                              <w:pStyle w:val="Beschriftung"/>
+                            </w:pPr>
+                            <w:r>
+                              <w:t>Abb.1 Bausteine des Wissensmanagements vgl. Probst, Raub und Romhardt (2012, S.34)</w:t>
+                            </w:r>
+                          </w:p>
+                        </w:txbxContent>
+                      </wps:txbx>
+                      <wps:bodyPr rot="0" spcFirstLastPara="0" vertOverflow="overflow" horzOverflow="overflow" vert="horz" wrap="square" lIns="0" tIns="0" rIns="0" bIns="0" numCol="1" spcCol="0" rtlCol="0" fromWordArt="0" anchor="t" anchorCtr="0" forceAA="0" compatLnSpc="1">
+                        <a:prstTxWarp prst="textNoShape">
+                          <a:avLst/>
+                        </a:prstTxWarp>
+                        <a:spAutoFit/>
+                      </wps:bodyPr>
+                    </wps:wsp>
+                  </a:graphicData>
+                </a:graphic>
+              </wp:anchor>
+            </w:drawing>
+          </mc:Choice>
+          <mc:Fallback>
+            <w:pict>
+              <v:shapetype w14:anchorId="30B31315" id="_x0000_t202" coordsize="21600,21600" o:spt="202" path="m,l,21600r21600,l21600,xe">
+                <v:stroke joinstyle="miter"/>
+                <v:path gradientshapeok="t" o:connecttype="rect"/>
+              </v:shapetype>
+              <v:shape id="Textfeld 5" o:spid="_x0000_s1026" type="#_x0000_t202" style="position:absolute;left:0;text-align:left;margin-left:20pt;margin-top:256.35pt;width:327.95pt;height:.05pt;z-index:251663360;visibility:visible;mso-wrap-style:square;mso-wrap-distance-left:9pt;mso-wrap-distance-top:0;mso-wrap-distance-right:9pt;mso-wrap-distance-bottom:0;mso-position-horizontal:absolute;mso-position-horizontal-relative:text;mso-position-vertical:absolute;mso-position-vertical-relative:text;v-text-anchor:top" o:gfxdata="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" stroked="f">
+                <v:textbox style="mso-fit-shape-to-text:t" inset="0,0,0,0">
+                  <w:txbxContent>
+                    <w:p>
+                      <w:pPr>
+                        <w:pStyle w:val="Beschriftung"/>
+                      </w:pPr>
+                      <w:r>
+                        <w:t>Abb.1 Bausteine des Wissensmanagements vgl. Probst, Raub und Romhardt (2012, S.34)</w:t>
+                      </w:r>
+                    </w:p>
+                  </w:txbxContent>
+                </v:textbox>
+                <w10:wrap type="topAndBottom"/>
+              </v:shape>
+            </w:pict>
+          </mc:Fallback>
+        </mc:AlternateContent>
+      </w:r>
+      <w:r>
+        <w:drawing>
+          <wp:anchor distT="0" distB="0" distL="114300" distR="114300" simplePos="0" relativeHeight="251661312" behindDoc="0" locked="0" layoutInCell="1" allowOverlap="1" wp14:anchorId="1839BF7E" wp14:editId="59C29482">
+            <wp:simplePos x="0" y="0"/>
+            <wp:positionH relativeFrom="page">
+              <wp:align>center</wp:align>
+            </wp:positionH>
+            <wp:positionV relativeFrom="paragraph">
+              <wp:posOffset>261261</wp:posOffset>
+            </wp:positionV>
+            <wp:extent cx="4164965" cy="2937510"/>
+            <wp:effectExtent l="0" t="0" r="6985" b="0"/>
+            <wp:wrapTopAndBottom/>
+            <wp:docPr id="2" name="Grafik 2"/>
+            <wp:cNvGraphicFramePr>
+              <a:graphicFrameLocks xmlns:a="http://schemas.openxmlformats.org/drawingml/2006/main" noChangeAspect="1"/>
+            </wp:cNvGraphicFramePr>
+            <a:graphic xmlns:a="http://schemas.openxmlformats.org/drawingml/2006/main">
+              <a:graphicData uri="http://schemas.openxmlformats.org/drawingml/2006/picture">
+                <pic:pic xmlns:pic="http://schemas.openxmlformats.org/drawingml/2006/picture">
+                  <pic:nvPicPr>
+                    <pic:cNvPr id="1" name=""/>
+                    <pic:cNvPicPr/>
+                  </pic:nvPicPr>
+                  <pic:blipFill>
+                    <a:blip r:embed="rId15">
+                      <a:extLst>
+                        <a:ext uri="{28A0092B-C50C-407E-A947-70E740481C1C}">
+                          <a14:useLocalDpi xmlns:a14="http://schemas.microsoft.com/office/drawing/2010/main" val="0"/>
+                        </a:ext>
+                      </a:extLst>
+                    </a:blip>
+                    <a:stretch>
+                      <a:fillRect/>
+                    </a:stretch>
+                  </pic:blipFill>
+                  <pic:spPr>
+                    <a:xfrm>
+                      <a:off x="0" y="0"/>
+                      <a:ext cx="4164965" cy="2937510"/>
+                    </a:xfrm>
+                    <a:prstGeom prst="rect">
+                      <a:avLst/>
+                    </a:prstGeom>
+                  </pic:spPr>
+                </pic:pic>
+              </a:graphicData>
+            </a:graphic>
+            <wp14:sizeRelH relativeFrom="margin">
+              <wp14:pctWidth>0</wp14:pctWidth>
+            </wp14:sizeRelH>
+            <wp14:sizeRelV relativeFrom="margin">
+              <wp14:pctHeight>0</wp14:pctHeight>
+            </wp14:sizeRelV>
+          </wp:anchor>
+        </w:drawing>
+      </w:r>
     </w:p>
     <w:p>
       <w:pPr>
@@ -2317,11 +2529,330 @@
     </w:p>
     <w:p>
       <w:pPr>
+        <w:spacing w:line="360" w:lineRule="auto"/>
+        <w:jc w:val="both"/>
+      </w:pPr>
+      <w:r>
+        <w:t xml:space="preserve">Die </w:t>
+      </w:r>
+      <w:r>
+        <w:rPr>
+          <w:b/>
+        </w:rPr>
+        <w:t>Wissensidentifikation</w:t>
+      </w:r>
+      <w:r>
+        <w:t xml:space="preserve"> verfolgt das Ziel, das Wissensumfeld eines Unternehmens durch systematische Analyse und Beschreibung zu erfassen. Dabei</w:t>
+      </w:r>
+      <w:r>
+        <w:t xml:space="preserve"> wird danach gestrebt</w:t>
+      </w:r>
+      <w:r>
+        <w:t xml:space="preserve">, einen umfassenden Überblick über die vorhandenen internen und externen Daten, Informationen und Fähigkeiten zu erlangen </w:t>
+      </w:r>
+      <w:commentRangeStart w:id="39"/>
+      <w:r>
+        <w:t>vgl. Probst, Raub und Romhardt (2012, S.31).</w:t>
+      </w:r>
+      <w:commentRangeEnd w:id="39"/>
+      <w:r>
+        <w:rPr>
+          <w:rStyle w:val="Kommentarzeichen"/>
+        </w:rPr>
+        <w:commentReference w:id="39"/>
+      </w:r>
+      <w:r>
+        <w:t xml:space="preserve"> </w:t>
+      </w:r>
+    </w:p>
+    <w:p>
+      <w:pPr>
+        <w:spacing w:line="360" w:lineRule="auto"/>
+        <w:jc w:val="both"/>
+      </w:pPr>
+      <w:r>
+        <w:lastRenderedPageBreak/>
+        <w:t>In Bezug auf den Prozess des</w:t>
+      </w:r>
+      <w:r>
+        <w:rPr>
+          <w:b/>
+        </w:rPr>
+        <w:t xml:space="preserve"> Wissenserwerbs</w:t>
+      </w:r>
+      <w:r>
+        <w:t xml:space="preserve"> bemühen sich Unternehmen, neues Wissen aus verschiedenen Quellen zu beziehen. Diese Quellen können andere Unternehmen, Kunden, Lieferanten, Konkurrenten, Partnerschaften und die eignen Mitarbeiter sein </w:t>
+      </w:r>
+      <w:commentRangeStart w:id="40"/>
+      <w:r>
+        <w:t xml:space="preserve">vgl. Probst, Raub und Romhardt (2012, S.31). </w:t>
+      </w:r>
+      <w:commentRangeEnd w:id="40"/>
+      <w:r>
+        <w:rPr>
+          <w:rStyle w:val="Kommentarzeichen"/>
+        </w:rPr>
+        <w:commentReference w:id="40"/>
+      </w:r>
+      <w:r>
+        <w:t xml:space="preserve">Die </w:t>
+      </w:r>
+      <w:r>
+        <w:rPr>
+          <w:b/>
+        </w:rPr>
+        <w:t>W</w:t>
+      </w:r>
+      <w:r>
+        <w:rPr>
+          <w:b/>
+        </w:rPr>
+        <w:t>issensentwicklung</w:t>
+      </w:r>
+      <w:r>
+        <w:t xml:space="preserve"> </w:t>
+      </w:r>
+      <w:r>
+        <w:t xml:space="preserve">ist ein wichtiger Bestandteil des Wissenserwerbs. Ihr Fokus liegt auf der Schaffung neuer Fähigkeiten, Produkte, Ideen und Prozesse. Es wird bewusst versucht neues Wissen durch die Verbesserung bestehender Fähigkeiten oder die Schaffung neuer Fähigkeiten zu entwickeln </w:t>
+      </w:r>
+      <w:commentRangeStart w:id="41"/>
+      <w:r>
+        <w:t>vgl. Probst, Raub und Romhardt (2012, S.31).</w:t>
+      </w:r>
+      <w:commentRangeEnd w:id="41"/>
+      <w:r>
+        <w:rPr>
+          <w:rStyle w:val="Kommentarzeichen"/>
+        </w:rPr>
+        <w:commentReference w:id="41"/>
+      </w:r>
+      <w:r>
+        <w:t xml:space="preserve"> Der Prozess </w:t>
+      </w:r>
+      <w:r>
+        <w:t>d</w:t>
+      </w:r>
+      <w:r>
+        <w:t xml:space="preserve">er </w:t>
+      </w:r>
+      <w:r>
+        <w:rPr>
+          <w:b/>
+        </w:rPr>
+        <w:t>Wissensverteilung</w:t>
+      </w:r>
+      <w:r>
+        <w:t xml:space="preserve"> beschäftigt sich mit der Frage: Welche Mitarbeiter sollten welche Informationen oder Fähigkeiten</w:t>
+      </w:r>
+      <w:r>
+        <w:t xml:space="preserve"> in welchem Ausmaß besitzen</w:t>
+      </w:r>
+      <w:r>
+        <w:t xml:space="preserve">? Dafür berücksichtigt eine effiziente Wissensverteilung das ökonomische Prinzip der Arbeitsteilung, welches eine gezielte und bewusste Zuweisung von Wissen erfordert, ohne jedoch jedem Einzelnen Zugang zu allen Informationen zu gewähren. Der Ausgangspunkt für die Wissensverteilung ist immer die Analyse des Übergangs von individuellen zu kollektivem Wissen </w:t>
+      </w:r>
+      <w:commentRangeStart w:id="42"/>
+      <w:r>
+        <w:t>vgl. Probst, Raub und Romhardt (2012, S.32).</w:t>
+      </w:r>
+      <w:commentRangeEnd w:id="42"/>
+      <w:r>
+        <w:rPr>
+          <w:rStyle w:val="Kommentarzeichen"/>
+        </w:rPr>
+        <w:commentReference w:id="42"/>
+      </w:r>
+      <w:r>
+        <w:t xml:space="preserve"> Die </w:t>
+      </w:r>
+      <w:r>
+        <w:rPr>
+          <w:b/>
+        </w:rPr>
+        <w:t>Wissensnutzung</w:t>
+      </w:r>
+      <w:r>
+        <w:t xml:space="preserve"> ist ein zentraler Prozess des Wissensmanagements, sie bezieht sich auf die effektive Anwendung des vorhandenen kollektiven Wissens zum Vorteil des Unternehmens. Obwohl die Identifikation und Weitergabe wichtiger Wissensbestandteile für ein erfolgreiches Wissensmanagement entscheidend sind, ist die tatsächliche Nutzung im Arbeitsalltag nicht automatisch gewährleistet. Für das Wissensmanagement ist es also entscheidend, sicherzustellen, dass wertvolle Fähigkeiten und Wissensressourcen optimal genutzt werden </w:t>
+      </w:r>
+      <w:commentRangeStart w:id="43"/>
+      <w:r>
+        <w:t>vgl. Probst, Raub und Romhardt (2012, S.32).</w:t>
+      </w:r>
+      <w:commentRangeEnd w:id="43"/>
+      <w:r>
+        <w:rPr>
+          <w:rStyle w:val="Kommentarzeichen"/>
+        </w:rPr>
+        <w:commentReference w:id="43"/>
+      </w:r>
+      <w:r>
+        <w:t xml:space="preserve"> Der sechste Kernprozess des Wissensmanagement ist die </w:t>
+      </w:r>
+      <w:r>
+        <w:rPr>
+          <w:b/>
+        </w:rPr>
+        <w:t>Wissensbewahrung</w:t>
+      </w:r>
+      <w:r>
+        <w:t xml:space="preserve">. Es muss sichergestellt werden, dass einmal erworbene Fähigkeiten für zukünftige Anwendungen verfügbar bleiben. Außerdem dürfen aufgebautes Wissen und Erfahrungen durch Umstrukturierungen und den demographischen Wandel nicht verloren gehen. Die Wissensbewahrung beschäftigt sich mit der Speicherung und der regelmäßigen Aktualisierung von relevanten Informationen </w:t>
+      </w:r>
+      <w:commentRangeStart w:id="44"/>
+      <w:r>
+        <w:t>vgl. Probst, Raub und Romhardt (2012, S.32).</w:t>
+      </w:r>
+      <w:commentRangeEnd w:id="44"/>
+      <w:r>
+        <w:rPr>
+          <w:rStyle w:val="Kommentarzeichen"/>
+        </w:rPr>
+        <w:commentReference w:id="44"/>
+      </w:r>
+      <w:r>
+        <w:t xml:space="preserve"> Diese sechs Kernprozesse des Wissensmanagements lasse sich noch durch die Wissensziele und die Wissensbewertung ergänzen. Denn für die erfolgreiche Umsetzung des Wissensmanagements braucht es einen orientierenden und koordinierenden Rahmen. Die </w:t>
+      </w:r>
+      <w:r>
+        <w:rPr>
+          <w:b/>
+        </w:rPr>
+        <w:t>Wissensziele</w:t>
+      </w:r>
+      <w:r>
+        <w:t xml:space="preserve"> schaffen einen solchen Rahmen und dienen als Leitlinie für die Aktivitäten des Wissensmanagements. Sie legen fest, welche Fähigkeiten auf welchen Ebenen entwickelt werden sollen. Die Wissensziele lassen sich in drei Kategorien unterteilen. Die normativen Wissensziele zielen darauf ab, eine Unternehmenskultur zu schaffen, die das Teilen und Weiterentwickeln von Fähigkeiten fördert und somit die Grundlage für ein effektives Wissensmanagement schafft. Die strategischen </w:t>
+      </w:r>
+      <w:r>
+        <w:lastRenderedPageBreak/>
+        <w:t xml:space="preserve">Wissensziele definieren das Kernwissen einer Organisation und beschreiben den zukünftigen Bedarf an Kompetenzen. Die operativen Wissensziele gewährleisten die praktische Umsetzung des Wissensmanagements und konkretisieren die normativen und strategischen Zielvorgaben. </w:t>
+      </w:r>
+      <w:r>
+        <w:t>Es muss sichergestellt werden, dass das Wissensmanagement nicht nur auf der strategischen Ebene bleibt, sondern auch in die operativen Abläufe integriert wird v</w:t>
+      </w:r>
+      <w:commentRangeStart w:id="45"/>
+      <w:r>
+        <w:t xml:space="preserve">gl. Probst, Raub und Romhardt (2012, S.33). </w:t>
+      </w:r>
+      <w:commentRangeEnd w:id="45"/>
+      <w:r>
+        <w:rPr>
+          <w:rStyle w:val="Kommentarzeichen"/>
+        </w:rPr>
+        <w:commentReference w:id="45"/>
+      </w:r>
+      <w:r>
+        <w:t xml:space="preserve">Eine Definition von Wissenszielen setzt automatisch auch eine Bewertung dieser Ziele voraus. Die Wissensbewertung nutzt also Methoden zur Messung der normativen, strategischen und operativen Wissensziele. Nur durch eine kontinuierliche Überwachung und Bewertung der Umsetzung sowie der Definition der Wissensziele können Anpassungen und Veränderungen vorgenommen werden, um sicherzustellen, dass die Wissensmanagementziele effektiv erreicht werden und den Anforderungen entsprechen </w:t>
+      </w:r>
+      <w:commentRangeStart w:id="46"/>
+      <w:r>
+        <w:t>vgl. Probst, Raub und Romhardt (2012, S.</w:t>
+      </w:r>
+      <w:commentRangeStart w:id="47"/>
+      <w:r>
+        <w:t>33</w:t>
+      </w:r>
+      <w:commentRangeEnd w:id="47"/>
+      <w:r>
+        <w:rPr>
+          <w:rStyle w:val="Kommentarzeichen"/>
+        </w:rPr>
+        <w:commentReference w:id="47"/>
+      </w:r>
+      <w:r>
+        <w:t>).</w:t>
+      </w:r>
+      <w:commentRangeEnd w:id="46"/>
+      <w:r>
+        <w:rPr>
+          <w:rStyle w:val="Kommentarzeichen"/>
+        </w:rPr>
+        <w:commentReference w:id="46"/>
+      </w:r>
+      <w:bookmarkStart w:id="48" w:name="_Toc164758901"/>
+      <w:bookmarkStart w:id="49" w:name="_Toc165298804"/>
+    </w:p>
+    <w:p>
+      <w:pPr>
+        <w:spacing w:line="360" w:lineRule="auto"/>
+        <w:jc w:val="both"/>
+      </w:pPr>
+      <w:r>
+        <w:t xml:space="preserve">Mit der Theorie der Wissensentstehung und der Wissensspirale sowie der Bausteine und dem Prozess des Wissensmanagement lässt sich eine praxisgerechte Wissensarchitektur definieren </w:t>
+      </w:r>
+      <w:commentRangeStart w:id="50"/>
+      <w:r>
+        <w:t>vgl. Mittelmann (1999, S.7</w:t>
+      </w:r>
+      <w:commentRangeEnd w:id="50"/>
+      <w:r>
+        <w:rPr>
+          <w:rStyle w:val="Kommentarzeichen"/>
+        </w:rPr>
+        <w:commentReference w:id="50"/>
+      </w:r>
+      <w:r>
+        <w:t xml:space="preserve">). Diese Wissensarchitektur dient Unternehmen als Leitfaden für die Transformation zu einer wissensorientierten Organisation. Das Basiselement dieser Architektur ist die Unternehmens- und Wissenskultur. </w:t>
+      </w:r>
+      <w:r>
+        <w:t xml:space="preserve">Damit ein erfolgreiches Wissensmanagement entstehen kann, muss eine Entwicklung und Absicherung einer für die Organisation passender Wissenskultur stattfinden </w:t>
+      </w:r>
+      <w:commentRangeStart w:id="51"/>
+      <w:r>
+        <w:t xml:space="preserve">vgl. Mittelmann (1999, S.8). </w:t>
+      </w:r>
+      <w:commentRangeEnd w:id="51"/>
+      <w:r>
+        <w:rPr>
+          <w:rStyle w:val="Kommentarzeichen"/>
+        </w:rPr>
+        <w:commentReference w:id="51"/>
+      </w:r>
+      <w:r>
+        <w:t>Das zweite Architekturelement beinhaltet die Geschäfts- und Wissensmanagementprozesse.</w:t>
+      </w:r>
+      <w:r>
+        <w:t xml:space="preserve"> Um die Ressource „Wissen“ als Unternehmen effizient zu erschließen, muss ein klar definierter Wissensmanagementprozess existieren. Ein solcher Prozess sollte möglichst viel Unterstützung aus allen Bereichen des Unternehmens erhalten, denn jeder Mitarbeiter sollte wissen, wo welches Wissen wie und wann gebraucht wird </w:t>
+      </w:r>
+      <w:commentRangeStart w:id="52"/>
+      <w:r>
+        <w:t>vgl. Mittelmann (1999, S.8).</w:t>
+      </w:r>
+      <w:commentRangeEnd w:id="52"/>
+      <w:r>
+        <w:rPr>
+          <w:rStyle w:val="Kommentarzeichen"/>
+        </w:rPr>
+        <w:commentReference w:id="52"/>
+      </w:r>
+      <w:r>
+        <w:t xml:space="preserve"> Die Informations- und Kommunikationstechnik als dritte Ebene soll den Austausch von Informationen im ganzen Unternehmen unterstützen, Speicherungs- und Wiederauffindungsmöglichkeiten bieten und Werkzeuge des Wissensmanagements zur Verfügung stellen </w:t>
+      </w:r>
+      <w:commentRangeStart w:id="53"/>
+      <w:r>
+        <w:t>vgl. Mittelmann (1999, S.8)</w:t>
+      </w:r>
+      <w:commentRangeEnd w:id="53"/>
+      <w:r>
+        <w:rPr>
+          <w:rStyle w:val="Kommentarzeichen"/>
+        </w:rPr>
+        <w:commentReference w:id="53"/>
+      </w:r>
+      <w:r>
+        <w:t xml:space="preserve">.  </w:t>
+      </w:r>
+    </w:p>
+    <w:p>
+      <w:pPr>
+        <w:spacing w:line="360" w:lineRule="auto"/>
+        <w:jc w:val="both"/>
+      </w:pPr>
+    </w:p>
+    <w:p/>
+    <w:p/>
+    <w:p/>
+    <w:p>
+      <w:pPr>
         <w:pStyle w:val="berschrift2"/>
         <w:jc w:val="center"/>
       </w:pPr>
-      <w:bookmarkStart w:id="37" w:name="_Toc164758901"/>
-      <w:bookmarkStart w:id="38" w:name="_Toc164856005"/>
       <w:r>
         <w:lastRenderedPageBreak/>
         <w:t>1.2 –</w:t>
@@ -2338,8 +2869,8 @@
       <w:r>
         <w:t xml:space="preserve"> Wissenstransfer</w:t>
       </w:r>
-      <w:bookmarkEnd w:id="37"/>
-      <w:bookmarkEnd w:id="38"/>
+      <w:bookmarkEnd w:id="48"/>
+      <w:bookmarkEnd w:id="49"/>
     </w:p>
     <w:p/>
     <w:p>
@@ -2350,18 +2881,18 @@
       <w:r>
         <w:t xml:space="preserve">Obwohl es schon vor der Covid-19-Pandemie die technischen Möglichkeiten gab das Homeoffice und flexible Arbeitsmöglichkeiten großräumig in Unternehmen einzuführen, wurde diese Veränderung erst durch die weltweite Pandemie ausgelöst. Für viele Arbeitnehmer und Unternehmen war dies somit eine völlig neue Situation, doch schnell machte sich die allgemeine Meinung breit, dass so ein Modell der flexiblen Arbeit doch überraschend gut funktioniert und es sogar viele Vorteile gegenüber der physischen Anwesenheit gibt </w:t>
       </w:r>
-      <w:commentRangeStart w:id="39"/>
+      <w:commentRangeStart w:id="54"/>
       <w:r>
         <w:t>vgl. Kugler und Neumüller (2022, S.2).</w:t>
       </w:r>
-      <w:commentRangeEnd w:id="39"/>
+      <w:commentRangeEnd w:id="54"/>
       <w:r>
         <w:rPr>
           <w:rStyle w:val="Kommentarzeichen"/>
           <w:sz w:val="22"/>
           <w:szCs w:val="22"/>
         </w:rPr>
-        <w:commentReference w:id="39"/>
+        <w:commentReference w:id="54"/>
       </w:r>
       <w:r>
         <w:t xml:space="preserve"> </w:t>
@@ -2369,34 +2900,34 @@
       <w:r>
         <w:t xml:space="preserve">Aus diesem Grund hat sich das Homeoffice bzw. das flexible Arbeiten auch nach der Pandemie fest in den Arbeitsalltag eingebunden. Vor allem die „Wissensarbeiter“, also die Personen, deren Tätigkeit größtenteils im Kopf und mit dem Computer stattfinden, können von der neuen Arbeitssituation profitieren </w:t>
       </w:r>
-      <w:commentRangeStart w:id="40"/>
+      <w:commentRangeStart w:id="55"/>
       <w:r>
         <w:t>vgl. Kugler und Neumüller (2022, S.13).</w:t>
       </w:r>
-      <w:commentRangeEnd w:id="40"/>
+      <w:commentRangeEnd w:id="55"/>
       <w:r>
         <w:rPr>
           <w:rStyle w:val="Kommentarzeichen"/>
           <w:sz w:val="22"/>
           <w:szCs w:val="22"/>
         </w:rPr>
-        <w:commentReference w:id="40"/>
+        <w:commentReference w:id="55"/>
       </w:r>
       <w:r>
         <w:t xml:space="preserve"> Passend dazu konnten Kunze, </w:t>
       </w:r>
-      <w:commentRangeStart w:id="41"/>
+      <w:commentRangeStart w:id="56"/>
       <w:r>
         <w:t xml:space="preserve">Hampel und Zimmermann (2020, S.3 f.) </w:t>
       </w:r>
-      <w:commentRangeEnd w:id="41"/>
+      <w:commentRangeEnd w:id="56"/>
       <w:r>
         <w:rPr>
           <w:rStyle w:val="Kommentarzeichen"/>
           <w:sz w:val="22"/>
           <w:szCs w:val="22"/>
         </w:rPr>
-        <w:commentReference w:id="41"/>
+        <w:commentReference w:id="56"/>
       </w:r>
       <w:r>
         <w:t xml:space="preserve">in einer Befragung feststellen, dass der Großteil der Arbeitnehmer sich das Arbeiten in Präsenz </w:t>
@@ -2428,18 +2959,18 @@
       <w:r>
         <w:t xml:space="preserve"> </w:t>
       </w:r>
-      <w:commentRangeStart w:id="42"/>
+      <w:commentRangeStart w:id="57"/>
       <w:r>
         <w:t>vgl. Kunze, Hampel und Zimmermann (2020, S4).</w:t>
       </w:r>
-      <w:commentRangeEnd w:id="42"/>
+      <w:commentRangeEnd w:id="57"/>
       <w:r>
         <w:rPr>
           <w:rStyle w:val="Kommentarzeichen"/>
           <w:sz w:val="22"/>
           <w:szCs w:val="22"/>
         </w:rPr>
-        <w:commentReference w:id="42"/>
+        <w:commentReference w:id="57"/>
       </w:r>
       <w:r>
         <w:t xml:space="preserve"> </w:t>
@@ -2450,33 +2981,33 @@
       <w:r>
         <w:t xml:space="preserve"> Denn der fehlende persönliche Kontakt verschlechtert das Wissensnetzwerk in einem Unternehmen </w:t>
       </w:r>
-      <w:commentRangeStart w:id="43"/>
+      <w:commentRangeStart w:id="58"/>
       <w:r>
         <w:t>vgl. van der Meulen et al. (2019, S.3).</w:t>
       </w:r>
-      <w:commentRangeEnd w:id="43"/>
-      <w:r>
-        <w:rPr>
-          <w:rStyle w:val="Kommentarzeichen"/>
-        </w:rPr>
-        <w:commentReference w:id="43"/>
+      <w:commentRangeEnd w:id="58"/>
+      <w:r>
+        <w:rPr>
+          <w:rStyle w:val="Kommentarzeichen"/>
+        </w:rPr>
+        <w:commentReference w:id="58"/>
       </w:r>
       <w:r>
         <w:t xml:space="preserve"> Die Kommunikation, vor allem mit Kollegen, mit denen man normalerweise weniger häufig interagiert, leidet unter der verstärkten Arbeit im Homeoffice. Darüber hinaus nimmt im Laufe der Zeit auch die Bindung zu langjährigen Kontakten ab, während das Knüpfen von Beziehungen zu neuen Teammitgliedern erheblich erschwert wird </w:t>
       </w:r>
-      <w:commentRangeStart w:id="44"/>
+      <w:commentRangeStart w:id="59"/>
       <w:r>
         <w:t>vgl.</w:t>
       </w:r>
       <w:r>
         <w:t xml:space="preserve"> Krüger (2023, S.26).</w:t>
       </w:r>
-      <w:commentRangeEnd w:id="44"/>
-      <w:r>
-        <w:rPr>
-          <w:rStyle w:val="Kommentarzeichen"/>
-        </w:rPr>
-        <w:commentReference w:id="44"/>
+      <w:commentRangeEnd w:id="59"/>
+      <w:r>
+        <w:rPr>
+          <w:rStyle w:val="Kommentarzeichen"/>
+        </w:rPr>
+        <w:commentReference w:id="59"/>
       </w:r>
       <w:r>
         <w:t xml:space="preserve"> Jedoch ist der Kontakt und Austausch mit Kollegen, die nicht bereits seit langem bekannt sind und Teil des alltägliche Arbeitsumfelds sind</w:t>
@@ -2487,16 +3018,16 @@
       <w:r>
         <w:t xml:space="preserve">für einen erfolgreichen Wissenserwerb unerlässlich </w:t>
       </w:r>
-      <w:commentRangeStart w:id="45"/>
+      <w:commentRangeStart w:id="60"/>
       <w:r>
         <w:t>vgl. Yang et al. (2022, S.43).</w:t>
       </w:r>
-      <w:commentRangeEnd w:id="45"/>
-      <w:r>
-        <w:rPr>
-          <w:rStyle w:val="Kommentarzeichen"/>
-        </w:rPr>
-        <w:commentReference w:id="45"/>
+      <w:commentRangeEnd w:id="60"/>
+      <w:r>
+        <w:rPr>
+          <w:rStyle w:val="Kommentarzeichen"/>
+        </w:rPr>
+        <w:commentReference w:id="60"/>
       </w:r>
       <w:r>
         <w:t xml:space="preserve"> </w:t>
@@ -2516,7 +3047,7 @@
       <w:r>
         <w:t xml:space="preserve">Gespräche projektübergreifend und zwischen verschiedenen Hierarchiestufen </w:t>
       </w:r>
-      <w:commentRangeStart w:id="46"/>
+      <w:commentRangeStart w:id="61"/>
       <w:r>
         <w:t>stattfinden</w:t>
       </w:r>
@@ -2538,12 +3069,12 @@
       <w:r>
         <w:t>.</w:t>
       </w:r>
-      <w:commentRangeEnd w:id="46"/>
-      <w:r>
-        <w:rPr>
-          <w:rStyle w:val="Kommentarzeichen"/>
-        </w:rPr>
-        <w:commentReference w:id="46"/>
+      <w:commentRangeEnd w:id="61"/>
+      <w:r>
+        <w:rPr>
+          <w:rStyle w:val="Kommentarzeichen"/>
+        </w:rPr>
+        <w:commentReference w:id="61"/>
       </w:r>
       <w:r>
         <w:t xml:space="preserve"> Des Weiteren führt die ausschließliche</w:t>
@@ -2576,19 +3107,19 @@
         <w:lastRenderedPageBreak/>
         <w:t xml:space="preserve">innerhalb der Grenzen einer Arbeitsgruppe oder eines Projekts, wodurch verschiedene Gruppen und Teams im Unternehmen jeweils über ihr eigenes spezifisches Wissen verfügen. Der Transfer von Wissen innerhalb der gesamten Organisation bleibt jedoch aus </w:t>
       </w:r>
-      <w:commentRangeStart w:id="47"/>
+      <w:commentRangeStart w:id="62"/>
       <w:r>
         <w:t>vgl. Vollmar (2021, S.</w:t>
       </w:r>
       <w:r>
         <w:t>34).</w:t>
       </w:r>
-      <w:commentRangeEnd w:id="47"/>
-      <w:r>
-        <w:rPr>
-          <w:rStyle w:val="Kommentarzeichen"/>
-        </w:rPr>
-        <w:commentReference w:id="47"/>
+      <w:commentRangeEnd w:id="62"/>
+      <w:r>
+        <w:rPr>
+          <w:rStyle w:val="Kommentarzeichen"/>
+        </w:rPr>
+        <w:commentReference w:id="62"/>
       </w:r>
     </w:p>
     <w:p>
@@ -2599,16 +3130,16 @@
       <w:r>
         <w:t xml:space="preserve">Eine weitere unmittelbare Folge des Homeoffice ist die Veränderung der Kommunikationsdynamik in Unternehmen. Es findet weniger synchroner Austausch statt, während die Nutzung asynchroner Kommunikationsmittel wie E-Mails und Direktnachrichten zunimmt. Dadurch werden Informationen vermehrt schriftlich geteilt und weniger in persönlichen Gesprächen, Anrufen, Konferenzen oder Videokonferenzen ausgetauscht. Asynchrone Kanäle sind für die Übermittlung von grundlegenden Informationen durchaus gut geeignet, die Weitergabe von Wissen und komplexen Informationen ist jedoch durch die verstärkte Nutzung asynchroner Kommunikationsmittel erheblich beeinträchtigt </w:t>
       </w:r>
-      <w:commentRangeStart w:id="48"/>
+      <w:commentRangeStart w:id="63"/>
       <w:r>
         <w:t>vgl. Yang et al. (2022, S.43 f.).</w:t>
       </w:r>
-      <w:commentRangeEnd w:id="48"/>
-      <w:r>
-        <w:rPr>
-          <w:rStyle w:val="Kommentarzeichen"/>
-        </w:rPr>
-        <w:commentReference w:id="48"/>
+      <w:commentRangeEnd w:id="63"/>
+      <w:r>
+        <w:rPr>
+          <w:rStyle w:val="Kommentarzeichen"/>
+        </w:rPr>
+        <w:commentReference w:id="63"/>
       </w:r>
       <w:r>
         <w:t xml:space="preserve"> </w:t>
@@ -2619,7 +3150,7 @@
       <w:r>
         <w:t xml:space="preserve"> </w:t>
       </w:r>
-      <w:commentRangeStart w:id="49"/>
+      <w:commentRangeStart w:id="64"/>
       <w:r>
         <w:t>vgl. Dieckmann (2021, S.38)</w:t>
       </w:r>
@@ -2629,23 +3160,23 @@
       <w:r>
         <w:t xml:space="preserve"> Das liegt daran, dass im Gegensatz zu Präsenzveranstaltungen in Video-Konferenzen immer nur ein Teilnehmer gleichzeitig sprechen kann, was das Entstehen individueller Gespräche und Diskussionen deutlich beeinträchtigt.</w:t>
       </w:r>
-      <w:commentRangeStart w:id="50"/>
+      <w:commentRangeStart w:id="65"/>
       <w:r>
         <w:t xml:space="preserve"> </w:t>
       </w:r>
-      <w:commentRangeEnd w:id="49"/>
-      <w:r>
-        <w:rPr>
-          <w:rStyle w:val="Kommentarzeichen"/>
-        </w:rPr>
-        <w:commentReference w:id="49"/>
-      </w:r>
-      <w:commentRangeEnd w:id="50"/>
-      <w:r>
-        <w:rPr>
-          <w:rStyle w:val="Kommentarzeichen"/>
-        </w:rPr>
-        <w:commentReference w:id="50"/>
+      <w:commentRangeEnd w:id="64"/>
+      <w:r>
+        <w:rPr>
+          <w:rStyle w:val="Kommentarzeichen"/>
+        </w:rPr>
+        <w:commentReference w:id="64"/>
+      </w:r>
+      <w:commentRangeEnd w:id="65"/>
+      <w:r>
+        <w:rPr>
+          <w:rStyle w:val="Kommentarzeichen"/>
+        </w:rPr>
+        <w:commentReference w:id="65"/>
       </w:r>
       <w:r>
         <w:t xml:space="preserve">Zusätzlich sind eine allgegenwärtige Passivität und mangelnde Verbindlichkeit der Teilnehmer bei digitalen Treffen zu einer weit verbreiteten Erscheinung geworden. Die Kombination dieser verschiedenen Beeinträchtigungen in Video-Konferenzen führt dazu, dass Spontanität, Inspiration und geistige Kreativität im Gegensatz zu Präsenzveranstaltungen online verloren gehen. </w:t>
@@ -2656,16 +3187,16 @@
       <w:r>
         <w:t xml:space="preserve"> für ein erfolgreiches Wissensmanagement von hohem Wert </w:t>
       </w:r>
-      <w:commentRangeStart w:id="51"/>
+      <w:commentRangeStart w:id="66"/>
       <w:r>
         <w:t>vgl. Dieckmann (2021, S.38).</w:t>
       </w:r>
-      <w:commentRangeEnd w:id="51"/>
-      <w:r>
-        <w:rPr>
-          <w:rStyle w:val="Kommentarzeichen"/>
-        </w:rPr>
-        <w:commentReference w:id="51"/>
+      <w:commentRangeEnd w:id="66"/>
+      <w:r>
+        <w:rPr>
+          <w:rStyle w:val="Kommentarzeichen"/>
+        </w:rPr>
+        <w:commentReference w:id="66"/>
       </w:r>
       <w:r>
         <w:t xml:space="preserve"> </w:t>
@@ -2730,7 +3261,7 @@
         </w:rPr>
         <w:t xml:space="preserve">und Produktivität mit sich bringt </w:t>
       </w:r>
-      <w:commentRangeStart w:id="52"/>
+      <w:commentRangeStart w:id="67"/>
       <w:r>
         <w:rPr>
           <w:color w:val="000000" w:themeColor="text1"/>
@@ -2755,14 +3286,14 @@
         </w:rPr>
         <w:t xml:space="preserve">. </w:t>
       </w:r>
-      <w:commentRangeEnd w:id="52"/>
-      <w:r>
-        <w:rPr>
-          <w:rStyle w:val="Kommentarzeichen"/>
-        </w:rPr>
-        <w:commentReference w:id="52"/>
-      </w:r>
-      <w:commentRangeStart w:id="53"/>
+      <w:commentRangeEnd w:id="67"/>
+      <w:r>
+        <w:rPr>
+          <w:rStyle w:val="Kommentarzeichen"/>
+        </w:rPr>
+        <w:commentReference w:id="67"/>
+      </w:r>
+      <w:commentRangeStart w:id="68"/>
       <w:r>
         <w:rPr>
           <w:color w:val="000000" w:themeColor="text1"/>
@@ -2776,12 +3307,12 @@
         <w:lastRenderedPageBreak/>
         <w:t>Transformation zwischen implizitem und explizitem Wissen. Jedoch wird diese Umwandlung durch die vermehrte Arbeit im Homeoffice und die damit einhergehenden Konsequenzen erheblich erschwert.</w:t>
       </w:r>
-      <w:commentRangeEnd w:id="53"/>
-      <w:r>
-        <w:rPr>
-          <w:rStyle w:val="Kommentarzeichen"/>
-        </w:rPr>
-        <w:commentReference w:id="53"/>
+      <w:commentRangeEnd w:id="68"/>
+      <w:r>
+        <w:rPr>
+          <w:rStyle w:val="Kommentarzeichen"/>
+        </w:rPr>
+        <w:commentReference w:id="68"/>
       </w:r>
     </w:p>
     <w:p>
@@ -2799,7 +3330,7 @@
           <w:szCs w:val="28"/>
         </w:rPr>
       </w:pPr>
-      <w:bookmarkStart w:id="54" w:name="_Toc164856006"/>
+      <w:bookmarkStart w:id="69" w:name="_Toc165298805"/>
       <w:r>
         <w:rPr>
           <w:sz w:val="28"/>
@@ -2820,7 +3351,7 @@
         </w:rPr>
         <w:t>Wissensmanagementstrategien für die Arbeit im Homeoffice</w:t>
       </w:r>
-      <w:bookmarkEnd w:id="54"/>
+      <w:bookmarkEnd w:id="69"/>
     </w:p>
     <w:p/>
     <w:p>
@@ -2846,14 +3377,39 @@
     </w:p>
     <w:p>
       <w:pPr>
+        <w:spacing w:line="360" w:lineRule="auto"/>
+        <w:jc w:val="both"/>
+      </w:pPr>
+    </w:p>
+    <w:p>
+      <w:pPr>
+        <w:spacing w:line="360" w:lineRule="auto"/>
+        <w:jc w:val="both"/>
+      </w:pPr>
+    </w:p>
+    <w:p>
+      <w:pPr>
+        <w:spacing w:line="360" w:lineRule="auto"/>
+        <w:jc w:val="both"/>
+      </w:pPr>
+    </w:p>
+    <w:p>
+      <w:pPr>
+        <w:spacing w:line="360" w:lineRule="auto"/>
+        <w:jc w:val="both"/>
+      </w:pPr>
+    </w:p>
+    <w:p>
+      <w:pPr>
         <w:pStyle w:val="berschrift2"/>
         <w:jc w:val="center"/>
       </w:pPr>
-      <w:bookmarkStart w:id="55" w:name="_Toc164856007"/>
-      <w:r>
+      <w:bookmarkStart w:id="70" w:name="_Toc165298806"/>
+      <w:r>
+        <w:lastRenderedPageBreak/>
         <w:t>2.1 – Methoden und Modelle des Wissensmanagements</w:t>
       </w:r>
-      <w:bookmarkEnd w:id="55"/>
+      <w:bookmarkEnd w:id="70"/>
     </w:p>
     <w:p/>
     <w:p>
@@ -2864,48 +3420,44 @@
       <w:r>
         <w:t xml:space="preserve">In Abschnitt 1.1 wurde gezeigt, dass sowohl ein technologischer als auch ein humanorientierter Ansatz des Wissensmanagements existiert. Beide Ansätze bieten Methoden und Modelle, um das Wissensmanagement zu gestalten </w:t>
       </w:r>
-      <w:commentRangeStart w:id="56"/>
+      <w:commentRangeStart w:id="71"/>
       <w:r>
         <w:t xml:space="preserve">vgl. Lehner (2021, S. 60). </w:t>
       </w:r>
-      <w:commentRangeEnd w:id="56"/>
-      <w:r>
-        <w:rPr>
-          <w:rStyle w:val="Kommentarzeichen"/>
-        </w:rPr>
-        <w:commentReference w:id="56"/>
+      <w:commentRangeEnd w:id="71"/>
+      <w:r>
+        <w:rPr>
+          <w:rStyle w:val="Kommentarzeichen"/>
+        </w:rPr>
+        <w:commentReference w:id="71"/>
       </w:r>
       <w:r>
         <w:t xml:space="preserve"> Alle Ansätze führen auf die Theorie von N</w:t>
       </w:r>
-      <w:commentRangeStart w:id="57"/>
+      <w:commentRangeStart w:id="72"/>
       <w:r>
         <w:t xml:space="preserve">onaka und Takeuchi (1995, S.24) </w:t>
       </w:r>
-      <w:commentRangeEnd w:id="57"/>
-      <w:r>
-        <w:rPr>
-          <w:rStyle w:val="Kommentarzeichen"/>
-        </w:rPr>
-        <w:commentReference w:id="57"/>
+      <w:commentRangeEnd w:id="72"/>
+      <w:r>
+        <w:rPr>
+          <w:rStyle w:val="Kommentarzeichen"/>
+        </w:rPr>
+        <w:commentReference w:id="72"/>
       </w:r>
       <w:r>
         <w:t xml:space="preserve">zurück, dass Wissen durch die Umwandlung von implizitem in explizites Wissen entsteht </w:t>
       </w:r>
-      <w:commentRangeStart w:id="58"/>
-      <w:r>
-        <w:t xml:space="preserve">vgl. Hochreutener und </w:t>
-      </w:r>
-      <w:r>
-        <w:lastRenderedPageBreak/>
-        <w:t>Bleiker (2022, S.93).</w:t>
-      </w:r>
-      <w:commentRangeEnd w:id="58"/>
-      <w:r>
-        <w:rPr>
-          <w:rStyle w:val="Kommentarzeichen"/>
-        </w:rPr>
-        <w:commentReference w:id="58"/>
+      <w:commentRangeStart w:id="73"/>
+      <w:r>
+        <w:t>vgl. Hochreutener und Bleiker (2022, S.93).</w:t>
+      </w:r>
+      <w:commentRangeEnd w:id="73"/>
+      <w:r>
+        <w:rPr>
+          <w:rStyle w:val="Kommentarzeichen"/>
+        </w:rPr>
+        <w:commentReference w:id="73"/>
       </w:r>
       <w:r>
         <w:t xml:space="preserve"> </w:t>
@@ -2916,16 +3468,16 @@
       <w:r>
         <w:t xml:space="preserve">Der technologische Ansatz befasst sich primär mit der informationstechnischen Umsetzung dieser Theorie. Er legt seinen Fokus darauf, geeignete Softwarelösungen einzusetzen, um das vorhandene Wissen innerhalb einer Organisation zu sammeln, inhaltlich zu strukturieren, zu verteilen und abzurufen. Die eingesetzte Software soll denn Prozess des Wissensmanagements unterstützen, indem sie die Zusammenarbeit und den Austausch innerhalb einer Organisation fördert </w:t>
       </w:r>
-      <w:commentRangeStart w:id="59"/>
+      <w:commentRangeStart w:id="74"/>
       <w:r>
         <w:t>vgl. Lehner (2021, S.61).</w:t>
       </w:r>
-      <w:commentRangeEnd w:id="59"/>
-      <w:r>
-        <w:rPr>
-          <w:rStyle w:val="Kommentarzeichen"/>
-        </w:rPr>
-        <w:commentReference w:id="59"/>
+      <w:commentRangeEnd w:id="74"/>
+      <w:r>
+        <w:rPr>
+          <w:rStyle w:val="Kommentarzeichen"/>
+        </w:rPr>
+        <w:commentReference w:id="74"/>
       </w:r>
       <w:r>
         <w:t xml:space="preserve"> </w:t>
@@ -2936,7 +3488,7 @@
       <w:r>
         <w:t xml:space="preserve"> </w:t>
       </w:r>
-      <w:commentRangeStart w:id="60"/>
+      <w:commentRangeStart w:id="75"/>
       <w:r>
         <w:t>vgl. Hochreutener und Bleiker</w:t>
       </w:r>
@@ -2946,12 +3498,12 @@
       <w:r>
         <w:t xml:space="preserve">. </w:t>
       </w:r>
-      <w:commentRangeEnd w:id="60"/>
-      <w:r>
-        <w:rPr>
-          <w:rStyle w:val="Kommentarzeichen"/>
-        </w:rPr>
-        <w:commentReference w:id="60"/>
+      <w:commentRangeEnd w:id="75"/>
+      <w:r>
+        <w:rPr>
+          <w:rStyle w:val="Kommentarzeichen"/>
+        </w:rPr>
+        <w:commentReference w:id="75"/>
       </w:r>
       <w:r>
         <w:t xml:space="preserve">Das Homeoffice stellt für diese Technologien keine zusätzliche Hürde da, denn sie alle sind Online erreichbar. Wichtig </w:t>
@@ -2983,21 +3535,21 @@
       <w:r>
         <w:t xml:space="preserve">, also die Kombination aus der Wissensspirale </w:t>
       </w:r>
-      <w:commentRangeStart w:id="61"/>
+      <w:commentRangeStart w:id="76"/>
       <w:r>
         <w:t>vgl. Hochreutener und Bleiker (2022, S.97)</w:t>
       </w:r>
       <w:r>
         <w:t xml:space="preserve">. </w:t>
       </w:r>
-      <w:commentRangeEnd w:id="61"/>
-      <w:r>
-        <w:rPr>
-          <w:rStyle w:val="Kommentarzeichen"/>
-        </w:rPr>
-        <w:commentReference w:id="61"/>
-      </w:r>
-      <w:commentRangeStart w:id="62"/>
+      <w:commentRangeEnd w:id="76"/>
+      <w:r>
+        <w:rPr>
+          <w:rStyle w:val="Kommentarzeichen"/>
+        </w:rPr>
+        <w:commentReference w:id="76"/>
+      </w:r>
+      <w:commentRangeStart w:id="77"/>
       <w:r>
         <w:t xml:space="preserve">Es lässt sich vermuten, dass </w:t>
       </w:r>
@@ -3019,12 +3571,12 @@
       <w:r>
         <w:t xml:space="preserve"> aus erreichbar zu machen. Dieser Effekt wird wiederum die Verteilung und Sicherung von Wissen langfristig fördern. </w:t>
       </w:r>
-      <w:commentRangeEnd w:id="62"/>
-      <w:r>
-        <w:rPr>
-          <w:rStyle w:val="Kommentarzeichen"/>
-        </w:rPr>
-        <w:commentReference w:id="62"/>
+      <w:commentRangeEnd w:id="77"/>
+      <w:r>
+        <w:rPr>
+          <w:rStyle w:val="Kommentarzeichen"/>
+        </w:rPr>
+        <w:commentReference w:id="77"/>
       </w:r>
     </w:p>
     <w:p>
@@ -3033,21 +3585,22 @@
         <w:jc w:val="both"/>
       </w:pPr>
       <w:r>
+        <w:lastRenderedPageBreak/>
         <w:t xml:space="preserve">Die Kombination ist nur einer von vier Aspekten der Wissensspirale. Die Sozialisation, Externalisierung und Internalisierung sind erheblich schwieriger umzusetzen, wenn der Großteil der Belegschaft aus einem virtuellen Arbeitsumfeld arbeitet </w:t>
       </w:r>
-      <w:commentRangeStart w:id="63"/>
+      <w:commentRangeStart w:id="78"/>
       <w:r>
         <w:t>vgl. Hochreutener und Bleiker (2022, S.96).</w:t>
       </w:r>
       <w:r>
         <w:t xml:space="preserve"> </w:t>
       </w:r>
-      <w:commentRangeEnd w:id="63"/>
-      <w:r>
-        <w:rPr>
-          <w:rStyle w:val="Kommentarzeichen"/>
-        </w:rPr>
-        <w:commentReference w:id="63"/>
+      <w:commentRangeEnd w:id="78"/>
+      <w:r>
+        <w:rPr>
+          <w:rStyle w:val="Kommentarzeichen"/>
+        </w:rPr>
+        <w:commentReference w:id="78"/>
       </w:r>
       <w:r>
         <w:t>Die reine Informationsweitergabe</w:t>
@@ -3055,26 +3608,22 @@
       <w:r>
         <w:t xml:space="preserve"> und Informationssicherung ist kein Garant für einen effektiven Wissensaustausch innerhalb der Belegschaft. Das Fördern von sozialen Strukturen und Gemeinschaften, das Vorstellen neuer Mitarbeiter und das Feiern von Erfolgen spielen eine wichtige Rolle im Austausch von Informationen </w:t>
       </w:r>
-      <w:commentRangeStart w:id="64"/>
+      <w:commentRangeStart w:id="79"/>
       <w:r>
         <w:t>vgl. Gieseler (2021, S.40)</w:t>
       </w:r>
-      <w:commentRangeEnd w:id="64"/>
-      <w:r>
-        <w:rPr>
-          <w:rStyle w:val="Kommentarzeichen"/>
-        </w:rPr>
-        <w:commentReference w:id="64"/>
+      <w:commentRangeEnd w:id="79"/>
+      <w:r>
+        <w:rPr>
+          <w:rStyle w:val="Kommentarzeichen"/>
+        </w:rPr>
+        <w:commentReference w:id="79"/>
       </w:r>
       <w:r>
         <w:t>.</w:t>
       </w:r>
       <w:r>
-        <w:t xml:space="preserve"> Im Gegensatz zum technologischen Ansatz befasst sich der </w:t>
-      </w:r>
-      <w:r>
-        <w:lastRenderedPageBreak/>
-        <w:t xml:space="preserve">humanorientierte Ansatz mit sozialen und auf das Individuum orientierten </w:t>
+        <w:t xml:space="preserve"> Im Gegensatz zum technologischen Ansatz befasst sich der humanorientierte Ansatz mit sozialen und auf das Individuum orientierten </w:t>
       </w:r>
       <w:r>
         <w:t>Methoden</w:t>
@@ -3082,19 +3631,19 @@
       <w:r>
         <w:t xml:space="preserve"> des Wissensmanagements </w:t>
       </w:r>
-      <w:commentRangeStart w:id="65"/>
+      <w:commentRangeStart w:id="80"/>
       <w:r>
         <w:t>vgl. Lehner (2021, S.61).</w:t>
       </w:r>
       <w:r>
         <w:t xml:space="preserve"> </w:t>
       </w:r>
-      <w:commentRangeEnd w:id="65"/>
-      <w:r>
-        <w:rPr>
-          <w:rStyle w:val="Kommentarzeichen"/>
-        </w:rPr>
-        <w:commentReference w:id="65"/>
+      <w:commentRangeEnd w:id="80"/>
+      <w:r>
+        <w:rPr>
+          <w:rStyle w:val="Kommentarzeichen"/>
+        </w:rPr>
+        <w:commentReference w:id="80"/>
       </w:r>
       <w:r>
         <w:t xml:space="preserve">Der für das Wissensmanagement wertvolle ungeplante und informelle Austausch zwischen Mitarbeitern findet durch das </w:t>
@@ -3105,16 +3654,16 @@
       <w:r>
         <w:t>deutlich seltener statt v</w:t>
       </w:r>
-      <w:commentRangeStart w:id="66"/>
+      <w:commentRangeStart w:id="81"/>
       <w:r>
         <w:t xml:space="preserve">gl. Vollmar (2021, S.33). </w:t>
       </w:r>
-      <w:commentRangeEnd w:id="66"/>
-      <w:r>
-        <w:rPr>
-          <w:rStyle w:val="Kommentarzeichen"/>
-        </w:rPr>
-        <w:commentReference w:id="66"/>
+      <w:commentRangeEnd w:id="81"/>
+      <w:r>
+        <w:rPr>
+          <w:rStyle w:val="Kommentarzeichen"/>
+        </w:rPr>
+        <w:commentReference w:id="81"/>
       </w:r>
       <w:r>
         <w:t xml:space="preserve">Diese Art von Kommunikation ist für das Entstehen von neuem Wissen und Innovationen so wichtig, da durch das persönliche Treffen und das Teilen von Erlebnissen ein Teamgefühl entsteht, welches die Qualität des Miteinanders in einem Unternehmen </w:t>
@@ -3128,16 +3677,16 @@
       <w:r>
         <w:t xml:space="preserve"> </w:t>
       </w:r>
-      <w:commentRangeStart w:id="67"/>
+      <w:commentRangeStart w:id="82"/>
       <w:r>
         <w:t>vgl. Gieseler (2021, S. 40).</w:t>
       </w:r>
-      <w:commentRangeEnd w:id="67"/>
-      <w:r>
-        <w:rPr>
-          <w:rStyle w:val="Kommentarzeichen"/>
-        </w:rPr>
-        <w:commentReference w:id="67"/>
+      <w:commentRangeEnd w:id="82"/>
+      <w:r>
+        <w:rPr>
+          <w:rStyle w:val="Kommentarzeichen"/>
+        </w:rPr>
+        <w:commentReference w:id="82"/>
       </w:r>
       <w:r>
         <w:t xml:space="preserve"> An dieser Stelle muss das Wissensmanagement aktiv die Förderung solcher Kommunikation unterstützen, da das Entstehen informeller und spontaner Gespräche nicht mehr dem Zufall überlassen werden </w:t>
@@ -3151,16 +3700,16 @@
       <w:r>
         <w:t xml:space="preserve"> </w:t>
       </w:r>
-      <w:commentRangeStart w:id="68"/>
+      <w:commentRangeStart w:id="83"/>
       <w:r>
         <w:t>vgl. Kugler und Neumüller (2022, S.12)</w:t>
       </w:r>
-      <w:commentRangeEnd w:id="68"/>
-      <w:r>
-        <w:rPr>
-          <w:rStyle w:val="Kommentarzeichen"/>
-        </w:rPr>
-        <w:commentReference w:id="68"/>
+      <w:commentRangeEnd w:id="83"/>
+      <w:r>
+        <w:rPr>
+          <w:rStyle w:val="Kommentarzeichen"/>
+        </w:rPr>
+        <w:commentReference w:id="83"/>
       </w:r>
       <w:r>
         <w:t xml:space="preserve"> </w:t>
@@ -3174,16 +3723,16 @@
       <w:r>
         <w:t xml:space="preserve"> projekt- und abteilungsübergreifend Informationen und Wissen ausgetauscht hat. Diese Treffen werden aber durch das viele Arbeiten im Homeoffice seltener und unwahrscheinlicher, somit müssen diese Art von Begegnungen aktiv und bewusst von allen Beteiligten geplant und gestaltet werden </w:t>
       </w:r>
-      <w:commentRangeStart w:id="69"/>
+      <w:commentRangeStart w:id="84"/>
       <w:r>
         <w:t>vgl. Hochreutener und Bleiker (2022, S.97)</w:t>
       </w:r>
-      <w:commentRangeEnd w:id="69"/>
-      <w:r>
-        <w:rPr>
-          <w:rStyle w:val="Kommentarzeichen"/>
-        </w:rPr>
-        <w:commentReference w:id="69"/>
+      <w:commentRangeEnd w:id="84"/>
+      <w:r>
+        <w:rPr>
+          <w:rStyle w:val="Kommentarzeichen"/>
+        </w:rPr>
+        <w:commentReference w:id="84"/>
       </w:r>
       <w:r>
         <w:t>.</w:t>
@@ -3200,16 +3749,16 @@
       <w:r>
         <w:t xml:space="preserve"> </w:t>
       </w:r>
-      <w:commentRangeStart w:id="70"/>
+      <w:commentRangeStart w:id="85"/>
       <w:r>
         <w:t>vgl. Gieseler (2021, S.42)</w:t>
       </w:r>
-      <w:commentRangeEnd w:id="70"/>
-      <w:r>
-        <w:rPr>
-          <w:rStyle w:val="Kommentarzeichen"/>
-        </w:rPr>
-        <w:commentReference w:id="70"/>
+      <w:commentRangeEnd w:id="85"/>
+      <w:r>
+        <w:rPr>
+          <w:rStyle w:val="Kommentarzeichen"/>
+        </w:rPr>
+        <w:commentReference w:id="85"/>
       </w:r>
       <w:r>
         <w:t xml:space="preserve">. Unternehmen könnten ihren Mitarbeitern </w:t>
@@ -3223,7 +3772,7 @@
       <w:r>
         <w:t xml:space="preserve"> Für die erfolgreiche Umsetzung eines solchen Wissensmanagementmodell ist vor allem jeder einzelne Mitarbeiter </w:t>
       </w:r>
-      <w:commentRangeStart w:id="71"/>
+      <w:commentRangeStart w:id="86"/>
       <w:r>
         <w:t>gefordert</w:t>
       </w:r>
@@ -3233,15 +3782,19 @@
       <w:r>
         <w:t xml:space="preserve"> Hochreutener und Bleiker (2022, S.97)</w:t>
       </w:r>
-      <w:commentRangeEnd w:id="71"/>
-      <w:r>
-        <w:rPr>
-          <w:rStyle w:val="Kommentarzeichen"/>
-        </w:rPr>
-        <w:commentReference w:id="71"/>
-      </w:r>
-      <w:r>
-        <w:t>. Denn nur wenn eine große Anzahl von Mitarbeitern eine solche Technologie nutzt, kann sie effektiv sein. Sollte jed</w:t>
+      <w:commentRangeEnd w:id="86"/>
+      <w:r>
+        <w:rPr>
+          <w:rStyle w:val="Kommentarzeichen"/>
+        </w:rPr>
+        <w:commentReference w:id="86"/>
+      </w:r>
+      <w:r>
+        <w:t xml:space="preserve">. Denn nur wenn eine große Anzahl von </w:t>
+      </w:r>
+      <w:r>
+        <w:lastRenderedPageBreak/>
+        <w:t>Mitarbeitern eine solche Technologie nutzt, kann sie effektiv sein. Sollte jed</w:t>
       </w:r>
       <w:r>
         <w:t xml:space="preserve">och nur ein kleiner und ständig gleicher Teil der Belegschaft diese </w:t>
@@ -3255,7 +3808,7 @@
       <w:r>
         <w:t xml:space="preserve"> Das Phänomen der Spaltung zwischen Mitarbeitern vor Ort und denen die remote oder aus dem Homeoffice heraus arbeiten schränkt das Wissensmanagement erheblich ein </w:t>
       </w:r>
-      <w:commentRangeStart w:id="72"/>
+      <w:commentRangeStart w:id="87"/>
       <w:r>
         <w:t>vgl. Vollmar (202</w:t>
       </w:r>
@@ -3268,12 +3821,12 @@
       <w:r>
         <w:t>34)</w:t>
       </w:r>
-      <w:commentRangeEnd w:id="72"/>
-      <w:r>
-        <w:rPr>
-          <w:rStyle w:val="Kommentarzeichen"/>
-        </w:rPr>
-        <w:commentReference w:id="72"/>
+      <w:commentRangeEnd w:id="87"/>
+      <w:r>
+        <w:rPr>
+          <w:rStyle w:val="Kommentarzeichen"/>
+        </w:rPr>
+        <w:commentReference w:id="87"/>
       </w:r>
       <w:r>
         <w:t>.</w:t>
@@ -3309,7 +3862,6 @@
         <w:t xml:space="preserve">dafür </w:t>
       </w:r>
       <w:r>
-        <w:lastRenderedPageBreak/>
         <w:t xml:space="preserve">könnte darin bestehen, einmal in der Woche </w:t>
       </w:r>
       <w:r>
@@ -3336,7 +3888,7 @@
       <w:r>
         <w:t xml:space="preserve">. </w:t>
       </w:r>
-      <w:commentRangeStart w:id="73"/>
+      <w:commentRangeStart w:id="88"/>
       <w:r>
         <w:t xml:space="preserve">Dabei würden teilnehmende Mitarbeiter zufällig mit anderen online zusammengebracht werden und sich dann beispielsweise für fünf Minuten unterhalten können. Als Gesprächsanreiz könnten sie sich gegenseitig vorstellen, über ihre aktuellen Projekte berichten oder </w:t>
       </w:r>
@@ -3355,12 +3907,12 @@
       <w:r>
         <w:t xml:space="preserve"> gestärkt, da junge und meistens unerfahrenere Mitarbeiter die Möglichkeit hätten, mit älteren und erfahreneren Kollegen ins Gespräch zu kommen. Auf diese Weise könnte langjähriges Wissen gesichert und weitergegeben werden. Ebenfalls könnte damit der Teamgeist gestärkt werden und neue Mitarbeiter hätten so die Chance neue Kontakte zu knüpfen. </w:t>
       </w:r>
-      <w:commentRangeEnd w:id="73"/>
-      <w:r>
-        <w:rPr>
-          <w:rStyle w:val="Kommentarzeichen"/>
-        </w:rPr>
-        <w:commentReference w:id="73"/>
+      <w:commentRangeEnd w:id="88"/>
+      <w:r>
+        <w:rPr>
+          <w:rStyle w:val="Kommentarzeichen"/>
+        </w:rPr>
+        <w:commentReference w:id="88"/>
       </w:r>
     </w:p>
     <w:p>
@@ -3374,16 +3926,16 @@
       <w:r>
         <w:t xml:space="preserve">implizites Wissen der erfahrenen Generation zu sichern und der jüngeren Generation durch Sozialisation (implizites Wissen in implizites Wissen) zu vermitteln sind Begleitprogramm (Mentoring) </w:t>
       </w:r>
-      <w:commentRangeStart w:id="74"/>
+      <w:commentRangeStart w:id="89"/>
       <w:r>
         <w:t>vgl. Peters, Genge und Willenius (2006, S.7).</w:t>
       </w:r>
-      <w:commentRangeEnd w:id="74"/>
-      <w:r>
-        <w:rPr>
-          <w:rStyle w:val="Kommentarzeichen"/>
-        </w:rPr>
-        <w:commentReference w:id="74"/>
+      <w:commentRangeEnd w:id="89"/>
+      <w:r>
+        <w:rPr>
+          <w:rStyle w:val="Kommentarzeichen"/>
+        </w:rPr>
+        <w:commentReference w:id="89"/>
       </w:r>
       <w:r>
         <w:t xml:space="preserve"> Junge unerfahrene und neue Mitarbeiter erhalten im Unternehmen einen erfahrenen Ansprechpartner, den sie bei jeglichen Fragen oder Anliegen kontaktieren können. Ein wöchentliches (Online-) Treffen ist denkbar, bei dem der Mentor aktiv nach Problemen fragt und Hilfestellung gibt. Da der Mentor jedoch oft selbst in Projekten eingebunden ist, ist es wichtig, die richtige Balance zu finden, um sicherzustellen, dass das Mentoring den Mentor nicht zeitlich überfordert und er die Betreuung nicht als Belastung empfindet. Vielmehr sollte der Mentor das Mentoring als Chance sehen,</w:t>
@@ -3422,6 +3974,7 @@
         <w:jc w:val="both"/>
       </w:pPr>
       <w:r>
+        <w:lastRenderedPageBreak/>
         <w:t xml:space="preserve">Die virtuelle Kaffeeküche, das Mitarbeiter-Roulette oder das Mentoring sind alles Methoden des Wissensmanagements, die mithilfe eines geeigneten Online-Kommunikationstools problemlos von zuhause aus umgesetzt werden können. </w:t>
       </w:r>
       <w:r>
@@ -3433,48 +3986,44 @@
       <w:r>
         <w:t xml:space="preserve"> das persönliche Zusammenkommen trotz der vielen Arbeit aus dem Homeoffice weiterhin der wichtigste Bestandteil des Wissensmanagement </w:t>
       </w:r>
-      <w:commentRangeStart w:id="75"/>
+      <w:commentRangeStart w:id="90"/>
       <w:r>
         <w:t>vgl. Dieckmann (2021, S.38).</w:t>
       </w:r>
-      <w:commentRangeEnd w:id="75"/>
-      <w:r>
-        <w:rPr>
-          <w:rStyle w:val="Kommentarzeichen"/>
-        </w:rPr>
-        <w:commentReference w:id="75"/>
+      <w:commentRangeEnd w:id="90"/>
+      <w:r>
+        <w:rPr>
+          <w:rStyle w:val="Kommentarzeichen"/>
+        </w:rPr>
+        <w:commentReference w:id="90"/>
       </w:r>
       <w:r>
         <w:t xml:space="preserve"> Jedoch müssen persönliche Treffen gezielt geplant und durchgeführt werden, da sie durch die Arbeit im Homeoffice seltener vorkommen </w:t>
       </w:r>
-      <w:commentRangeStart w:id="76"/>
+      <w:commentRangeStart w:id="91"/>
       <w:r>
         <w:t>vgl. Gieseler (2021, S.42).</w:t>
       </w:r>
-      <w:commentRangeEnd w:id="76"/>
-      <w:r>
-        <w:rPr>
-          <w:rStyle w:val="Kommentarzeichen"/>
-        </w:rPr>
-        <w:commentReference w:id="76"/>
-      </w:r>
-      <w:r>
-        <w:t xml:space="preserve"> Außerdem sollte die Verantwortung für den Erfolg persönlicher </w:t>
-      </w:r>
-      <w:r>
-        <w:lastRenderedPageBreak/>
-        <w:t xml:space="preserve">Treffen nicht allein bei den Führungspersonen liegen. Jeder Mitarbeiter sollte sich aktiv an der Gestaltung und Beteiligung solcher Treffen beteiligen </w:t>
-      </w:r>
-      <w:commentRangeStart w:id="77"/>
+      <w:commentRangeEnd w:id="91"/>
+      <w:r>
+        <w:rPr>
+          <w:rStyle w:val="Kommentarzeichen"/>
+        </w:rPr>
+        <w:commentReference w:id="91"/>
+      </w:r>
+      <w:r>
+        <w:t xml:space="preserve"> Außerdem sollte die Verantwortung für den Erfolg persönlicher Treffen nicht allein bei den Führungspersonen liegen. Jeder Mitarbeiter sollte sich aktiv an der Gestaltung und Beteiligung solcher Treffen beteiligen </w:t>
+      </w:r>
+      <w:commentRangeStart w:id="92"/>
       <w:r>
         <w:t>vgl. Hochreutener und Bleiker (2022, S.97).</w:t>
       </w:r>
-      <w:commentRangeEnd w:id="77"/>
-      <w:r>
-        <w:rPr>
-          <w:rStyle w:val="Kommentarzeichen"/>
-        </w:rPr>
-        <w:commentReference w:id="77"/>
+      <w:commentRangeEnd w:id="92"/>
+      <w:r>
+        <w:rPr>
+          <w:rStyle w:val="Kommentarzeichen"/>
+        </w:rPr>
+        <w:commentReference w:id="92"/>
       </w:r>
       <w:r>
         <w:t xml:space="preserve"> Für die Umsetzung von Wissensmanagement in Präsenzveranstaltungen gibt es eine Vielzahl verschiedener Ansätze und Modelle. </w:t>
@@ -3488,18 +4037,18 @@
       <w:r>
         <w:t xml:space="preserve">Ein Unternehmen kann team- bzw. gruppenbasierte Strukturen einrichten </w:t>
       </w:r>
-      <w:commentRangeStart w:id="78"/>
+      <w:commentRangeStart w:id="93"/>
       <w:r>
         <w:t xml:space="preserve">vgl. Al-Laham (2016, S.390). </w:t>
       </w:r>
-      <w:commentRangeEnd w:id="78"/>
-      <w:r>
-        <w:rPr>
-          <w:rStyle w:val="Kommentarzeichen"/>
-        </w:rPr>
-        <w:commentReference w:id="78"/>
-      </w:r>
-      <w:commentRangeStart w:id="79"/>
+      <w:commentRangeEnd w:id="93"/>
+      <w:r>
+        <w:rPr>
+          <w:rStyle w:val="Kommentarzeichen"/>
+        </w:rPr>
+        <w:commentReference w:id="93"/>
+      </w:r>
+      <w:commentRangeStart w:id="94"/>
       <w:r>
         <w:t>Die Teilnehmer dieser Gruppen können sich zu festen Terminen treffen und eine Vielzahl von Aktivitäten durchführen, darunter: Brainstorming-Sitzungen zur Ideenfindung und Problemlösung, Workshops zur Entwicklung neue</w:t>
       </w:r>
@@ -3512,26 +4061,26 @@
       <w:r>
         <w:t xml:space="preserve">, Teambildungs-Aktivitäten zur Stärkung des Zusammenhalts und zur Förderung einer positiven Teamkultur oder Projektsitzungen zur Überprüfung des Fortschritts, zur Identifizierung von Hindernissen und zur Entwicklung von Lösungsstrategien. </w:t>
       </w:r>
-      <w:commentRangeEnd w:id="79"/>
-      <w:r>
-        <w:rPr>
-          <w:rStyle w:val="Kommentarzeichen"/>
-        </w:rPr>
-        <w:commentReference w:id="79"/>
+      <w:commentRangeEnd w:id="94"/>
+      <w:r>
+        <w:rPr>
+          <w:rStyle w:val="Kommentarzeichen"/>
+        </w:rPr>
+        <w:commentReference w:id="94"/>
       </w:r>
       <w:r>
         <w:t>Es kann angenommen werden, dass der Anlass für das Zusammenkommen nur zweitrangig ist und vor allem die Tatsache, dass sich die Mitarbeiter persönlich sehen, der wichtigste Erfolgsfaktor für diese Modelle ist. Denn um Wissen, Kultur und innovative Ideen voranzutreiben sind persönliche Treffen essentiell und bilden den grundlegenden Bestandteil für die Weiterentwicklung dieser Elemente</w:t>
       </w:r>
-      <w:commentRangeStart w:id="80"/>
+      <w:commentRangeStart w:id="95"/>
       <w:r>
         <w:t xml:space="preserve"> vgl. Dieckmann (2021, S.38).</w:t>
       </w:r>
-      <w:commentRangeEnd w:id="80"/>
-      <w:r>
-        <w:rPr>
-          <w:rStyle w:val="Kommentarzeichen"/>
-        </w:rPr>
-        <w:commentReference w:id="80"/>
+      <w:commentRangeEnd w:id="95"/>
+      <w:r>
+        <w:rPr>
+          <w:rStyle w:val="Kommentarzeichen"/>
+        </w:rPr>
+        <w:commentReference w:id="95"/>
       </w:r>
       <w:r>
         <w:t xml:space="preserve"> Die Planung und Durchführung solcher Gruppen und Treffen dürfen nicht nur von den Vorgesetzten festgelegt und durchgeführt werden</w:t>
@@ -3554,16 +4103,16 @@
       <w:r>
         <w:t xml:space="preserve">ollaborativen Wissensmanagement entstehen und entworfen werden </w:t>
       </w:r>
-      <w:commentRangeStart w:id="81"/>
+      <w:commentRangeStart w:id="96"/>
       <w:r>
         <w:t>vgl. Grasshoff (2023, S.7)</w:t>
       </w:r>
-      <w:commentRangeEnd w:id="81"/>
-      <w:r>
-        <w:rPr>
-          <w:rStyle w:val="Kommentarzeichen"/>
-        </w:rPr>
-        <w:commentReference w:id="81"/>
+      <w:commentRangeEnd w:id="96"/>
+      <w:r>
+        <w:rPr>
+          <w:rStyle w:val="Kommentarzeichen"/>
+        </w:rPr>
+        <w:commentReference w:id="96"/>
       </w:r>
       <w:r>
         <w:t>.</w:t>
@@ -3584,14 +4133,13 @@
         <w:t>dieses Wissen</w:t>
       </w:r>
       <w:r>
-        <w:t xml:space="preserve"> abrufen. Stattdessen wird angestrebt, dass das Wissensmanagement von allen Mitarbeitern gemeinsam gestaltet und praktiziert wird. Dadurch sollen </w:t>
-      </w:r>
-      <w:bookmarkStart w:id="82" w:name="_GoBack"/>
-      <w:bookmarkEnd w:id="82"/>
-      <w:r>
-        <w:t xml:space="preserve">eine breitere Akzeptanz und ein größerer Nutzen innerhalb der Belegschaft erzielt werden. Die aktive Beteiligung der Mitarbeiter an der Gestaltung und Ideenfindung soll eine höhere Aktivität im Wissensmanagement ermöglichen als bei herkömmlichen Ansätzen, bei denen das Wissensmanagement von der Geschäftsführung oder einer festen Abteilung vorgegeben wird </w:t>
-      </w:r>
-      <w:commentRangeStart w:id="83"/>
+        <w:t xml:space="preserve"> abrufen. Stattdessen wird angestrebt, dass das Wissensmanagement von allen Mitarbeitern gemeinsam gestaltet und praktiziert wird. Dadurch sollen eine breitere Akzeptanz </w:t>
+      </w:r>
+      <w:r>
+        <w:lastRenderedPageBreak/>
+        <w:t xml:space="preserve">und ein größerer Nutzen innerhalb der Belegschaft erzielt werden. Die aktive Beteiligung der Mitarbeiter an der Gestaltung und Ideenfindung soll eine höhere Aktivität im Wissensmanagement ermöglichen als bei herkömmlichen Ansätzen, bei denen das Wissensmanagement von der Geschäftsführung oder einer festen Abteilung vorgegeben wird </w:t>
+      </w:r>
+      <w:commentRangeStart w:id="97"/>
       <w:r>
         <w:t>vgl. Grasshoff (2023</w:t>
       </w:r>
@@ -3601,12 +4149,12 @@
       <w:r>
         <w:t xml:space="preserve"> S.8)</w:t>
       </w:r>
-      <w:commentRangeEnd w:id="83"/>
-      <w:r>
-        <w:rPr>
-          <w:rStyle w:val="Kommentarzeichen"/>
-        </w:rPr>
-        <w:commentReference w:id="83"/>
+      <w:commentRangeEnd w:id="97"/>
+      <w:r>
+        <w:rPr>
+          <w:rStyle w:val="Kommentarzeichen"/>
+        </w:rPr>
+        <w:commentReference w:id="97"/>
       </w:r>
       <w:r>
         <w:t xml:space="preserve">. </w:t>
@@ -3617,27 +4165,23 @@
       <w:r>
         <w:t xml:space="preserve"> den Mitarbeitern ausreichend Mitgestaltungs- und Entscheidungskompetenz zugestehen. Nur wenn das Wissensmanagement aus dem Kern der Mitarbeiter heraus gestaltet wird kann es langfristig erfolgreich sein </w:t>
       </w:r>
-      <w:commentRangeStart w:id="84"/>
+      <w:commentRangeStart w:id="98"/>
       <w:r>
         <w:t>vgl. Grasshoff (2023, S.10.).</w:t>
       </w:r>
-      <w:commentRangeEnd w:id="84"/>
-      <w:r>
-        <w:rPr>
-          <w:rStyle w:val="Kommentarzeichen"/>
-        </w:rPr>
-        <w:commentReference w:id="84"/>
+      <w:commentRangeEnd w:id="98"/>
+      <w:r>
+        <w:rPr>
+          <w:rStyle w:val="Kommentarzeichen"/>
+        </w:rPr>
+        <w:commentReference w:id="98"/>
       </w:r>
       <w:r>
         <w:t xml:space="preserve"> </w:t>
       </w:r>
-      <w:commentRangeStart w:id="85"/>
-      <w:r>
-        <w:t xml:space="preserve">Der </w:t>
-      </w:r>
-      <w:r>
-        <w:lastRenderedPageBreak/>
-        <w:t>kollaborative Ansatz des Wissensmanagement kann noch weitergedacht werden. Unternehmen müssen sich nicht nur auf den Erwerb, die Verteilung und die Sicherung von Wissen für das alltägliche Arbeitsgeschäft reduzieren. Die Mitarbeiter könnten auch in die direkte Unternehmensentwicklung und die Gestaltung des allgemeinen Arbeitsumfelds mit einbezogen werden. Eine derart tiefe Mitgestaltung würde zum einen die Stimmung der Belegschaft erhöhen, aber auch die allgemein Arbeitsqualität fördern, weil es Veränderungen anst</w:t>
+      <w:commentRangeStart w:id="99"/>
+      <w:r>
+        <w:t>Der kollaborative Ansatz des Wissensmanagement kann noch weitergedacht werden. Unternehmen müssen sich nicht nur auf den Erwerb, die Verteilung und die Sicherung von Wissen für das alltägliche Arbeitsgeschäft reduzieren. Die Mitarbeiter könnten auch in die direkte Unternehmensentwicklung und die Gestaltung des allgemeinen Arbeitsumfelds mit einbezogen werden. Eine derart tiefe Mitgestaltung würde zum einen die Stimmung der Belegschaft erhöhen, aber auch die allgemein Arbeitsqualität fördern, weil es Veränderungen anst</w:t>
       </w:r>
       <w:r>
         <w:t>ö</w:t>
@@ -3648,12 +4192,12 @@
       <w:r>
         <w:t xml:space="preserve"> </w:t>
       </w:r>
-      <w:commentRangeEnd w:id="85"/>
-      <w:r>
-        <w:rPr>
-          <w:rStyle w:val="Kommentarzeichen"/>
-        </w:rPr>
-        <w:commentReference w:id="85"/>
+      <w:commentRangeEnd w:id="99"/>
+      <w:r>
+        <w:rPr>
+          <w:rStyle w:val="Kommentarzeichen"/>
+        </w:rPr>
+        <w:commentReference w:id="99"/>
       </w:r>
     </w:p>
     <w:p>
@@ -3670,38 +4214,38 @@
       <w:r>
         <w:t xml:space="preserve">eit im Büro sind. Der kollaborative Ansatz des Wissensmanagements hat gezeigt, dass so eine koordinierte Anwesenheit nicht von oben herab durchgesetzt werden kann </w:t>
       </w:r>
-      <w:commentRangeStart w:id="86"/>
+      <w:commentRangeStart w:id="100"/>
       <w:r>
         <w:t>vgl. Grasshoff (2023, S.15).</w:t>
       </w:r>
-      <w:commentRangeEnd w:id="86"/>
-      <w:r>
-        <w:rPr>
-          <w:rStyle w:val="Kommentarzeichen"/>
-        </w:rPr>
-        <w:commentReference w:id="86"/>
+      <w:commentRangeEnd w:id="100"/>
+      <w:r>
+        <w:rPr>
+          <w:rStyle w:val="Kommentarzeichen"/>
+        </w:rPr>
+        <w:commentReference w:id="100"/>
       </w:r>
       <w:r>
         <w:t xml:space="preserve">  </w:t>
       </w:r>
-      <w:commentRangeStart w:id="87"/>
+      <w:commentRangeStart w:id="101"/>
       <w:r>
         <w:t xml:space="preserve">Im Gegenteil, Unternehmen könnten versuchen, Mitarbeiter, die im Homeoffice arbeiten, durch die Bereitstellung von Angeboten und Anreizen einmal im Monat zu ermutigen </w:t>
       </w:r>
       <w:r>
         <w:t>in das Büro zu kommen und von dort aus zu arbeiten. Diese Angebote könnten ganz im Sinne des kollaborativen Wissensmanagement mit den Mitarbeitern gemeinsam definiert werden, um sicherzustellen, dass sie den Bedürfnissen und Interessen der Belegschaft entsprechen</w:t>
       </w:r>
-      <w:commentRangeEnd w:id="87"/>
-      <w:r>
-        <w:rPr>
-          <w:rStyle w:val="Kommentarzeichen"/>
-        </w:rPr>
-        <w:commentReference w:id="87"/>
+      <w:commentRangeEnd w:id="101"/>
+      <w:r>
+        <w:rPr>
+          <w:rStyle w:val="Kommentarzeichen"/>
+        </w:rPr>
+        <w:commentReference w:id="101"/>
       </w:r>
       <w:r>
         <w:t xml:space="preserve">. Das Büro muss so gestaltet werden, dass es sich zu einem Zentrum der sozialen Zusammenkünfte entwickelt, denn die Arbeit die Ruhe und Konzentration braucht, findet bei den meisten Mitarbeitern zuhause statt </w:t>
       </w:r>
-      <w:commentRangeStart w:id="88"/>
+      <w:commentRangeStart w:id="102"/>
       <w:r>
         <w:t>vgl. Kugler und Neumüller (2022, S.14</w:t>
       </w:r>
@@ -3711,12 +4255,12 @@
       <w:r>
         <w:t xml:space="preserve">). </w:t>
       </w:r>
-      <w:commentRangeEnd w:id="88"/>
-      <w:r>
-        <w:rPr>
-          <w:rStyle w:val="Kommentarzeichen"/>
-        </w:rPr>
-        <w:commentReference w:id="88"/>
+      <w:commentRangeEnd w:id="102"/>
+      <w:r>
+        <w:rPr>
+          <w:rStyle w:val="Kommentarzeichen"/>
+        </w:rPr>
+        <w:commentReference w:id="102"/>
       </w:r>
       <w:r>
         <w:t>Das bedeutet, dass alte, größtenteils ungenutzte Büroflächen neuen Bereichen für das Zusammenkommen und den Ideenaustausch weichen müssen.</w:t>
@@ -3729,15 +4273,16 @@
       <w:pPr>
         <w:pStyle w:val="berschrift2"/>
       </w:pPr>
-      <w:bookmarkStart w:id="89" w:name="_Toc164856008"/>
-      <w:r>
+      <w:bookmarkStart w:id="103" w:name="_Toc165298807"/>
+      <w:r>
+        <w:lastRenderedPageBreak/>
         <w:t>2.2 – Fazit und Handlungsempfehlung für die IKS</w:t>
       </w:r>
-      <w:bookmarkEnd w:id="89"/>
+      <w:bookmarkEnd w:id="103"/>
     </w:p>
     <w:p/>
     <w:sectPr>
-      <w:footerReference w:type="default" r:id="rId15"/>
+      <w:footerReference w:type="default" r:id="rId16"/>
       <w:pgSz w:w="11906" w:h="16838"/>
       <w:pgMar w:top="1418" w:right="1701" w:bottom="1418" w:left="2268" w:header="709" w:footer="709" w:gutter="0"/>
       <w:pgNumType w:start="1"/>
@@ -3766,7 +4311,7 @@
       </w:r>
     </w:p>
   </w:comment>
-  <w:comment w:id="3" w:author="Prinz, Fabian" w:date="2024-04-18T16:06:00Z" w:initials="PF">
+  <w:comment w:id="4" w:author="Prinz, Fabian" w:date="2024-04-18T16:06:00Z" w:initials="PF">
     <w:p>
       <w:pPr>
         <w:pStyle w:val="Kommentartext"/>
@@ -3782,7 +4327,7 @@
       </w:r>
     </w:p>
   </w:comment>
-  <w:comment w:id="4" w:author="Siggelkow, Jonas" w:date="2024-04-18T16:25:00Z" w:initials="SJ">
+  <w:comment w:id="5" w:author="Siggelkow, Jonas" w:date="2024-04-18T16:25:00Z" w:initials="SJ">
     <w:p>
       <w:pPr>
         <w:pStyle w:val="Kommentartext"/>
@@ -3804,7 +4349,7 @@
       </w:r>
     </w:p>
   </w:comment>
-  <w:comment w:id="5" w:author="Siggelkow, Jonas" w:date="2024-04-16T14:40:00Z" w:initials="SJ">
+  <w:comment w:id="6" w:author="Siggelkow, Jonas" w:date="2024-04-16T14:40:00Z" w:initials="SJ">
     <w:p>
       <w:pPr>
         <w:pStyle w:val="Kommentartext"/>
@@ -3829,7 +4374,7 @@
       </w:r>
     </w:p>
   </w:comment>
-  <w:comment w:id="6" w:author="Siggelkow, Jonas" w:date="2024-04-16T15:06:00Z" w:initials="SJ">
+  <w:comment w:id="7" w:author="Siggelkow, Jonas" w:date="2024-04-16T15:06:00Z" w:initials="SJ">
     <w:p>
       <w:pPr>
         <w:pStyle w:val="Kommentartext"/>
@@ -3854,7 +4399,7 @@
       </w:r>
     </w:p>
   </w:comment>
-  <w:comment w:id="7" w:author="Siggelkow, Jonas" w:date="2024-04-16T16:12:00Z" w:initials="SJ">
+  <w:comment w:id="8" w:author="Siggelkow, Jonas" w:date="2024-04-16T16:12:00Z" w:initials="SJ">
     <w:p>
       <w:pPr>
         <w:pStyle w:val="Kommentartext"/>
@@ -3884,7 +4429,7 @@
       </w:pPr>
     </w:p>
   </w:comment>
-  <w:comment w:id="10" w:author="Siggelkow, Jonas" w:date="2024-04-16T17:02:00Z" w:initials="SJ">
+  <w:comment w:id="11" w:author="Siggelkow, Jonas" w:date="2024-04-16T17:02:00Z" w:initials="SJ">
     <w:p>
       <w:pPr>
         <w:pStyle w:val="Kommentartext"/>
@@ -3915,7 +4460,7 @@
       </w:r>
     </w:p>
   </w:comment>
-  <w:comment w:id="11" w:author="Siggelkow, Jonas" w:date="2024-04-24T16:57:00Z" w:initials="SJ">
+  <w:comment w:id="12" w:author="Siggelkow, Jonas" w:date="2024-04-24T16:57:00Z" w:initials="SJ">
     <w:p>
       <w:pPr>
         <w:pStyle w:val="Kommentartext"/>
@@ -3931,7 +4476,7 @@
       </w:r>
     </w:p>
   </w:comment>
-  <w:comment w:id="12" w:author="Prinz, Fabian" w:date="2024-04-18T16:06:00Z" w:initials="PF">
+  <w:comment w:id="13" w:author="Prinz, Fabian" w:date="2024-04-18T16:06:00Z" w:initials="PF">
     <w:p>
       <w:pPr>
         <w:pStyle w:val="Kommentartext"/>
@@ -3947,7 +4492,7 @@
       </w:r>
     </w:p>
   </w:comment>
-  <w:comment w:id="13" w:author="Siggelkow, Jonas" w:date="2024-04-18T16:22:00Z" w:initials="SJ">
+  <w:comment w:id="14" w:author="Siggelkow, Jonas" w:date="2024-04-18T16:22:00Z" w:initials="SJ">
     <w:p>
       <w:pPr>
         <w:pStyle w:val="Kommentartext"/>
@@ -3963,7 +4508,7 @@
       </w:r>
     </w:p>
   </w:comment>
-  <w:comment w:id="14" w:author="Siggelkow, Jonas" w:date="2024-04-17T12:10:00Z" w:initials="SJ">
+  <w:comment w:id="15" w:author="Siggelkow, Jonas" w:date="2024-04-17T12:10:00Z" w:initials="SJ">
     <w:p>
       <w:pPr>
         <w:pStyle w:val="Kommentartext"/>
@@ -3988,7 +4533,7 @@
       </w:r>
     </w:p>
   </w:comment>
-  <w:comment w:id="17" w:author="Prinz, Fabian" w:date="2024-04-18T16:06:00Z" w:initials="PF">
+  <w:comment w:id="18" w:author="Prinz, Fabian" w:date="2024-04-18T16:06:00Z" w:initials="PF">
     <w:p>
       <w:pPr>
         <w:pStyle w:val="Kommentartext"/>
@@ -4004,7 +4549,7 @@
       </w:r>
     </w:p>
   </w:comment>
-  <w:comment w:id="18" w:author="Siggelkow, Jonas" w:date="2024-04-17T12:06:00Z" w:initials="SJ">
+  <w:comment w:id="19" w:author="Siggelkow, Jonas" w:date="2024-04-17T12:06:00Z" w:initials="SJ">
     <w:p>
       <w:pPr>
         <w:pStyle w:val="Kommentartext"/>
@@ -4029,7 +4574,7 @@
       </w:r>
     </w:p>
   </w:comment>
-  <w:comment w:id="19" w:author="Prinz, Fabian" w:date="2024-04-18T16:07:00Z" w:initials="PF">
+  <w:comment w:id="20" w:author="Prinz, Fabian" w:date="2024-04-18T16:07:00Z" w:initials="PF">
     <w:p>
       <w:pPr>
         <w:pStyle w:val="Kommentartext"/>
@@ -4045,7 +4590,7 @@
       </w:r>
     </w:p>
   </w:comment>
-  <w:comment w:id="20" w:author="Siggelkow, Jonas" w:date="2024-04-18T16:20:00Z" w:initials="SJ">
+  <w:comment w:id="21" w:author="Siggelkow, Jonas" w:date="2024-04-18T16:20:00Z" w:initials="SJ">
     <w:p>
       <w:pPr>
         <w:pStyle w:val="Kommentartext"/>
@@ -4061,7 +4606,7 @@
       </w:r>
     </w:p>
   </w:comment>
-  <w:comment w:id="21" w:author="Siggelkow, Jonas" w:date="2024-04-17T12:25:00Z" w:initials="SJ">
+  <w:comment w:id="22" w:author="Siggelkow, Jonas" w:date="2024-04-17T12:25:00Z" w:initials="SJ">
     <w:p>
       <w:pPr>
         <w:pStyle w:val="Kommentartext"/>
@@ -4086,7 +4631,7 @@
       </w:r>
     </w:p>
   </w:comment>
-  <w:comment w:id="22" w:author="Siggelkow, Jonas" w:date="2024-04-17T12:37:00Z" w:initials="SJ">
+  <w:comment w:id="23" w:author="Siggelkow, Jonas" w:date="2024-04-17T12:37:00Z" w:initials="SJ">
     <w:p>
       <w:pPr>
         <w:pStyle w:val="Kommentartext"/>
@@ -4111,7 +4656,7 @@
       </w:r>
     </w:p>
   </w:comment>
-  <w:comment w:id="23" w:author="Siggelkow, Jonas" w:date="2024-04-17T12:49:00Z" w:initials="SJ">
+  <w:comment w:id="24" w:author="Siggelkow, Jonas" w:date="2024-04-17T12:49:00Z" w:initials="SJ">
     <w:p>
       <w:pPr>
         <w:pStyle w:val="Kommentartext"/>
@@ -4136,7 +4681,7 @@
       </w:r>
     </w:p>
   </w:comment>
-  <w:comment w:id="24" w:author="Siggelkow, Jonas" w:date="2024-04-17T13:05:00Z" w:initials="SJ">
+  <w:comment w:id="25" w:author="Siggelkow, Jonas" w:date="2024-04-17T13:05:00Z" w:initials="SJ">
     <w:p>
       <w:pPr>
         <w:pStyle w:val="Kommentartext"/>
@@ -4161,7 +4706,7 @@
       </w:r>
     </w:p>
   </w:comment>
-  <w:comment w:id="25" w:author="Siggelkow, Jonas" w:date="2024-04-17T14:53:00Z" w:initials="SJ">
+  <w:comment w:id="26" w:author="Siggelkow, Jonas" w:date="2024-04-17T14:53:00Z" w:initials="SJ">
     <w:p>
       <w:pPr>
         <w:pStyle w:val="Kommentartext"/>
@@ -4191,7 +4736,7 @@
       </w:pPr>
     </w:p>
   </w:comment>
-  <w:comment w:id="26" w:author="Siggelkow, Jonas" w:date="2024-04-25T09:45:00Z" w:initials="SJ">
+  <w:comment w:id="27" w:author="Siggelkow, Jonas" w:date="2024-04-25T09:45:00Z" w:initials="SJ">
     <w:p>
       <w:pPr>
         <w:pStyle w:val="Kommentartext"/>
@@ -4216,7 +4761,7 @@
       </w:r>
     </w:p>
   </w:comment>
-  <w:comment w:id="27" w:author="Siggelkow, Jonas" w:date="2024-04-17T15:51:00Z" w:initials="SJ">
+  <w:comment w:id="28" w:author="Siggelkow, Jonas" w:date="2024-04-17T15:51:00Z" w:initials="SJ">
     <w:p>
       <w:pPr>
         <w:pStyle w:val="Kommentartext"/>
@@ -4241,20 +4786,20 @@
       </w:r>
     </w:p>
   </w:comment>
-  <w:comment w:id="28" w:author="Siggelkow, Jonas" w:date="2024-04-25T09:47:00Z" w:initials="SJ">
-    <w:p>
-      <w:pPr>
-        <w:pStyle w:val="Kommentartext"/>
-      </w:pPr>
-      <w:r>
-        <w:rPr>
-          <w:rStyle w:val="Kommentarzeichen"/>
-        </w:rPr>
-        <w:annotationRef/>
-      </w:r>
-    </w:p>
-  </w:comment>
-  <w:comment w:id="29" w:author="Siggelkow, Jonas" w:date="2024-04-17T16:26:00Z" w:initials="SJ">
+  <w:comment w:id="29" w:author="Siggelkow, Jonas" w:date="2024-04-25T09:47:00Z" w:initials="SJ">
+    <w:p>
+      <w:pPr>
+        <w:pStyle w:val="Kommentartext"/>
+      </w:pPr>
+      <w:r>
+        <w:rPr>
+          <w:rStyle w:val="Kommentarzeichen"/>
+        </w:rPr>
+        <w:annotationRef/>
+      </w:r>
+    </w:p>
+  </w:comment>
+  <w:comment w:id="30" w:author="Siggelkow, Jonas" w:date="2024-04-17T16:26:00Z" w:initials="SJ">
     <w:p>
       <w:pPr>
         <w:pStyle w:val="Kommentartext"/>
@@ -4279,7 +4824,7 @@
       </w:r>
     </w:p>
   </w:comment>
-  <w:comment w:id="30" w:author="Siggelkow, Jonas" w:date="2024-04-17T16:35:00Z" w:initials="SJ">
+  <w:comment w:id="31" w:author="Siggelkow, Jonas" w:date="2024-04-17T16:35:00Z" w:initials="SJ">
     <w:p>
       <w:pPr>
         <w:pStyle w:val="Kommentartext"/>
@@ -4304,7 +4849,7 @@
       </w:r>
     </w:p>
   </w:comment>
-  <w:comment w:id="31" w:author="Siggelkow, Jonas" w:date="2024-04-17T16:46:00Z" w:initials="SJ">
+  <w:comment w:id="32" w:author="Siggelkow, Jonas" w:date="2024-04-17T16:46:00Z" w:initials="SJ">
     <w:p>
       <w:pPr>
         <w:pStyle w:val="Kommentartext"/>
@@ -4329,7 +4874,7 @@
       </w:r>
     </w:p>
   </w:comment>
-  <w:comment w:id="32" w:author="Siggelkow, Jonas" w:date="2024-04-17T16:58:00Z" w:initials="SJ">
+  <w:comment w:id="33" w:author="Siggelkow, Jonas" w:date="2024-04-17T16:58:00Z" w:initials="SJ">
     <w:p>
       <w:pPr>
         <w:pStyle w:val="Kommentartext"/>
@@ -4354,7 +4899,7 @@
       </w:r>
     </w:p>
   </w:comment>
-  <w:comment w:id="33" w:author="Siggelkow, Jonas" w:date="2024-04-17T17:25:00Z" w:initials="SJ">
+  <w:comment w:id="34" w:author="Siggelkow, Jonas" w:date="2024-04-17T17:25:00Z" w:initials="SJ">
     <w:p>
       <w:pPr>
         <w:pStyle w:val="Kommentartext"/>
@@ -4379,7 +4924,7 @@
       </w:r>
     </w:p>
   </w:comment>
-  <w:comment w:id="34" w:author="Siggelkow, Jonas" w:date="2024-04-18T10:04:00Z" w:initials="SJ">
+  <w:comment w:id="35" w:author="Siggelkow, Jonas" w:date="2024-04-18T10:04:00Z" w:initials="SJ">
     <w:p>
       <w:pPr>
         <w:pStyle w:val="Kommentartext"/>
@@ -4404,7 +4949,7 @@
       </w:r>
     </w:p>
   </w:comment>
-  <w:comment w:id="35" w:author="Siggelkow, Jonas" w:date="2024-04-18T10:18:00Z" w:initials="SJ">
+  <w:comment w:id="36" w:author="Siggelkow, Jonas" w:date="2024-04-18T10:18:00Z" w:initials="SJ">
     <w:p>
       <w:pPr>
         <w:pStyle w:val="Kommentartext"/>
@@ -4429,7 +4974,7 @@
       </w:r>
     </w:p>
   </w:comment>
-  <w:comment w:id="36" w:author="Siggelkow, Jonas" w:date="2024-04-18T14:59:00Z" w:initials="SJ">
+  <w:comment w:id="37" w:author="Siggelkow, Jonas" w:date="2024-04-18T14:59:00Z" w:initials="SJ">
     <w:p>
       <w:pPr>
         <w:pStyle w:val="Kommentartext"/>
@@ -4454,7 +4999,357 @@
       </w:r>
     </w:p>
   </w:comment>
-  <w:comment w:id="39" w:author="Siggelkow, Jonas" w:date="2024-04-18T16:12:00Z" w:initials="SJ">
+  <w:comment w:id="38" w:author="Siggelkow, Jonas" w:date="2024-04-29T12:28:00Z" w:initials="SJ">
+    <w:p>
+      <w:pPr>
+        <w:pStyle w:val="Kommentartext"/>
+        <w:rPr>
+          <w:b/>
+        </w:rPr>
+      </w:pPr>
+      <w:r>
+        <w:rPr>
+          <w:rStyle w:val="Kommentarzeichen"/>
+        </w:rPr>
+        <w:annotationRef/>
+      </w:r>
+      <w:r>
+        <w:t xml:space="preserve">Indirektes Zitat aus Wissen managen Wie Unternehmen ihre wertvollste Ressource optimal nutzen S.30 </w:t>
+      </w:r>
+      <w:r>
+        <w:rPr>
+          <w:b/>
+        </w:rPr>
+        <w:t>Zitat 56</w:t>
+      </w:r>
+    </w:p>
+  </w:comment>
+  <w:comment w:id="39" w:author="Siggelkow, Jonas" w:date="2024-04-29T12:35:00Z" w:initials="SJ">
+    <w:p>
+      <w:pPr>
+        <w:pStyle w:val="Kommentartext"/>
+        <w:rPr>
+          <w:b/>
+        </w:rPr>
+      </w:pPr>
+      <w:r>
+        <w:rPr>
+          <w:rStyle w:val="Kommentarzeichen"/>
+        </w:rPr>
+        <w:annotationRef/>
+      </w:r>
+      <w:r>
+        <w:t>Indirektes Zitat aus Wissen managen Wie Unternehmen ihre wertvollste Ressource optimal nutzen S.3</w:t>
+      </w:r>
+      <w:r>
+        <w:t>1</w:t>
+      </w:r>
+      <w:r>
+        <w:t xml:space="preserve"> </w:t>
+      </w:r>
+      <w:r>
+        <w:rPr>
+          <w:b/>
+        </w:rPr>
+        <w:t>Zitat 57</w:t>
+      </w:r>
+    </w:p>
+  </w:comment>
+  <w:comment w:id="40" w:author="Siggelkow, Jonas" w:date="2024-04-29T12:48:00Z" w:initials="SJ">
+    <w:p>
+      <w:pPr>
+        <w:pStyle w:val="Kommentartext"/>
+        <w:rPr>
+          <w:b/>
+        </w:rPr>
+      </w:pPr>
+      <w:r>
+        <w:rPr>
+          <w:rStyle w:val="Kommentarzeichen"/>
+        </w:rPr>
+        <w:annotationRef/>
+      </w:r>
+      <w:r>
+        <w:t xml:space="preserve">Indirektes Zitat aus Wissen managen Wie Unternehmen ihre wertvollste Ressource optimal nutzen S.31 </w:t>
+      </w:r>
+      <w:r>
+        <w:rPr>
+          <w:b/>
+        </w:rPr>
+        <w:t>Zitat 58</w:t>
+      </w:r>
+    </w:p>
+  </w:comment>
+  <w:comment w:id="41" w:author="Siggelkow, Jonas" w:date="2024-04-29T13:21:00Z" w:initials="SJ">
+    <w:p>
+      <w:pPr>
+        <w:pStyle w:val="Kommentartext"/>
+        <w:rPr>
+          <w:b/>
+        </w:rPr>
+      </w:pPr>
+      <w:r>
+        <w:rPr>
+          <w:rStyle w:val="Kommentarzeichen"/>
+        </w:rPr>
+        <w:annotationRef/>
+      </w:r>
+      <w:r>
+        <w:t xml:space="preserve">Indirektes Zitat aus Wissen managen Wie Unternehmen ihre wertvollste Ressource optimal nutzen S.31 </w:t>
+      </w:r>
+      <w:r>
+        <w:rPr>
+          <w:b/>
+        </w:rPr>
+        <w:t>Zitat 59</w:t>
+      </w:r>
+    </w:p>
+  </w:comment>
+  <w:comment w:id="42" w:author="Siggelkow, Jonas" w:date="2024-04-29T14:15:00Z" w:initials="SJ">
+    <w:p>
+      <w:pPr>
+        <w:pStyle w:val="Kommentartext"/>
+        <w:rPr>
+          <w:b/>
+        </w:rPr>
+      </w:pPr>
+      <w:r>
+        <w:rPr>
+          <w:rStyle w:val="Kommentarzeichen"/>
+        </w:rPr>
+        <w:annotationRef/>
+      </w:r>
+      <w:r>
+        <w:t xml:space="preserve">Indirektes Zitat aus Wissen managen Wie Unternehmen ihre wertvollste Ressource optimal nutzen S.32 </w:t>
+      </w:r>
+      <w:r>
+        <w:rPr>
+          <w:b/>
+        </w:rPr>
+        <w:t>Zitat 60</w:t>
+      </w:r>
+    </w:p>
+  </w:comment>
+  <w:comment w:id="43" w:author="Siggelkow, Jonas" w:date="2024-04-29T14:22:00Z" w:initials="SJ">
+    <w:p>
+      <w:pPr>
+        <w:pStyle w:val="Kommentartext"/>
+        <w:rPr>
+          <w:b/>
+        </w:rPr>
+      </w:pPr>
+      <w:r>
+        <w:rPr>
+          <w:rStyle w:val="Kommentarzeichen"/>
+        </w:rPr>
+        <w:annotationRef/>
+      </w:r>
+      <w:r>
+        <w:t xml:space="preserve">Indirektes Zitat aus Wissen managen Wie Unternehmen ihre wertvollste Ressource optimal nutzen S.32 </w:t>
+      </w:r>
+      <w:r>
+        <w:rPr>
+          <w:b/>
+        </w:rPr>
+        <w:t>Zitat 61</w:t>
+      </w:r>
+    </w:p>
+  </w:comment>
+  <w:comment w:id="44" w:author="Siggelkow, Jonas" w:date="2024-04-29T14:35:00Z" w:initials="SJ">
+    <w:p>
+      <w:pPr>
+        <w:pStyle w:val="Kommentartext"/>
+        <w:rPr>
+          <w:b/>
+        </w:rPr>
+      </w:pPr>
+      <w:r>
+        <w:rPr>
+          <w:rStyle w:val="Kommentarzeichen"/>
+        </w:rPr>
+        <w:annotationRef/>
+      </w:r>
+      <w:r>
+        <w:t xml:space="preserve">Indirektes Zitat aus Wissen managen Wie Unternehmen ihre wertvollste Ressource optimal nutzen S.32 </w:t>
+      </w:r>
+      <w:r>
+        <w:rPr>
+          <w:b/>
+        </w:rPr>
+        <w:t>Zitat 62</w:t>
+      </w:r>
+    </w:p>
+  </w:comment>
+  <w:comment w:id="45" w:author="Siggelkow, Jonas" w:date="2024-04-29T15:18:00Z" w:initials="SJ">
+    <w:p>
+      <w:pPr>
+        <w:pStyle w:val="Kommentartext"/>
+        <w:rPr>
+          <w:b/>
+        </w:rPr>
+      </w:pPr>
+      <w:r>
+        <w:rPr>
+          <w:rStyle w:val="Kommentarzeichen"/>
+        </w:rPr>
+        <w:annotationRef/>
+      </w:r>
+      <w:r>
+        <w:t xml:space="preserve">Indirektes Zitat aus Wissen Managen Wie Unternehmen ihre wertvollste Ressource optimal nutzen s.33 </w:t>
+      </w:r>
+      <w:r>
+        <w:rPr>
+          <w:b/>
+        </w:rPr>
+        <w:t>Zitat 63</w:t>
+      </w:r>
+    </w:p>
+  </w:comment>
+  <w:comment w:id="47" w:author="Siggelkow, Jonas" w:date="2024-04-29T16:03:00Z" w:initials="SJ">
+    <w:p>
+      <w:pPr>
+        <w:pStyle w:val="Kommentartext"/>
+        <w:rPr>
+          <w:b/>
+        </w:rPr>
+      </w:pPr>
+      <w:r>
+        <w:rPr>
+          <w:rStyle w:val="Kommentarzeichen"/>
+        </w:rPr>
+        <w:annotationRef/>
+      </w:r>
+      <w:r>
+        <w:t xml:space="preserve">Abbildung aus Wissen Managen Wie Unternehmen ihre wertvollste Ressource optimal nutzen S.34 </w:t>
+      </w:r>
+    </w:p>
+  </w:comment>
+  <w:comment w:id="46" w:author="Siggelkow, Jonas" w:date="2024-04-29T15:19:00Z" w:initials="SJ">
+    <w:p>
+      <w:pPr>
+        <w:pStyle w:val="Kommentartext"/>
+        <w:rPr>
+          <w:b/>
+        </w:rPr>
+      </w:pPr>
+      <w:r>
+        <w:rPr>
+          <w:rStyle w:val="Kommentarzeichen"/>
+        </w:rPr>
+        <w:annotationRef/>
+      </w:r>
+      <w:r>
+        <w:t xml:space="preserve">Indirektes Zitat aus Wissen Managen Wie Unternehmen ihre wertvollste Ressource optimal nutzen S.33 </w:t>
+      </w:r>
+      <w:r>
+        <w:rPr>
+          <w:b/>
+        </w:rPr>
+        <w:t>Zitat 64</w:t>
+      </w:r>
+    </w:p>
+  </w:comment>
+  <w:comment w:id="50" w:author="Siggelkow, Jonas" w:date="2024-04-29T16:20:00Z" w:initials="SJ">
+    <w:p>
+      <w:pPr>
+        <w:pStyle w:val="Kommentartext"/>
+        <w:rPr>
+          <w:b/>
+        </w:rPr>
+      </w:pPr>
+      <w:r>
+        <w:rPr>
+          <w:rStyle w:val="Kommentarzeichen"/>
+        </w:rPr>
+        <w:annotationRef/>
+      </w:r>
+      <w:r>
+        <w:t xml:space="preserve">Indirektes Zitat aus Weitergabe von Wissen keine Selbstverständlichkeit S.7 </w:t>
+      </w:r>
+      <w:r>
+        <w:rPr>
+          <w:b/>
+        </w:rPr>
+        <w:t xml:space="preserve"> Zitat 65</w:t>
+      </w:r>
+    </w:p>
+  </w:comment>
+  <w:comment w:id="51" w:author="Siggelkow, Jonas" w:date="2024-04-29T16:28:00Z" w:initials="SJ">
+    <w:p>
+      <w:pPr>
+        <w:pStyle w:val="Kommentartext"/>
+        <w:rPr>
+          <w:b/>
+        </w:rPr>
+      </w:pPr>
+      <w:r>
+        <w:rPr>
+          <w:rStyle w:val="Kommentarzeichen"/>
+        </w:rPr>
+        <w:annotationRef/>
+      </w:r>
+      <w:r>
+        <w:t xml:space="preserve">Indirektes Zitat aus Weitergabe von Wissen keine Selbstverständlichkeit S.8 </w:t>
+      </w:r>
+      <w:r>
+        <w:rPr>
+          <w:b/>
+        </w:rPr>
+        <w:t>Zitat 66</w:t>
+      </w:r>
+    </w:p>
+  </w:comment>
+  <w:comment w:id="52" w:author="Siggelkow, Jonas" w:date="2024-04-29T16:50:00Z" w:initials="SJ">
+    <w:p>
+      <w:pPr>
+        <w:pStyle w:val="Kommentartext"/>
+        <w:rPr>
+          <w:b/>
+        </w:rPr>
+      </w:pPr>
+      <w:r>
+        <w:rPr>
+          <w:rStyle w:val="Kommentarzeichen"/>
+        </w:rPr>
+        <w:annotationRef/>
+      </w:r>
+      <w:r>
+        <w:t xml:space="preserve">Indirektes Zitat aus Weitergabe von Wissen keine Selbstverständlichkeit S.8 </w:t>
+      </w:r>
+      <w:r>
+        <w:rPr>
+          <w:b/>
+        </w:rPr>
+        <w:t>Zitat 67</w:t>
+      </w:r>
+    </w:p>
+  </w:comment>
+  <w:comment w:id="53" w:author="Siggelkow, Jonas" w:date="2024-04-29T16:55:00Z" w:initials="SJ">
+    <w:p>
+      <w:pPr>
+        <w:pStyle w:val="Kommentartext"/>
+        <w:rPr>
+          <w:b/>
+        </w:rPr>
+      </w:pPr>
+      <w:r>
+        <w:rPr>
+          <w:rStyle w:val="Kommentarzeichen"/>
+        </w:rPr>
+        <w:annotationRef/>
+      </w:r>
+      <w:r>
+        <w:t xml:space="preserve">Indirektes Zitat aus Weitergabe von Wissen keine Selbstverständlichkeit S.8 </w:t>
+      </w:r>
+      <w:r>
+        <w:rPr>
+          <w:b/>
+        </w:rPr>
+        <w:t>Zitat 68</w:t>
+      </w:r>
+    </w:p>
+  </w:comment>
+  <w:comment w:id="54" w:author="Siggelkow, Jonas" w:date="2024-04-18T16:12:00Z" w:initials="SJ">
     <w:p>
       <w:pPr>
         <w:pStyle w:val="Kommentartext"/>
@@ -4479,7 +5374,7 @@
       </w:r>
     </w:p>
   </w:comment>
-  <w:comment w:id="40" w:author="Siggelkow, Jonas" w:date="2024-04-18T16:54:00Z" w:initials="SJ">
+  <w:comment w:id="55" w:author="Siggelkow, Jonas" w:date="2024-04-18T16:54:00Z" w:initials="SJ">
     <w:p>
       <w:pPr>
         <w:pStyle w:val="Kommentartext"/>
@@ -4504,7 +5399,7 @@
       </w:r>
     </w:p>
   </w:comment>
-  <w:comment w:id="41" w:author="Siggelkow, Jonas" w:date="2024-04-18T17:19:00Z" w:initials="SJ">
+  <w:comment w:id="56" w:author="Siggelkow, Jonas" w:date="2024-04-18T17:19:00Z" w:initials="SJ">
     <w:p>
       <w:pPr>
         <w:pStyle w:val="Kommentartext"/>
@@ -4529,7 +5424,7 @@
       </w:r>
     </w:p>
   </w:comment>
-  <w:comment w:id="42" w:author="Siggelkow, Jonas" w:date="2024-04-18T17:27:00Z" w:initials="SJ">
+  <w:comment w:id="57" w:author="Siggelkow, Jonas" w:date="2024-04-18T17:27:00Z" w:initials="SJ">
     <w:p>
       <w:pPr>
         <w:pStyle w:val="Kommentartext"/>
@@ -4554,7 +5449,7 @@
       </w:r>
     </w:p>
   </w:comment>
-  <w:comment w:id="43" w:author="Siggelkow, Jonas" w:date="2024-04-23T12:19:00Z" w:initials="SJ">
+  <w:comment w:id="58" w:author="Siggelkow, Jonas" w:date="2024-04-23T12:19:00Z" w:initials="SJ">
     <w:p>
       <w:pPr>
         <w:pStyle w:val="Kommentartext"/>
@@ -4579,7 +5474,7 @@
       </w:r>
     </w:p>
   </w:comment>
-  <w:comment w:id="44" w:author="Siggelkow, Jonas" w:date="2024-04-23T12:57:00Z" w:initials="SJ">
+  <w:comment w:id="59" w:author="Siggelkow, Jonas" w:date="2024-04-23T12:57:00Z" w:initials="SJ">
     <w:p>
       <w:pPr>
         <w:pStyle w:val="Kommentartext"/>
@@ -4604,7 +5499,7 @@
       </w:r>
     </w:p>
   </w:comment>
-  <w:comment w:id="45" w:author="Siggelkow, Jonas" w:date="2024-04-23T13:11:00Z" w:initials="SJ">
+  <w:comment w:id="60" w:author="Siggelkow, Jonas" w:date="2024-04-23T13:11:00Z" w:initials="SJ">
     <w:p>
       <w:pPr>
         <w:pStyle w:val="Kommentartext"/>
@@ -4629,7 +5524,7 @@
       </w:r>
     </w:p>
   </w:comment>
-  <w:comment w:id="46" w:author="Siggelkow, Jonas" w:date="2024-04-23T14:25:00Z" w:initials="SJ">
+  <w:comment w:id="61" w:author="Siggelkow, Jonas" w:date="2024-04-23T14:25:00Z" w:initials="SJ">
     <w:p>
       <w:pPr>
         <w:pStyle w:val="Kommentartext"/>
@@ -4654,7 +5549,7 @@
       </w:r>
     </w:p>
   </w:comment>
-  <w:comment w:id="47" w:author="Siggelkow, Jonas" w:date="2024-04-23T14:43:00Z" w:initials="SJ">
+  <w:comment w:id="62" w:author="Siggelkow, Jonas" w:date="2024-04-23T14:43:00Z" w:initials="SJ">
     <w:p>
       <w:pPr>
         <w:pStyle w:val="Kommentartext"/>
@@ -4679,7 +5574,7 @@
       </w:r>
     </w:p>
   </w:comment>
-  <w:comment w:id="48" w:author="Siggelkow, Jonas" w:date="2024-04-23T15:26:00Z" w:initials="SJ">
+  <w:comment w:id="63" w:author="Siggelkow, Jonas" w:date="2024-04-23T15:26:00Z" w:initials="SJ">
     <w:p>
       <w:pPr>
         <w:pStyle w:val="Kommentartext"/>
@@ -4704,7 +5599,7 @@
       </w:r>
     </w:p>
   </w:comment>
-  <w:comment w:id="49" w:author="Siggelkow, Jonas" w:date="2024-04-23T15:55:00Z" w:initials="SJ">
+  <w:comment w:id="64" w:author="Siggelkow, Jonas" w:date="2024-04-23T15:55:00Z" w:initials="SJ">
     <w:p>
       <w:pPr>
         <w:pStyle w:val="Kommentartext"/>
@@ -4729,7 +5624,7 @@
       </w:r>
     </w:p>
   </w:comment>
-  <w:comment w:id="50" w:author="Siggelkow, Jonas" w:date="2024-04-23T16:21:00Z" w:initials="SJ">
+  <w:comment w:id="65" w:author="Siggelkow, Jonas" w:date="2024-04-23T16:21:00Z" w:initials="SJ">
     <w:p>
       <w:pPr>
         <w:pStyle w:val="Kommentartext"/>
@@ -4745,7 +5640,7 @@
       </w:r>
     </w:p>
   </w:comment>
-  <w:comment w:id="51" w:author="Siggelkow, Jonas" w:date="2024-04-23T16:30:00Z" w:initials="SJ">
+  <w:comment w:id="66" w:author="Siggelkow, Jonas" w:date="2024-04-23T16:30:00Z" w:initials="SJ">
     <w:p>
       <w:pPr>
         <w:pStyle w:val="Kommentartext"/>
@@ -4770,7 +5665,7 @@
       </w:r>
     </w:p>
   </w:comment>
-  <w:comment w:id="52" w:author="Siggelkow, Jonas" w:date="2024-04-23T17:15:00Z" w:initials="SJ">
+  <w:comment w:id="67" w:author="Siggelkow, Jonas" w:date="2024-04-23T17:15:00Z" w:initials="SJ">
     <w:p>
       <w:pPr>
         <w:pStyle w:val="Kommentartext"/>
@@ -4795,7 +5690,7 @@
       </w:r>
     </w:p>
   </w:comment>
-  <w:comment w:id="53" w:author="Siggelkow, Jonas" w:date="2024-04-23T17:12:00Z" w:initials="SJ">
+  <w:comment w:id="68" w:author="Siggelkow, Jonas" w:date="2024-04-23T17:12:00Z" w:initials="SJ">
     <w:p>
       <w:pPr>
         <w:pStyle w:val="Kommentartext"/>
@@ -4817,7 +5712,7 @@
       </w:r>
     </w:p>
   </w:comment>
-  <w:comment w:id="56" w:author="Siggelkow, Jonas" w:date="2024-04-24T14:18:00Z" w:initials="SJ">
+  <w:comment w:id="71" w:author="Siggelkow, Jonas" w:date="2024-04-24T14:18:00Z" w:initials="SJ">
     <w:p>
       <w:pPr>
         <w:pStyle w:val="Kommentartext"/>
@@ -4842,7 +5737,7 @@
       </w:r>
     </w:p>
   </w:comment>
-  <w:comment w:id="57" w:author="Siggelkow, Jonas" w:date="2024-04-24T14:29:00Z" w:initials="SJ">
+  <w:comment w:id="72" w:author="Siggelkow, Jonas" w:date="2024-04-24T14:29:00Z" w:initials="SJ">
     <w:p>
       <w:pPr>
         <w:pStyle w:val="Kommentartext"/>
@@ -4864,7 +5759,7 @@
       </w:r>
     </w:p>
   </w:comment>
-  <w:comment w:id="58" w:author="Siggelkow, Jonas" w:date="2024-04-24T14:31:00Z" w:initials="SJ">
+  <w:comment w:id="73" w:author="Siggelkow, Jonas" w:date="2024-04-24T14:31:00Z" w:initials="SJ">
     <w:p>
       <w:pPr>
         <w:pStyle w:val="Kommentartext"/>
@@ -4889,7 +5784,7 @@
       </w:r>
     </w:p>
   </w:comment>
-  <w:comment w:id="59" w:author="Siggelkow, Jonas" w:date="2024-04-24T15:11:00Z" w:initials="SJ">
+  <w:comment w:id="74" w:author="Siggelkow, Jonas" w:date="2024-04-24T15:11:00Z" w:initials="SJ">
     <w:p>
       <w:pPr>
         <w:pStyle w:val="Kommentartext"/>
@@ -4914,7 +5809,7 @@
       </w:r>
     </w:p>
   </w:comment>
-  <w:comment w:id="60" w:author="Siggelkow, Jonas" w:date="2024-04-24T16:37:00Z" w:initials="SJ">
+  <w:comment w:id="75" w:author="Siggelkow, Jonas" w:date="2024-04-24T16:37:00Z" w:initials="SJ">
     <w:p>
       <w:pPr>
         <w:pStyle w:val="Kommentartext"/>
@@ -4939,7 +5834,7 @@
       </w:r>
     </w:p>
   </w:comment>
-  <w:comment w:id="61" w:author="Siggelkow, Jonas" w:date="2024-04-24T16:42:00Z" w:initials="SJ">
+  <w:comment w:id="76" w:author="Siggelkow, Jonas" w:date="2024-04-24T16:42:00Z" w:initials="SJ">
     <w:p>
       <w:pPr>
         <w:pStyle w:val="Kommentartext"/>
@@ -4964,7 +5859,7 @@
       </w:r>
     </w:p>
   </w:comment>
-  <w:comment w:id="62" w:author="Siggelkow, Jonas" w:date="2024-04-24T17:05:00Z" w:initials="SJ">
+  <w:comment w:id="77" w:author="Siggelkow, Jonas" w:date="2024-04-24T17:05:00Z" w:initials="SJ">
     <w:p>
       <w:pPr>
         <w:pStyle w:val="Kommentartext"/>
@@ -4980,7 +5875,7 @@
       </w:r>
     </w:p>
   </w:comment>
-  <w:comment w:id="63" w:author="Siggelkow, Jonas" w:date="2024-04-25T10:59:00Z" w:initials="SJ">
+  <w:comment w:id="78" w:author="Siggelkow, Jonas" w:date="2024-04-25T10:59:00Z" w:initials="SJ">
     <w:p>
       <w:pPr>
         <w:pStyle w:val="Kommentartext"/>
@@ -5002,7 +5897,7 @@
       </w:r>
     </w:p>
   </w:comment>
-  <w:comment w:id="64" w:author="Siggelkow, Jonas" w:date="2024-04-25T11:52:00Z" w:initials="SJ">
+  <w:comment w:id="79" w:author="Siggelkow, Jonas" w:date="2024-04-25T11:52:00Z" w:initials="SJ">
     <w:p>
       <w:pPr>
         <w:pStyle w:val="Kommentartext"/>
@@ -5027,7 +5922,7 @@
       </w:r>
     </w:p>
   </w:comment>
-  <w:comment w:id="65" w:author="Siggelkow, Jonas" w:date="2024-04-25T11:58:00Z" w:initials="SJ">
+  <w:comment w:id="80" w:author="Siggelkow, Jonas" w:date="2024-04-25T11:58:00Z" w:initials="SJ">
     <w:p>
       <w:pPr>
         <w:pStyle w:val="Kommentartext"/>
@@ -5052,7 +5947,7 @@
       </w:r>
     </w:p>
   </w:comment>
-  <w:comment w:id="66" w:author="Siggelkow, Jonas" w:date="2024-04-25T12:18:00Z" w:initials="SJ">
+  <w:comment w:id="81" w:author="Siggelkow, Jonas" w:date="2024-04-25T12:18:00Z" w:initials="SJ">
     <w:p>
       <w:pPr>
         <w:pStyle w:val="Kommentartext"/>
@@ -5077,7 +5972,7 @@
       </w:r>
     </w:p>
   </w:comment>
-  <w:comment w:id="67" w:author="Siggelkow, Jonas" w:date="2024-04-25T12:29:00Z" w:initials="SJ">
+  <w:comment w:id="82" w:author="Siggelkow, Jonas" w:date="2024-04-25T12:29:00Z" w:initials="SJ">
     <w:p>
       <w:pPr>
         <w:pStyle w:val="Kommentartext"/>
@@ -5110,7 +6005,7 @@
       </w:r>
     </w:p>
   </w:comment>
-  <w:comment w:id="68" w:author="Siggelkow, Jonas" w:date="2024-04-25T13:12:00Z" w:initials="SJ">
+  <w:comment w:id="83" w:author="Siggelkow, Jonas" w:date="2024-04-25T13:12:00Z" w:initials="SJ">
     <w:p>
       <w:pPr>
         <w:pStyle w:val="Kommentartext"/>
@@ -5132,7 +6027,7 @@
       </w:r>
     </w:p>
   </w:comment>
-  <w:comment w:id="69" w:author="Siggelkow, Jonas" w:date="2024-04-25T13:13:00Z" w:initials="SJ">
+  <w:comment w:id="84" w:author="Siggelkow, Jonas" w:date="2024-04-25T13:13:00Z" w:initials="SJ">
     <w:p>
       <w:pPr>
         <w:pStyle w:val="Kommentartext"/>
@@ -5157,7 +6052,7 @@
       </w:r>
     </w:p>
   </w:comment>
-  <w:comment w:id="70" w:author="Siggelkow, Jonas" w:date="2024-04-25T14:08:00Z" w:initials="SJ">
+  <w:comment w:id="85" w:author="Siggelkow, Jonas" w:date="2024-04-25T14:08:00Z" w:initials="SJ">
     <w:p>
       <w:pPr>
         <w:pStyle w:val="Kommentartext"/>
@@ -5182,7 +6077,7 @@
       </w:r>
     </w:p>
   </w:comment>
-  <w:comment w:id="71" w:author="Siggelkow, Jonas" w:date="2024-04-25T15:26:00Z" w:initials="SJ">
+  <w:comment w:id="86" w:author="Siggelkow, Jonas" w:date="2024-04-25T15:26:00Z" w:initials="SJ">
     <w:p>
       <w:pPr>
         <w:pStyle w:val="Kommentartext"/>
@@ -5207,7 +6102,7 @@
       </w:r>
     </w:p>
   </w:comment>
-  <w:comment w:id="72" w:author="Siggelkow, Jonas" w:date="2024-04-25T15:36:00Z" w:initials="SJ">
+  <w:comment w:id="87" w:author="Siggelkow, Jonas" w:date="2024-04-25T15:36:00Z" w:initials="SJ">
     <w:p>
       <w:pPr>
         <w:pStyle w:val="Kommentartext"/>
@@ -5229,7 +6124,7 @@
       </w:r>
     </w:p>
   </w:comment>
-  <w:comment w:id="73" w:author="Siggelkow, Jonas" w:date="2024-04-25T15:58:00Z" w:initials="SJ">
+  <w:comment w:id="88" w:author="Siggelkow, Jonas" w:date="2024-04-25T15:58:00Z" w:initials="SJ">
     <w:p>
       <w:pPr>
         <w:pStyle w:val="Kommentartext"/>
@@ -5245,7 +6140,7 @@
       </w:r>
     </w:p>
   </w:comment>
-  <w:comment w:id="74" w:author="Siggelkow, Jonas" w:date="2024-04-25T17:42:00Z" w:initials="SJ">
+  <w:comment w:id="89" w:author="Siggelkow, Jonas" w:date="2024-04-25T17:42:00Z" w:initials="SJ">
     <w:p>
       <w:pPr>
         <w:pStyle w:val="Kommentartext"/>
@@ -5270,7 +6165,7 @@
       </w:r>
     </w:p>
   </w:comment>
-  <w:comment w:id="75" w:author="Siggelkow, Jonas" w:date="2024-04-26T10:05:00Z" w:initials="SJ">
+  <w:comment w:id="90" w:author="Siggelkow, Jonas" w:date="2024-04-26T10:05:00Z" w:initials="SJ">
     <w:p>
       <w:pPr>
         <w:pStyle w:val="Kommentartext"/>
@@ -5295,7 +6190,7 @@
       </w:r>
     </w:p>
   </w:comment>
-  <w:comment w:id="76" w:author="Siggelkow, Jonas" w:date="2024-04-26T10:15:00Z" w:initials="SJ">
+  <w:comment w:id="91" w:author="Siggelkow, Jonas" w:date="2024-04-26T10:15:00Z" w:initials="SJ">
     <w:p>
       <w:pPr>
         <w:pStyle w:val="Kommentartext"/>
@@ -5320,7 +6215,7 @@
       </w:r>
     </w:p>
   </w:comment>
-  <w:comment w:id="77" w:author="Siggelkow, Jonas" w:date="2024-04-26T10:22:00Z" w:initials="SJ">
+  <w:comment w:id="92" w:author="Siggelkow, Jonas" w:date="2024-04-26T10:22:00Z" w:initials="SJ">
     <w:p>
       <w:pPr>
         <w:pStyle w:val="Kommentartext"/>
@@ -5345,7 +6240,7 @@
       </w:r>
     </w:p>
   </w:comment>
-  <w:comment w:id="78" w:author="Siggelkow, Jonas" w:date="2024-04-26T11:38:00Z" w:initials="SJ">
+  <w:comment w:id="93" w:author="Siggelkow, Jonas" w:date="2024-04-26T11:38:00Z" w:initials="SJ">
     <w:p>
       <w:pPr>
         <w:pStyle w:val="Kommentartext"/>
@@ -5370,7 +6265,7 @@
       </w:r>
     </w:p>
   </w:comment>
-  <w:comment w:id="79" w:author="Siggelkow, Jonas" w:date="2024-04-26T12:35:00Z" w:initials="SJ">
+  <w:comment w:id="94" w:author="Siggelkow, Jonas" w:date="2024-04-26T12:35:00Z" w:initials="SJ">
     <w:p>
       <w:pPr>
         <w:pStyle w:val="Kommentartext"/>
@@ -5386,7 +6281,7 @@
       </w:r>
     </w:p>
   </w:comment>
-  <w:comment w:id="80" w:author="Siggelkow, Jonas" w:date="2024-04-26T12:54:00Z" w:initials="SJ">
+  <w:comment w:id="95" w:author="Siggelkow, Jonas" w:date="2024-04-26T12:54:00Z" w:initials="SJ">
     <w:p>
       <w:pPr>
         <w:pStyle w:val="Kommentartext"/>
@@ -5411,7 +6306,7 @@
       </w:r>
     </w:p>
   </w:comment>
-  <w:comment w:id="81" w:author="Siggelkow, Jonas" w:date="2024-04-26T13:03:00Z" w:initials="SJ">
+  <w:comment w:id="96" w:author="Siggelkow, Jonas" w:date="2024-04-26T13:03:00Z" w:initials="SJ">
     <w:p>
       <w:pPr>
         <w:pStyle w:val="Kommentartext"/>
@@ -5436,7 +6331,7 @@
       </w:r>
     </w:p>
   </w:comment>
-  <w:comment w:id="83" w:author="Siggelkow, Jonas" w:date="2024-04-26T13:16:00Z" w:initials="SJ">
+  <w:comment w:id="97" w:author="Siggelkow, Jonas" w:date="2024-04-26T13:16:00Z" w:initials="SJ">
     <w:p>
       <w:pPr>
         <w:pStyle w:val="Kommentartext"/>
@@ -5461,7 +6356,7 @@
       </w:r>
     </w:p>
   </w:comment>
-  <w:comment w:id="84" w:author="Siggelkow, Jonas" w:date="2024-04-26T14:12:00Z" w:initials="SJ">
+  <w:comment w:id="98" w:author="Siggelkow, Jonas" w:date="2024-04-26T14:12:00Z" w:initials="SJ">
     <w:p>
       <w:pPr>
         <w:pStyle w:val="Kommentartext"/>
@@ -5486,7 +6381,7 @@
       </w:r>
     </w:p>
   </w:comment>
-  <w:comment w:id="85" w:author="Siggelkow, Jonas" w:date="2024-04-26T15:18:00Z" w:initials="SJ">
+  <w:comment w:id="99" w:author="Siggelkow, Jonas" w:date="2024-04-26T15:18:00Z" w:initials="SJ">
     <w:p>
       <w:pPr>
         <w:pStyle w:val="Kommentartext"/>
@@ -5502,7 +6397,7 @@
       </w:r>
     </w:p>
   </w:comment>
-  <w:comment w:id="86" w:author="Siggelkow, Jonas" w:date="2024-04-26T15:38:00Z" w:initials="SJ">
+  <w:comment w:id="100" w:author="Siggelkow, Jonas" w:date="2024-04-26T15:38:00Z" w:initials="SJ">
     <w:p>
       <w:pPr>
         <w:pStyle w:val="Kommentartext"/>
@@ -5527,7 +6422,7 @@
       </w:r>
     </w:p>
   </w:comment>
-  <w:comment w:id="87" w:author="Siggelkow, Jonas" w:date="2024-04-26T16:01:00Z" w:initials="SJ">
+  <w:comment w:id="101" w:author="Siggelkow, Jonas" w:date="2024-04-26T16:01:00Z" w:initials="SJ">
     <w:p>
       <w:pPr>
         <w:pStyle w:val="Kommentartext"/>
@@ -5543,7 +6438,7 @@
       </w:r>
     </w:p>
   </w:comment>
-  <w:comment w:id="88" w:author="Siggelkow, Jonas" w:date="2024-04-26T16:11:00Z" w:initials="SJ">
+  <w:comment w:id="102" w:author="Siggelkow, Jonas" w:date="2024-04-26T16:11:00Z" w:initials="SJ">
     <w:p>
       <w:pPr>
         <w:pStyle w:val="Kommentartext"/>
@@ -5604,6 +6499,20 @@
   <w15:commentEx w15:paraId="6FC22D1E" w15:done="0"/>
   <w15:commentEx w15:paraId="388A007B" w15:done="0"/>
   <w15:commentEx w15:paraId="62D9877E" w15:done="0"/>
+  <w15:commentEx w15:paraId="702F9DFB" w15:done="0"/>
+  <w15:commentEx w15:paraId="7CF69CAB" w15:done="0"/>
+  <w15:commentEx w15:paraId="4AE90F36" w15:done="0"/>
+  <w15:commentEx w15:paraId="778B9FF7" w15:done="0"/>
+  <w15:commentEx w15:paraId="6FED1A76" w15:done="0"/>
+  <w15:commentEx w15:paraId="25FCE381" w15:done="0"/>
+  <w15:commentEx w15:paraId="7EACC05C" w15:done="0"/>
+  <w15:commentEx w15:paraId="019337D7" w15:done="0"/>
+  <w15:commentEx w15:paraId="4A8E2FCD" w15:done="0"/>
+  <w15:commentEx w15:paraId="6D4EBAB2" w15:done="0"/>
+  <w15:commentEx w15:paraId="0592E8B1" w15:done="0"/>
+  <w15:commentEx w15:paraId="3FC43040" w15:done="0"/>
+  <w15:commentEx w15:paraId="6D86ECBA" w15:done="0"/>
+  <w15:commentEx w15:paraId="3A5598DF" w15:done="0"/>
   <w15:commentEx w15:paraId="43FE9D88" w15:done="0"/>
   <w15:commentEx w15:paraId="62450ECD" w15:done="0"/>
   <w15:commentEx w15:paraId="2DD0625F" w15:done="0"/>
@@ -5687,6 +6596,20 @@
   <w16cid:commentId w16cid:paraId="6FC22D1E" w16cid:durableId="29CB6E9E"/>
   <w16cid:commentId w16cid:paraId="388A007B" w16cid:durableId="29CB71FB"/>
   <w16cid:commentId w16cid:paraId="62D9877E" w16cid:durableId="29CBB3EB"/>
+  <w16cid:commentId w16cid:paraId="702F9DFB" w16cid:durableId="29DA10EF"/>
+  <w16cid:commentId w16cid:paraId="7CF69CAB" w16cid:durableId="29DA1293"/>
+  <w16cid:commentId w16cid:paraId="4AE90F36" w16cid:durableId="29DA15AD"/>
+  <w16cid:commentId w16cid:paraId="778B9FF7" w16cid:durableId="29DA1D70"/>
+  <w16cid:commentId w16cid:paraId="6FED1A76" w16cid:durableId="29DA2A13"/>
+  <w16cid:commentId w16cid:paraId="25FCE381" w16cid:durableId="29DA2BA6"/>
+  <w16cid:commentId w16cid:paraId="7EACC05C" w16cid:durableId="29DA2EB3"/>
+  <w16cid:commentId w16cid:paraId="019337D7" w16cid:durableId="29DA38D2"/>
+  <w16cid:commentId w16cid:paraId="4A8E2FCD" w16cid:durableId="29DA436F"/>
+  <w16cid:commentId w16cid:paraId="6D4EBAB2" w16cid:durableId="29DA38F6"/>
+  <w16cid:commentId w16cid:paraId="0592E8B1" w16cid:durableId="29DA4742"/>
+  <w16cid:commentId w16cid:paraId="3FC43040" w16cid:durableId="29DA4925"/>
+  <w16cid:commentId w16cid:paraId="6D86ECBA" w16cid:durableId="29DA4E70"/>
+  <w16cid:commentId w16cid:paraId="3A5598DF" w16cid:durableId="29DA4F84"/>
   <w16cid:commentId w16cid:paraId="43FE9D88" w16cid:durableId="29CBC4E9"/>
   <w16cid:commentId w16cid:paraId="62450ECD" w16cid:durableId="29CBCECE"/>
   <w16cid:commentId w16cid:paraId="2DD0625F" w16cid:durableId="29CBD4AF"/>
@@ -7466,6 +8389,25 @@
       <w:lang w:eastAsia="de-DE"/>
     </w:rPr>
   </w:style>
+  <w:style w:type="paragraph" w:styleId="Beschriftung">
+    <w:name w:val="caption"/>
+    <w:basedOn w:val="Standard"/>
+    <w:next w:val="Standard"/>
+    <w:uiPriority w:val="35"/>
+    <w:unhideWhenUsed/>
+    <w:qFormat/>
+    <w:rsid w:val="00C65D82"/>
+    <w:pPr>
+      <w:spacing w:after="200" w:line="240" w:lineRule="auto"/>
+    </w:pPr>
+    <w:rPr>
+      <w:i/>
+      <w:iCs/>
+      <w:color w:val="44546A" w:themeColor="text2"/>
+      <w:sz w:val="18"/>
+      <w:szCs w:val="18"/>
+    </w:rPr>
+  </w:style>
 </w:styles>
 </file>
 
@@ -7769,7 +8711,7 @@
 </file>
 
 <file path=customXml/itemProps1.xml><?xml version="1.0" encoding="utf-8"?>
-<ds:datastoreItem xmlns:ds="http://schemas.openxmlformats.org/officeDocument/2006/customXml" ds:itemID="{33F4542F-A1FE-40FB-8AE6-63E4777B152F}">
+<ds:datastoreItem xmlns:ds="http://schemas.openxmlformats.org/officeDocument/2006/customXml" ds:itemID="{9F47DE19-3700-497E-A91C-4AE117814A17}">
   <ds:schemaRefs>
     <ds:schemaRef ds:uri="http://schemas.openxmlformats.org/officeDocument/2006/bibliography"/>
   </ds:schemaRefs>

</xml_diff>